<commit_message>
Add Soh commented Proposal.
Dr. Soh's comments on our Proposal, v1.
</commit_message>
<xml_diff>
--- a/NBA_Free_Agency_Simulation/ProjectProposal.docx
+++ b/NBA_Free_Agency_Simulation/ProjectProposal.docx
@@ -10,12 +10,21 @@
       </w:pPr>
       <w:bookmarkStart w:id="0" w:name="h.79rlrs10bm0v" w:colFirst="0" w:colLast="0"/>
       <w:bookmarkEnd w:id="0"/>
+      <w:commentRangeStart w:id="1"/>
       <w:r>
         <w:rPr>
           <w:rFonts w:ascii="Arial" w:eastAsia="Arial" w:hAnsi="Arial" w:cs="Arial"/>
         </w:rPr>
         <w:t>Problem Statement</w:t>
       </w:r>
+      <w:commentRangeEnd w:id="1"/>
+      <w:r>
+        <w:rPr>
+          <w:rStyle w:val="CommentReference"/>
+          <w:rFonts w:ascii="Arial" w:eastAsia="Arial" w:hAnsi="Arial" w:cs="Arial"/>
+        </w:rPr>
+        <w:commentReference w:id="1"/>
+      </w:r>
     </w:p>
     <w:p>
       <w:pPr>
@@ -35,33 +44,42 @@
         <w:pStyle w:val="normal0"/>
       </w:pPr>
       <w:r>
-        <w:t xml:space="preserve">NBA parity will be measured by computing a Power Index for each team at the beginning </w:t>
-      </w:r>
-      <w:proofErr w:type="gramStart"/>
-      <w:r>
-        <w:t>of each iteratio</w:t>
-      </w:r>
-      <w:bookmarkStart w:id="1" w:name="_GoBack"/>
-      <w:bookmarkEnd w:id="1"/>
-      <w:r>
-        <w:t>n</w:t>
-      </w:r>
-      <w:proofErr w:type="gramEnd"/>
-      <w:r>
-        <w:t xml:space="preserve"> (after all offseason free agency activity has finished) and computing each team’s Power Index volatility over time. The NBA’s average volatility can then be computed. The NBA wants to maximize this average volatility.</w:t>
-      </w:r>
-    </w:p>
-    <w:p>
-      <w:pPr>
-        <w:pStyle w:val="normal0"/>
-      </w:pPr>
-    </w:p>
-    <w:p>
-      <w:pPr>
-        <w:pStyle w:val="normal0"/>
-      </w:pPr>
+        <w:t xml:space="preserve">NBA parity will be measured by computing a Power Index for each team at the beginning of each iteration (after all offseason free agency activity has finished) and computing each team’s Power Index </w:t>
+      </w:r>
+      <w:commentRangeStart w:id="3"/>
+      <w:r>
+        <w:t xml:space="preserve">volatility </w:t>
+      </w:r>
+      <w:commentRangeEnd w:id="3"/>
+      <w:r>
+        <w:rPr>
+          <w:rStyle w:val="CommentReference"/>
+        </w:rPr>
+        <w:commentReference w:id="3"/>
+      </w:r>
+      <w:r>
+        <w:t>over time. The NBA’s average volatility can then be computed. The NBA wants to maximize this average volatility.</w:t>
+      </w:r>
+    </w:p>
+    <w:p>
+      <w:pPr>
+        <w:pStyle w:val="normal0"/>
+      </w:pPr>
+    </w:p>
+    <w:p>
+      <w:pPr>
+        <w:pStyle w:val="normal0"/>
+      </w:pPr>
+      <w:commentRangeStart w:id="4"/>
       <w:r>
         <w:t>Each agent type will operate under two conditions:</w:t>
+      </w:r>
+      <w:commentRangeEnd w:id="4"/>
+      <w:r>
+        <w:rPr>
+          <w:rStyle w:val="CommentReference"/>
+        </w:rPr>
+        <w:commentReference w:id="4"/>
       </w:r>
     </w:p>
     <w:p>
@@ -110,8 +128,8 @@
         <w:pStyle w:val="Heading1"/>
         <w:contextualSpacing w:val="0"/>
       </w:pPr>
-      <w:bookmarkStart w:id="2" w:name="h.fxzaepn6ck1n" w:colFirst="0" w:colLast="0"/>
-      <w:bookmarkEnd w:id="2"/>
+      <w:bookmarkStart w:id="5" w:name="h.fxzaepn6ck1n" w:colFirst="0" w:colLast="0"/>
+      <w:bookmarkEnd w:id="5"/>
       <w:r>
         <w:rPr>
           <w:rFonts w:ascii="Arial" w:eastAsia="Arial" w:hAnsi="Arial" w:cs="Arial"/>
@@ -166,15 +184,7 @@
         <w:t>the Player</w:t>
       </w:r>
       <w:r>
-        <w:t xml:space="preserve"> will be </w:t>
-      </w:r>
-      <w:proofErr w:type="gramStart"/>
-      <w:r>
-        <w:t>Retired</w:t>
-      </w:r>
-      <w:proofErr w:type="gramEnd"/>
-      <w:r>
-        <w:t xml:space="preserve"> from the system.</w:t>
+        <w:t xml:space="preserve"> will be Retired from the system.</w:t>
       </w:r>
     </w:p>
     <w:p>
@@ -298,10 +308,7 @@
         <w:t xml:space="preserve">restige </w:t>
       </w:r>
       <w:r>
-        <w:t>(a weighted average of the Team’s recent Power Indexes)</w:t>
-      </w:r>
-      <w:r>
-        <w:t xml:space="preserve"> </w:t>
+        <w:t xml:space="preserve">(a weighted average of the Team’s recent Power Indexes) </w:t>
       </w:r>
       <w:r>
         <w:t>of a Team along with contract size. The overall contract preference formula will therefore be defined as:</w:t>
@@ -368,7 +375,21 @@
         <w:pStyle w:val="normal0"/>
       </w:pPr>
       <w:r>
-        <w:t>In addition to this, a NBA Player will have a skill value (0-100). This skill value will be generated from a distribution at agent creation. This distribution will be based on the distribution of player efficiency ratings (PER) for real NBA players. The skill attribute will be a</w:t>
+        <w:t xml:space="preserve">In addition to this, a NBA Player will have a skill value (0-100). This skill value will be generated from a distribution at agent creation. </w:t>
+      </w:r>
+      <w:commentRangeStart w:id="6"/>
+      <w:r>
+        <w:t xml:space="preserve">This distribution will be based on the distribution of player efficiency ratings (PER) for real NBA players. </w:t>
+      </w:r>
+      <w:commentRangeEnd w:id="6"/>
+      <w:r>
+        <w:rPr>
+          <w:rStyle w:val="CommentReference"/>
+        </w:rPr>
+        <w:commentReference w:id="6"/>
+      </w:r>
+      <w:r>
+        <w:t>The skill attribute will be a</w:t>
       </w:r>
       <w:r>
         <w:t>djusted each year using a</w:t>
@@ -389,7 +410,15 @@
         <w:t xml:space="preserve">, and the Player’s years left in the league. </w:t>
       </w:r>
       <w:r>
-        <w:t>A Team to will consider the Player’s skill</w:t>
+        <w:t xml:space="preserve">A Team </w:t>
+      </w:r>
+      <w:del w:id="7" w:author="LeenKiat Soh" w:date="2015-03-02T23:19:00Z">
+        <w:r>
+          <w:delText xml:space="preserve">to </w:delText>
+        </w:r>
+      </w:del>
+      <w:r>
+        <w:t>will consider the Player’s skill</w:t>
       </w:r>
       <w:r>
         <w:t xml:space="preserve"> </w:t>
@@ -435,7 +464,25 @@
         <w:pStyle w:val="normal0"/>
       </w:pPr>
       <w:r>
-        <w:t xml:space="preserve">The Power Index for a NBA Team will be calculated as a function that takes into account many different factors related to a Team. These will include the number of Players, the skills of the individual Players, and the Team’s Power Index in previous years. The five best Players (which constitute the starting lineup) will be weighted more heavily in determining a Team’s Power Index than the </w:t>
+        <w:t xml:space="preserve">The Power Index for a NBA Team will be calculated as a function that takes into account many different factors related to a Team. These will include the </w:t>
+      </w:r>
+      <w:commentRangeStart w:id="8"/>
+      <w:r>
+        <w:t xml:space="preserve">number </w:t>
+      </w:r>
+      <w:commentRangeEnd w:id="8"/>
+      <w:r>
+        <w:rPr>
+          <w:rStyle w:val="CommentReference"/>
+        </w:rPr>
+        <w:commentReference w:id="8"/>
+      </w:r>
+      <w:r>
+        <w:t>of Players, the skills of the individual Players, and the Team’s Power Index in previous years.</w:t>
+      </w:r>
+      <w:commentRangeStart w:id="9"/>
+      <w:r>
+        <w:t xml:space="preserve"> The five best Players (which constitute the starting lineup) will be weighted more heavily in determining a Team’s Power Index than the </w:t>
       </w:r>
       <w:r>
         <w:t>rest of the</w:t>
@@ -443,6 +490,13 @@
       <w:r>
         <w:t xml:space="preserve"> Players on a team.</w:t>
       </w:r>
+      <w:commentRangeEnd w:id="9"/>
+      <w:r>
+        <w:rPr>
+          <w:rStyle w:val="CommentReference"/>
+        </w:rPr>
+        <w:commentReference w:id="9"/>
+      </w:r>
     </w:p>
     <w:p>
       <w:pPr>
@@ -460,37 +514,62 @@
         <w:t>salary cap will also affect the roster</w:t>
       </w:r>
       <w:r>
-        <w:t xml:space="preserve"> for each Team. In any given year, the combination of all salaries paid to a Team’s </w:t>
-      </w:r>
-      <w:proofErr w:type="spellStart"/>
-      <w:r>
-        <w:t>rostered</w:t>
-      </w:r>
-      <w:proofErr w:type="spellEnd"/>
-      <w:r>
-        <w:t xml:space="preserve"> Players cannot exceed the salary cap for the Team. </w:t>
-      </w:r>
-    </w:p>
-    <w:p>
-      <w:pPr>
-        <w:pStyle w:val="normal0"/>
-      </w:pPr>
-    </w:p>
-    <w:p>
-      <w:pPr>
-        <w:pStyle w:val="normal0"/>
-      </w:pPr>
+        <w:t xml:space="preserve"> for each Team. In</w:t>
+      </w:r>
+      <w:commentRangeStart w:id="10"/>
+      <w:r>
+        <w:t xml:space="preserve"> any given year, the combination of all salaries paid to a Team’s rostered Players cannot exceed the salary cap for the Team. </w:t>
+      </w:r>
+      <w:commentRangeEnd w:id="10"/>
+      <w:r>
+        <w:rPr>
+          <w:rStyle w:val="CommentReference"/>
+        </w:rPr>
+        <w:commentReference w:id="10"/>
+      </w:r>
+    </w:p>
+    <w:p>
+      <w:pPr>
+        <w:pStyle w:val="normal0"/>
+      </w:pPr>
+    </w:p>
+    <w:p>
+      <w:pPr>
+        <w:pStyle w:val="normal0"/>
+      </w:pPr>
+      <w:commentRangeStart w:id="11"/>
       <w:r>
         <w:t>A Team will offer contracts to</w:t>
       </w:r>
       <w:r>
-        <w:t xml:space="preserve"> Player</w:t>
+        <w:t xml:space="preserve"> </w:t>
+      </w:r>
+      <w:commentRangeStart w:id="12"/>
+      <w:r>
+        <w:t>Player</w:t>
       </w:r>
       <w:r>
         <w:t>s</w:t>
       </w:r>
       <w:r>
-        <w:t>. Within the constraints of the current lineup and salary cap, a Team can offer a salary and contract length to a Player not currently signed to a Team. Both the salary and contract length will be based off of Player skill.</w:t>
+        <w:t xml:space="preserve">. </w:t>
+      </w:r>
+      <w:commentRangeEnd w:id="12"/>
+      <w:r>
+        <w:rPr>
+          <w:rStyle w:val="CommentReference"/>
+        </w:rPr>
+        <w:commentReference w:id="12"/>
+      </w:r>
+      <w:r>
+        <w:t>Within the constraints of the current lineup and salary cap, a Team can offer a salary and contract length to a Player not currently signed to a Team. Both the salary and contract length will be based off of Player skill.</w:t>
+      </w:r>
+      <w:commentRangeEnd w:id="11"/>
+      <w:r>
+        <w:rPr>
+          <w:rStyle w:val="CommentReference"/>
+        </w:rPr>
+        <w:commentReference w:id="11"/>
       </w:r>
     </w:p>
     <w:p>
@@ -498,8 +577,8 @@
         <w:pStyle w:val="Heading1"/>
         <w:contextualSpacing w:val="0"/>
       </w:pPr>
-      <w:bookmarkStart w:id="3" w:name="h.j4hqekh4fbdh" w:colFirst="0" w:colLast="0"/>
-      <w:bookmarkEnd w:id="3"/>
+      <w:bookmarkStart w:id="13" w:name="h.j4hqekh4fbdh" w:colFirst="0" w:colLast="0"/>
+      <w:bookmarkEnd w:id="13"/>
       <w:r>
         <w:rPr>
           <w:rFonts w:ascii="Arial" w:eastAsia="Arial" w:hAnsi="Arial" w:cs="Arial"/>
@@ -536,36 +615,20 @@
         <w:t>a</w:t>
       </w:r>
       <w:r>
-        <w:t xml:space="preserve"> Years Left in the League parameter that will be randomly set based on a Gaussian distribution when the Player is created. Each offseason period, this parameter will be decremented. Once a Player’s Years Left in the League reaches zero, the Player will </w:t>
-      </w:r>
-      <w:proofErr w:type="gramStart"/>
-      <w:r>
-        <w:t>Retire</w:t>
-      </w:r>
-      <w:proofErr w:type="gramEnd"/>
-      <w:r>
-        <w:t xml:space="preserve"> and leave the simulation.</w:t>
-      </w:r>
-    </w:p>
-    <w:p>
-      <w:pPr>
-        <w:pStyle w:val="normal0"/>
-      </w:pPr>
-    </w:p>
-    <w:p>
-      <w:pPr>
-        <w:pStyle w:val="normal0"/>
-      </w:pPr>
-      <w:r>
-        <w:t xml:space="preserve">The league will consist of a fixed number of Teams (30). </w:t>
-      </w:r>
-      <w:proofErr w:type="gramStart"/>
-      <w:r>
-        <w:t>Each iteration</w:t>
-      </w:r>
-      <w:proofErr w:type="gramEnd"/>
-      <w:r>
-        <w:t xml:space="preserve">, an offseason period consisting of </w:t>
+        <w:t xml:space="preserve"> Years Left in the League parameter that will be randomly set based on a Gaussian distribution when the Player is created. Each offseason period, this parameter will be decremented. Once a Player’s Years Left in the League reaches zero, the Player will Retire and leave the simulation.</w:t>
+      </w:r>
+    </w:p>
+    <w:p>
+      <w:pPr>
+        <w:pStyle w:val="normal0"/>
+      </w:pPr>
+    </w:p>
+    <w:p>
+      <w:pPr>
+        <w:pStyle w:val="normal0"/>
+      </w:pPr>
+      <w:r>
+        <w:t xml:space="preserve">The league will consist of a fixed number of Teams (30). Each iteration, an offseason period consisting of </w:t>
       </w:r>
       <w:r>
         <w:rPr>
@@ -583,11 +646,7 @@
         <w:t>w</w:t>
       </w:r>
       <w:r>
-        <w:t xml:space="preserve"> is a fixed simulation parameter) will occur. Each week, a Team </w:t>
-      </w:r>
-      <w:r>
-        <w:lastRenderedPageBreak/>
-        <w:t xml:space="preserve">will have the ability to offer a contract to </w:t>
+        <w:t xml:space="preserve"> is a fixed simulation parameter) will occur. Each week, a Team will have the ability to offer a contract to </w:t>
       </w:r>
       <w:r>
         <w:rPr>
@@ -598,14 +657,42 @@
       <w:r>
         <w:t xml:space="preserve"> Players (where </w:t>
       </w:r>
+      <w:commentRangeStart w:id="14"/>
       <w:r>
         <w:rPr>
           <w:i/>
         </w:rPr>
-        <w:t xml:space="preserve">p </w:t>
-      </w:r>
-      <w:r>
-        <w:t>is a fixed simulation parameter). Teams will attempt to sign players such that the Team maximizes its Power Index; however, the Players have the option to accept or reject a contract offered by the Team. Additionally, the Team will be bound by certain constraints including Salary Cap, minimum and maximum Roster Size, and minimum and maximum Yearly Salary for each individual player. These constraints’ values will be based on actual NBA values. As the number of weeks increases, both Teams and Players will become more desperate. A Player’s thresholds for contract acceptance will decrease, as the Player is motivated to be signed by a Team by the end of the offseason period. A Team’s contract offers will become more lucrative in an attempt to fill free space. Once the offseason period ends, each Team’s Power Index and the league average volatility will be computed before another offseason period begins.</w:t>
+        <w:t>p</w:t>
+      </w:r>
+      <w:commentRangeEnd w:id="14"/>
+      <w:r>
+        <w:rPr>
+          <w:rStyle w:val="CommentReference"/>
+        </w:rPr>
+        <w:commentReference w:id="14"/>
+      </w:r>
+      <w:r>
+        <w:rPr>
+          <w:i/>
+        </w:rPr>
+        <w:t xml:space="preserve"> </w:t>
+      </w:r>
+      <w:r>
+        <w:t xml:space="preserve">is a fixed simulation parameter). Teams will attempt to sign players such that the Team maximizes its Power Index; however, the Players have the option to accept or reject a contract offered by the Team. Additionally, the Team will be bound by certain constraints including Salary Cap, minimum and maximum Roster Size, and minimum and maximum Yearly Salary for each individual player. These constraints’ values will be based on actual NBA values. As the number of weeks increases, both Teams and Players will become more desperate. </w:t>
+      </w:r>
+      <w:commentRangeStart w:id="15"/>
+      <w:r>
+        <w:t xml:space="preserve">A Player’s thresholds for contract acceptance will decrease, as the Player is motivated to be signed by a Team by the end of the offseason period. </w:t>
+      </w:r>
+      <w:commentRangeEnd w:id="15"/>
+      <w:r>
+        <w:rPr>
+          <w:rStyle w:val="CommentReference"/>
+        </w:rPr>
+        <w:commentReference w:id="15"/>
+      </w:r>
+      <w:r>
+        <w:t>A Team’s contract offers will become more lucrative in an attempt to fill free space. Once the offseason period ends, each Team’s Power Index and the league average volatility will be computed before another offseason period begins.</w:t>
       </w:r>
     </w:p>
     <w:p>
@@ -613,8 +700,8 @@
         <w:pStyle w:val="Heading1"/>
         <w:contextualSpacing w:val="0"/>
       </w:pPr>
-      <w:bookmarkStart w:id="4" w:name="h.jk95e2zfsi0c" w:colFirst="0" w:colLast="0"/>
-      <w:bookmarkEnd w:id="4"/>
+      <w:bookmarkStart w:id="16" w:name="h.jk95e2zfsi0c" w:colFirst="0" w:colLast="0"/>
+      <w:bookmarkEnd w:id="16"/>
       <w:r>
         <w:rPr>
           <w:rFonts w:ascii="Arial" w:eastAsia="Arial" w:hAnsi="Arial" w:cs="Arial"/>
@@ -629,14 +716,12 @@
       <w:r>
         <w:t xml:space="preserve">The desired emergent behavior for this multi-agent system is achieving and maintaining a high level of league parity. This is desirable for the NBA because it will keep fans of all Teams interested. We plan on computing volatility in year </w:t>
       </w:r>
-      <w:proofErr w:type="spellStart"/>
       <w:r>
         <w:rPr>
           <w:i/>
         </w:rPr>
         <w:t>i</w:t>
       </w:r>
-      <w:proofErr w:type="spellEnd"/>
       <w:r>
         <w:t xml:space="preserve"> as follows:</w:t>
       </w:r>
@@ -646,6 +731,7 @@
         <w:pStyle w:val="normal0"/>
       </w:pPr>
     </w:p>
+    <w:commentRangeStart w:id="17"/>
     <w:p>
       <w:pPr>
         <w:pStyle w:val="normal0"/>
@@ -1071,6 +1157,16 @@
               </m:d>
             </m:e>
           </m:nary>
+          <w:commentRangeEnd w:id="17"/>
+          <m:r>
+            <m:rPr>
+              <m:sty m:val="p"/>
+            </m:rPr>
+            <w:rPr>
+              <w:rStyle w:val="CommentReference"/>
+            </w:rPr>
+            <w:commentReference w:id="17"/>
+          </m:r>
         </m:oMath>
       </m:oMathPara>
     </w:p>
@@ -1083,13 +1179,8 @@
       <w:pPr>
         <w:pStyle w:val="normal0"/>
       </w:pPr>
-      <w:proofErr w:type="gramStart"/>
-      <w:r>
-        <w:t>where</w:t>
-      </w:r>
-      <w:proofErr w:type="gramEnd"/>
-      <w:r>
-        <w:t xml:space="preserve"> </w:t>
+      <w:r>
+        <w:t xml:space="preserve">where </w:t>
       </w:r>
       <m:oMath>
         <m:sSub>
@@ -1154,13 +1245,22 @@
         <w:pStyle w:val="Heading1"/>
         <w:contextualSpacing w:val="0"/>
       </w:pPr>
-      <w:bookmarkStart w:id="5" w:name="h.ymxqq6gh6ejw" w:colFirst="0" w:colLast="0"/>
-      <w:bookmarkEnd w:id="5"/>
+      <w:bookmarkStart w:id="18" w:name="h.ymxqq6gh6ejw" w:colFirst="0" w:colLast="0"/>
+      <w:bookmarkEnd w:id="18"/>
+      <w:commentRangeStart w:id="19"/>
       <w:r>
         <w:rPr>
           <w:rFonts w:ascii="Arial" w:eastAsia="Arial" w:hAnsi="Arial" w:cs="Arial"/>
         </w:rPr>
         <w:t>Hypotheses</w:t>
+      </w:r>
+      <w:commentRangeEnd w:id="19"/>
+      <w:r>
+        <w:rPr>
+          <w:rStyle w:val="CommentReference"/>
+          <w:rFonts w:ascii="Arial" w:eastAsia="Arial" w:hAnsi="Arial" w:cs="Arial"/>
+        </w:rPr>
+        <w:commentReference w:id="19"/>
       </w:r>
     </w:p>
     <w:p>
@@ -1173,8 +1273,16 @@
         <w:ind w:hanging="359"/>
         <w:contextualSpacing/>
       </w:pPr>
+      <w:commentRangeStart w:id="20"/>
       <w:r>
         <w:t>Lowering the salary cap will increase league parity. We believe that this will make it more difficult for Teams to retain skilled Players for long periods of time.</w:t>
+      </w:r>
+      <w:commentRangeEnd w:id="20"/>
+      <w:r>
+        <w:rPr>
+          <w:rStyle w:val="CommentReference"/>
+        </w:rPr>
+        <w:commentReference w:id="20"/>
       </w:r>
     </w:p>
     <w:p>
@@ -1187,6 +1295,7 @@
         <w:ind w:hanging="359"/>
         <w:contextualSpacing/>
       </w:pPr>
+      <w:commentRangeStart w:id="21"/>
       <w:r>
         <w:t xml:space="preserve">Increasing the </w:t>
       </w:r>
@@ -1201,6 +1310,13 @@
       </w:r>
       <w:r>
         <w:t>will decrease league parity, since Players with high skill values will be more likely to cluster on the best Teams.</w:t>
+      </w:r>
+      <w:commentRangeEnd w:id="21"/>
+      <w:r>
+        <w:rPr>
+          <w:rStyle w:val="CommentReference"/>
+        </w:rPr>
+        <w:commentReference w:id="21"/>
       </w:r>
     </w:p>
     <w:p>
@@ -1222,13 +1338,22 @@
         <w:pStyle w:val="Heading1"/>
         <w:contextualSpacing w:val="0"/>
       </w:pPr>
-      <w:bookmarkStart w:id="6" w:name="h.g7j8rkhwtjde" w:colFirst="0" w:colLast="0"/>
-      <w:bookmarkEnd w:id="6"/>
+      <w:bookmarkStart w:id="22" w:name="h.g7j8rkhwtjde" w:colFirst="0" w:colLast="0"/>
+      <w:bookmarkEnd w:id="22"/>
+      <w:commentRangeStart w:id="23"/>
       <w:r>
         <w:rPr>
           <w:rFonts w:ascii="Arial" w:eastAsia="Arial" w:hAnsi="Arial" w:cs="Arial"/>
         </w:rPr>
         <w:t>Experiments</w:t>
+      </w:r>
+      <w:commentRangeEnd w:id="23"/>
+      <w:r>
+        <w:rPr>
+          <w:rStyle w:val="CommentReference"/>
+          <w:rFonts w:ascii="Arial" w:eastAsia="Arial" w:hAnsi="Arial" w:cs="Arial"/>
+        </w:rPr>
+        <w:commentReference w:id="23"/>
       </w:r>
     </w:p>
     <w:p>
@@ -1290,7 +1415,6 @@
         <w:contextualSpacing/>
       </w:pPr>
       <w:r>
-        <w:lastRenderedPageBreak/>
         <w:t xml:space="preserve">Vary the Max Contract Size </w:t>
       </w:r>
       <w:r>
@@ -1315,7 +1439,7 @@
       </w:r>
     </w:p>
     <w:sectPr>
-      <w:headerReference w:type="default" r:id="rId8"/>
+      <w:headerReference w:type="default" r:id="rId9"/>
       <w:pgSz w:w="12240" w:h="15840"/>
       <w:pgMar w:top="1440" w:right="1440" w:bottom="1440" w:left="1440" w:header="720" w:footer="720" w:gutter="0"/>
       <w:pgNumType w:start="1"/>
@@ -1323,6 +1447,288 @@
     </w:sectPr>
   </w:body>
 </w:document>
+</file>
+
+<file path=word/comments.xml><?xml version="1.0" encoding="utf-8"?>
+<w:comments xmlns:wpc="http://schemas.microsoft.com/office/word/2010/wordprocessingCanvas" xmlns:mo="http://schemas.microsoft.com/office/mac/office/2008/main" xmlns:mc="http://schemas.openxmlformats.org/markup-compatibility/2006" xmlns:mv="urn:schemas-microsoft-com:mac:vml" xmlns:o="urn:schemas-microsoft-com:office:office" xmlns:r="http://schemas.openxmlformats.org/officeDocument/2006/relationships" xmlns:m="http://schemas.openxmlformats.org/officeDocument/2006/math" xmlns:v="urn:schemas-microsoft-com:vml" xmlns:wp14="http://schemas.microsoft.com/office/word/2010/wordprocessingDrawing" xmlns:wp="http://schemas.openxmlformats.org/drawingml/2006/wordprocessingDrawing" xmlns:w10="urn:schemas-microsoft-com:office:word" xmlns:w="http://schemas.openxmlformats.org/wordprocessingml/2006/main" xmlns:w14="http://schemas.microsoft.com/office/word/2010/wordml" xmlns:wpg="http://schemas.microsoft.com/office/word/2010/wordprocessingGroup" xmlns:wpi="http://schemas.microsoft.com/office/word/2010/wordprocessingInk" xmlns:wne="http://schemas.microsoft.com/office/word/2006/wordml" xmlns:wps="http://schemas.microsoft.com/office/word/2010/wordprocessingShape" mc:Ignorable="w14 wp14">
+  <w:comment w:id="1" w:author="LeenKiat Soh" w:date="2015-03-02T23:37:00Z" w:initials="LS">
+    <w:p>
+      <w:pPr>
+        <w:pStyle w:val="CommentText"/>
+      </w:pPr>
+      <w:r>
+        <w:rPr>
+          <w:rStyle w:val="CommentReference"/>
+        </w:rPr>
+        <w:annotationRef/>
+      </w:r>
+      <w:r>
+        <w:t>Your proposal is not complex enough.  Please revise and I would like to review at least one more time.</w:t>
+      </w:r>
+      <w:bookmarkStart w:id="2" w:name="_GoBack"/>
+      <w:bookmarkEnd w:id="2"/>
+    </w:p>
+  </w:comment>
+  <w:comment w:id="3" w:author="LeenKiat Soh" w:date="2015-03-02T23:15:00Z" w:initials="LS">
+    <w:p>
+      <w:pPr>
+        <w:pStyle w:val="CommentText"/>
+      </w:pPr>
+      <w:r>
+        <w:rPr>
+          <w:rStyle w:val="CommentReference"/>
+        </w:rPr>
+        <w:annotationRef/>
+      </w:r>
+      <w:r>
+        <w:t>How do you compute this?  Statistically, how?</w:t>
+      </w:r>
+    </w:p>
+  </w:comment>
+  <w:comment w:id="4" w:author="LeenKiat Soh" w:date="2015-03-02T23:16:00Z" w:initials="LS">
+    <w:p>
+      <w:pPr>
+        <w:pStyle w:val="CommentText"/>
+      </w:pPr>
+      <w:r>
+        <w:rPr>
+          <w:rStyle w:val="CommentReference"/>
+        </w:rPr>
+        <w:annotationRef/>
+      </w:r>
+      <w:r>
+        <w:t>What is an agent?  What does it represent/model?  An NBA player?  An NBA team?</w:t>
+      </w:r>
+    </w:p>
+    <w:p>
+      <w:pPr>
+        <w:pStyle w:val="CommentText"/>
+      </w:pPr>
+    </w:p>
+    <w:p>
+      <w:pPr>
+        <w:pStyle w:val="CommentText"/>
+        <w:rPr>
+          <w:b/>
+        </w:rPr>
+      </w:pPr>
+      <w:r>
+        <w:rPr>
+          <w:b/>
+        </w:rPr>
+        <w:t>[SOH]  I see that you answered my question in the next section.</w:t>
+      </w:r>
+    </w:p>
+  </w:comment>
+  <w:comment w:id="6" w:author="LeenKiat Soh" w:date="2015-03-02T23:19:00Z" w:initials="LS">
+    <w:p>
+      <w:pPr>
+        <w:pStyle w:val="CommentText"/>
+      </w:pPr>
+      <w:r>
+        <w:rPr>
+          <w:rStyle w:val="CommentReference"/>
+        </w:rPr>
+        <w:annotationRef/>
+      </w:r>
+      <w:r>
+        <w:t>Cool.  There are 30 teams x 12 players = 360?</w:t>
+      </w:r>
+    </w:p>
+  </w:comment>
+  <w:comment w:id="8" w:author="LeenKiat Soh" w:date="2015-03-02T23:20:00Z" w:initials="LS">
+    <w:p>
+      <w:pPr>
+        <w:pStyle w:val="CommentText"/>
+      </w:pPr>
+      <w:r>
+        <w:rPr>
+          <w:rStyle w:val="CommentReference"/>
+        </w:rPr>
+        <w:annotationRef/>
+      </w:r>
+      <w:r>
+        <w:t>12, right?  A constant?</w:t>
+      </w:r>
+    </w:p>
+  </w:comment>
+  <w:comment w:id="9" w:author="LeenKiat Soh" w:date="2015-03-02T23:21:00Z" w:initials="LS">
+    <w:p>
+      <w:pPr>
+        <w:pStyle w:val="CommentText"/>
+      </w:pPr>
+      <w:r>
+        <w:rPr>
+          <w:rStyle w:val="CommentReference"/>
+        </w:rPr>
+        <w:annotationRef/>
+      </w:r>
+      <w:r>
+        <w:t>Okay.</w:t>
+      </w:r>
+    </w:p>
+  </w:comment>
+  <w:comment w:id="10" w:author="LeenKiat Soh" w:date="2015-03-02T23:21:00Z" w:initials="LS">
+    <w:p>
+      <w:pPr>
+        <w:pStyle w:val="CommentText"/>
+      </w:pPr>
+      <w:r>
+        <w:rPr>
+          <w:rStyle w:val="CommentReference"/>
+        </w:rPr>
+        <w:annotationRef/>
+      </w:r>
+      <w:r>
+        <w:t>NBA allows for teams to exceed the salary cap and pay taxes …</w:t>
+      </w:r>
+    </w:p>
+  </w:comment>
+  <w:comment w:id="12" w:author="LeenKiat Soh" w:date="2015-03-02T23:22:00Z" w:initials="LS">
+    <w:p>
+      <w:pPr>
+        <w:pStyle w:val="CommentText"/>
+      </w:pPr>
+      <w:r>
+        <w:rPr>
+          <w:rStyle w:val="CommentReference"/>
+        </w:rPr>
+        <w:annotationRef/>
+      </w:r>
+      <w:r>
+        <w:t>To ALL players currently not on the team?  But if a team already has 12 players, now what?  Not clear to me.</w:t>
+      </w:r>
+    </w:p>
+  </w:comment>
+  <w:comment w:id="11" w:author="LeenKiat Soh" w:date="2015-03-02T23:22:00Z" w:initials="LS">
+    <w:p>
+      <w:pPr>
+        <w:pStyle w:val="CommentText"/>
+      </w:pPr>
+      <w:r>
+        <w:rPr>
+          <w:rStyle w:val="CommentReference"/>
+        </w:rPr>
+        <w:annotationRef/>
+      </w:r>
+      <w:r>
+        <w:t>Hmm … ambiguous., not sure how this is computed.</w:t>
+      </w:r>
+    </w:p>
+  </w:comment>
+  <w:comment w:id="14" w:author="LeenKiat Soh" w:date="2015-03-02T23:24:00Z" w:initials="LS">
+    <w:p>
+      <w:pPr>
+        <w:pStyle w:val="CommentText"/>
+      </w:pPr>
+      <w:r>
+        <w:rPr>
+          <w:rStyle w:val="CommentReference"/>
+        </w:rPr>
+        <w:annotationRef/>
+      </w:r>
+      <w:r>
+        <w:t>If all p players accept the offers, does a team need to honor those contract offers?  What is the protocol?</w:t>
+      </w:r>
+    </w:p>
+  </w:comment>
+  <w:comment w:id="15" w:author="LeenKiat Soh" w:date="2015-03-02T23:25:00Z" w:initials="LS">
+    <w:p>
+      <w:pPr>
+        <w:pStyle w:val="CommentText"/>
+      </w:pPr>
+      <w:r>
+        <w:rPr>
+          <w:rStyle w:val="CommentReference"/>
+        </w:rPr>
+        <w:annotationRef/>
+      </w:r>
+      <w:r>
+        <w:t>Okay.  You will need to have an equation for decreasing this threshold for contract acceptance.</w:t>
+      </w:r>
+    </w:p>
+  </w:comment>
+  <w:comment w:id="17" w:author="LeenKiat Soh" w:date="2015-03-02T23:26:00Z" w:initials="LS">
+    <w:p>
+      <w:pPr>
+        <w:pStyle w:val="CommentText"/>
+      </w:pPr>
+      <w:r>
+        <w:rPr>
+          <w:rStyle w:val="CommentReference"/>
+        </w:rPr>
+        <w:annotationRef/>
+      </w:r>
+      <w:r>
+        <w:t>Interesting.  What’s the basis for this equation?</w:t>
+      </w:r>
+    </w:p>
+  </w:comment>
+  <w:comment w:id="19" w:author="LeenKiat Soh" w:date="2015-03-02T23:36:00Z" w:initials="LS">
+    <w:p>
+      <w:pPr>
+        <w:pStyle w:val="CommentText"/>
+      </w:pPr>
+      <w:r>
+        <w:rPr>
+          <w:rStyle w:val="CommentReference"/>
+        </w:rPr>
+        <w:annotationRef/>
+      </w:r>
+      <w:r>
+        <w:t>I suggest to take into account distribution of player abilities/skills to revise or add new hypotheses.  For example, in a league with mostly old players or mostly young players, what would happen?  Or in a league with 10% superstars, 30% starter-quality, 30% second-string-quality, and 30% bench players, what would happen?  What if most players are above second-string-quality, like 80%, 90%?  Think along these lines and you should be able to come up with more and more meaningful hypotheses.</w:t>
+      </w:r>
+    </w:p>
+  </w:comment>
+  <w:comment w:id="20" w:author="LeenKiat Soh" w:date="2015-03-02T23:26:00Z" w:initials="LS">
+    <w:p>
+      <w:pPr>
+        <w:pStyle w:val="CommentText"/>
+      </w:pPr>
+      <w:r>
+        <w:rPr>
+          <w:rStyle w:val="CommentReference"/>
+        </w:rPr>
+        <w:annotationRef/>
+      </w:r>
+      <w:r>
+        <w:t>Is this too obvious?</w:t>
+      </w:r>
+    </w:p>
+  </w:comment>
+  <w:comment w:id="21" w:author="LeenKiat Soh" w:date="2015-03-02T23:33:00Z" w:initials="LS">
+    <w:p>
+      <w:pPr>
+        <w:pStyle w:val="CommentText"/>
+      </w:pPr>
+      <w:r>
+        <w:rPr>
+          <w:rStyle w:val="CommentReference"/>
+        </w:rPr>
+        <w:annotationRef/>
+      </w:r>
+      <w:r>
+        <w:t xml:space="preserve">Hmmm … also a bit obvious … </w:t>
+      </w:r>
+    </w:p>
+  </w:comment>
+  <w:comment w:id="23" w:author="LeenKiat Soh" w:date="2015-03-02T23:37:00Z" w:initials="LS">
+    <w:p>
+      <w:pPr>
+        <w:pStyle w:val="CommentText"/>
+      </w:pPr>
+      <w:r>
+        <w:rPr>
+          <w:rStyle w:val="CommentReference"/>
+        </w:rPr>
+        <w:annotationRef/>
+      </w:r>
+      <w:r>
+        <w:t xml:space="preserve">Hmm … not complex enough.  See my comment above on your hypothesis.  </w:t>
+      </w:r>
+    </w:p>
+  </w:comment>
+</w:comments>
 </file>
 
 <file path=word/endnotes.xml><?xml version="1.0" encoding="utf-8"?>
@@ -1826,6 +2232,7 @@
         <w:rFonts w:ascii="Arial" w:eastAsia="Arial" w:hAnsi="Arial" w:cs="Arial"/>
         <w:color w:val="000000"/>
         <w:sz w:val="22"/>
+        <w:szCs w:val="24"/>
         <w:lang w:val="en-US" w:eastAsia="en-US" w:bidi="ar-SA"/>
       </w:rPr>
     </w:rPrDefault>
@@ -2224,6 +2631,75 @@
     <w:uiPriority w:val="99"/>
     <w:rsid w:val="003011B0"/>
   </w:style>
+  <w:style w:type="character" w:styleId="CommentReference">
+    <w:name w:val="annotation reference"/>
+    <w:basedOn w:val="DefaultParagraphFont"/>
+    <w:uiPriority w:val="99"/>
+    <w:semiHidden/>
+    <w:unhideWhenUsed/>
+    <w:rsid w:val="009070C9"/>
+    <w:rPr>
+      <w:sz w:val="18"/>
+      <w:szCs w:val="18"/>
+    </w:rPr>
+  </w:style>
+  <w:style w:type="paragraph" w:styleId="CommentText">
+    <w:name w:val="annotation text"/>
+    <w:basedOn w:val="Normal"/>
+    <w:link w:val="CommentTextChar"/>
+    <w:uiPriority w:val="99"/>
+    <w:semiHidden/>
+    <w:unhideWhenUsed/>
+    <w:rsid w:val="009070C9"/>
+    <w:pPr>
+      <w:spacing w:line="240" w:lineRule="auto"/>
+    </w:pPr>
+    <w:rPr>
+      <w:sz w:val="24"/>
+    </w:rPr>
+  </w:style>
+  <w:style w:type="character" w:customStyle="1" w:styleId="CommentTextChar">
+    <w:name w:val="Comment Text Char"/>
+    <w:basedOn w:val="DefaultParagraphFont"/>
+    <w:link w:val="CommentText"/>
+    <w:uiPriority w:val="99"/>
+    <w:semiHidden/>
+    <w:rsid w:val="009070C9"/>
+    <w:rPr>
+      <w:sz w:val="24"/>
+      <w:szCs w:val="24"/>
+    </w:rPr>
+  </w:style>
+  <w:style w:type="paragraph" w:styleId="CommentSubject">
+    <w:name w:val="annotation subject"/>
+    <w:basedOn w:val="CommentText"/>
+    <w:next w:val="CommentText"/>
+    <w:link w:val="CommentSubjectChar"/>
+    <w:uiPriority w:val="99"/>
+    <w:semiHidden/>
+    <w:unhideWhenUsed/>
+    <w:rsid w:val="009070C9"/>
+    <w:rPr>
+      <w:b/>
+      <w:bCs/>
+      <w:sz w:val="20"/>
+      <w:szCs w:val="20"/>
+    </w:rPr>
+  </w:style>
+  <w:style w:type="character" w:customStyle="1" w:styleId="CommentSubjectChar">
+    <w:name w:val="Comment Subject Char"/>
+    <w:basedOn w:val="CommentTextChar"/>
+    <w:link w:val="CommentSubject"/>
+    <w:uiPriority w:val="99"/>
+    <w:semiHidden/>
+    <w:rsid w:val="009070C9"/>
+    <w:rPr>
+      <w:b/>
+      <w:bCs/>
+      <w:sz w:val="20"/>
+      <w:szCs w:val="24"/>
+    </w:rPr>
+  </w:style>
 </w:styles>
 </file>
 
@@ -2235,6 +2711,7 @@
         <w:rFonts w:ascii="Arial" w:eastAsia="Arial" w:hAnsi="Arial" w:cs="Arial"/>
         <w:color w:val="000000"/>
         <w:sz w:val="22"/>
+        <w:szCs w:val="24"/>
         <w:lang w:val="en-US" w:eastAsia="en-US" w:bidi="ar-SA"/>
       </w:rPr>
     </w:rPrDefault>
@@ -2632,6 +3109,75 @@
     <w:link w:val="Footer"/>
     <w:uiPriority w:val="99"/>
     <w:rsid w:val="003011B0"/>
+  </w:style>
+  <w:style w:type="character" w:styleId="CommentReference">
+    <w:name w:val="annotation reference"/>
+    <w:basedOn w:val="DefaultParagraphFont"/>
+    <w:uiPriority w:val="99"/>
+    <w:semiHidden/>
+    <w:unhideWhenUsed/>
+    <w:rsid w:val="009070C9"/>
+    <w:rPr>
+      <w:sz w:val="18"/>
+      <w:szCs w:val="18"/>
+    </w:rPr>
+  </w:style>
+  <w:style w:type="paragraph" w:styleId="CommentText">
+    <w:name w:val="annotation text"/>
+    <w:basedOn w:val="Normal"/>
+    <w:link w:val="CommentTextChar"/>
+    <w:uiPriority w:val="99"/>
+    <w:semiHidden/>
+    <w:unhideWhenUsed/>
+    <w:rsid w:val="009070C9"/>
+    <w:pPr>
+      <w:spacing w:line="240" w:lineRule="auto"/>
+    </w:pPr>
+    <w:rPr>
+      <w:sz w:val="24"/>
+    </w:rPr>
+  </w:style>
+  <w:style w:type="character" w:customStyle="1" w:styleId="CommentTextChar">
+    <w:name w:val="Comment Text Char"/>
+    <w:basedOn w:val="DefaultParagraphFont"/>
+    <w:link w:val="CommentText"/>
+    <w:uiPriority w:val="99"/>
+    <w:semiHidden/>
+    <w:rsid w:val="009070C9"/>
+    <w:rPr>
+      <w:sz w:val="24"/>
+      <w:szCs w:val="24"/>
+    </w:rPr>
+  </w:style>
+  <w:style w:type="paragraph" w:styleId="CommentSubject">
+    <w:name w:val="annotation subject"/>
+    <w:basedOn w:val="CommentText"/>
+    <w:next w:val="CommentText"/>
+    <w:link w:val="CommentSubjectChar"/>
+    <w:uiPriority w:val="99"/>
+    <w:semiHidden/>
+    <w:unhideWhenUsed/>
+    <w:rsid w:val="009070C9"/>
+    <w:rPr>
+      <w:b/>
+      <w:bCs/>
+      <w:sz w:val="20"/>
+      <w:szCs w:val="20"/>
+    </w:rPr>
+  </w:style>
+  <w:style w:type="character" w:customStyle="1" w:styleId="CommentSubjectChar">
+    <w:name w:val="Comment Subject Char"/>
+    <w:basedOn w:val="CommentTextChar"/>
+    <w:link w:val="CommentSubject"/>
+    <w:uiPriority w:val="99"/>
+    <w:semiHidden/>
+    <w:rsid w:val="009070C9"/>
+    <w:rPr>
+      <w:b/>
+      <w:bCs/>
+      <w:sz w:val="20"/>
+      <w:szCs w:val="24"/>
+    </w:rPr>
   </w:style>
 </w:styles>
 </file>

</xml_diff>

<commit_message>
Address some of LK's Round 1 comments.
Nathan and I addressed some of the comments.
</commit_message>
<xml_diff>
--- a/NBA_Free_Agency_Simulation/ProjectProposal.docx
+++ b/NBA_Free_Agency_Simulation/ProjectProposal.docx
@@ -46,40 +46,58 @@
       <w:r>
         <w:t xml:space="preserve">NBA parity will be measured by computing a Power Index for each team at the beginning of each iteration (after all offseason free agency activity has finished) and computing each team’s Power Index </w:t>
       </w:r>
-      <w:commentRangeStart w:id="3"/>
+      <w:commentRangeStart w:id="2"/>
       <w:r>
         <w:t xml:space="preserve">volatility </w:t>
       </w:r>
-      <w:commentRangeEnd w:id="3"/>
+      <w:commentRangeEnd w:id="2"/>
       <w:r>
         <w:rPr>
           <w:rStyle w:val="CommentReference"/>
         </w:rPr>
-        <w:commentReference w:id="3"/>
-      </w:r>
-      <w:r>
-        <w:t>over time. The NBA’s average volatility can then be computed. The NBA wants to maximize this average volatility.</w:t>
-      </w:r>
-    </w:p>
-    <w:p>
-      <w:pPr>
-        <w:pStyle w:val="normal0"/>
-      </w:pPr>
-    </w:p>
-    <w:p>
-      <w:pPr>
-        <w:pStyle w:val="normal0"/>
-      </w:pPr>
-      <w:commentRangeStart w:id="4"/>
+        <w:commentReference w:id="2"/>
+      </w:r>
+      <w:r>
+        <w:t xml:space="preserve">over time. </w:t>
+      </w:r>
+      <w:ins w:id="3" w:author="Derek Nordgren" w:date="2015-03-08T20:29:00Z">
+        <w:r>
+          <w:t xml:space="preserve">The </w:t>
+        </w:r>
+      </w:ins>
+      <w:ins w:id="4" w:author="Derek Nordgren" w:date="2015-03-08T20:30:00Z">
+        <w:r>
+          <w:t>specifics of volatility computation are</w:t>
+        </w:r>
+      </w:ins>
+      <w:ins w:id="5" w:author="Derek Nordgren" w:date="2015-03-08T20:29:00Z">
+        <w:r>
+          <w:t xml:space="preserve"> discussed in the Desired Emergent Behavior section. </w:t>
+        </w:r>
+      </w:ins>
+      <w:r>
+        <w:t>The NBA’s average volatility can then be computed. The NBA wants to maximize this average volatility.</w:t>
+      </w:r>
+    </w:p>
+    <w:p>
+      <w:pPr>
+        <w:pStyle w:val="normal0"/>
+      </w:pPr>
+    </w:p>
+    <w:p>
+      <w:pPr>
+        <w:pStyle w:val="normal0"/>
+      </w:pPr>
+      <w:commentRangeStart w:id="6"/>
       <w:r>
         <w:t>Each agent type will operate under two conditions:</w:t>
       </w:r>
-      <w:commentRangeEnd w:id="4"/>
+      <w:commentRangeEnd w:id="6"/>
       <w:r>
         <w:rPr>
           <w:rStyle w:val="CommentReference"/>
         </w:rPr>
-        <w:commentReference w:id="4"/>
+        <w:commentReference w:id="6"/>
       </w:r>
     </w:p>
     <w:p>
@@ -128,8 +146,8 @@
         <w:pStyle w:val="Heading1"/>
         <w:contextualSpacing w:val="0"/>
       </w:pPr>
-      <w:bookmarkStart w:id="5" w:name="h.fxzaepn6ck1n" w:colFirst="0" w:colLast="0"/>
-      <w:bookmarkEnd w:id="5"/>
+      <w:bookmarkStart w:id="7" w:name="h.fxzaepn6ck1n" w:colFirst="0" w:colLast="0"/>
+      <w:bookmarkEnd w:id="7"/>
       <w:r>
         <w:rPr>
           <w:rFonts w:ascii="Arial" w:eastAsia="Arial" w:hAnsi="Arial" w:cs="Arial"/>
@@ -184,7 +202,15 @@
         <w:t>the Player</w:t>
       </w:r>
       <w:r>
-        <w:t xml:space="preserve"> will be Retired from the system.</w:t>
+        <w:t xml:space="preserve"> will be </w:t>
+      </w:r>
+      <w:proofErr w:type="gramStart"/>
+      <w:r>
+        <w:t>Retired</w:t>
+      </w:r>
+      <w:proofErr w:type="gramEnd"/>
+      <w:r>
+        <w:t xml:space="preserve"> from the system.</w:t>
       </w:r>
     </w:p>
     <w:p>
@@ -286,7 +312,11 @@
         <w:t>Both the salary and the contract length</w:t>
       </w:r>
       <w:r>
-        <w:t xml:space="preserve"> will have upper and lower bounds. A Player cannot accept a contract with a length greater than their remaining time in the league. In addition, a NBA Player will also have a Team Preference Factor</w:t>
+        <w:t xml:space="preserve"> will have upper and lower bounds. A Player cannot accept a contract with a length greater than their remaining time in the league. In addition, a </w:t>
+      </w:r>
+      <w:r>
+        <w:lastRenderedPageBreak/>
+        <w:t>NBA Player will also have a Team Preference Factor</w:t>
       </w:r>
       <w:r>
         <w:t xml:space="preserve"> (TPF). The TPF</w:t>
@@ -301,7 +331,6 @@
         <w:t xml:space="preserve"> a Player to </w:t>
       </w:r>
       <w:r>
-        <w:lastRenderedPageBreak/>
         <w:t>consider the P</w:t>
       </w:r>
       <w:r>
@@ -377,16 +406,24 @@
       <w:r>
         <w:t xml:space="preserve">In addition to this, a NBA Player will have a skill value (0-100). This skill value will be generated from a distribution at agent creation. </w:t>
       </w:r>
-      <w:commentRangeStart w:id="6"/>
+      <w:commentRangeStart w:id="8"/>
+      <w:commentRangeStart w:id="9"/>
       <w:r>
         <w:t xml:space="preserve">This distribution will be based on the distribution of player efficiency ratings (PER) for real NBA players. </w:t>
       </w:r>
-      <w:commentRangeEnd w:id="6"/>
+      <w:commentRangeEnd w:id="8"/>
       <w:r>
         <w:rPr>
           <w:rStyle w:val="CommentReference"/>
         </w:rPr>
-        <w:commentReference w:id="6"/>
+        <w:commentReference w:id="8"/>
+      </w:r>
+      <w:commentRangeEnd w:id="9"/>
+      <w:r>
+        <w:rPr>
+          <w:rStyle w:val="CommentReference"/>
+        </w:rPr>
+        <w:commentReference w:id="9"/>
       </w:r>
       <w:r>
         <w:t>The skill attribute will be a</w:t>
@@ -410,166 +447,288 @@
         <w:t xml:space="preserve">, and the Player’s years left in the league. </w:t>
       </w:r>
       <w:r>
-        <w:t xml:space="preserve">A Team </w:t>
-      </w:r>
-      <w:del w:id="7" w:author="LeenKiat Soh" w:date="2015-03-02T23:19:00Z">
+        <w:t>A Team will consider the Player’s skill</w:t>
+      </w:r>
+      <w:r>
+        <w:t xml:space="preserve"> </w:t>
+      </w:r>
+      <w:r>
+        <w:t>when determining</w:t>
+      </w:r>
+      <w:r>
+        <w:t xml:space="preserve"> whether to offer a contract.</w:t>
+      </w:r>
+    </w:p>
+    <w:p>
+      <w:pPr>
+        <w:pStyle w:val="normal0"/>
+      </w:pPr>
+    </w:p>
+    <w:p>
+      <w:pPr>
+        <w:pStyle w:val="normal0"/>
+      </w:pPr>
+      <w:r>
+        <w:rPr>
+          <w:b/>
+        </w:rPr>
+        <w:t>NBA Team</w:t>
+      </w:r>
+    </w:p>
+    <w:p>
+      <w:pPr>
+        <w:pStyle w:val="normal0"/>
+      </w:pPr>
+      <w:r>
+        <w:t xml:space="preserve">A NBA Team will be a collection of Players. Each year, a Team is primarily concerned with maximizing its Power Index relative to the environmental constraints discussed in the Environment Design section below. </w:t>
+      </w:r>
+    </w:p>
+    <w:p>
+      <w:pPr>
+        <w:pStyle w:val="normal0"/>
+      </w:pPr>
+    </w:p>
+    <w:p>
+      <w:pPr>
+        <w:pStyle w:val="normal0"/>
+        <w:rPr>
+          <w:ins w:id="10" w:author="Derek Nordgren" w:date="2015-03-08T20:55:00Z"/>
+        </w:rPr>
+      </w:pPr>
+      <w:r>
+        <w:t xml:space="preserve">The Power Index for a NBA Team will be calculated as a function that takes into account </w:t>
+      </w:r>
+      <w:del w:id="11" w:author="Derek Nordgren" w:date="2015-03-08T20:47:00Z">
         <w:r>
-          <w:delText xml:space="preserve">to </w:delText>
+          <w:delText xml:space="preserve">many </w:delText>
         </w:r>
       </w:del>
-      <w:r>
-        <w:t>will consider the Player’s skill</w:t>
+      <w:ins w:id="12" w:author="Derek Nordgren" w:date="2015-03-08T20:47:00Z">
+        <w:r>
+          <w:t xml:space="preserve">several </w:t>
+        </w:r>
+      </w:ins>
+      <w:del w:id="13" w:author="Derek Nordgren" w:date="2015-03-08T20:47:00Z">
+        <w:r>
+          <w:delText xml:space="preserve">different </w:delText>
+        </w:r>
+      </w:del>
+      <w:r>
+        <w:t xml:space="preserve">factors related to a Team. These will include </w:t>
+      </w:r>
+      <w:del w:id="14" w:author="Derek Nordgren" w:date="2015-03-08T20:41:00Z">
+        <w:r>
+          <w:delText xml:space="preserve">the </w:delText>
+        </w:r>
+        <w:commentRangeStart w:id="15"/>
+        <w:r>
+          <w:delText xml:space="preserve">number </w:delText>
+        </w:r>
+        <w:commentRangeEnd w:id="15"/>
+        <w:r>
+          <w:rPr>
+            <w:rStyle w:val="CommentReference"/>
+          </w:rPr>
+          <w:commentReference w:id="15"/>
+        </w:r>
+        <w:r>
+          <w:delText xml:space="preserve">of Players, </w:delText>
+        </w:r>
+      </w:del>
+      <w:r>
+        <w:t>the skills of the individual Players</w:t>
+      </w:r>
+      <w:del w:id="16" w:author="Derek Nordgren" w:date="2015-03-08T20:42:00Z">
+        <w:r>
+          <w:delText>,</w:delText>
+        </w:r>
+      </w:del>
+      <w:r>
+        <w:t xml:space="preserve"> and the Team’s Power Index in previous years.</w:t>
+      </w:r>
+      <w:ins w:id="17" w:author="Derek Nordgren" w:date="2015-03-08T20:42:00Z">
+        <w:r>
+          <w:t xml:space="preserve"> Player Skill will account for 70% of the Team</w:t>
+        </w:r>
+      </w:ins>
+      <w:ins w:id="18" w:author="Derek Nordgren" w:date="2015-03-08T20:47:00Z">
+        <w:r>
+          <w:t>’s Power Index and previous Power Index will account for 30%. These weights were chosen such that a Team performance year-to-year could vary greatly yet there is some carryover from previous years</w:t>
+        </w:r>
+      </w:ins>
+      <w:ins w:id="19" w:author="Derek Nordgren" w:date="2015-03-08T20:49:00Z">
+        <w:r>
+          <w:t xml:space="preserve">’ performances. </w:t>
+        </w:r>
+      </w:ins>
+    </w:p>
+    <w:p>
+      <w:pPr>
+        <w:pStyle w:val="normal0"/>
+        <w:rPr>
+          <w:ins w:id="20" w:author="Derek Nordgren" w:date="2015-03-08T20:55:00Z"/>
+        </w:rPr>
+      </w:pPr>
+    </w:p>
+    <w:p>
+      <w:pPr>
+        <w:pStyle w:val="normal0"/>
+      </w:pPr>
+      <w:ins w:id="21" w:author="Derek Nordgren" w:date="2015-03-08T20:49:00Z">
+        <w:r>
+          <w:t>Player Skill will be calculated such that the most sk</w:t>
+        </w:r>
+        <w:r>
+          <w:t>illed P</w:t>
+        </w:r>
+        <w:r>
+          <w:t>layer receives the highest weight with each successiv</w:t>
+        </w:r>
+        <w:r>
+          <w:t>e P</w:t>
+        </w:r>
+        <w:r>
+          <w:t xml:space="preserve">layer </w:t>
+        </w:r>
+      </w:ins>
+      <w:ins w:id="22" w:author="Derek Nordgren" w:date="2015-03-08T20:56:00Z">
+        <w:r>
+          <w:t xml:space="preserve">receiving </w:t>
+        </w:r>
+      </w:ins>
+      <w:ins w:id="23" w:author="Derek Nordgren" w:date="2015-03-08T20:49:00Z">
+        <w:r>
+          <w:t>less</w:t>
+        </w:r>
+      </w:ins>
+      <w:ins w:id="24" w:author="Derek Nordgren" w:date="2015-03-08T20:51:00Z">
+        <w:r>
+          <w:t>. The weight associated with each rank will be tied to minutes played statistics from the real NBA. For example,</w:t>
+        </w:r>
+        <w:r>
+          <w:t xml:space="preserve"> each Team</w:t>
+        </w:r>
+      </w:ins>
+      <w:ins w:id="25" w:author="Derek Nordgren" w:date="2015-03-08T20:53:00Z">
+        <w:r>
+          <w:t xml:space="preserve">’s total minutes will sum to 240 minutes (5 players times 48 minutes). On average, the Player that plays the most minutes might be </w:t>
+        </w:r>
+      </w:ins>
+      <w:ins w:id="26" w:author="Derek Nordgren" w:date="2015-03-08T20:54:00Z">
+        <w:r>
+          <w:t xml:space="preserve">35 minutes; this would mean that the top Player on any Team would have </w:t>
+        </w:r>
+      </w:ins>
+      <w:ins w:id="27" w:author="Derek Nordgren" w:date="2015-03-08T20:55:00Z">
+        <w:r>
+          <w:t>their Skill account for 14.5% of the Team’s Player Skill Power Index.</w:t>
+        </w:r>
+      </w:ins>
+      <w:commentRangeStart w:id="28"/>
+      <w:del w:id="29" w:author="Derek Nordgren" w:date="2015-03-08T20:42:00Z">
+        <w:r>
+          <w:delText xml:space="preserve"> The five best Players (which constitute the starting lineup) will be weighted more heavily in determining a Team’s Power Index than the </w:delText>
+        </w:r>
+        <w:r>
+          <w:delText>rest of the</w:delText>
+        </w:r>
+        <w:r>
+          <w:delText xml:space="preserve"> Players on a team.</w:delText>
+        </w:r>
+        <w:commentRangeEnd w:id="28"/>
+        <w:r>
+          <w:rPr>
+            <w:rStyle w:val="CommentReference"/>
+          </w:rPr>
+          <w:commentReference w:id="28"/>
+        </w:r>
+      </w:del>
+    </w:p>
+    <w:p>
+      <w:pPr>
+        <w:pStyle w:val="normal0"/>
+      </w:pPr>
+    </w:p>
+    <w:p>
+      <w:pPr>
+        <w:pStyle w:val="normal0"/>
+      </w:pPr>
+      <w:r>
+        <w:t>For a Team to maximize its Power Index, there are many factors that must be tak</w:t>
+      </w:r>
+      <w:bookmarkStart w:id="30" w:name="_GoBack"/>
+      <w:bookmarkEnd w:id="30"/>
+      <w:r>
+        <w:t xml:space="preserve">en into account. There will be minimum and maximum roster size requirements. The </w:t>
+      </w:r>
+      <w:r>
+        <w:t>salary cap will also affect the roster</w:t>
+      </w:r>
+      <w:r>
+        <w:t xml:space="preserve"> for each Team. In</w:t>
+      </w:r>
+      <w:commentRangeStart w:id="31"/>
+      <w:r>
+        <w:t xml:space="preserve"> any given year, the combination of all salaries paid to a Team’s </w:t>
+      </w:r>
+      <w:proofErr w:type="spellStart"/>
+      <w:r>
+        <w:t>rostered</w:t>
+      </w:r>
+      <w:proofErr w:type="spellEnd"/>
+      <w:r>
+        <w:t xml:space="preserve"> Players cannot exceed the salary cap for the Team. </w:t>
+      </w:r>
+      <w:commentRangeEnd w:id="31"/>
+      <w:r>
+        <w:rPr>
+          <w:rStyle w:val="CommentReference"/>
+        </w:rPr>
+        <w:commentReference w:id="31"/>
+      </w:r>
+    </w:p>
+    <w:p>
+      <w:pPr>
+        <w:pStyle w:val="normal0"/>
+      </w:pPr>
+    </w:p>
+    <w:p>
+      <w:pPr>
+        <w:pStyle w:val="normal0"/>
+      </w:pPr>
+      <w:commentRangeStart w:id="32"/>
+      <w:r>
+        <w:t>A Team will offer contracts to</w:t>
       </w:r>
       <w:r>
         <w:t xml:space="preserve"> </w:t>
       </w:r>
-      <w:r>
-        <w:t>when determining</w:t>
-      </w:r>
-      <w:r>
-        <w:t xml:space="preserve"> whether to offer a contract.</w:t>
-      </w:r>
-    </w:p>
-    <w:p>
-      <w:pPr>
-        <w:pStyle w:val="normal0"/>
-      </w:pPr>
-    </w:p>
-    <w:p>
-      <w:pPr>
-        <w:pStyle w:val="normal0"/>
-      </w:pPr>
-      <w:r>
-        <w:rPr>
-          <w:b/>
-        </w:rPr>
-        <w:t>NBA Team</w:t>
-      </w:r>
-    </w:p>
-    <w:p>
-      <w:pPr>
-        <w:pStyle w:val="normal0"/>
-      </w:pPr>
-      <w:r>
-        <w:t xml:space="preserve">A NBA Team will be a collection of Players. Each year, a Team is primarily concerned with maximizing its Power Index relative to the environmental constraints discussed in the Environment Design section below. </w:t>
-      </w:r>
-    </w:p>
-    <w:p>
-      <w:pPr>
-        <w:pStyle w:val="normal0"/>
-      </w:pPr>
-    </w:p>
-    <w:p>
-      <w:pPr>
-        <w:pStyle w:val="normal0"/>
-      </w:pPr>
-      <w:r>
-        <w:t xml:space="preserve">The Power Index for a NBA Team will be calculated as a function that takes into account many different factors related to a Team. These will include the </w:t>
-      </w:r>
-      <w:commentRangeStart w:id="8"/>
-      <w:r>
-        <w:t xml:space="preserve">number </w:t>
-      </w:r>
-      <w:commentRangeEnd w:id="8"/>
+      <w:commentRangeStart w:id="33"/>
+      <w:r>
+        <w:t>Player</w:t>
+      </w:r>
+      <w:r>
+        <w:t>s</w:t>
+      </w:r>
+      <w:r>
+        <w:t xml:space="preserve">. </w:t>
+      </w:r>
+      <w:commentRangeEnd w:id="33"/>
       <w:r>
         <w:rPr>
           <w:rStyle w:val="CommentReference"/>
         </w:rPr>
-        <w:commentReference w:id="8"/>
-      </w:r>
-      <w:r>
-        <w:t>of Players, the skills of the individual Players, and the Team’s Power Index in previous years.</w:t>
-      </w:r>
-      <w:commentRangeStart w:id="9"/>
-      <w:r>
-        <w:t xml:space="preserve"> The five best Players (which constitute the starting lineup) will be weighted more heavily in determining a Team’s Power Index than the </w:t>
-      </w:r>
-      <w:r>
-        <w:t>rest of the</w:t>
-      </w:r>
-      <w:r>
-        <w:t xml:space="preserve"> Players on a team.</w:t>
-      </w:r>
-      <w:commentRangeEnd w:id="9"/>
+        <w:commentReference w:id="33"/>
+      </w:r>
+      <w:r>
+        <w:t>Within the constraints of the current lineup and salary cap, a Team can offer a salary and contract length to a Player not currently signed to a Team. Both the salary and contract length will be based off of Player skill.</w:t>
+      </w:r>
+      <w:commentRangeEnd w:id="32"/>
       <w:r>
         <w:rPr>
           <w:rStyle w:val="CommentReference"/>
         </w:rPr>
-        <w:commentReference w:id="9"/>
-      </w:r>
-    </w:p>
-    <w:p>
-      <w:pPr>
-        <w:pStyle w:val="normal0"/>
-      </w:pPr>
-    </w:p>
-    <w:p>
-      <w:pPr>
-        <w:pStyle w:val="normal0"/>
-      </w:pPr>
-      <w:r>
-        <w:t xml:space="preserve">For a Team to maximize its Power Index, there are many factors that must be taken into account. There will be minimum and maximum roster size requirements. The </w:t>
-      </w:r>
-      <w:r>
-        <w:t>salary cap will also affect the roster</w:t>
-      </w:r>
-      <w:r>
-        <w:t xml:space="preserve"> for each Team. In</w:t>
-      </w:r>
-      <w:commentRangeStart w:id="10"/>
-      <w:r>
-        <w:t xml:space="preserve"> any given year, the combination of all salaries paid to a Team’s rostered Players cannot exceed the salary cap for the Team. </w:t>
-      </w:r>
-      <w:commentRangeEnd w:id="10"/>
-      <w:r>
-        <w:rPr>
-          <w:rStyle w:val="CommentReference"/>
-        </w:rPr>
-        <w:commentReference w:id="10"/>
-      </w:r>
-    </w:p>
-    <w:p>
-      <w:pPr>
-        <w:pStyle w:val="normal0"/>
-      </w:pPr>
-    </w:p>
-    <w:p>
-      <w:pPr>
-        <w:pStyle w:val="normal0"/>
-      </w:pPr>
-      <w:commentRangeStart w:id="11"/>
-      <w:r>
-        <w:t>A Team will offer contracts to</w:t>
-      </w:r>
-      <w:r>
-        <w:t xml:space="preserve"> </w:t>
-      </w:r>
-      <w:commentRangeStart w:id="12"/>
-      <w:r>
-        <w:t>Player</w:t>
-      </w:r>
-      <w:r>
-        <w:t>s</w:t>
-      </w:r>
-      <w:r>
-        <w:t xml:space="preserve">. </w:t>
-      </w:r>
-      <w:commentRangeEnd w:id="12"/>
-      <w:r>
-        <w:rPr>
-          <w:rStyle w:val="CommentReference"/>
-        </w:rPr>
-        <w:commentReference w:id="12"/>
-      </w:r>
-      <w:r>
-        <w:t>Within the constraints of the current lineup and salary cap, a Team can offer a salary and contract length to a Player not currently signed to a Team. Both the salary and contract length will be based off of Player skill.</w:t>
-      </w:r>
-      <w:commentRangeEnd w:id="11"/>
-      <w:r>
-        <w:rPr>
-          <w:rStyle w:val="CommentReference"/>
-        </w:rPr>
-        <w:commentReference w:id="11"/>
+        <w:commentReference w:id="32"/>
       </w:r>
     </w:p>
     <w:p>
@@ -577,8 +736,8 @@
         <w:pStyle w:val="Heading1"/>
         <w:contextualSpacing w:val="0"/>
       </w:pPr>
-      <w:bookmarkStart w:id="13" w:name="h.j4hqekh4fbdh" w:colFirst="0" w:colLast="0"/>
-      <w:bookmarkEnd w:id="13"/>
+      <w:bookmarkStart w:id="34" w:name="h.j4hqekh4fbdh" w:colFirst="0" w:colLast="0"/>
+      <w:bookmarkEnd w:id="34"/>
       <w:r>
         <w:rPr>
           <w:rFonts w:ascii="Arial" w:eastAsia="Arial" w:hAnsi="Arial" w:cs="Arial"/>
@@ -615,20 +774,36 @@
         <w:t>a</w:t>
       </w:r>
       <w:r>
-        <w:t xml:space="preserve"> Years Left in the League parameter that will be randomly set based on a Gaussian distribution when the Player is created. Each offseason period, this parameter will be decremented. Once a Player’s Years Left in the League reaches zero, the Player will Retire and leave the simulation.</w:t>
-      </w:r>
-    </w:p>
-    <w:p>
-      <w:pPr>
-        <w:pStyle w:val="normal0"/>
-      </w:pPr>
-    </w:p>
-    <w:p>
-      <w:pPr>
-        <w:pStyle w:val="normal0"/>
-      </w:pPr>
-      <w:r>
-        <w:t xml:space="preserve">The league will consist of a fixed number of Teams (30). Each iteration, an offseason period consisting of </w:t>
+        <w:t xml:space="preserve"> Years Left in the League parameter that will be randomly set based on a Gaussian distribution when the Player is created. Each offseason period, this parameter will be decremented. Once a Player’s Years Left in the League reaches zero, the Player will </w:t>
+      </w:r>
+      <w:proofErr w:type="gramStart"/>
+      <w:r>
+        <w:t>Retire</w:t>
+      </w:r>
+      <w:proofErr w:type="gramEnd"/>
+      <w:r>
+        <w:t xml:space="preserve"> and leave the simulation.</w:t>
+      </w:r>
+    </w:p>
+    <w:p>
+      <w:pPr>
+        <w:pStyle w:val="normal0"/>
+      </w:pPr>
+    </w:p>
+    <w:p>
+      <w:pPr>
+        <w:pStyle w:val="normal0"/>
+      </w:pPr>
+      <w:r>
+        <w:t xml:space="preserve">The league will consist of a fixed number of Teams (30). </w:t>
+      </w:r>
+      <w:proofErr w:type="gramStart"/>
+      <w:r>
+        <w:t>Each iteration</w:t>
+      </w:r>
+      <w:proofErr w:type="gramEnd"/>
+      <w:r>
+        <w:t xml:space="preserve">, an offseason period consisting of </w:t>
       </w:r>
       <w:r>
         <w:rPr>
@@ -657,19 +832,19 @@
       <w:r>
         <w:t xml:space="preserve"> Players (where </w:t>
       </w:r>
-      <w:commentRangeStart w:id="14"/>
+      <w:commentRangeStart w:id="35"/>
       <w:r>
         <w:rPr>
           <w:i/>
         </w:rPr>
         <w:t>p</w:t>
       </w:r>
-      <w:commentRangeEnd w:id="14"/>
+      <w:commentRangeEnd w:id="35"/>
       <w:r>
         <w:rPr>
           <w:rStyle w:val="CommentReference"/>
         </w:rPr>
-        <w:commentReference w:id="14"/>
+        <w:commentReference w:id="35"/>
       </w:r>
       <w:r>
         <w:rPr>
@@ -680,16 +855,16 @@
       <w:r>
         <w:t xml:space="preserve">is a fixed simulation parameter). Teams will attempt to sign players such that the Team maximizes its Power Index; however, the Players have the option to accept or reject a contract offered by the Team. Additionally, the Team will be bound by certain constraints including Salary Cap, minimum and maximum Roster Size, and minimum and maximum Yearly Salary for each individual player. These constraints’ values will be based on actual NBA values. As the number of weeks increases, both Teams and Players will become more desperate. </w:t>
       </w:r>
-      <w:commentRangeStart w:id="15"/>
+      <w:commentRangeStart w:id="36"/>
       <w:r>
         <w:t xml:space="preserve">A Player’s thresholds for contract acceptance will decrease, as the Player is motivated to be signed by a Team by the end of the offseason period. </w:t>
       </w:r>
-      <w:commentRangeEnd w:id="15"/>
+      <w:commentRangeEnd w:id="36"/>
       <w:r>
         <w:rPr>
           <w:rStyle w:val="CommentReference"/>
         </w:rPr>
-        <w:commentReference w:id="15"/>
+        <w:commentReference w:id="36"/>
       </w:r>
       <w:r>
         <w:t>A Team’s contract offers will become more lucrative in an attempt to fill free space. Once the offseason period ends, each Team’s Power Index and the league average volatility will be computed before another offseason period begins.</w:t>
@@ -700,8 +875,8 @@
         <w:pStyle w:val="Heading1"/>
         <w:contextualSpacing w:val="0"/>
       </w:pPr>
-      <w:bookmarkStart w:id="16" w:name="h.jk95e2zfsi0c" w:colFirst="0" w:colLast="0"/>
-      <w:bookmarkEnd w:id="16"/>
+      <w:bookmarkStart w:id="37" w:name="h.jk95e2zfsi0c" w:colFirst="0" w:colLast="0"/>
+      <w:bookmarkEnd w:id="37"/>
       <w:r>
         <w:rPr>
           <w:rFonts w:ascii="Arial" w:eastAsia="Arial" w:hAnsi="Arial" w:cs="Arial"/>
@@ -716,12 +891,14 @@
       <w:r>
         <w:t xml:space="preserve">The desired emergent behavior for this multi-agent system is achieving and maintaining a high level of league parity. This is desirable for the NBA because it will keep fans of all Teams interested. We plan on computing volatility in year </w:t>
       </w:r>
+      <w:proofErr w:type="spellStart"/>
       <w:r>
         <w:rPr>
           <w:i/>
         </w:rPr>
         <w:t>i</w:t>
       </w:r>
+      <w:proofErr w:type="spellEnd"/>
       <w:r>
         <w:t xml:space="preserve"> as follows:</w:t>
       </w:r>
@@ -731,7 +908,7 @@
         <w:pStyle w:val="normal0"/>
       </w:pPr>
     </w:p>
-    <w:commentRangeStart w:id="17"/>
+    <w:commentRangeStart w:id="38"/>
     <w:p>
       <w:pPr>
         <w:pStyle w:val="normal0"/>
@@ -1157,7 +1334,7 @@
               </m:d>
             </m:e>
           </m:nary>
-          <w:commentRangeEnd w:id="17"/>
+          <w:commentRangeEnd w:id="38"/>
           <m:r>
             <m:rPr>
               <m:sty m:val="p"/>
@@ -1165,7 +1342,7 @@
             <w:rPr>
               <w:rStyle w:val="CommentReference"/>
             </w:rPr>
-            <w:commentReference w:id="17"/>
+            <w:commentReference w:id="38"/>
           </m:r>
         </m:oMath>
       </m:oMathPara>
@@ -1179,8 +1356,13 @@
       <w:pPr>
         <w:pStyle w:val="normal0"/>
       </w:pPr>
-      <w:r>
-        <w:t xml:space="preserve">where </w:t>
+      <w:proofErr w:type="gramStart"/>
+      <w:r>
+        <w:t>where</w:t>
+      </w:r>
+      <w:proofErr w:type="gramEnd"/>
+      <w:r>
+        <w:t xml:space="preserve"> </w:t>
       </w:r>
       <m:oMath>
         <m:sSub>
@@ -1245,22 +1427,22 @@
         <w:pStyle w:val="Heading1"/>
         <w:contextualSpacing w:val="0"/>
       </w:pPr>
-      <w:bookmarkStart w:id="18" w:name="h.ymxqq6gh6ejw" w:colFirst="0" w:colLast="0"/>
-      <w:bookmarkEnd w:id="18"/>
-      <w:commentRangeStart w:id="19"/>
+      <w:bookmarkStart w:id="39" w:name="h.ymxqq6gh6ejw" w:colFirst="0" w:colLast="0"/>
+      <w:bookmarkEnd w:id="39"/>
+      <w:commentRangeStart w:id="40"/>
       <w:r>
         <w:rPr>
           <w:rFonts w:ascii="Arial" w:eastAsia="Arial" w:hAnsi="Arial" w:cs="Arial"/>
         </w:rPr>
         <w:t>Hypotheses</w:t>
       </w:r>
-      <w:commentRangeEnd w:id="19"/>
+      <w:commentRangeEnd w:id="40"/>
       <w:r>
         <w:rPr>
           <w:rStyle w:val="CommentReference"/>
           <w:rFonts w:ascii="Arial" w:eastAsia="Arial" w:hAnsi="Arial" w:cs="Arial"/>
         </w:rPr>
-        <w:commentReference w:id="19"/>
+        <w:commentReference w:id="40"/>
       </w:r>
     </w:p>
     <w:p>
@@ -1273,16 +1455,16 @@
         <w:ind w:hanging="359"/>
         <w:contextualSpacing/>
       </w:pPr>
-      <w:commentRangeStart w:id="20"/>
+      <w:commentRangeStart w:id="41"/>
       <w:r>
         <w:t>Lowering the salary cap will increase league parity. We believe that this will make it more difficult for Teams to retain skilled Players for long periods of time.</w:t>
       </w:r>
-      <w:commentRangeEnd w:id="20"/>
+      <w:commentRangeEnd w:id="41"/>
       <w:r>
         <w:rPr>
           <w:rStyle w:val="CommentReference"/>
         </w:rPr>
-        <w:commentReference w:id="20"/>
+        <w:commentReference w:id="41"/>
       </w:r>
     </w:p>
     <w:p>
@@ -1295,7 +1477,7 @@
         <w:ind w:hanging="359"/>
         <w:contextualSpacing/>
       </w:pPr>
-      <w:commentRangeStart w:id="21"/>
+      <w:commentRangeStart w:id="42"/>
       <w:r>
         <w:t xml:space="preserve">Increasing the </w:t>
       </w:r>
@@ -1311,12 +1493,12 @@
       <w:r>
         <w:t>will decrease league parity, since Players with high skill values will be more likely to cluster on the best Teams.</w:t>
       </w:r>
-      <w:commentRangeEnd w:id="21"/>
+      <w:commentRangeEnd w:id="42"/>
       <w:r>
         <w:rPr>
           <w:rStyle w:val="CommentReference"/>
         </w:rPr>
-        <w:commentReference w:id="21"/>
+        <w:commentReference w:id="42"/>
       </w:r>
     </w:p>
     <w:p>
@@ -1338,22 +1520,22 @@
         <w:pStyle w:val="Heading1"/>
         <w:contextualSpacing w:val="0"/>
       </w:pPr>
-      <w:bookmarkStart w:id="22" w:name="h.g7j8rkhwtjde" w:colFirst="0" w:colLast="0"/>
-      <w:bookmarkEnd w:id="22"/>
-      <w:commentRangeStart w:id="23"/>
+      <w:bookmarkStart w:id="43" w:name="h.g7j8rkhwtjde" w:colFirst="0" w:colLast="0"/>
+      <w:bookmarkEnd w:id="43"/>
+      <w:commentRangeStart w:id="44"/>
       <w:r>
         <w:rPr>
           <w:rFonts w:ascii="Arial" w:eastAsia="Arial" w:hAnsi="Arial" w:cs="Arial"/>
         </w:rPr>
         <w:t>Experiments</w:t>
       </w:r>
-      <w:commentRangeEnd w:id="23"/>
+      <w:commentRangeEnd w:id="44"/>
       <w:r>
         <w:rPr>
           <w:rStyle w:val="CommentReference"/>
           <w:rFonts w:ascii="Arial" w:eastAsia="Arial" w:hAnsi="Arial" w:cs="Arial"/>
         </w:rPr>
-        <w:commentReference w:id="23"/>
+        <w:commentReference w:id="44"/>
       </w:r>
     </w:p>
     <w:p>
@@ -1465,11 +1647,9 @@
       <w:r>
         <w:t>Your proposal is not complex enough.  Please revise and I would like to review at least one more time.</w:t>
       </w:r>
-      <w:bookmarkStart w:id="2" w:name="_GoBack"/>
-      <w:bookmarkEnd w:id="2"/>
     </w:p>
   </w:comment>
-  <w:comment w:id="3" w:author="LeenKiat Soh" w:date="2015-03-02T23:15:00Z" w:initials="LS">
+  <w:comment w:id="2" w:author="LeenKiat Soh" w:date="2015-03-02T23:15:00Z" w:initials="LS">
     <w:p>
       <w:pPr>
         <w:pStyle w:val="CommentText"/>
@@ -1485,7 +1665,7 @@
       </w:r>
     </w:p>
   </w:comment>
-  <w:comment w:id="4" w:author="LeenKiat Soh" w:date="2015-03-02T23:16:00Z" w:initials="LS">
+  <w:comment w:id="6" w:author="LeenKiat Soh" w:date="2015-03-02T23:16:00Z" w:initials="LS">
     <w:p>
       <w:pPr>
         <w:pStyle w:val="CommentText"/>
@@ -1520,7 +1700,7 @@
       </w:r>
     </w:p>
   </w:comment>
-  <w:comment w:id="6" w:author="LeenKiat Soh" w:date="2015-03-02T23:19:00Z" w:initials="LS">
+  <w:comment w:id="8" w:author="LeenKiat Soh" w:date="2015-03-02T23:19:00Z" w:initials="LS">
     <w:p>
       <w:pPr>
         <w:pStyle w:val="CommentText"/>
@@ -1536,7 +1716,7 @@
       </w:r>
     </w:p>
   </w:comment>
-  <w:comment w:id="8" w:author="LeenKiat Soh" w:date="2015-03-02T23:20:00Z" w:initials="LS">
+  <w:comment w:id="9" w:author="Derek Nordgren" w:date="2015-03-08T20:38:00Z" w:initials="DN">
     <w:p>
       <w:pPr>
         <w:pStyle w:val="CommentText"/>
@@ -1548,11 +1728,36 @@
         <w:annotationRef/>
       </w:r>
       <w:r>
+        <w:t>We mention maximum and minimum requirements for number of players on a team in the 3</w:t>
+      </w:r>
+      <w:r>
+        <w:rPr>
+          <w:vertAlign w:val="superscript"/>
+        </w:rPr>
+        <w:t>rd</w:t>
+      </w:r>
+      <w:r>
+        <w:t xml:space="preserve"> paragraph under NBA team.</w:t>
+      </w:r>
+    </w:p>
+  </w:comment>
+  <w:comment w:id="15" w:author="LeenKiat Soh" w:date="2015-03-02T23:20:00Z" w:initials="LS">
+    <w:p>
+      <w:pPr>
+        <w:pStyle w:val="CommentText"/>
+      </w:pPr>
+      <w:r>
+        <w:rPr>
+          <w:rStyle w:val="CommentReference"/>
+        </w:rPr>
+        <w:annotationRef/>
+      </w:r>
+      <w:r>
         <w:t>12, right?  A constant?</w:t>
       </w:r>
     </w:p>
   </w:comment>
-  <w:comment w:id="9" w:author="LeenKiat Soh" w:date="2015-03-02T23:21:00Z" w:initials="LS">
+  <w:comment w:id="28" w:author="LeenKiat Soh" w:date="2015-03-02T23:21:00Z" w:initials="LS">
     <w:p>
       <w:pPr>
         <w:pStyle w:val="CommentText"/>
@@ -1568,7 +1773,7 @@
       </w:r>
     </w:p>
   </w:comment>
-  <w:comment w:id="10" w:author="LeenKiat Soh" w:date="2015-03-02T23:21:00Z" w:initials="LS">
+  <w:comment w:id="31" w:author="LeenKiat Soh" w:date="2015-03-02T23:21:00Z" w:initials="LS">
     <w:p>
       <w:pPr>
         <w:pStyle w:val="CommentText"/>
@@ -1584,7 +1789,7 @@
       </w:r>
     </w:p>
   </w:comment>
-  <w:comment w:id="12" w:author="LeenKiat Soh" w:date="2015-03-02T23:22:00Z" w:initials="LS">
+  <w:comment w:id="33" w:author="LeenKiat Soh" w:date="2015-03-02T23:22:00Z" w:initials="LS">
     <w:p>
       <w:pPr>
         <w:pStyle w:val="CommentText"/>
@@ -1600,7 +1805,7 @@
       </w:r>
     </w:p>
   </w:comment>
-  <w:comment w:id="11" w:author="LeenKiat Soh" w:date="2015-03-02T23:22:00Z" w:initials="LS">
+  <w:comment w:id="32" w:author="LeenKiat Soh" w:date="2015-03-02T23:22:00Z" w:initials="LS">
     <w:p>
       <w:pPr>
         <w:pStyle w:val="CommentText"/>
@@ -1612,11 +1817,19 @@
         <w:annotationRef/>
       </w:r>
       <w:r>
-        <w:t>Hmm … ambiguous., not sure how this is computed.</w:t>
+        <w:t>Hmm … ambiguous</w:t>
+      </w:r>
+      <w:proofErr w:type="gramStart"/>
+      <w:r>
+        <w:t>.,</w:t>
+      </w:r>
+      <w:proofErr w:type="gramEnd"/>
+      <w:r>
+        <w:t xml:space="preserve"> not sure how this is computed.</w:t>
       </w:r>
     </w:p>
   </w:comment>
-  <w:comment w:id="14" w:author="LeenKiat Soh" w:date="2015-03-02T23:24:00Z" w:initials="LS">
+  <w:comment w:id="35" w:author="LeenKiat Soh" w:date="2015-03-02T23:24:00Z" w:initials="LS">
     <w:p>
       <w:pPr>
         <w:pStyle w:val="CommentText"/>
@@ -1632,7 +1845,7 @@
       </w:r>
     </w:p>
   </w:comment>
-  <w:comment w:id="15" w:author="LeenKiat Soh" w:date="2015-03-02T23:25:00Z" w:initials="LS">
+  <w:comment w:id="36" w:author="LeenKiat Soh" w:date="2015-03-02T23:25:00Z" w:initials="LS">
     <w:p>
       <w:pPr>
         <w:pStyle w:val="CommentText"/>
@@ -1648,7 +1861,7 @@
       </w:r>
     </w:p>
   </w:comment>
-  <w:comment w:id="17" w:author="LeenKiat Soh" w:date="2015-03-02T23:26:00Z" w:initials="LS">
+  <w:comment w:id="38" w:author="LeenKiat Soh" w:date="2015-03-02T23:26:00Z" w:initials="LS">
     <w:p>
       <w:pPr>
         <w:pStyle w:val="CommentText"/>
@@ -1664,7 +1877,7 @@
       </w:r>
     </w:p>
   </w:comment>
-  <w:comment w:id="19" w:author="LeenKiat Soh" w:date="2015-03-02T23:36:00Z" w:initials="LS">
+  <w:comment w:id="40" w:author="LeenKiat Soh" w:date="2015-03-02T23:36:00Z" w:initials="LS">
     <w:p>
       <w:pPr>
         <w:pStyle w:val="CommentText"/>
@@ -1680,7 +1893,7 @@
       </w:r>
     </w:p>
   </w:comment>
-  <w:comment w:id="20" w:author="LeenKiat Soh" w:date="2015-03-02T23:26:00Z" w:initials="LS">
+  <w:comment w:id="41" w:author="LeenKiat Soh" w:date="2015-03-02T23:26:00Z" w:initials="LS">
     <w:p>
       <w:pPr>
         <w:pStyle w:val="CommentText"/>
@@ -1696,7 +1909,7 @@
       </w:r>
     </w:p>
   </w:comment>
-  <w:comment w:id="21" w:author="LeenKiat Soh" w:date="2015-03-02T23:33:00Z" w:initials="LS">
+  <w:comment w:id="42" w:author="LeenKiat Soh" w:date="2015-03-02T23:33:00Z" w:initials="LS">
     <w:p>
       <w:pPr>
         <w:pStyle w:val="CommentText"/>
@@ -1712,7 +1925,7 @@
       </w:r>
     </w:p>
   </w:comment>
-  <w:comment w:id="23" w:author="LeenKiat Soh" w:date="2015-03-02T23:37:00Z" w:initials="LS">
+  <w:comment w:id="44" w:author="LeenKiat Soh" w:date="2015-03-02T23:37:00Z" w:initials="LS">
     <w:p>
       <w:pPr>
         <w:pStyle w:val="CommentText"/>
@@ -1821,12 +2034,7 @@
     </w:r>
     <w:r>
       <w:tab/>
-    </w:r>
-    <w:r>
-      <w:t xml:space="preserve">  </w:t>
-    </w:r>
-    <w:r>
-      <w:t>Multi-Agent Systems</w:t>
+      <w:t xml:space="preserve">  Multi-Agent Systems</w:t>
     </w:r>
   </w:p>
   <w:p>
@@ -1834,8 +2042,21 @@
       <w:pStyle w:val="normal0"/>
     </w:pPr>
     <w:r>
-      <w:t>Team: Kiatten Mittons</w:t>
+      <w:t xml:space="preserve">Team: </w:t>
     </w:r>
+    <w:proofErr w:type="spellStart"/>
+    <w:r>
+      <w:t>Kiatten</w:t>
+    </w:r>
+    <w:proofErr w:type="spellEnd"/>
+    <w:r>
+      <w:t xml:space="preserve"> </w:t>
+    </w:r>
+    <w:proofErr w:type="spellStart"/>
+    <w:r>
+      <w:t>Mittons</w:t>
+    </w:r>
+    <w:proofErr w:type="spellEnd"/>
     <w:r>
       <w:tab/>
     </w:r>
@@ -1862,10 +2083,7 @@
     </w:r>
     <w:r>
       <w:tab/>
-      <w:t xml:space="preserve">         </w:t>
-    </w:r>
-    <w:r>
-      <w:t>3/2/2015</w:t>
+      <w:t xml:space="preserve">         3/2/2015</w:t>
     </w:r>
   </w:p>
 </w:hdr>

</xml_diff>

<commit_message>
Address more of LK's Round 1 comments.
Rees and Nathan addressed more of LK's comments on our v1 Proposal.
</commit_message>
<xml_diff>
--- a/NBA_Free_Agency_Simulation/ProjectProposal.docx
+++ b/NBA_Free_Agency_Simulation/ProjectProposal.docx
@@ -1,6 +1,6 @@
 
 <file path=word/document.xml><?xml version="1.0" encoding="utf-8"?>
-<w:document xmlns:wpc="http://schemas.microsoft.com/office/word/2010/wordprocessingCanvas" xmlns:mo="http://schemas.microsoft.com/office/mac/office/2008/main" xmlns:mc="http://schemas.openxmlformats.org/markup-compatibility/2006" xmlns:mv="urn:schemas-microsoft-com:mac:vml" xmlns:o="urn:schemas-microsoft-com:office:office" xmlns:r="http://schemas.openxmlformats.org/officeDocument/2006/relationships" xmlns:m="http://schemas.openxmlformats.org/officeDocument/2006/math" xmlns:v="urn:schemas-microsoft-com:vml" xmlns:wp14="http://schemas.microsoft.com/office/word/2010/wordprocessingDrawing" xmlns:wp="http://schemas.openxmlformats.org/drawingml/2006/wordprocessingDrawing" xmlns:w10="urn:schemas-microsoft-com:office:word" xmlns:w="http://schemas.openxmlformats.org/wordprocessingml/2006/main" xmlns:w14="http://schemas.microsoft.com/office/word/2010/wordml" xmlns:wpg="http://schemas.microsoft.com/office/word/2010/wordprocessingGroup" xmlns:wpi="http://schemas.microsoft.com/office/word/2010/wordprocessingInk" xmlns:wne="http://schemas.microsoft.com/office/word/2006/wordml" xmlns:wps="http://schemas.microsoft.com/office/word/2010/wordprocessingShape" mc:Ignorable="w14 wp14">
+<w:document xmlns:wpc="http://schemas.microsoft.com/office/word/2010/wordprocessingCanvas" xmlns:mc="http://schemas.openxmlformats.org/markup-compatibility/2006" xmlns:o="urn:schemas-microsoft-com:office:office" xmlns:r="http://schemas.openxmlformats.org/officeDocument/2006/relationships" xmlns:m="http://schemas.openxmlformats.org/officeDocument/2006/math" xmlns:v="urn:schemas-microsoft-com:vml" xmlns:wp14="http://schemas.microsoft.com/office/word/2010/wordprocessingDrawing" xmlns:wp="http://schemas.openxmlformats.org/drawingml/2006/wordprocessingDrawing" xmlns:w10="urn:schemas-microsoft-com:office:word" xmlns:w="http://schemas.openxmlformats.org/wordprocessingml/2006/main" xmlns:w14="http://schemas.microsoft.com/office/word/2010/wordml" xmlns:wpg="http://schemas.microsoft.com/office/word/2010/wordprocessingGroup" xmlns:wpi="http://schemas.microsoft.com/office/word/2010/wordprocessingInk" xmlns:wne="http://schemas.microsoft.com/office/word/2006/wordml" xmlns:wps="http://schemas.microsoft.com/office/word/2010/wordprocessingShape" mc:Ignorable="w14 wp14">
   <w:background w:color="FFFFFF"/>
   <w:body>
     <w:p>
@@ -28,7 +28,7 @@
     </w:p>
     <w:p>
       <w:pPr>
-        <w:pStyle w:val="normal0"/>
+        <w:pStyle w:val="Normal1"/>
       </w:pPr>
       <w:r>
         <w:t>The National Basketball Association (NBA) desires to achieve a certain level of league parity in order to retain fandom and maintain revenues. The NBA believes that it can establish and maintain league parity by enforcing certain rules in offseason free agency. The NBA believes that designing a multi-agent system that can be used to simulate the dynamics of the offseason free agency will enable them to determine what effects various rules will have on league parity.</w:t>
@@ -36,12 +36,12 @@
     </w:p>
     <w:p>
       <w:pPr>
-        <w:pStyle w:val="normal0"/>
-      </w:pPr>
-    </w:p>
-    <w:p>
-      <w:pPr>
-        <w:pStyle w:val="normal0"/>
+        <w:pStyle w:val="Normal1"/>
+      </w:pPr>
+    </w:p>
+    <w:p>
+      <w:pPr>
+        <w:pStyle w:val="Normal1"/>
       </w:pPr>
       <w:r>
         <w:t xml:space="preserve">NBA parity will be measured by computing a Power Index for each team at the beginning of each iteration (after all offseason free agency activity has finished) and computing each team’s Power Index </w:t>
@@ -81,12 +81,12 @@
     </w:p>
     <w:p>
       <w:pPr>
-        <w:pStyle w:val="normal0"/>
-      </w:pPr>
-    </w:p>
-    <w:p>
-      <w:pPr>
-        <w:pStyle w:val="normal0"/>
+        <w:pStyle w:val="Normal1"/>
+      </w:pPr>
+    </w:p>
+    <w:p>
+      <w:pPr>
+        <w:pStyle w:val="Normal1"/>
       </w:pPr>
       <w:commentRangeStart w:id="6"/>
       <w:r>
@@ -102,7 +102,7 @@
     </w:p>
     <w:p>
       <w:pPr>
-        <w:pStyle w:val="normal0"/>
+        <w:pStyle w:val="Normal1"/>
         <w:numPr>
           <w:ilvl w:val="0"/>
           <w:numId w:val="1"/>
@@ -116,7 +116,7 @@
     </w:p>
     <w:p>
       <w:pPr>
-        <w:pStyle w:val="normal0"/>
+        <w:pStyle w:val="Normal1"/>
         <w:numPr>
           <w:ilvl w:val="0"/>
           <w:numId w:val="1"/>
@@ -130,12 +130,12 @@
     </w:p>
     <w:p>
       <w:pPr>
-        <w:pStyle w:val="normal0"/>
-      </w:pPr>
-    </w:p>
-    <w:p>
-      <w:pPr>
-        <w:pStyle w:val="normal0"/>
+        <w:pStyle w:val="Normal1"/>
+      </w:pPr>
+    </w:p>
+    <w:p>
+      <w:pPr>
+        <w:pStyle w:val="Normal1"/>
       </w:pPr>
       <w:r>
         <w:t>The agents will make local decisions in an attempt to maximize their individual utility. The NBA would like the rules it introduces to increase the global property of league parity.</w:t>
@@ -157,7 +157,7 @@
     </w:p>
     <w:p>
       <w:pPr>
-        <w:pStyle w:val="normal0"/>
+        <w:pStyle w:val="Normal1"/>
       </w:pPr>
       <w:r>
         <w:t>The system will be comprised of two agent types: NBA Players and NBA Teams. Each agent class will be primarily concerned with obtaining its highest individual utility. NBA Players will attempt to maximize their contract size, which will be equivalent to the annual salary multiplied by contract length. NBA Teams will attempt to maximize their overall team Power Index.</w:t>
@@ -165,12 +165,12 @@
     </w:p>
     <w:p>
       <w:pPr>
-        <w:pStyle w:val="normal0"/>
-      </w:pPr>
-    </w:p>
-    <w:p>
-      <w:pPr>
-        <w:pStyle w:val="normal0"/>
+        <w:pStyle w:val="Normal1"/>
+      </w:pPr>
+    </w:p>
+    <w:p>
+      <w:pPr>
+        <w:pStyle w:val="Normal1"/>
       </w:pPr>
       <w:r>
         <w:rPr>
@@ -181,7 +181,7 @@
     </w:p>
     <w:p>
       <w:pPr>
-        <w:pStyle w:val="normal0"/>
+        <w:pStyle w:val="Normal1"/>
       </w:pPr>
       <w:r>
         <w:t xml:space="preserve">A NBA Player can either be currently contracted by a Team or available to be signed by Teams. A Player will be available if 1) they were on a Team but their contract expired or 2) they entered the system through the Draft (discussed in Environment Design). Players will also have a finite number of years </w:t>
@@ -215,12 +215,12 @@
     </w:p>
     <w:p>
       <w:pPr>
-        <w:pStyle w:val="normal0"/>
-      </w:pPr>
-    </w:p>
-    <w:p>
-      <w:pPr>
-        <w:pStyle w:val="normal0"/>
+        <w:pStyle w:val="Normal1"/>
+      </w:pPr>
+    </w:p>
+    <w:p>
+      <w:pPr>
+        <w:pStyle w:val="Normal1"/>
       </w:pPr>
       <w:r>
         <w:t>A Player who is a free agent will be primarily concerned with joining a Team where they can achieve their maximum contract potential. Contract potential is defined as the following:</w:t>
@@ -228,12 +228,12 @@
     </w:p>
     <w:p>
       <w:pPr>
-        <w:pStyle w:val="normal0"/>
-      </w:pPr>
-    </w:p>
-    <w:p>
-      <w:pPr>
-        <w:pStyle w:val="normal0"/>
+        <w:pStyle w:val="Normal1"/>
+      </w:pPr>
+    </w:p>
+    <w:p>
+      <w:pPr>
+        <w:pStyle w:val="Normal1"/>
       </w:pPr>
       <m:oMathPara>
         <m:oMathParaPr>
@@ -268,7 +268,13 @@
             <w:rPr>
               <w:rFonts w:ascii="Cambria Math" w:hAnsi="Cambria Math"/>
             </w:rPr>
-            <m:t xml:space="preserve">*(Contract Length </m:t>
+            <m:t>*(Contract Le</m:t>
+          </m:r>
+          <m:r>
+            <w:rPr>
+              <w:rFonts w:ascii="Cambria Math" w:hAnsi="Cambria Math"/>
+            </w:rPr>
+            <m:t xml:space="preserve">ngth </m:t>
           </m:r>
           <m:d>
             <m:dPr>
@@ -301,12 +307,12 @@
     </w:p>
     <w:p>
       <w:pPr>
-        <w:pStyle w:val="normal0"/>
-      </w:pPr>
-    </w:p>
-    <w:p>
-      <w:pPr>
-        <w:pStyle w:val="normal0"/>
+        <w:pStyle w:val="Normal1"/>
+      </w:pPr>
+    </w:p>
+    <w:p>
+      <w:pPr>
+        <w:pStyle w:val="Normal1"/>
       </w:pPr>
       <w:r>
         <w:t>Both the salary and the contract length</w:t>
@@ -345,12 +351,12 @@
     </w:p>
     <w:p>
       <w:pPr>
-        <w:pStyle w:val="normal0"/>
-      </w:pPr>
-    </w:p>
-    <w:p>
-      <w:pPr>
-        <w:pStyle w:val="normal0"/>
+        <w:pStyle w:val="Normal1"/>
+      </w:pPr>
+    </w:p>
+    <w:p>
+      <w:pPr>
+        <w:pStyle w:val="Normal1"/>
         <w:rPr>
           <w:rFonts w:ascii="Cambria Math" w:hAnsi="Cambria Math"/>
           <w:oMath/>
@@ -396,12 +402,12 @@
     </w:p>
     <w:p>
       <w:pPr>
-        <w:pStyle w:val="normal0"/>
-      </w:pPr>
-    </w:p>
-    <w:p>
-      <w:pPr>
-        <w:pStyle w:val="normal0"/>
+        <w:pStyle w:val="Normal1"/>
+      </w:pPr>
+    </w:p>
+    <w:p>
+      <w:pPr>
+        <w:pStyle w:val="Normal1"/>
       </w:pPr>
       <w:r>
         <w:t xml:space="preserve">In addition to this, a NBA Player will have a skill value (0-100). This skill value will be generated from a distribution at agent creation. </w:t>
@@ -461,12 +467,12 @@
     </w:p>
     <w:p>
       <w:pPr>
-        <w:pStyle w:val="normal0"/>
-      </w:pPr>
-    </w:p>
-    <w:p>
-      <w:pPr>
-        <w:pStyle w:val="normal0"/>
+        <w:pStyle w:val="Normal1"/>
+      </w:pPr>
+    </w:p>
+    <w:p>
+      <w:pPr>
+        <w:pStyle w:val="Normal1"/>
       </w:pPr>
       <w:r>
         <w:rPr>
@@ -477,7 +483,7 @@
     </w:p>
     <w:p>
       <w:pPr>
-        <w:pStyle w:val="normal0"/>
+        <w:pStyle w:val="Normal1"/>
       </w:pPr>
       <w:r>
         <w:t xml:space="preserve">A NBA Team will be a collection of Players. Each year, a Team is primarily concerned with maximizing its Power Index relative to the environmental constraints discussed in the Environment Design section below. </w:t>
@@ -485,12 +491,12 @@
     </w:p>
     <w:p>
       <w:pPr>
-        <w:pStyle w:val="normal0"/>
-      </w:pPr>
-    </w:p>
-    <w:p>
-      <w:pPr>
-        <w:pStyle w:val="normal0"/>
+        <w:pStyle w:val="Normal1"/>
+      </w:pPr>
+    </w:p>
+    <w:p>
+      <w:pPr>
+        <w:pStyle w:val="Normal1"/>
         <w:rPr>
           <w:ins w:id="10" w:author="Derek Nordgren" w:date="2015-03-08T20:55:00Z"/>
         </w:rPr>
@@ -564,7 +570,7 @@
     </w:p>
     <w:p>
       <w:pPr>
-        <w:pStyle w:val="normal0"/>
+        <w:pStyle w:val="Normal1"/>
         <w:rPr>
           <w:ins w:id="20" w:author="Derek Nordgren" w:date="2015-03-08T20:55:00Z"/>
         </w:rPr>
@@ -572,7 +578,7 @@
     </w:p>
     <w:p>
       <w:pPr>
-        <w:pStyle w:val="normal0"/>
+        <w:pStyle w:val="Normal1"/>
       </w:pPr>
       <w:ins w:id="21" w:author="Derek Nordgren" w:date="2015-03-08T20:49:00Z">
         <w:r>
@@ -646,89 +652,240 @@
     </w:p>
     <w:p>
       <w:pPr>
-        <w:pStyle w:val="normal0"/>
-      </w:pPr>
-    </w:p>
-    <w:p>
-      <w:pPr>
-        <w:pStyle w:val="normal0"/>
-      </w:pPr>
-      <w:r>
-        <w:t>For a Team to maximize its Power Index, there are many factors that must be tak</w:t>
-      </w:r>
-      <w:bookmarkStart w:id="30" w:name="_GoBack"/>
-      <w:bookmarkEnd w:id="30"/>
-      <w:r>
-        <w:t xml:space="preserve">en into account. There will be minimum and maximum roster size requirements. The </w:t>
-      </w:r>
-      <w:r>
-        <w:t>salary cap will also affect the roster</w:t>
-      </w:r>
-      <w:r>
-        <w:t xml:space="preserve"> for each Team. In</w:t>
-      </w:r>
-      <w:commentRangeStart w:id="31"/>
-      <w:r>
-        <w:t xml:space="preserve"> any given year, the combination of all salaries paid to a Team’s </w:t>
-      </w:r>
-      <w:proofErr w:type="spellStart"/>
-      <w:r>
-        <w:t>rostered</w:t>
-      </w:r>
-      <w:proofErr w:type="spellEnd"/>
-      <w:r>
-        <w:t xml:space="preserve"> Players cannot exceed the salary cap for the Team. </w:t>
-      </w:r>
-      <w:commentRangeEnd w:id="31"/>
+        <w:pStyle w:val="Normal1"/>
+      </w:pPr>
+    </w:p>
+    <w:p>
+      <w:pPr>
+        <w:pStyle w:val="Normal1"/>
+      </w:pPr>
+      <w:r>
+        <w:t xml:space="preserve">For a Team to maximize its Power Index, there are many factors that must be taken into account. </w:t>
+      </w:r>
+      <w:ins w:id="30" w:author="Nathan" w:date="2015-03-08T23:30:00Z">
+        <w:r>
+          <w:t xml:space="preserve">A </w:t>
+        </w:r>
+      </w:ins>
+      <w:ins w:id="31" w:author="Nathan" w:date="2015-03-08T23:32:00Z">
+        <w:r>
+          <w:t>T</w:t>
+        </w:r>
+      </w:ins>
+      <w:ins w:id="32" w:author="Nathan" w:date="2015-03-08T23:30:00Z">
+        <w:r>
+          <w:t xml:space="preserve">eam must have between thirteen and fifteen (inclusive) </w:t>
+        </w:r>
+      </w:ins>
+      <w:ins w:id="33" w:author="Nathan" w:date="2015-03-08T23:32:00Z">
+        <w:r>
+          <w:t>P</w:t>
+        </w:r>
+      </w:ins>
+      <w:ins w:id="34" w:author="Nathan" w:date="2015-03-08T23:30:00Z">
+        <w:r>
+          <w:t>layers on its roster</w:t>
+        </w:r>
+      </w:ins>
+      <w:ins w:id="35" w:author="Nathan" w:date="2015-03-08T23:31:00Z">
+        <w:r>
+          <w:t xml:space="preserve">, which is consistent with NBA regular season regulations.  The sum of the annual salaries of all the </w:t>
+        </w:r>
+      </w:ins>
+      <w:ins w:id="36" w:author="Nathan" w:date="2015-03-08T23:32:00Z">
+        <w:r>
+          <w:t>P</w:t>
+        </w:r>
+      </w:ins>
+      <w:ins w:id="37" w:author="Nathan" w:date="2015-03-08T23:31:00Z">
+        <w:r>
+          <w:t>layers on a Team’s roster is subject to a salary cap.</w:t>
+        </w:r>
+      </w:ins>
+      <w:ins w:id="38" w:author="Nathan" w:date="2015-03-08T23:30:00Z">
+        <w:r>
+          <w:t xml:space="preserve"> </w:t>
+        </w:r>
+      </w:ins>
+      <w:del w:id="39" w:author="Nathan" w:date="2015-03-08T23:30:00Z">
+        <w:r>
+          <w:delText xml:space="preserve">There will be minimum and maximum roster size requirements. The </w:delText>
+        </w:r>
+        <w:r>
+          <w:delText>salary cap will also affect the roster</w:delText>
+        </w:r>
+        <w:r>
+          <w:delText xml:space="preserve"> for each Team. In</w:delText>
+        </w:r>
+        <w:commentRangeStart w:id="40"/>
+        <w:r>
+          <w:delText xml:space="preserve"> any given year, the combination of all salaries paid to a Team’s rostered Players cannot exceed the salary cap for the Team. </w:delText>
+        </w:r>
+        <w:commentRangeEnd w:id="40"/>
+        <w:r>
+          <w:rPr>
+            <w:rStyle w:val="CommentReference"/>
+          </w:rPr>
+          <w:commentReference w:id="40"/>
+        </w:r>
+      </w:del>
+      <w:ins w:id="41" w:author="Nathan" w:date="2015-03-08T23:32:00Z">
+        <w:r>
+          <w:t>Since the NBA allows teams to exceed this cap and choose to pay luxury tax, we will account for this in our simulation. Teams will be randomly assigned an amount that they are willing to go over the salary cap</w:t>
+        </w:r>
+      </w:ins>
+      <w:ins w:id="42" w:author="Nathan" w:date="2015-03-08T23:33:00Z">
+        <w:r>
+          <w:t xml:space="preserve">, ranging from $0 over to no monetary </w:t>
+        </w:r>
+        <w:commentRangeStart w:id="43"/>
+        <w:r>
+          <w:t>limit</w:t>
+        </w:r>
+      </w:ins>
+      <w:commentRangeEnd w:id="43"/>
+      <w:ins w:id="44" w:author="Nathan" w:date="2015-03-08T23:36:00Z">
+        <w:r>
+          <w:rPr>
+            <w:rStyle w:val="CommentReference"/>
+          </w:rPr>
+          <w:commentReference w:id="43"/>
+        </w:r>
+      </w:ins>
+      <w:ins w:id="45" w:author="Nathan" w:date="2015-03-08T23:33:00Z">
+        <w:r>
+          <w:t>.</w:t>
+        </w:r>
+      </w:ins>
+    </w:p>
+    <w:p>
+      <w:pPr>
+        <w:pStyle w:val="Normal1"/>
+      </w:pPr>
+    </w:p>
+    <w:p>
+      <w:pPr>
+        <w:pStyle w:val="Normal1"/>
+      </w:pPr>
+      <w:ins w:id="46" w:author="Nathan" w:date="2015-03-08T23:39:00Z">
+        <w:r>
+          <w:t xml:space="preserve">The offseason simulation will be made up of blocks of time (weeks). Each </w:t>
+        </w:r>
+      </w:ins>
+      <w:commentRangeStart w:id="47"/>
+      <w:del w:id="48" w:author="Nathan" w:date="2015-03-08T23:38:00Z">
+        <w:r>
+          <w:delText xml:space="preserve">A </w:delText>
+        </w:r>
+      </w:del>
+      <w:r>
+        <w:t>Team will offer contracts to</w:t>
+      </w:r>
+      <w:r>
+        <w:t xml:space="preserve"> </w:t>
+      </w:r>
+      <w:commentRangeStart w:id="49"/>
+      <w:r>
+        <w:t>Player</w:t>
+      </w:r>
+      <w:r>
+        <w:t>s</w:t>
+      </w:r>
+      <w:ins w:id="50" w:author="Nathan" w:date="2015-03-08T23:39:00Z">
+        <w:r>
+          <w:t xml:space="preserve"> during each week</w:t>
+        </w:r>
+      </w:ins>
+      <w:r>
+        <w:t xml:space="preserve">. </w:t>
+      </w:r>
+      <w:commentRangeEnd w:id="49"/>
       <w:r>
         <w:rPr>
           <w:rStyle w:val="CommentReference"/>
         </w:rPr>
-        <w:commentReference w:id="31"/>
-      </w:r>
-    </w:p>
-    <w:p>
-      <w:pPr>
-        <w:pStyle w:val="normal0"/>
-      </w:pPr>
-    </w:p>
-    <w:p>
-      <w:pPr>
-        <w:pStyle w:val="normal0"/>
-      </w:pPr>
-      <w:commentRangeStart w:id="32"/>
-      <w:r>
-        <w:t>A Team will offer contracts to</w:t>
-      </w:r>
-      <w:r>
-        <w:t xml:space="preserve"> </w:t>
-      </w:r>
-      <w:commentRangeStart w:id="33"/>
-      <w:r>
-        <w:t>Player</w:t>
-      </w:r>
-      <w:r>
-        <w:t>s</w:t>
-      </w:r>
-      <w:r>
-        <w:t xml:space="preserve">. </w:t>
-      </w:r>
-      <w:commentRangeEnd w:id="33"/>
+        <w:commentReference w:id="49"/>
+      </w:r>
+      <w:r>
+        <w:t>Within the constraints of the current lineup and salary cap, a Team can offer a salary and contract length to a</w:t>
+      </w:r>
+      <w:ins w:id="51" w:author="Nathan" w:date="2015-03-08T23:38:00Z">
+        <w:r>
+          <w:t>ny</w:t>
+        </w:r>
+      </w:ins>
+      <w:r>
+        <w:t xml:space="preserve"> Player not currently signed to a Team. </w:t>
+      </w:r>
+      <w:ins w:id="52" w:author="Nathan" w:date="2015-03-08T23:40:00Z">
+        <w:r>
+          <w:t xml:space="preserve">At the end of each week, </w:t>
+        </w:r>
+      </w:ins>
+      <w:ins w:id="53" w:author="Nathan" w:date="2015-03-08T23:41:00Z">
+        <w:r>
+          <w:t>Players with contract offers must accept or decline each offer (</w:t>
+        </w:r>
+      </w:ins>
+      <w:ins w:id="54" w:author="Nathan" w:date="2015-03-08T23:42:00Z">
+        <w:r>
+          <w:t xml:space="preserve">a </w:t>
+        </w:r>
+        <w:r>
+          <w:lastRenderedPageBreak/>
+          <w:t>Player can accept at most one offer each week</w:t>
+        </w:r>
+      </w:ins>
+      <w:ins w:id="55" w:author="Nathan" w:date="2015-03-08T23:41:00Z">
+        <w:r>
+          <w:t>)</w:t>
+        </w:r>
+      </w:ins>
+      <w:ins w:id="56" w:author="Nathan" w:date="2015-03-08T23:42:00Z">
+        <w:r>
+          <w:t>.</w:t>
+        </w:r>
+        <w:r>
+          <w:t xml:space="preserve"> In each week, a team can only send out as many contract offers as it has roster spots available, and the sum of the contract offers must not put them over their salary cap (</w:t>
+        </w:r>
+      </w:ins>
+      <w:ins w:id="57" w:author="Nathan" w:date="2015-03-08T23:44:00Z">
+        <w:r>
+          <w:t>factoring in luxury tax willingness</w:t>
+        </w:r>
+      </w:ins>
+      <w:ins w:id="58" w:author="Nathan" w:date="2015-03-08T23:42:00Z">
+        <w:r>
+          <w:t>)</w:t>
+        </w:r>
+      </w:ins>
+      <w:ins w:id="59" w:author="Nathan" w:date="2015-03-08T23:44:00Z">
+        <w:r>
+          <w:t xml:space="preserve"> if all offers were to be accepted.</w:t>
+        </w:r>
+      </w:ins>
+      <w:ins w:id="60" w:author="Nathan" w:date="2015-03-08T23:42:00Z">
+        <w:r>
+          <w:t xml:space="preserve"> </w:t>
+        </w:r>
+      </w:ins>
+      <w:commentRangeStart w:id="61"/>
+      <w:r>
+        <w:t>Both the salary and contract length will be based off of Player skill.</w:t>
+      </w:r>
+      <w:commentRangeEnd w:id="47"/>
       <w:r>
         <w:rPr>
           <w:rStyle w:val="CommentReference"/>
         </w:rPr>
-        <w:commentReference w:id="33"/>
-      </w:r>
-      <w:r>
-        <w:t>Within the constraints of the current lineup and salary cap, a Team can offer a salary and contract length to a Player not currently signed to a Team. Both the salary and contract length will be based off of Player skill.</w:t>
-      </w:r>
-      <w:commentRangeEnd w:id="32"/>
+        <w:commentReference w:id="47"/>
+      </w:r>
+      <w:commentRangeEnd w:id="61"/>
       <w:r>
         <w:rPr>
           <w:rStyle w:val="CommentReference"/>
         </w:rPr>
-        <w:commentReference w:id="32"/>
+        <w:commentReference w:id="61"/>
       </w:r>
     </w:p>
     <w:p>
@@ -736,8 +893,8 @@
         <w:pStyle w:val="Heading1"/>
         <w:contextualSpacing w:val="0"/>
       </w:pPr>
-      <w:bookmarkStart w:id="34" w:name="h.j4hqekh4fbdh" w:colFirst="0" w:colLast="0"/>
-      <w:bookmarkEnd w:id="34"/>
+      <w:bookmarkStart w:id="62" w:name="h.j4hqekh4fbdh" w:colFirst="0" w:colLast="0"/>
+      <w:bookmarkEnd w:id="62"/>
       <w:r>
         <w:rPr>
           <w:rFonts w:ascii="Arial" w:eastAsia="Arial" w:hAnsi="Arial" w:cs="Arial"/>
@@ -747,7 +904,7 @@
     </w:p>
     <w:p>
       <w:pPr>
-        <w:pStyle w:val="normal0"/>
+        <w:pStyle w:val="Normal1"/>
       </w:pPr>
       <w:r>
         <w:t xml:space="preserve">Agents will be Drafted and Retired on a regular schedule. Each year, the Draft will introduce </w:t>
@@ -787,84 +944,115 @@
     </w:p>
     <w:p>
       <w:pPr>
-        <w:pStyle w:val="normal0"/>
-      </w:pPr>
-    </w:p>
-    <w:p>
-      <w:pPr>
-        <w:pStyle w:val="normal0"/>
-      </w:pPr>
-      <w:r>
-        <w:t xml:space="preserve">The league will consist of a fixed number of Teams (30). </w:t>
-      </w:r>
+        <w:pStyle w:val="Normal1"/>
+      </w:pPr>
+    </w:p>
+    <w:p>
+      <w:pPr>
+        <w:pStyle w:val="Normal1"/>
+      </w:pPr>
+      <w:r>
+        <w:t xml:space="preserve">The league will consist of a fixed number of Teams (30). Each iteration, an offseason period consisting of </w:t>
+      </w:r>
+      <w:r>
+        <w:rPr>
+          <w:i/>
+        </w:rPr>
+        <w:t>w</w:t>
+      </w:r>
+      <w:r>
+        <w:t xml:space="preserve"> weeks (where </w:t>
+      </w:r>
+      <w:r>
+        <w:rPr>
+          <w:i/>
+        </w:rPr>
+        <w:t>w</w:t>
+      </w:r>
+      <w:r>
+        <w:t xml:space="preserve"> is a fixed simulation parameter) will occur</w:t>
+      </w:r>
+      <w:ins w:id="63" w:author="Nathan" w:date="2015-03-08T23:52:00Z">
+        <w:r>
+          <w:t xml:space="preserve">, in which </w:t>
+        </w:r>
+      </w:ins>
+      <w:ins w:id="64" w:author="Nathan" w:date="2015-03-08T23:53:00Z">
+        <w:r>
+          <w:t>T</w:t>
+        </w:r>
+      </w:ins>
+      <w:ins w:id="65" w:author="Nathan" w:date="2015-03-08T23:52:00Z">
+        <w:r>
+          <w:t xml:space="preserve">eams make offers, and Players choose to accept or reject them. </w:t>
+        </w:r>
+      </w:ins>
+      <w:del w:id="66" w:author="Nathan" w:date="2015-03-08T23:52:00Z">
+        <w:r>
+          <w:delText xml:space="preserve">. Each week, a Team will have the ability to offer a contract to </w:delText>
+        </w:r>
+        <w:r>
+          <w:rPr>
+            <w:i/>
+          </w:rPr>
+          <w:delText>p</w:delText>
+        </w:r>
+        <w:r>
+          <w:delText xml:space="preserve"> Players (where </w:delText>
+        </w:r>
+        <w:commentRangeStart w:id="67"/>
+        <w:r>
+          <w:rPr>
+            <w:i/>
+          </w:rPr>
+          <w:delText>p</w:delText>
+        </w:r>
+        <w:commentRangeEnd w:id="67"/>
+        <w:r>
+          <w:rPr>
+            <w:rStyle w:val="CommentReference"/>
+          </w:rPr>
+          <w:commentReference w:id="67"/>
+        </w:r>
+        <w:r>
+          <w:rPr>
+            <w:i/>
+          </w:rPr>
+          <w:delText xml:space="preserve"> </w:delText>
+        </w:r>
+        <w:r>
+          <w:delText xml:space="preserve">is a fixed simulation parameter). Teams will attempt to sign players such that the Team maximizes its Power Index; however, the Players have the option to accept or reject a contract offered by the Team. Additionally, the Team will be bound by certain constraints including Salary Cap, minimum and maximum Roster Size, and minimum and maximum Yearly Salary for each individual player. These constraints’ values will be based on actual NBA values. </w:delText>
+        </w:r>
+      </w:del>
+      <w:r>
+        <w:t xml:space="preserve">As the number of </w:t>
+      </w:r>
+      <w:commentRangeStart w:id="68"/>
       <w:proofErr w:type="gramStart"/>
       <w:r>
-        <w:t>Each iteration</w:t>
-      </w:r>
+        <w:t>weeks</w:t>
+      </w:r>
+      <w:commentRangeEnd w:id="68"/>
       <w:proofErr w:type="gramEnd"/>
       <w:r>
-        <w:t xml:space="preserve">, an offseason period consisting of </w:t>
-      </w:r>
-      <w:r>
-        <w:rPr>
-          <w:i/>
-        </w:rPr>
-        <w:t>w</w:t>
-      </w:r>
-      <w:r>
-        <w:t xml:space="preserve"> weeks (where </w:t>
-      </w:r>
-      <w:r>
-        <w:rPr>
-          <w:i/>
-        </w:rPr>
-        <w:t>w</w:t>
-      </w:r>
-      <w:r>
-        <w:t xml:space="preserve"> is a fixed simulation parameter) will occur. Each week, a Team will have the ability to offer a contract to </w:t>
-      </w:r>
-      <w:r>
-        <w:rPr>
-          <w:i/>
-        </w:rPr>
-        <w:t>p</w:t>
-      </w:r>
-      <w:r>
-        <w:t xml:space="preserve"> Players (where </w:t>
-      </w:r>
-      <w:commentRangeStart w:id="35"/>
-      <w:r>
-        <w:rPr>
-          <w:i/>
-        </w:rPr>
-        <w:t>p</w:t>
-      </w:r>
-      <w:commentRangeEnd w:id="35"/>
-      <w:r>
         <w:rPr>
           <w:rStyle w:val="CommentReference"/>
         </w:rPr>
-        <w:commentReference w:id="35"/>
-      </w:r>
-      <w:r>
-        <w:rPr>
-          <w:i/>
-        </w:rPr>
-        <w:t xml:space="preserve"> </w:t>
-      </w:r>
-      <w:r>
-        <w:t xml:space="preserve">is a fixed simulation parameter). Teams will attempt to sign players such that the Team maximizes its Power Index; however, the Players have the option to accept or reject a contract offered by the Team. Additionally, the Team will be bound by certain constraints including Salary Cap, minimum and maximum Roster Size, and minimum and maximum Yearly Salary for each individual player. These constraints’ values will be based on actual NBA values. As the number of weeks increases, both Teams and Players will become more desperate. </w:t>
-      </w:r>
-      <w:commentRangeStart w:id="36"/>
+        <w:commentReference w:id="68"/>
+      </w:r>
+      <w:r>
+        <w:t xml:space="preserve"> increases, both Teams and Players will become more desperate. </w:t>
+      </w:r>
+      <w:commentRangeStart w:id="69"/>
       <w:r>
         <w:t xml:space="preserve">A Player’s thresholds for contract acceptance will decrease, as the Player is motivated to be signed by a Team by the end of the offseason period. </w:t>
       </w:r>
-      <w:commentRangeEnd w:id="36"/>
+      <w:commentRangeEnd w:id="69"/>
       <w:r>
         <w:rPr>
           <w:rStyle w:val="CommentReference"/>
         </w:rPr>
-        <w:commentReference w:id="36"/>
+        <w:commentReference w:id="69"/>
       </w:r>
       <w:r>
         <w:t>A Team’s contract offers will become more lucrative in an attempt to fill free space. Once the offseason period ends, each Team’s Power Index and the league average volatility will be computed before another offseason period begins.</w:t>
@@ -875,8 +1063,8 @@
         <w:pStyle w:val="Heading1"/>
         <w:contextualSpacing w:val="0"/>
       </w:pPr>
-      <w:bookmarkStart w:id="37" w:name="h.jk95e2zfsi0c" w:colFirst="0" w:colLast="0"/>
-      <w:bookmarkEnd w:id="37"/>
+      <w:bookmarkStart w:id="70" w:name="h.jk95e2zfsi0c" w:colFirst="0" w:colLast="0"/>
+      <w:bookmarkEnd w:id="70"/>
       <w:r>
         <w:rPr>
           <w:rFonts w:ascii="Arial" w:eastAsia="Arial" w:hAnsi="Arial" w:cs="Arial"/>
@@ -886,7 +1074,7 @@
     </w:p>
     <w:p>
       <w:pPr>
-        <w:pStyle w:val="normal0"/>
+        <w:pStyle w:val="Normal1"/>
       </w:pPr>
       <w:r>
         <w:t xml:space="preserve">The desired emergent behavior for this multi-agent system is achieving and maintaining a high level of league parity. This is desirable for the NBA because it will keep fans of all Teams interested. We plan on computing volatility in year </w:t>
@@ -905,13 +1093,14 @@
     </w:p>
     <w:p>
       <w:pPr>
-        <w:pStyle w:val="normal0"/>
-      </w:pPr>
-    </w:p>
-    <w:commentRangeStart w:id="38"/>
-    <w:p>
-      <w:pPr>
-        <w:pStyle w:val="normal0"/>
+        <w:pStyle w:val="Normal1"/>
+      </w:pPr>
+    </w:p>
+    <w:commentRangeStart w:id="71"/>
+    <w:commentRangeStart w:id="72"/>
+    <w:p>
+      <w:pPr>
+        <w:pStyle w:val="Normal1"/>
       </w:pPr>
       <m:oMathPara>
         <m:oMathParaPr>
@@ -982,349 +1171,653 @@
                   </m:ctrlPr>
                 </m:dPr>
                 <m:e>
+                  <m:nary>
+                    <m:naryPr>
+                      <m:chr m:val="∑"/>
+                      <m:limLoc m:val="subSup"/>
+                      <m:ctrlPr>
+                        <w:ins w:id="73" w:author="Nathan" w:date="2015-03-08T23:10:00Z">
+                          <w:rPr>
+                            <w:rFonts w:ascii="Cambria Math" w:hAnsi="Cambria Math"/>
+                            <w:i/>
+                          </w:rPr>
+                        </w:ins>
+                      </m:ctrlPr>
+                    </m:naryPr>
+                    <m:sub>
+                      <m:r>
+                        <w:ins w:id="74" w:author="Nathan" w:date="2015-03-08T23:10:00Z">
+                          <w:rPr>
+                            <w:rFonts w:ascii="Cambria Math" w:hAnsi="Cambria Math"/>
+                          </w:rPr>
+                          <m:t>d=1</m:t>
+                        </w:ins>
+                      </m:r>
+                    </m:sub>
+                    <m:sup>
+                      <m:r>
+                        <w:ins w:id="75" w:author="Nathan" w:date="2015-03-08T23:11:00Z">
+                          <w:rPr>
+                            <w:rFonts w:ascii="Cambria Math" w:hAnsi="Cambria Math"/>
+                          </w:rPr>
+                          <m:t>i-1</m:t>
+                        </w:ins>
+                      </m:r>
+                    </m:sup>
+                    <m:e>
+                      <m:r>
+                        <w:ins w:id="76" w:author="Nathan" w:date="2015-03-08T23:12:00Z">
+                          <w:rPr>
+                            <w:rFonts w:ascii="Cambria Math" w:hAnsi="Cambria Math"/>
+                          </w:rPr>
+                          <m:t>(</m:t>
+                        </w:ins>
+                      </m:r>
+                      <m:d>
+                        <m:dPr>
+                          <m:begChr m:val="|"/>
+                          <m:endChr m:val="|"/>
+                          <m:ctrlPr>
+                            <w:ins w:id="77" w:author="Nathan" w:date="2015-03-08T23:11:00Z">
+                              <w:rPr>
+                                <w:rFonts w:ascii="Cambria Math" w:hAnsi="Cambria Math"/>
+                                <w:i/>
+                              </w:rPr>
+                            </w:ins>
+                          </m:ctrlPr>
+                        </m:dPr>
+                        <m:e>
+                          <m:sSub>
+                            <m:sSubPr>
+                              <m:ctrlPr>
+                                <w:ins w:id="78" w:author="Nathan" w:date="2015-03-08T23:11:00Z">
+                                  <w:rPr>
+                                    <w:rFonts w:ascii="Cambria Math" w:hAnsi="Cambria Math"/>
+                                    <w:i/>
+                                  </w:rPr>
+                                </w:ins>
+                              </m:ctrlPr>
+                            </m:sSubPr>
+                            <m:e>
+                              <m:sSub>
+                                <m:sSubPr>
+                                  <m:ctrlPr>
+                                    <w:ins w:id="79" w:author="Nathan" w:date="2015-03-08T23:11:00Z">
+                                      <w:rPr>
+                                        <w:rFonts w:ascii="Cambria Math" w:hAnsi="Cambria Math"/>
+                                        <w:i/>
+                                      </w:rPr>
+                                    </w:ins>
+                                  </m:ctrlPr>
+                                </m:sSubPr>
+                                <m:e>
+                                  <m:r>
+                                    <w:ins w:id="80" w:author="Nathan" w:date="2015-03-08T23:11:00Z">
+                                      <w:rPr>
+                                        <w:rFonts w:ascii="Cambria Math" w:hAnsi="Cambria Math"/>
+                                      </w:rPr>
+                                      <m:t>I</m:t>
+                                    </w:ins>
+                                  </m:r>
+                                </m:e>
+                                <m:sub>
+                                  <m:r>
+                                    <w:ins w:id="81" w:author="Nathan" w:date="2015-03-08T23:11:00Z">
+                                      <w:rPr>
+                                        <w:rFonts w:ascii="Cambria Math" w:hAnsi="Cambria Math"/>
+                                      </w:rPr>
+                                      <m:t>t</m:t>
+                                    </w:ins>
+                                  </m:r>
+                                </m:sub>
+                              </m:sSub>
+                            </m:e>
+                            <m:sub>
+                              <m:r>
+                                <w:ins w:id="82" w:author="Nathan" w:date="2015-03-08T23:11:00Z">
+                                  <w:rPr>
+                                    <w:rFonts w:ascii="Cambria Math" w:hAnsi="Cambria Math"/>
+                                  </w:rPr>
+                                  <m:t>i</m:t>
+                                </w:ins>
+                              </m:r>
+                            </m:sub>
+                          </m:sSub>
+                          <m:r>
+                            <w:ins w:id="83" w:author="Nathan" w:date="2015-03-08T23:11:00Z">
+                              <w:rPr>
+                                <w:rFonts w:ascii="Cambria Math" w:hAnsi="Cambria Math"/>
+                              </w:rPr>
+                              <m:t>-</m:t>
+                            </w:ins>
+                          </m:r>
+                          <m:sSub>
+                            <m:sSubPr>
+                              <m:ctrlPr>
+                                <w:ins w:id="84" w:author="Nathan" w:date="2015-03-08T23:11:00Z">
+                                  <w:rPr>
+                                    <w:rFonts w:ascii="Cambria Math" w:hAnsi="Cambria Math"/>
+                                    <w:i/>
+                                  </w:rPr>
+                                </w:ins>
+                              </m:ctrlPr>
+                            </m:sSubPr>
+                            <m:e>
+                              <m:sSub>
+                                <m:sSubPr>
+                                  <m:ctrlPr>
+                                    <w:ins w:id="85" w:author="Nathan" w:date="2015-03-08T23:11:00Z">
+                                      <w:rPr>
+                                        <w:rFonts w:ascii="Cambria Math" w:hAnsi="Cambria Math"/>
+                                        <w:i/>
+                                      </w:rPr>
+                                    </w:ins>
+                                  </m:ctrlPr>
+                                </m:sSubPr>
+                                <m:e>
+                                  <m:r>
+                                    <w:ins w:id="86" w:author="Nathan" w:date="2015-03-08T23:11:00Z">
+                                      <w:rPr>
+                                        <w:rFonts w:ascii="Cambria Math" w:hAnsi="Cambria Math"/>
+                                      </w:rPr>
+                                      <m:t>I</m:t>
+                                    </w:ins>
+                                  </m:r>
+                                </m:e>
+                                <m:sub>
+                                  <m:r>
+                                    <w:ins w:id="87" w:author="Nathan" w:date="2015-03-08T23:11:00Z">
+                                      <w:rPr>
+                                        <w:rFonts w:ascii="Cambria Math" w:hAnsi="Cambria Math"/>
+                                      </w:rPr>
+                                      <m:t>t</m:t>
+                                    </w:ins>
+                                  </m:r>
+                                </m:sub>
+                              </m:sSub>
+                            </m:e>
+                            <m:sub>
+                              <m:r>
+                                <w:ins w:id="88" w:author="Nathan" w:date="2015-03-08T23:11:00Z">
+                                  <w:rPr>
+                                    <w:rFonts w:ascii="Cambria Math" w:hAnsi="Cambria Math"/>
+                                  </w:rPr>
+                                  <m:t>i-d</m:t>
+                                </w:ins>
+                              </m:r>
+                            </m:sub>
+                          </m:sSub>
+                        </m:e>
+                      </m:d>
+                      <m:r>
+                        <w:ins w:id="89" w:author="Nathan" w:date="2015-03-08T23:12:00Z">
+                          <w:rPr>
+                            <w:rFonts w:ascii="Cambria Math" w:hAnsi="Cambria Math"/>
+                          </w:rPr>
+                          <m:t>*</m:t>
+                        </w:ins>
+                      </m:r>
+                      <m:sSub>
+                        <m:sSubPr>
+                          <m:ctrlPr>
+                            <w:ins w:id="90" w:author="Nathan" w:date="2015-03-08T23:12:00Z">
+                              <w:rPr>
+                                <w:rFonts w:ascii="Cambria Math" w:hAnsi="Cambria Math"/>
+                                <w:i/>
+                              </w:rPr>
+                            </w:ins>
+                          </m:ctrlPr>
+                        </m:sSubPr>
+                        <m:e>
+                          <m:r>
+                            <w:ins w:id="91" w:author="Nathan" w:date="2015-03-08T23:12:00Z">
+                              <w:rPr>
+                                <w:rFonts w:ascii="Cambria Math" w:hAnsi="Cambria Math"/>
+                              </w:rPr>
+                              <m:t>w</m:t>
+                            </w:ins>
+                          </m:r>
+                        </m:e>
+                        <m:sub>
+                          <m:r>
+                            <w:ins w:id="92" w:author="Nathan" w:date="2015-03-08T23:12:00Z">
+                              <w:rPr>
+                                <w:rFonts w:ascii="Cambria Math" w:hAnsi="Cambria Math"/>
+                              </w:rPr>
+                              <m:t>d</m:t>
+                            </w:ins>
+                          </m:r>
+                        </m:sub>
+                      </m:sSub>
+                      <m:r>
+                        <w:ins w:id="93" w:author="Nathan" w:date="2015-03-08T23:12:00Z">
+                          <w:rPr>
+                            <w:rFonts w:ascii="Cambria Math" w:hAnsi="Cambria Math"/>
+                          </w:rPr>
+                          <m:t>)</m:t>
+                        </w:ins>
+                      </m:r>
+                    </m:e>
+                  </m:nary>
                   <m:d>
                     <m:dPr>
                       <m:begChr m:val="|"/>
                       <m:endChr m:val="|"/>
                       <m:ctrlPr>
-                        <w:rPr>
-                          <w:rFonts w:ascii="Cambria Math" w:hAnsi="Cambria Math"/>
-                          <w:i/>
-                        </w:rPr>
+                        <w:del w:id="94" w:author="Nathan" w:date="2015-03-08T23:11:00Z">
+                          <w:rPr>
+                            <w:rFonts w:ascii="Cambria Math" w:hAnsi="Cambria Math"/>
+                            <w:i/>
+                          </w:rPr>
+                        </w:del>
                       </m:ctrlPr>
                     </m:dPr>
                     <m:e>
                       <m:sSub>
                         <m:sSubPr>
                           <m:ctrlPr>
-                            <w:rPr>
-                              <w:rFonts w:ascii="Cambria Math" w:hAnsi="Cambria Math"/>
-                              <w:i/>
-                            </w:rPr>
+                            <w:del w:id="95" w:author="Nathan" w:date="2015-03-08T23:11:00Z">
+                              <w:rPr>
+                                <w:rFonts w:ascii="Cambria Math" w:hAnsi="Cambria Math"/>
+                                <w:i/>
+                              </w:rPr>
+                            </w:del>
                           </m:ctrlPr>
                         </m:sSubPr>
                         <m:e>
                           <m:sSub>
                             <m:sSubPr>
                               <m:ctrlPr>
-                                <w:rPr>
-                                  <w:rFonts w:ascii="Cambria Math" w:hAnsi="Cambria Math"/>
-                                  <w:i/>
-                                </w:rPr>
+                                <w:del w:id="96" w:author="Nathan" w:date="2015-03-08T23:11:00Z">
+                                  <w:rPr>
+                                    <w:rFonts w:ascii="Cambria Math" w:hAnsi="Cambria Math"/>
+                                    <w:i/>
+                                  </w:rPr>
+                                </w:del>
                               </m:ctrlPr>
                             </m:sSubPr>
                             <m:e>
                               <m:r>
-                                <w:rPr>
-                                  <w:rFonts w:ascii="Cambria Math" w:hAnsi="Cambria Math"/>
-                                </w:rPr>
-                                <m:t>I</m:t>
+                                <w:del w:id="97" w:author="Nathan" w:date="2015-03-08T23:11:00Z">
+                                  <w:rPr>
+                                    <w:rFonts w:ascii="Cambria Math" w:hAnsi="Cambria Math"/>
+                                  </w:rPr>
+                                  <m:t>I</m:t>
+                                </w:del>
                               </m:r>
                             </m:e>
                             <m:sub>
                               <m:r>
-                                <w:rPr>
-                                  <w:rFonts w:ascii="Cambria Math" w:hAnsi="Cambria Math"/>
-                                </w:rPr>
-                                <m:t>t</m:t>
+                                <w:del w:id="98" w:author="Nathan" w:date="2015-03-08T23:11:00Z">
+                                  <w:rPr>
+                                    <w:rFonts w:ascii="Cambria Math" w:hAnsi="Cambria Math"/>
+                                  </w:rPr>
+                                  <m:t>t</m:t>
+                                </w:del>
                               </m:r>
                             </m:sub>
                           </m:sSub>
                         </m:e>
                         <m:sub>
                           <m:r>
-                            <w:rPr>
-                              <w:rFonts w:ascii="Cambria Math" w:hAnsi="Cambria Math"/>
-                            </w:rPr>
-                            <m:t>i</m:t>
+                            <w:del w:id="99" w:author="Nathan" w:date="2015-03-08T23:11:00Z">
+                              <w:rPr>
+                                <w:rFonts w:ascii="Cambria Math" w:hAnsi="Cambria Math"/>
+                              </w:rPr>
+                              <m:t>i</m:t>
+                            </w:del>
                           </m:r>
                         </m:sub>
                       </m:sSub>
                       <m:r>
-                        <w:rPr>
-                          <w:rFonts w:ascii="Cambria Math" w:hAnsi="Cambria Math"/>
-                        </w:rPr>
-                        <m:t xml:space="preserve">  - </m:t>
+                        <w:del w:id="100" w:author="Nathan" w:date="2015-03-08T23:11:00Z">
+                          <w:rPr>
+                            <w:rFonts w:ascii="Cambria Math" w:hAnsi="Cambria Math"/>
+                          </w:rPr>
+                          <m:t xml:space="preserve">  - </m:t>
+                        </w:del>
                       </m:r>
                       <m:sSub>
                         <m:sSubPr>
                           <m:ctrlPr>
-                            <w:rPr>
-                              <w:rFonts w:ascii="Cambria Math" w:hAnsi="Cambria Math"/>
-                              <w:i/>
-                            </w:rPr>
+                            <w:del w:id="101" w:author="Nathan" w:date="2015-03-08T23:11:00Z">
+                              <w:rPr>
+                                <w:rFonts w:ascii="Cambria Math" w:hAnsi="Cambria Math"/>
+                                <w:i/>
+                              </w:rPr>
+                            </w:del>
                           </m:ctrlPr>
                         </m:sSubPr>
                         <m:e>
                           <m:sSub>
                             <m:sSubPr>
                               <m:ctrlPr>
-                                <w:rPr>
-                                  <w:rFonts w:ascii="Cambria Math" w:hAnsi="Cambria Math"/>
-                                  <w:i/>
-                                </w:rPr>
+                                <w:del w:id="102" w:author="Nathan" w:date="2015-03-08T23:11:00Z">
+                                  <w:rPr>
+                                    <w:rFonts w:ascii="Cambria Math" w:hAnsi="Cambria Math"/>
+                                    <w:i/>
+                                  </w:rPr>
+                                </w:del>
                               </m:ctrlPr>
                             </m:sSubPr>
                             <m:e>
                               <m:r>
-                                <w:rPr>
-                                  <w:rFonts w:ascii="Cambria Math" w:hAnsi="Cambria Math"/>
-                                </w:rPr>
-                                <m:t>I</m:t>
+                                <w:del w:id="103" w:author="Nathan" w:date="2015-03-08T23:11:00Z">
+                                  <w:rPr>
+                                    <w:rFonts w:ascii="Cambria Math" w:hAnsi="Cambria Math"/>
+                                  </w:rPr>
+                                  <m:t>I</m:t>
+                                </w:del>
                               </m:r>
                             </m:e>
                             <m:sub>
                               <m:r>
-                                <w:rPr>
-                                  <w:rFonts w:ascii="Cambria Math" w:hAnsi="Cambria Math"/>
-                                </w:rPr>
-                                <m:t>t</m:t>
+                                <w:del w:id="104" w:author="Nathan" w:date="2015-03-08T23:11:00Z">
+                                  <w:rPr>
+                                    <w:rFonts w:ascii="Cambria Math" w:hAnsi="Cambria Math"/>
+                                  </w:rPr>
+                                  <m:t>t</m:t>
+                                </w:del>
                               </m:r>
                             </m:sub>
                           </m:sSub>
                         </m:e>
                         <m:sub>
                           <m:r>
-                            <w:rPr>
-                              <w:rFonts w:ascii="Cambria Math" w:hAnsi="Cambria Math"/>
-                            </w:rPr>
-                            <m:t>i-1</m:t>
+                            <w:del w:id="105" w:author="Nathan" w:date="2015-03-08T23:11:00Z">
+                              <w:rPr>
+                                <w:rFonts w:ascii="Cambria Math" w:hAnsi="Cambria Math"/>
+                              </w:rPr>
+                              <m:t>i-1</m:t>
+                            </w:del>
                           </m:r>
                         </m:sub>
                       </m:sSub>
                     </m:e>
                   </m:d>
                   <m:r>
-                    <w:rPr>
-                      <w:rFonts w:ascii="Cambria Math" w:hAnsi="Cambria Math"/>
-                    </w:rPr>
-                    <m:t>+</m:t>
+                    <w:del w:id="106" w:author="Nathan" w:date="2015-03-08T23:08:00Z">
+                      <w:rPr>
+                        <w:rFonts w:ascii="Cambria Math" w:hAnsi="Cambria Math"/>
+                      </w:rPr>
+                      <m:t>+</m:t>
+                    </w:del>
                   </m:r>
                   <m:d>
                     <m:dPr>
                       <m:begChr m:val="|"/>
                       <m:endChr m:val="|"/>
                       <m:ctrlPr>
-                        <w:rPr>
-                          <w:rFonts w:ascii="Cambria Math" w:hAnsi="Cambria Math"/>
-                          <w:i/>
-                        </w:rPr>
+                        <w:del w:id="107" w:author="Nathan" w:date="2015-03-08T23:08:00Z">
+                          <w:rPr>
+                            <w:rFonts w:ascii="Cambria Math" w:hAnsi="Cambria Math"/>
+                            <w:i/>
+                          </w:rPr>
+                        </w:del>
                       </m:ctrlPr>
                     </m:dPr>
                     <m:e>
                       <m:sSub>
                         <m:sSubPr>
                           <m:ctrlPr>
-                            <w:rPr>
-                              <w:rFonts w:ascii="Cambria Math" w:hAnsi="Cambria Math"/>
-                              <w:i/>
-                            </w:rPr>
+                            <w:del w:id="108" w:author="Nathan" w:date="2015-03-08T23:08:00Z">
+                              <w:rPr>
+                                <w:rFonts w:ascii="Cambria Math" w:hAnsi="Cambria Math"/>
+                                <w:i/>
+                              </w:rPr>
+                            </w:del>
                           </m:ctrlPr>
                         </m:sSubPr>
                         <m:e>
                           <m:sSub>
                             <m:sSubPr>
                               <m:ctrlPr>
-                                <w:rPr>
-                                  <w:rFonts w:ascii="Cambria Math" w:hAnsi="Cambria Math"/>
-                                  <w:i/>
-                                </w:rPr>
+                                <w:del w:id="109" w:author="Nathan" w:date="2015-03-08T23:08:00Z">
+                                  <w:rPr>
+                                    <w:rFonts w:ascii="Cambria Math" w:hAnsi="Cambria Math"/>
+                                    <w:i/>
+                                  </w:rPr>
+                                </w:del>
                               </m:ctrlPr>
                             </m:sSubPr>
                             <m:e>
                               <m:r>
-                                <w:rPr>
-                                  <w:rFonts w:ascii="Cambria Math" w:hAnsi="Cambria Math"/>
-                                </w:rPr>
-                                <m:t>I</m:t>
+                                <w:del w:id="110" w:author="Nathan" w:date="2015-03-08T23:08:00Z">
+                                  <w:rPr>
+                                    <w:rFonts w:ascii="Cambria Math" w:hAnsi="Cambria Math"/>
+                                  </w:rPr>
+                                  <m:t>I</m:t>
+                                </w:del>
                               </m:r>
                             </m:e>
                             <m:sub>
                               <m:r>
-                                <w:rPr>
-                                  <w:rFonts w:ascii="Cambria Math" w:hAnsi="Cambria Math"/>
-                                </w:rPr>
-                                <m:t>t</m:t>
+                                <w:del w:id="111" w:author="Nathan" w:date="2015-03-08T23:08:00Z">
+                                  <w:rPr>
+                                    <w:rFonts w:ascii="Cambria Math" w:hAnsi="Cambria Math"/>
+                                  </w:rPr>
+                                  <m:t>t</m:t>
+                                </w:del>
                               </m:r>
                             </m:sub>
                           </m:sSub>
                         </m:e>
                         <m:sub>
                           <m:r>
-                            <w:rPr>
-                              <w:rFonts w:ascii="Cambria Math" w:hAnsi="Cambria Math"/>
-                            </w:rPr>
-                            <m:t>i</m:t>
+                            <w:del w:id="112" w:author="Nathan" w:date="2015-03-08T23:08:00Z">
+                              <w:rPr>
+                                <w:rFonts w:ascii="Cambria Math" w:hAnsi="Cambria Math"/>
+                              </w:rPr>
+                              <m:t>i</m:t>
+                            </w:del>
                           </m:r>
                         </m:sub>
                       </m:sSub>
                       <m:r>
-                        <w:rPr>
-                          <w:rFonts w:ascii="Cambria Math" w:hAnsi="Cambria Math"/>
-                        </w:rPr>
-                        <m:t xml:space="preserve"> – </m:t>
+                        <w:del w:id="113" w:author="Nathan" w:date="2015-03-08T23:08:00Z">
+                          <w:rPr>
+                            <w:rFonts w:ascii="Cambria Math" w:hAnsi="Cambria Math"/>
+                          </w:rPr>
+                          <m:t xml:space="preserve"> – </m:t>
+                        </w:del>
                       </m:r>
                       <m:sSub>
                         <m:sSubPr>
                           <m:ctrlPr>
-                            <w:rPr>
-                              <w:rFonts w:ascii="Cambria Math" w:hAnsi="Cambria Math"/>
-                              <w:i/>
-                            </w:rPr>
+                            <w:del w:id="114" w:author="Nathan" w:date="2015-03-08T23:08:00Z">
+                              <w:rPr>
+                                <w:rFonts w:ascii="Cambria Math" w:hAnsi="Cambria Math"/>
+                                <w:i/>
+                              </w:rPr>
+                            </w:del>
                           </m:ctrlPr>
                         </m:sSubPr>
                         <m:e>
                           <m:sSub>
                             <m:sSubPr>
                               <m:ctrlPr>
-                                <w:rPr>
-                                  <w:rFonts w:ascii="Cambria Math" w:hAnsi="Cambria Math"/>
-                                  <w:i/>
-                                </w:rPr>
+                                <w:del w:id="115" w:author="Nathan" w:date="2015-03-08T23:08:00Z">
+                                  <w:rPr>
+                                    <w:rFonts w:ascii="Cambria Math" w:hAnsi="Cambria Math"/>
+                                    <w:i/>
+                                  </w:rPr>
+                                </w:del>
                               </m:ctrlPr>
                             </m:sSubPr>
                             <m:e>
                               <m:r>
-                                <w:rPr>
-                                  <w:rFonts w:ascii="Cambria Math" w:hAnsi="Cambria Math"/>
-                                </w:rPr>
-                                <m:t>I</m:t>
+                                <w:del w:id="116" w:author="Nathan" w:date="2015-03-08T23:08:00Z">
+                                  <w:rPr>
+                                    <w:rFonts w:ascii="Cambria Math" w:hAnsi="Cambria Math"/>
+                                  </w:rPr>
+                                  <m:t>I</m:t>
+                                </w:del>
                               </m:r>
                             </m:e>
                             <m:sub>
                               <m:r>
-                                <w:rPr>
-                                  <w:rFonts w:ascii="Cambria Math" w:hAnsi="Cambria Math"/>
-                                </w:rPr>
-                                <m:t>t</m:t>
+                                <w:del w:id="117" w:author="Nathan" w:date="2015-03-08T23:08:00Z">
+                                  <w:rPr>
+                                    <w:rFonts w:ascii="Cambria Math" w:hAnsi="Cambria Math"/>
+                                  </w:rPr>
+                                  <m:t>t</m:t>
+                                </w:del>
                               </m:r>
                             </m:sub>
                           </m:sSub>
                         </m:e>
                         <m:sub>
                           <m:r>
-                            <w:rPr>
-                              <w:rFonts w:ascii="Cambria Math" w:hAnsi="Cambria Math"/>
-                            </w:rPr>
-                            <m:t>i-3</m:t>
+                            <w:del w:id="118" w:author="Nathan" w:date="2015-03-08T23:08:00Z">
+                              <w:rPr>
+                                <w:rFonts w:ascii="Cambria Math" w:hAnsi="Cambria Math"/>
+                              </w:rPr>
+                              <m:t>i-3</m:t>
+                            </w:del>
                           </m:r>
                         </m:sub>
                       </m:sSub>
                     </m:e>
                   </m:d>
                   <m:r>
-                    <w:rPr>
-                      <w:rFonts w:ascii="Cambria Math" w:hAnsi="Cambria Math"/>
-                    </w:rPr>
-                    <m:t>+</m:t>
+                    <w:del w:id="119" w:author="Nathan" w:date="2015-03-08T23:08:00Z">
+                      <w:rPr>
+                        <w:rFonts w:ascii="Cambria Math" w:hAnsi="Cambria Math"/>
+                      </w:rPr>
+                      <m:t>+</m:t>
+                    </w:del>
                   </m:r>
                   <m:d>
                     <m:dPr>
                       <m:begChr m:val="|"/>
                       <m:endChr m:val="|"/>
                       <m:ctrlPr>
-                        <w:rPr>
-                          <w:rFonts w:ascii="Cambria Math" w:hAnsi="Cambria Math"/>
-                          <w:i/>
-                        </w:rPr>
+                        <w:del w:id="120" w:author="Nathan" w:date="2015-03-08T23:08:00Z">
+                          <w:rPr>
+                            <w:rFonts w:ascii="Cambria Math" w:hAnsi="Cambria Math"/>
+                            <w:i/>
+                          </w:rPr>
+                        </w:del>
                       </m:ctrlPr>
                     </m:dPr>
                     <m:e>
                       <m:sSub>
                         <m:sSubPr>
                           <m:ctrlPr>
-                            <w:rPr>
-                              <w:rFonts w:ascii="Cambria Math" w:hAnsi="Cambria Math"/>
-                              <w:i/>
-                            </w:rPr>
+                            <w:del w:id="121" w:author="Nathan" w:date="2015-03-08T23:08:00Z">
+                              <w:rPr>
+                                <w:rFonts w:ascii="Cambria Math" w:hAnsi="Cambria Math"/>
+                                <w:i/>
+                              </w:rPr>
+                            </w:del>
                           </m:ctrlPr>
                         </m:sSubPr>
                         <m:e>
                           <m:sSub>
                             <m:sSubPr>
                               <m:ctrlPr>
-                                <w:rPr>
-                                  <w:rFonts w:ascii="Cambria Math" w:hAnsi="Cambria Math"/>
-                                  <w:i/>
-                                </w:rPr>
+                                <w:del w:id="122" w:author="Nathan" w:date="2015-03-08T23:08:00Z">
+                                  <w:rPr>
+                                    <w:rFonts w:ascii="Cambria Math" w:hAnsi="Cambria Math"/>
+                                    <w:i/>
+                                  </w:rPr>
+                                </w:del>
                               </m:ctrlPr>
                             </m:sSubPr>
                             <m:e>
                               <m:r>
-                                <w:rPr>
-                                  <w:rFonts w:ascii="Cambria Math" w:hAnsi="Cambria Math"/>
-                                </w:rPr>
-                                <m:t>I</m:t>
+                                <w:del w:id="123" w:author="Nathan" w:date="2015-03-08T23:08:00Z">
+                                  <w:rPr>
+                                    <w:rFonts w:ascii="Cambria Math" w:hAnsi="Cambria Math"/>
+                                  </w:rPr>
+                                  <m:t>I</m:t>
+                                </w:del>
                               </m:r>
                             </m:e>
                             <m:sub>
                               <m:r>
-                                <w:rPr>
-                                  <w:rFonts w:ascii="Cambria Math" w:hAnsi="Cambria Math"/>
-                                </w:rPr>
-                                <m:t>t</m:t>
+                                <w:del w:id="124" w:author="Nathan" w:date="2015-03-08T23:08:00Z">
+                                  <w:rPr>
+                                    <w:rFonts w:ascii="Cambria Math" w:hAnsi="Cambria Math"/>
+                                  </w:rPr>
+                                  <m:t>t</m:t>
+                                </w:del>
                               </m:r>
                             </m:sub>
                           </m:sSub>
                         </m:e>
                         <m:sub>
                           <m:r>
-                            <w:rPr>
-                              <w:rFonts w:ascii="Cambria Math" w:hAnsi="Cambria Math"/>
-                            </w:rPr>
-                            <m:t>i</m:t>
+                            <w:del w:id="125" w:author="Nathan" w:date="2015-03-08T23:08:00Z">
+                              <w:rPr>
+                                <w:rFonts w:ascii="Cambria Math" w:hAnsi="Cambria Math"/>
+                              </w:rPr>
+                              <m:t>i</m:t>
+                            </w:del>
                           </m:r>
                         </m:sub>
                       </m:sSub>
                       <m:r>
-                        <w:rPr>
-                          <w:rFonts w:ascii="Cambria Math" w:hAnsi="Cambria Math"/>
-                        </w:rPr>
-                        <m:t xml:space="preserve"> – </m:t>
+                        <w:del w:id="126" w:author="Nathan" w:date="2015-03-08T23:08:00Z">
+                          <w:rPr>
+                            <w:rFonts w:ascii="Cambria Math" w:hAnsi="Cambria Math"/>
+                          </w:rPr>
+                          <m:t xml:space="preserve"> – </m:t>
+                        </w:del>
                       </m:r>
                       <m:sSub>
                         <m:sSubPr>
                           <m:ctrlPr>
-                            <w:rPr>
-                              <w:rFonts w:ascii="Cambria Math" w:hAnsi="Cambria Math"/>
-                              <w:i/>
-                            </w:rPr>
+                            <w:del w:id="127" w:author="Nathan" w:date="2015-03-08T23:08:00Z">
+                              <w:rPr>
+                                <w:rFonts w:ascii="Cambria Math" w:hAnsi="Cambria Math"/>
+                                <w:i/>
+                              </w:rPr>
+                            </w:del>
                           </m:ctrlPr>
                         </m:sSubPr>
                         <m:e>
                           <m:sSub>
                             <m:sSubPr>
                               <m:ctrlPr>
-                                <w:rPr>
-                                  <w:rFonts w:ascii="Cambria Math" w:hAnsi="Cambria Math"/>
-                                  <w:i/>
-                                </w:rPr>
+                                <w:del w:id="128" w:author="Nathan" w:date="2015-03-08T23:08:00Z">
+                                  <w:rPr>
+                                    <w:rFonts w:ascii="Cambria Math" w:hAnsi="Cambria Math"/>
+                                    <w:i/>
+                                  </w:rPr>
+                                </w:del>
                               </m:ctrlPr>
                             </m:sSubPr>
                             <m:e>
                               <m:r>
-                                <w:rPr>
-                                  <w:rFonts w:ascii="Cambria Math" w:hAnsi="Cambria Math"/>
-                                </w:rPr>
-                                <m:t>I</m:t>
+                                <w:del w:id="129" w:author="Nathan" w:date="2015-03-08T23:08:00Z">
+                                  <w:rPr>
+                                    <w:rFonts w:ascii="Cambria Math" w:hAnsi="Cambria Math"/>
+                                  </w:rPr>
+                                  <m:t>I</m:t>
+                                </w:del>
                               </m:r>
                             </m:e>
                             <m:sub>
                               <m:r>
-                                <w:rPr>
-                                  <w:rFonts w:ascii="Cambria Math" w:hAnsi="Cambria Math"/>
-                                </w:rPr>
-                                <m:t>t</m:t>
+                                <w:del w:id="130" w:author="Nathan" w:date="2015-03-08T23:08:00Z">
+                                  <w:rPr>
+                                    <w:rFonts w:ascii="Cambria Math" w:hAnsi="Cambria Math"/>
+                                  </w:rPr>
+                                  <m:t>t</m:t>
+                                </w:del>
                               </m:r>
                             </m:sub>
                           </m:sSub>
                         </m:e>
                         <m:sub>
                           <m:r>
-                            <w:rPr>
-                              <w:rFonts w:ascii="Cambria Math" w:hAnsi="Cambria Math"/>
-                            </w:rPr>
-                            <m:t>i-5</m:t>
+                            <w:del w:id="131" w:author="Nathan" w:date="2015-03-08T23:08:00Z">
+                              <w:rPr>
+                                <w:rFonts w:ascii="Cambria Math" w:hAnsi="Cambria Math"/>
+                              </w:rPr>
+                              <m:t>i-5</m:t>
+                            </w:del>
                           </m:r>
                         </m:sub>
                       </m:sSub>
@@ -1334,7 +1827,7 @@
               </m:d>
             </m:e>
           </m:nary>
-          <w:commentRangeEnd w:id="38"/>
+          <w:commentRangeEnd w:id="71"/>
           <m:r>
             <m:rPr>
               <m:sty m:val="p"/>
@@ -1342,19 +1835,19 @@
             <w:rPr>
               <w:rStyle w:val="CommentReference"/>
             </w:rPr>
-            <w:commentReference w:id="38"/>
+            <w:commentReference w:id="71"/>
           </m:r>
         </m:oMath>
       </m:oMathPara>
     </w:p>
     <w:p>
       <w:pPr>
-        <w:pStyle w:val="normal0"/>
-      </w:pPr>
-    </w:p>
-    <w:p>
-      <w:pPr>
-        <w:pStyle w:val="normal0"/>
+        <w:pStyle w:val="Normal1"/>
+      </w:pPr>
+    </w:p>
+    <w:p>
+      <w:pPr>
+        <w:pStyle w:val="Normal1"/>
       </w:pPr>
       <w:proofErr w:type="gramStart"/>
       <w:r>
@@ -1419,35 +1912,619 @@
         </m:r>
       </m:oMath>
       <w:r>
-        <w:t>is the power of Team t in year I, and T is the set of Teams. Note that this can only be calculated after the fifth year in the simulation. The second and third terms are included to allow for some team consistency (2-4 years), while still valuing changes in Power Index over longer spans of time.</w:t>
-      </w:r>
+        <w:t xml:space="preserve">is the power of Team t in year </w:t>
+      </w:r>
+      <w:proofErr w:type="spellStart"/>
+      <w:ins w:id="132" w:author="Nathan" w:date="2015-03-08T23:09:00Z">
+        <w:r>
+          <w:t>i</w:t>
+        </w:r>
+      </w:ins>
+      <w:proofErr w:type="spellEnd"/>
+      <w:del w:id="133" w:author="Nathan" w:date="2015-03-08T23:09:00Z">
+        <w:r>
+          <w:delText>I</w:delText>
+        </w:r>
+      </w:del>
+      <w:r>
+        <w:t xml:space="preserve">, </w:t>
+      </w:r>
+      <w:del w:id="134" w:author="Nathan" w:date="2015-03-08T23:13:00Z">
+        <w:r>
+          <w:delText xml:space="preserve">and </w:delText>
+        </w:r>
+      </w:del>
+      <w:r>
+        <w:t>T is the set of Teams</w:t>
+      </w:r>
+      <w:ins w:id="135" w:author="Nathan" w:date="2015-03-08T23:13:00Z">
+        <w:r>
+          <w:t xml:space="preserve">, </w:t>
+        </w:r>
+      </w:ins>
+      <w:ins w:id="136" w:author="Nathan" w:date="2015-03-08T23:14:00Z">
+        <w:r>
+          <w:t xml:space="preserve">and </w:t>
+        </w:r>
+        <m:oMath>
+          <m:sSub>
+            <m:sSubPr>
+              <m:ctrlPr>
+                <w:rPr>
+                  <w:rFonts w:ascii="Cambria Math" w:hAnsi="Cambria Math"/>
+                  <w:i/>
+                </w:rPr>
+              </m:ctrlPr>
+            </m:sSubPr>
+            <m:e>
+              <m:r>
+                <w:rPr>
+                  <w:rFonts w:ascii="Cambria Math" w:hAnsi="Cambria Math"/>
+                </w:rPr>
+                <m:t>w</m:t>
+              </m:r>
+            </m:e>
+            <m:sub>
+              <m:r>
+                <w:rPr>
+                  <w:rFonts w:ascii="Cambria Math" w:hAnsi="Cambria Math"/>
+                </w:rPr>
+                <m:t>d</m:t>
+              </m:r>
+            </m:sub>
+          </m:sSub>
+        </m:oMath>
+        <w:r>
+          <w:t xml:space="preserve"> is a weight given to that entry</w:t>
+        </w:r>
+      </w:ins>
+      <w:ins w:id="137" w:author="Nathan" w:date="2015-03-08T23:15:00Z">
+        <w:r>
+          <w:t>. W</w:t>
+        </w:r>
+      </w:ins>
+      <w:ins w:id="138" w:author="Nathan" w:date="2015-03-08T23:14:00Z">
+        <w:r>
+          <w:t>e will define the weights as follows</w:t>
+        </w:r>
+        <w:proofErr w:type="gramStart"/>
+        <w:r>
+          <w:t xml:space="preserve">: </w:t>
+        </w:r>
+        <w:proofErr w:type="gramEnd"/>
+        <m:oMath>
+          <m:sSub>
+            <m:sSubPr>
+              <m:ctrlPr>
+                <w:rPr>
+                  <w:rFonts w:ascii="Cambria Math" w:hAnsi="Cambria Math"/>
+                  <w:i/>
+                </w:rPr>
+              </m:ctrlPr>
+            </m:sSubPr>
+            <m:e>
+              <m:r>
+                <w:rPr>
+                  <w:rFonts w:ascii="Cambria Math" w:hAnsi="Cambria Math"/>
+                </w:rPr>
+                <m:t>w</m:t>
+              </m:r>
+            </m:e>
+            <m:sub>
+              <m:r>
+                <w:rPr>
+                  <w:rFonts w:ascii="Cambria Math" w:hAnsi="Cambria Math"/>
+                </w:rPr>
+                <m:t>1</m:t>
+              </m:r>
+            </m:sub>
+          </m:sSub>
+        </m:oMath>
+      </w:ins>
+      <m:oMath>
+        <m:r>
+          <w:ins w:id="139" w:author="Nathan" w:date="2015-03-08T23:15:00Z">
+            <w:rPr>
+              <w:rFonts w:ascii="Cambria Math" w:hAnsi="Cambria Math"/>
+            </w:rPr>
+            <m:t>=</m:t>
+          </w:ins>
+        </m:r>
+        <m:r>
+          <w:ins w:id="140" w:author="Nathan" w:date="2015-03-08T23:14:00Z">
+            <w:rPr>
+              <w:rFonts w:ascii="Cambria Math" w:hAnsi="Cambria Math"/>
+            </w:rPr>
+            <m:t xml:space="preserve"> </m:t>
+          </w:ins>
+        </m:r>
+        <m:sSub>
+          <m:sSubPr>
+            <m:ctrlPr>
+              <w:ins w:id="141" w:author="Nathan" w:date="2015-03-08T23:14:00Z">
+                <w:rPr>
+                  <w:rFonts w:ascii="Cambria Math" w:hAnsi="Cambria Math"/>
+                  <w:i/>
+                </w:rPr>
+              </w:ins>
+            </m:ctrlPr>
+          </m:sSubPr>
+          <m:e>
+            <m:r>
+              <w:ins w:id="142" w:author="Nathan" w:date="2015-03-08T23:14:00Z">
+                <w:rPr>
+                  <w:rFonts w:ascii="Cambria Math" w:hAnsi="Cambria Math"/>
+                </w:rPr>
+                <m:t>w</m:t>
+              </w:ins>
+            </m:r>
+          </m:e>
+          <m:sub>
+            <m:r>
+              <w:ins w:id="143" w:author="Nathan" w:date="2015-03-08T23:14:00Z">
+                <w:rPr>
+                  <w:rFonts w:ascii="Cambria Math" w:hAnsi="Cambria Math"/>
+                </w:rPr>
+                <m:t>2</m:t>
+              </w:ins>
+            </m:r>
+          </m:sub>
+        </m:sSub>
+        <m:r>
+          <w:ins w:id="144" w:author="Nathan" w:date="2015-03-08T23:14:00Z">
+            <w:rPr>
+              <w:rFonts w:ascii="Cambria Math" w:hAnsi="Cambria Math"/>
+            </w:rPr>
+            <m:t xml:space="preserve">=.1, </m:t>
+          </w:ins>
+        </m:r>
+        <m:sSub>
+          <m:sSubPr>
+            <m:ctrlPr>
+              <w:ins w:id="145" w:author="Nathan" w:date="2015-03-08T23:15:00Z">
+                <w:rPr>
+                  <w:rFonts w:ascii="Cambria Math" w:hAnsi="Cambria Math"/>
+                  <w:i/>
+                </w:rPr>
+              </w:ins>
+            </m:ctrlPr>
+          </m:sSubPr>
+          <m:e>
+            <m:r>
+              <w:ins w:id="146" w:author="Nathan" w:date="2015-03-08T23:15:00Z">
+                <w:rPr>
+                  <w:rFonts w:ascii="Cambria Math" w:hAnsi="Cambria Math"/>
+                </w:rPr>
+                <m:t>w</m:t>
+              </w:ins>
+            </m:r>
+          </m:e>
+          <m:sub>
+            <m:r>
+              <w:ins w:id="147" w:author="Nathan" w:date="2015-03-08T23:15:00Z">
+                <w:rPr>
+                  <w:rFonts w:ascii="Cambria Math" w:hAnsi="Cambria Math"/>
+                </w:rPr>
+                <m:t>3</m:t>
+              </w:ins>
+            </m:r>
+          </m:sub>
+        </m:sSub>
+        <m:r>
+          <w:ins w:id="148" w:author="Nathan" w:date="2015-03-08T23:15:00Z">
+            <w:rPr>
+              <w:rFonts w:ascii="Cambria Math" w:hAnsi="Cambria Math"/>
+            </w:rPr>
+            <m:t>=</m:t>
+          </w:ins>
+        </m:r>
+        <m:sSub>
+          <m:sSubPr>
+            <m:ctrlPr>
+              <w:ins w:id="149" w:author="Nathan" w:date="2015-03-08T23:15:00Z">
+                <w:rPr>
+                  <w:rFonts w:ascii="Cambria Math" w:hAnsi="Cambria Math"/>
+                  <w:i/>
+                </w:rPr>
+              </w:ins>
+            </m:ctrlPr>
+          </m:sSubPr>
+          <m:e>
+            <m:r>
+              <w:ins w:id="150" w:author="Nathan" w:date="2015-03-08T23:15:00Z">
+                <w:rPr>
+                  <w:rFonts w:ascii="Cambria Math" w:hAnsi="Cambria Math"/>
+                </w:rPr>
+                <m:t>w</m:t>
+              </w:ins>
+            </m:r>
+          </m:e>
+          <m:sub>
+            <m:r>
+              <w:ins w:id="151" w:author="Nathan" w:date="2015-03-08T23:15:00Z">
+                <w:rPr>
+                  <w:rFonts w:ascii="Cambria Math" w:hAnsi="Cambria Math"/>
+                </w:rPr>
+                <m:t>4</m:t>
+              </w:ins>
+            </m:r>
+          </m:sub>
+        </m:sSub>
+        <m:r>
+          <w:ins w:id="152" w:author="Nathan" w:date="2015-03-08T23:15:00Z">
+            <w:rPr>
+              <w:rFonts w:ascii="Cambria Math" w:hAnsi="Cambria Math"/>
+            </w:rPr>
+            <m:t>=</m:t>
+          </w:ins>
+        </m:r>
+        <m:sSub>
+          <m:sSubPr>
+            <m:ctrlPr>
+              <w:ins w:id="153" w:author="Nathan" w:date="2015-03-08T23:15:00Z">
+                <w:rPr>
+                  <w:rFonts w:ascii="Cambria Math" w:hAnsi="Cambria Math"/>
+                  <w:i/>
+                </w:rPr>
+              </w:ins>
+            </m:ctrlPr>
+          </m:sSubPr>
+          <m:e>
+            <m:r>
+              <w:ins w:id="154" w:author="Nathan" w:date="2015-03-08T23:15:00Z">
+                <w:rPr>
+                  <w:rFonts w:ascii="Cambria Math" w:hAnsi="Cambria Math"/>
+                </w:rPr>
+                <m:t>w</m:t>
+              </w:ins>
+            </m:r>
+          </m:e>
+          <m:sub>
+            <m:r>
+              <w:ins w:id="155" w:author="Nathan" w:date="2015-03-08T23:15:00Z">
+                <w:rPr>
+                  <w:rFonts w:ascii="Cambria Math" w:hAnsi="Cambria Math"/>
+                </w:rPr>
+                <m:t>5</m:t>
+              </w:ins>
+            </m:r>
+          </m:sub>
+        </m:sSub>
+        <m:r>
+          <w:ins w:id="156" w:author="Nathan" w:date="2015-03-08T23:15:00Z">
+            <w:rPr>
+              <w:rFonts w:ascii="Cambria Math" w:hAnsi="Cambria Math"/>
+            </w:rPr>
+            <m:t xml:space="preserve">=.2, </m:t>
+          </w:ins>
+        </m:r>
+        <m:sSub>
+          <m:sSubPr>
+            <m:ctrlPr>
+              <w:ins w:id="157" w:author="Nathan" w:date="2015-03-08T23:15:00Z">
+                <w:rPr>
+                  <w:rFonts w:ascii="Cambria Math" w:hAnsi="Cambria Math"/>
+                  <w:i/>
+                </w:rPr>
+              </w:ins>
+            </m:ctrlPr>
+          </m:sSubPr>
+          <m:e>
+            <m:r>
+              <w:ins w:id="158" w:author="Nathan" w:date="2015-03-08T23:15:00Z">
+                <w:rPr>
+                  <w:rFonts w:ascii="Cambria Math" w:hAnsi="Cambria Math"/>
+                </w:rPr>
+                <m:t>w</m:t>
+              </w:ins>
+            </m:r>
+          </m:e>
+          <m:sub>
+            <m:r>
+              <w:ins w:id="159" w:author="Nathan" w:date="2015-03-08T23:16:00Z">
+                <w:rPr>
+                  <w:rFonts w:ascii="Cambria Math" w:hAnsi="Cambria Math"/>
+                </w:rPr>
+                <m:t>6</m:t>
+              </w:ins>
+            </m:r>
+          </m:sub>
+        </m:sSub>
+        <m:sSub>
+          <m:sSubPr>
+            <m:ctrlPr>
+              <w:ins w:id="160" w:author="Nathan" w:date="2015-03-08T23:16:00Z">
+                <w:rPr>
+                  <w:rFonts w:ascii="Cambria Math" w:hAnsi="Cambria Math"/>
+                  <w:i/>
+                </w:rPr>
+              </w:ins>
+            </m:ctrlPr>
+          </m:sSubPr>
+          <m:e>
+            <m:r>
+              <w:ins w:id="161" w:author="Nathan" w:date="2015-03-08T23:16:00Z">
+                <w:rPr>
+                  <w:rFonts w:ascii="Cambria Math" w:hAnsi="Cambria Math"/>
+                </w:rPr>
+                <m:t>=w</m:t>
+              </w:ins>
+            </m:r>
+          </m:e>
+          <m:sub>
+            <m:r>
+              <w:ins w:id="162" w:author="Nathan" w:date="2015-03-08T23:16:00Z">
+                <w:rPr>
+                  <w:rFonts w:ascii="Cambria Math" w:hAnsi="Cambria Math"/>
+                </w:rPr>
+                <m:t>7</m:t>
+              </w:ins>
+            </m:r>
+          </m:sub>
+        </m:sSub>
+        <m:r>
+          <w:ins w:id="163" w:author="Nathan" w:date="2015-03-08T23:16:00Z">
+            <w:rPr>
+              <w:rFonts w:ascii="Cambria Math" w:hAnsi="Cambria Math"/>
+            </w:rPr>
+            <m:t xml:space="preserve">=.1, and </m:t>
+          </w:ins>
+        </m:r>
+        <m:sSub>
+          <m:sSubPr>
+            <m:ctrlPr>
+              <w:ins w:id="164" w:author="Nathan" w:date="2015-03-08T23:16:00Z">
+                <w:rPr>
+                  <w:rFonts w:ascii="Cambria Math" w:hAnsi="Cambria Math"/>
+                  <w:i/>
+                </w:rPr>
+              </w:ins>
+            </m:ctrlPr>
+          </m:sSubPr>
+          <m:e>
+            <m:r>
+              <w:ins w:id="165" w:author="Nathan" w:date="2015-03-08T23:16:00Z">
+                <w:rPr>
+                  <w:rFonts w:ascii="Cambria Math" w:hAnsi="Cambria Math"/>
+                </w:rPr>
+                <m:t>w</m:t>
+              </w:ins>
+            </m:r>
+          </m:e>
+          <m:sub>
+            <m:r>
+              <w:ins w:id="166" w:author="Nathan" w:date="2015-03-08T23:16:00Z">
+                <w:rPr>
+                  <w:rFonts w:ascii="Cambria Math" w:hAnsi="Cambria Math"/>
+                </w:rPr>
+                <m:t>i</m:t>
+              </w:ins>
+            </m:r>
+          </m:sub>
+        </m:sSub>
+        <m:r>
+          <w:ins w:id="167" w:author="Nathan" w:date="2015-03-08T23:16:00Z">
+            <w:rPr>
+              <w:rFonts w:ascii="Cambria Math" w:hAnsi="Cambria Math"/>
+            </w:rPr>
+            <m:t>=0 for all i&gt;7</m:t>
+          </w:ins>
+        </m:r>
+      </m:oMath>
+      <w:r>
+        <w:t xml:space="preserve">. </w:t>
+      </w:r>
+      <w:del w:id="168" w:author="Nathan" w:date="2015-03-08T23:18:00Z">
+        <w:r>
+          <w:delText>Note that this can only be calculated after the fifth year in the simulation. The second and third terms are included to allow for some team consistency (2-4 years), while still valuing changes in Power Index over longer spans of time.</w:delText>
+        </w:r>
+      </w:del>
+      <w:ins w:id="169" w:author="Nathan" w:date="2015-03-08T23:18:00Z">
+        <w:r>
+          <w:t xml:space="preserve">These weights were chosen to value changes </w:t>
+        </w:r>
+      </w:ins>
+      <w:ins w:id="170" w:author="Nathan" w:date="2015-03-08T23:19:00Z">
+        <w:r>
+          <w:t xml:space="preserve">in the three to five year span more than recent or distant changes.  For calculating parity in years before the </w:t>
+        </w:r>
+      </w:ins>
+      <w:ins w:id="171" w:author="Nathan" w:date="2015-03-08T23:21:00Z">
+        <w:r>
+          <w:t>eighth year, the unused weights will be dropped, and the remaining one</w:t>
+        </w:r>
+      </w:ins>
+      <w:ins w:id="172" w:author="Nathan" w:date="2015-03-08T23:24:00Z">
+        <w:r>
+          <w:t>s</w:t>
+        </w:r>
+      </w:ins>
+      <w:ins w:id="173" w:author="Nathan" w:date="2015-03-08T23:21:00Z">
+        <w:r>
+          <w:t xml:space="preserve"> will be recalculated </w:t>
+        </w:r>
+      </w:ins>
+      <w:ins w:id="174" w:author="Nathan" w:date="2015-03-08T23:22:00Z">
+        <w:r>
+          <w:t>proportionately.  For example, to calculate the parity in year 4, the weights will be</w:t>
+        </w:r>
+        <w:proofErr w:type="gramStart"/>
+        <w:r>
+          <w:t xml:space="preserve">: </w:t>
+        </w:r>
+      </w:ins>
+      <w:proofErr w:type="gramEnd"/>
+      <m:oMath>
+        <m:sSub>
+          <m:sSubPr>
+            <m:ctrlPr>
+              <w:ins w:id="175" w:author="Nathan" w:date="2015-03-08T23:23:00Z">
+                <w:rPr>
+                  <w:rFonts w:ascii="Cambria Math" w:hAnsi="Cambria Math"/>
+                  <w:i/>
+                </w:rPr>
+              </w:ins>
+            </m:ctrlPr>
+          </m:sSubPr>
+          <m:e>
+            <m:r>
+              <w:ins w:id="176" w:author="Nathan" w:date="2015-03-08T23:23:00Z">
+                <w:rPr>
+                  <w:rFonts w:ascii="Cambria Math" w:hAnsi="Cambria Math"/>
+                </w:rPr>
+                <m:t>w</m:t>
+              </w:ins>
+            </m:r>
+          </m:e>
+          <m:sub>
+            <m:r>
+              <w:ins w:id="177" w:author="Nathan" w:date="2015-03-08T23:23:00Z">
+                <w:rPr>
+                  <w:rFonts w:ascii="Cambria Math" w:hAnsi="Cambria Math"/>
+                </w:rPr>
+                <m:t>1</m:t>
+              </w:ins>
+            </m:r>
+          </m:sub>
+        </m:sSub>
+        <m:r>
+          <w:ins w:id="178" w:author="Nathan" w:date="2015-03-08T23:23:00Z">
+            <w:rPr>
+              <w:rFonts w:ascii="Cambria Math" w:hAnsi="Cambria Math"/>
+            </w:rPr>
+            <m:t>=</m:t>
+          </w:ins>
+        </m:r>
+        <m:sSub>
+          <m:sSubPr>
+            <m:ctrlPr>
+              <w:ins w:id="179" w:author="Nathan" w:date="2015-03-08T23:23:00Z">
+                <w:rPr>
+                  <w:rFonts w:ascii="Cambria Math" w:hAnsi="Cambria Math"/>
+                  <w:i/>
+                </w:rPr>
+              </w:ins>
+            </m:ctrlPr>
+          </m:sSubPr>
+          <m:e>
+            <m:r>
+              <w:ins w:id="180" w:author="Nathan" w:date="2015-03-08T23:23:00Z">
+                <w:rPr>
+                  <w:rFonts w:ascii="Cambria Math" w:hAnsi="Cambria Math"/>
+                </w:rPr>
+                <m:t>w</m:t>
+              </w:ins>
+            </m:r>
+          </m:e>
+          <m:sub>
+            <m:r>
+              <w:ins w:id="181" w:author="Nathan" w:date="2015-03-08T23:23:00Z">
+                <w:rPr>
+                  <w:rFonts w:ascii="Cambria Math" w:hAnsi="Cambria Math"/>
+                </w:rPr>
+                <m:t>2</m:t>
+              </w:ins>
+            </m:r>
+          </m:sub>
+        </m:sSub>
+        <m:r>
+          <w:ins w:id="182" w:author="Nathan" w:date="2015-03-08T23:23:00Z">
+            <w:rPr>
+              <w:rFonts w:ascii="Cambria Math" w:hAnsi="Cambria Math"/>
+            </w:rPr>
+            <m:t xml:space="preserve">=.25 and </m:t>
+          </w:ins>
+        </m:r>
+        <m:sSub>
+          <m:sSubPr>
+            <m:ctrlPr>
+              <w:ins w:id="183" w:author="Nathan" w:date="2015-03-08T23:23:00Z">
+                <w:rPr>
+                  <w:rFonts w:ascii="Cambria Math" w:hAnsi="Cambria Math"/>
+                  <w:i/>
+                </w:rPr>
+              </w:ins>
+            </m:ctrlPr>
+          </m:sSubPr>
+          <m:e>
+            <m:r>
+              <w:ins w:id="184" w:author="Nathan" w:date="2015-03-08T23:23:00Z">
+                <w:rPr>
+                  <w:rFonts w:ascii="Cambria Math" w:hAnsi="Cambria Math"/>
+                </w:rPr>
+                <m:t>w</m:t>
+              </w:ins>
+            </m:r>
+          </m:e>
+          <m:sub>
+            <m:r>
+              <w:ins w:id="185" w:author="Nathan" w:date="2015-03-08T23:23:00Z">
+                <w:rPr>
+                  <w:rFonts w:ascii="Cambria Math" w:hAnsi="Cambria Math"/>
+                </w:rPr>
+                <m:t>3</m:t>
+              </w:ins>
+            </m:r>
+          </m:sub>
+        </m:sSub>
+        <m:r>
+          <w:ins w:id="186" w:author="Nathan" w:date="2015-03-08T23:23:00Z">
+            <w:rPr>
+              <w:rFonts w:ascii="Cambria Math" w:hAnsi="Cambria Math"/>
+            </w:rPr>
+            <m:t>=.</m:t>
+          </w:ins>
+        </m:r>
+        <m:r>
+          <w:ins w:id="187" w:author="Nathan" w:date="2015-03-08T23:25:00Z">
+            <w:rPr>
+              <w:rFonts w:ascii="Cambria Math" w:hAnsi="Cambria Math"/>
+            </w:rPr>
+            <m:t>5</m:t>
+          </w:ins>
+        </m:r>
+      </m:oMath>
+      <w:ins w:id="188" w:author="Nathan" w:date="2015-03-08T23:23:00Z">
+        <w:r>
+          <w:t>.</w:t>
+        </w:r>
+      </w:ins>
+      <w:commentRangeEnd w:id="72"/>
+      <w:ins w:id="189" w:author="Nathan" w:date="2015-03-08T23:24:00Z">
+        <w:r>
+          <w:rPr>
+            <w:rStyle w:val="CommentReference"/>
+          </w:rPr>
+          <w:commentReference w:id="72"/>
+        </w:r>
+      </w:ins>
     </w:p>
     <w:p>
       <w:pPr>
         <w:pStyle w:val="Heading1"/>
         <w:contextualSpacing w:val="0"/>
       </w:pPr>
-      <w:bookmarkStart w:id="39" w:name="h.ymxqq6gh6ejw" w:colFirst="0" w:colLast="0"/>
-      <w:bookmarkEnd w:id="39"/>
-      <w:commentRangeStart w:id="40"/>
+      <w:bookmarkStart w:id="190" w:name="h.ymxqq6gh6ejw" w:colFirst="0" w:colLast="0"/>
+      <w:bookmarkEnd w:id="190"/>
+      <w:commentRangeStart w:id="191"/>
       <w:r>
         <w:rPr>
           <w:rFonts w:ascii="Arial" w:eastAsia="Arial" w:hAnsi="Arial" w:cs="Arial"/>
         </w:rPr>
         <w:t>Hypotheses</w:t>
       </w:r>
-      <w:commentRangeEnd w:id="40"/>
+      <w:commentRangeEnd w:id="191"/>
       <w:r>
         <w:rPr>
           <w:rStyle w:val="CommentReference"/>
           <w:rFonts w:ascii="Arial" w:eastAsia="Arial" w:hAnsi="Arial" w:cs="Arial"/>
         </w:rPr>
-        <w:commentReference w:id="40"/>
-      </w:r>
-    </w:p>
-    <w:p>
-      <w:pPr>
-        <w:pStyle w:val="normal0"/>
+        <w:commentReference w:id="191"/>
+      </w:r>
+    </w:p>
+    <w:p>
+      <w:pPr>
+        <w:pStyle w:val="Normal1"/>
         <w:numPr>
           <w:ilvl w:val="0"/>
           <w:numId w:val="3"/>
@@ -1455,21 +2532,21 @@
         <w:ind w:hanging="359"/>
         <w:contextualSpacing/>
       </w:pPr>
-      <w:commentRangeStart w:id="41"/>
+      <w:commentRangeStart w:id="192"/>
       <w:r>
         <w:t>Lowering the salary cap will increase league parity. We believe that this will make it more difficult for Teams to retain skilled Players for long periods of time.</w:t>
       </w:r>
-      <w:commentRangeEnd w:id="41"/>
+      <w:commentRangeEnd w:id="192"/>
       <w:r>
         <w:rPr>
           <w:rStyle w:val="CommentReference"/>
         </w:rPr>
-        <w:commentReference w:id="41"/>
-      </w:r>
-    </w:p>
-    <w:p>
-      <w:pPr>
-        <w:pStyle w:val="normal0"/>
+        <w:commentReference w:id="192"/>
+      </w:r>
+    </w:p>
+    <w:p>
+      <w:pPr>
+        <w:pStyle w:val="Normal1"/>
         <w:numPr>
           <w:ilvl w:val="0"/>
           <w:numId w:val="3"/>
@@ -1477,8 +2554,9 @@
         <w:ind w:hanging="359"/>
         <w:contextualSpacing/>
       </w:pPr>
-      <w:commentRangeStart w:id="42"/>
-      <w:r>
+      <w:commentRangeStart w:id="193"/>
+      <w:r>
+        <w:lastRenderedPageBreak/>
         <w:t xml:space="preserve">Increasing the </w:t>
       </w:r>
       <w:r>
@@ -1493,54 +2571,155 @@
       <w:r>
         <w:t>will decrease league parity, since Players with high skill values will be more likely to cluster on the best Teams.</w:t>
       </w:r>
-      <w:commentRangeEnd w:id="42"/>
+      <w:commentRangeEnd w:id="193"/>
       <w:r>
         <w:rPr>
           <w:rStyle w:val="CommentReference"/>
         </w:rPr>
-        <w:commentReference w:id="42"/>
-      </w:r>
-    </w:p>
-    <w:p>
-      <w:pPr>
-        <w:pStyle w:val="normal0"/>
+        <w:commentReference w:id="193"/>
+      </w:r>
+    </w:p>
+    <w:p>
+      <w:pPr>
+        <w:pStyle w:val="Normal1"/>
         <w:numPr>
           <w:ilvl w:val="0"/>
           <w:numId w:val="3"/>
         </w:numPr>
         <w:ind w:hanging="359"/>
         <w:contextualSpacing/>
+        <w:rPr>
+          <w:ins w:id="194" w:author="Nathan" w:date="2015-03-09T00:04:00Z"/>
+        </w:rPr>
       </w:pPr>
       <w:r>
         <w:t>Increasing the Max Contract Size will increase parity in the league. This is because a higher Max Contract Size makes it more difficult to retain good Players, since other Teams will be more likely able to offer bigger contracts.</w:t>
       </w:r>
+    </w:p>
+    <w:p>
+      <w:pPr>
+        <w:pStyle w:val="Normal1"/>
+        <w:numPr>
+          <w:ilvl w:val="0"/>
+          <w:numId w:val="3"/>
+        </w:numPr>
+        <w:ind w:hanging="359"/>
+        <w:contextualSpacing/>
+      </w:pPr>
+      <w:ins w:id="195" w:author="Nathan" w:date="2015-03-09T00:06:00Z">
+        <w:r>
+          <w:t xml:space="preserve">Having only </w:t>
+        </w:r>
+      </w:ins>
+      <w:ins w:id="196" w:author="Nathan" w:date="2015-03-09T00:07:00Z">
+        <w:r>
+          <w:t xml:space="preserve">some of the </w:t>
+        </w:r>
+      </w:ins>
+      <w:ins w:id="197" w:author="Nathan" w:date="2015-03-09T00:09:00Z">
+        <w:r>
+          <w:t>T</w:t>
+        </w:r>
+      </w:ins>
+      <w:ins w:id="198" w:author="Nathan" w:date="2015-03-09T00:06:00Z">
+        <w:r>
+          <w:t>eams willing to exceed the salary cap significantl</w:t>
+        </w:r>
+      </w:ins>
+      <w:ins w:id="199" w:author="Nathan" w:date="2015-03-09T00:08:00Z">
+        <w:r>
+          <w:t>y will decrease parity</w:t>
+        </w:r>
+      </w:ins>
+      <w:ins w:id="200" w:author="Nathan" w:date="2015-03-09T00:07:00Z">
+        <w:r>
+          <w:t xml:space="preserve">, </w:t>
+        </w:r>
+      </w:ins>
+      <w:ins w:id="201" w:author="Nathan" w:date="2015-03-09T00:10:00Z">
+        <w:r>
+          <w:t>while</w:t>
+        </w:r>
+      </w:ins>
+      <w:bookmarkStart w:id="202" w:name="_GoBack"/>
+      <w:bookmarkEnd w:id="202"/>
+      <w:ins w:id="203" w:author="Nathan" w:date="2015-03-09T00:07:00Z">
+        <w:r>
+          <w:t xml:space="preserve"> having all </w:t>
+        </w:r>
+      </w:ins>
+      <w:ins w:id="204" w:author="Nathan" w:date="2015-03-09T00:09:00Z">
+        <w:r>
+          <w:t>T</w:t>
+        </w:r>
+      </w:ins>
+      <w:ins w:id="205" w:author="Nathan" w:date="2015-03-09T00:07:00Z">
+        <w:r>
+          <w:t xml:space="preserve">eams willing or all </w:t>
+        </w:r>
+      </w:ins>
+      <w:ins w:id="206" w:author="Nathan" w:date="2015-03-09T00:09:00Z">
+        <w:r>
+          <w:t>T</w:t>
+        </w:r>
+      </w:ins>
+      <w:ins w:id="207" w:author="Nathan" w:date="2015-03-09T00:07:00Z">
+        <w:r>
+          <w:t xml:space="preserve">eams not willing </w:t>
+        </w:r>
+      </w:ins>
+      <w:ins w:id="208" w:author="Nathan" w:date="2015-03-09T00:09:00Z">
+        <w:r>
+          <w:t xml:space="preserve">to exceed the cap </w:t>
+        </w:r>
+      </w:ins>
+      <w:ins w:id="209" w:author="Nathan" w:date="2015-03-09T00:07:00Z">
+        <w:r>
+          <w:t xml:space="preserve">will result in </w:t>
+        </w:r>
+      </w:ins>
+      <w:ins w:id="210" w:author="Nathan" w:date="2015-03-09T00:09:00Z">
+        <w:r>
+          <w:t>increased</w:t>
+        </w:r>
+      </w:ins>
+      <w:ins w:id="211" w:author="Nathan" w:date="2015-03-09T00:07:00Z">
+        <w:r>
+          <w:t xml:space="preserve"> </w:t>
+        </w:r>
+      </w:ins>
+      <w:ins w:id="212" w:author="Nathan" w:date="2015-03-09T00:09:00Z">
+        <w:r>
+          <w:t>parity.</w:t>
+        </w:r>
+      </w:ins>
     </w:p>
     <w:p>
       <w:pPr>
         <w:pStyle w:val="Heading1"/>
         <w:contextualSpacing w:val="0"/>
       </w:pPr>
-      <w:bookmarkStart w:id="43" w:name="h.g7j8rkhwtjde" w:colFirst="0" w:colLast="0"/>
-      <w:bookmarkEnd w:id="43"/>
-      <w:commentRangeStart w:id="44"/>
+      <w:bookmarkStart w:id="213" w:name="h.g7j8rkhwtjde" w:colFirst="0" w:colLast="0"/>
+      <w:bookmarkEnd w:id="213"/>
+      <w:commentRangeStart w:id="214"/>
       <w:r>
         <w:rPr>
           <w:rFonts w:ascii="Arial" w:eastAsia="Arial" w:hAnsi="Arial" w:cs="Arial"/>
         </w:rPr>
         <w:t>Experiments</w:t>
       </w:r>
-      <w:commentRangeEnd w:id="44"/>
+      <w:commentRangeEnd w:id="214"/>
       <w:r>
         <w:rPr>
           <w:rStyle w:val="CommentReference"/>
           <w:rFonts w:ascii="Arial" w:eastAsia="Arial" w:hAnsi="Arial" w:cs="Arial"/>
         </w:rPr>
-        <w:commentReference w:id="44"/>
-      </w:r>
-    </w:p>
-    <w:p>
-      <w:pPr>
-        <w:pStyle w:val="normal0"/>
+        <w:commentReference w:id="214"/>
+      </w:r>
+    </w:p>
+    <w:p>
+      <w:pPr>
+        <w:pStyle w:val="Normal1"/>
       </w:pPr>
       <w:r>
         <w:t xml:space="preserve">We will run each of these experiments for various numbers of iterations (seasons). Initially, we believe that </w:t>
@@ -1560,7 +2739,7 @@
     </w:p>
     <w:p>
       <w:pPr>
-        <w:pStyle w:val="normal0"/>
+        <w:pStyle w:val="Normal1"/>
         <w:numPr>
           <w:ilvl w:val="0"/>
           <w:numId w:val="2"/>
@@ -1574,7 +2753,7 @@
     </w:p>
     <w:p>
       <w:pPr>
-        <w:pStyle w:val="normal0"/>
+        <w:pStyle w:val="Normal1"/>
         <w:numPr>
           <w:ilvl w:val="0"/>
           <w:numId w:val="2"/>
@@ -1588,13 +2767,16 @@
     </w:p>
     <w:p>
       <w:pPr>
-        <w:pStyle w:val="normal0"/>
+        <w:pStyle w:val="Normal1"/>
         <w:numPr>
           <w:ilvl w:val="0"/>
           <w:numId w:val="2"/>
         </w:numPr>
         <w:ind w:hanging="359"/>
         <w:contextualSpacing/>
+        <w:rPr>
+          <w:ins w:id="215" w:author="Nathan" w:date="2015-03-09T00:05:00Z"/>
+        </w:rPr>
       </w:pPr>
       <w:r>
         <w:t xml:space="preserve">Vary the Max Contract Size </w:t>
@@ -1608,7 +2790,23 @@
     </w:p>
     <w:p>
       <w:pPr>
-        <w:pStyle w:val="normal0"/>
+        <w:pStyle w:val="Normal1"/>
+        <w:numPr>
+          <w:ilvl w:val="0"/>
+          <w:numId w:val="2"/>
+        </w:numPr>
+        <w:ind w:hanging="359"/>
+        <w:contextualSpacing/>
+      </w:pPr>
+      <w:ins w:id="216" w:author="Nathan" w:date="2015-03-09T00:05:00Z">
+        <w:r>
+          <w:t>Vary the proportion of teams willing to go over the salary cap, and the amount that each team is willing to go over by.</w:t>
+        </w:r>
+      </w:ins>
+    </w:p>
+    <w:p>
+      <w:pPr>
+        <w:pStyle w:val="Normal1"/>
       </w:pPr>
       <w:r>
         <w:t>Each of these experiments will be run repeatedly, holding the other parameters constant.  For each experiment, we will be observing how changing the parameter influences the average volatility</w:t>
@@ -1632,8 +2830,8 @@
 </file>
 
 <file path=word/comments.xml><?xml version="1.0" encoding="utf-8"?>
-<w:comments xmlns:wpc="http://schemas.microsoft.com/office/word/2010/wordprocessingCanvas" xmlns:mo="http://schemas.microsoft.com/office/mac/office/2008/main" xmlns:mc="http://schemas.openxmlformats.org/markup-compatibility/2006" xmlns:mv="urn:schemas-microsoft-com:mac:vml" xmlns:o="urn:schemas-microsoft-com:office:office" xmlns:r="http://schemas.openxmlformats.org/officeDocument/2006/relationships" xmlns:m="http://schemas.openxmlformats.org/officeDocument/2006/math" xmlns:v="urn:schemas-microsoft-com:vml" xmlns:wp14="http://schemas.microsoft.com/office/word/2010/wordprocessingDrawing" xmlns:wp="http://schemas.openxmlformats.org/drawingml/2006/wordprocessingDrawing" xmlns:w10="urn:schemas-microsoft-com:office:word" xmlns:w="http://schemas.openxmlformats.org/wordprocessingml/2006/main" xmlns:w14="http://schemas.microsoft.com/office/word/2010/wordml" xmlns:wpg="http://schemas.microsoft.com/office/word/2010/wordprocessingGroup" xmlns:wpi="http://schemas.microsoft.com/office/word/2010/wordprocessingInk" xmlns:wne="http://schemas.microsoft.com/office/word/2006/wordml" xmlns:wps="http://schemas.microsoft.com/office/word/2010/wordprocessingShape" mc:Ignorable="w14 wp14">
-  <w:comment w:id="1" w:author="LeenKiat Soh" w:date="2015-03-02T23:37:00Z" w:initials="LS">
+<w:comments xmlns:wpc="http://schemas.microsoft.com/office/word/2010/wordprocessingCanvas" xmlns:mc="http://schemas.openxmlformats.org/markup-compatibility/2006" xmlns:o="urn:schemas-microsoft-com:office:office" xmlns:r="http://schemas.openxmlformats.org/officeDocument/2006/relationships" xmlns:m="http://schemas.openxmlformats.org/officeDocument/2006/math" xmlns:v="urn:schemas-microsoft-com:vml" xmlns:wp14="http://schemas.microsoft.com/office/word/2010/wordprocessingDrawing" xmlns:wp="http://schemas.openxmlformats.org/drawingml/2006/wordprocessingDrawing" xmlns:w10="urn:schemas-microsoft-com:office:word" xmlns:w="http://schemas.openxmlformats.org/wordprocessingml/2006/main" xmlns:w14="http://schemas.microsoft.com/office/word/2010/wordml" xmlns:wpg="http://schemas.microsoft.com/office/word/2010/wordprocessingGroup" xmlns:wpi="http://schemas.microsoft.com/office/word/2010/wordprocessingInk" xmlns:wne="http://schemas.microsoft.com/office/word/2006/wordml" xmlns:wps="http://schemas.microsoft.com/office/word/2010/wordprocessingShape" mc:Ignorable="w14 wp14">
+  <w:comment w:id="1" w:author="LeenKiat Soh" w:date="2015-03-08T23:53:00Z" w:initials="LS">
     <w:p>
       <w:pPr>
         <w:pStyle w:val="CommentText"/>
@@ -1649,7 +2847,7 @@
       </w:r>
     </w:p>
   </w:comment>
-  <w:comment w:id="2" w:author="LeenKiat Soh" w:date="2015-03-02T23:15:00Z" w:initials="LS">
+  <w:comment w:id="2" w:author="LeenKiat Soh" w:date="2015-03-08T23:53:00Z" w:initials="LS">
     <w:p>
       <w:pPr>
         <w:pStyle w:val="CommentText"/>
@@ -1665,7 +2863,7 @@
       </w:r>
     </w:p>
   </w:comment>
-  <w:comment w:id="6" w:author="LeenKiat Soh" w:date="2015-03-02T23:16:00Z" w:initials="LS">
+  <w:comment w:id="6" w:author="LeenKiat Soh" w:date="2015-03-08T23:53:00Z" w:initials="LS">
     <w:p>
       <w:pPr>
         <w:pStyle w:val="CommentText"/>
@@ -1700,7 +2898,7 @@
       </w:r>
     </w:p>
   </w:comment>
-  <w:comment w:id="8" w:author="LeenKiat Soh" w:date="2015-03-02T23:19:00Z" w:initials="LS">
+  <w:comment w:id="8" w:author="LeenKiat Soh" w:date="2015-03-08T23:53:00Z" w:initials="LS">
     <w:p>
       <w:pPr>
         <w:pStyle w:val="CommentText"/>
@@ -1716,7 +2914,7 @@
       </w:r>
     </w:p>
   </w:comment>
-  <w:comment w:id="9" w:author="Derek Nordgren" w:date="2015-03-08T20:38:00Z" w:initials="DN">
+  <w:comment w:id="9" w:author="Derek Nordgren" w:date="2015-03-08T23:53:00Z" w:initials="DN">
     <w:p>
       <w:pPr>
         <w:pStyle w:val="CommentText"/>
@@ -1741,7 +2939,7 @@
       </w:r>
     </w:p>
   </w:comment>
-  <w:comment w:id="15" w:author="LeenKiat Soh" w:date="2015-03-02T23:20:00Z" w:initials="LS">
+  <w:comment w:id="15" w:author="LeenKiat Soh" w:date="2015-03-08T23:53:00Z" w:initials="LS">
     <w:p>
       <w:pPr>
         <w:pStyle w:val="CommentText"/>
@@ -1757,7 +2955,7 @@
       </w:r>
     </w:p>
   </w:comment>
-  <w:comment w:id="28" w:author="LeenKiat Soh" w:date="2015-03-02T23:21:00Z" w:initials="LS">
+  <w:comment w:id="28" w:author="LeenKiat Soh" w:date="2015-03-08T23:53:00Z" w:initials="LS">
     <w:p>
       <w:pPr>
         <w:pStyle w:val="CommentText"/>
@@ -1773,7 +2971,7 @@
       </w:r>
     </w:p>
   </w:comment>
-  <w:comment w:id="31" w:author="LeenKiat Soh" w:date="2015-03-02T23:21:00Z" w:initials="LS">
+  <w:comment w:id="40" w:author="LeenKiat Soh" w:date="2015-03-08T23:53:00Z" w:initials="LS">
     <w:p>
       <w:pPr>
         <w:pStyle w:val="CommentText"/>
@@ -1789,7 +2987,7 @@
       </w:r>
     </w:p>
   </w:comment>
-  <w:comment w:id="33" w:author="LeenKiat Soh" w:date="2015-03-02T23:22:00Z" w:initials="LS">
+  <w:comment w:id="43" w:author="Nathan" w:date="2015-03-08T23:53:00Z" w:initials="N">
     <w:p>
       <w:pPr>
         <w:pStyle w:val="CommentText"/>
@@ -1801,11 +2999,27 @@
         <w:annotationRef/>
       </w:r>
       <w:r>
+        <w:t>Here, we became more specific on roster size, and added willingness to pay luxury tax as another factor for our agents.</w:t>
+      </w:r>
+    </w:p>
+  </w:comment>
+  <w:comment w:id="49" w:author="LeenKiat Soh" w:date="2015-03-08T23:53:00Z" w:initials="LS">
+    <w:p>
+      <w:pPr>
+        <w:pStyle w:val="CommentText"/>
+      </w:pPr>
+      <w:r>
+        <w:rPr>
+          <w:rStyle w:val="CommentReference"/>
+        </w:rPr>
+        <w:annotationRef/>
+      </w:r>
+      <w:r>
         <w:t>To ALL players currently not on the team?  But if a team already has 12 players, now what?  Not clear to me.</w:t>
       </w:r>
     </w:p>
   </w:comment>
-  <w:comment w:id="32" w:author="LeenKiat Soh" w:date="2015-03-02T23:22:00Z" w:initials="LS">
+  <w:comment w:id="47" w:author="LeenKiat Soh" w:date="2015-03-08T23:53:00Z" w:initials="LS">
     <w:p>
       <w:pPr>
         <w:pStyle w:val="CommentText"/>
@@ -1817,11 +3031,11 @@
         <w:annotationRef/>
       </w:r>
       <w:r>
-        <w:t>Hmm … ambiguous</w:t>
+        <w:t xml:space="preserve">Hmm … </w:t>
       </w:r>
       <w:proofErr w:type="gramStart"/>
       <w:r>
-        <w:t>.,</w:t>
+        <w:t>ambiguous.,</w:t>
       </w:r>
       <w:proofErr w:type="gramEnd"/>
       <w:r>
@@ -1829,7 +3043,7 @@
       </w:r>
     </w:p>
   </w:comment>
-  <w:comment w:id="35" w:author="LeenKiat Soh" w:date="2015-03-02T23:24:00Z" w:initials="LS">
+  <w:comment w:id="61" w:author="Nathan" w:date="2015-03-09T00:04:00Z" w:initials="N">
     <w:p>
       <w:pPr>
         <w:pStyle w:val="CommentText"/>
@@ -1841,11 +3055,27 @@
         <w:annotationRef/>
       </w:r>
       <w:r>
+        <w:t>This will be a formula that depends on the amount of spots a Team has left, the current skill of their roster, the Player’s skill, and the number of weeks left in the offseason (desperation factor).</w:t>
+      </w:r>
+    </w:p>
+  </w:comment>
+  <w:comment w:id="67" w:author="LeenKiat Soh" w:date="2015-03-08T23:53:00Z" w:initials="LS">
+    <w:p>
+      <w:pPr>
+        <w:pStyle w:val="CommentText"/>
+      </w:pPr>
+      <w:r>
+        <w:rPr>
+          <w:rStyle w:val="CommentReference"/>
+        </w:rPr>
+        <w:annotationRef/>
+      </w:r>
+      <w:r>
         <w:t>If all p players accept the offers, does a team need to honor those contract offers?  What is the protocol?</w:t>
       </w:r>
     </w:p>
   </w:comment>
-  <w:comment w:id="36" w:author="LeenKiat Soh" w:date="2015-03-02T23:25:00Z" w:initials="LS">
+  <w:comment w:id="68" w:author="Nathan" w:date="2015-03-08T23:53:00Z" w:initials="N">
     <w:p>
       <w:pPr>
         <w:pStyle w:val="CommentText"/>
@@ -1857,11 +3087,27 @@
         <w:annotationRef/>
       </w:r>
       <w:r>
+        <w:t>We moved some of this above</w:t>
+      </w:r>
+    </w:p>
+  </w:comment>
+  <w:comment w:id="69" w:author="LeenKiat Soh" w:date="2015-03-08T23:53:00Z" w:initials="LS">
+    <w:p>
+      <w:pPr>
+        <w:pStyle w:val="CommentText"/>
+      </w:pPr>
+      <w:r>
+        <w:rPr>
+          <w:rStyle w:val="CommentReference"/>
+        </w:rPr>
+        <w:annotationRef/>
+      </w:r>
+      <w:r>
         <w:t>Okay.  You will need to have an equation for decreasing this threshold for contract acceptance.</w:t>
       </w:r>
     </w:p>
   </w:comment>
-  <w:comment w:id="38" w:author="LeenKiat Soh" w:date="2015-03-02T23:26:00Z" w:initials="LS">
+  <w:comment w:id="71" w:author="LeenKiat Soh" w:date="2015-03-08T23:53:00Z" w:initials="LS">
     <w:p>
       <w:pPr>
         <w:pStyle w:val="CommentText"/>
@@ -1877,7 +3123,7 @@
       </w:r>
     </w:p>
   </w:comment>
-  <w:comment w:id="40" w:author="LeenKiat Soh" w:date="2015-03-02T23:36:00Z" w:initials="LS">
+  <w:comment w:id="72" w:author="Nathan" w:date="2015-03-08T23:53:00Z" w:initials="N">
     <w:p>
       <w:pPr>
         <w:pStyle w:val="CommentText"/>
@@ -1889,11 +3135,27 @@
         <w:annotationRef/>
       </w:r>
       <w:r>
+        <w:t>We modified this formula to make it more comprehensive and meaningful.</w:t>
+      </w:r>
+    </w:p>
+  </w:comment>
+  <w:comment w:id="191" w:author="LeenKiat Soh" w:date="2015-03-08T23:53:00Z" w:initials="LS">
+    <w:p>
+      <w:pPr>
+        <w:pStyle w:val="CommentText"/>
+      </w:pPr>
+      <w:r>
+        <w:rPr>
+          <w:rStyle w:val="CommentReference"/>
+        </w:rPr>
+        <w:annotationRef/>
+      </w:r>
+      <w:r>
         <w:t>I suggest to take into account distribution of player abilities/skills to revise or add new hypotheses.  For example, in a league with mostly old players or mostly young players, what would happen?  Or in a league with 10% superstars, 30% starter-quality, 30% second-string-quality, and 30% bench players, what would happen?  What if most players are above second-string-quality, like 80%, 90%?  Think along these lines and you should be able to come up with more and more meaningful hypotheses.</w:t>
       </w:r>
     </w:p>
   </w:comment>
-  <w:comment w:id="41" w:author="LeenKiat Soh" w:date="2015-03-02T23:26:00Z" w:initials="LS">
+  <w:comment w:id="192" w:author="LeenKiat Soh" w:date="2015-03-08T23:53:00Z" w:initials="LS">
     <w:p>
       <w:pPr>
         <w:pStyle w:val="CommentText"/>
@@ -1909,7 +3171,7 @@
       </w:r>
     </w:p>
   </w:comment>
-  <w:comment w:id="42" w:author="LeenKiat Soh" w:date="2015-03-02T23:33:00Z" w:initials="LS">
+  <w:comment w:id="193" w:author="LeenKiat Soh" w:date="2015-03-08T23:53:00Z" w:initials="LS">
     <w:p>
       <w:pPr>
         <w:pStyle w:val="CommentText"/>
@@ -1925,7 +3187,7 @@
       </w:r>
     </w:p>
   </w:comment>
-  <w:comment w:id="44" w:author="LeenKiat Soh" w:date="2015-03-02T23:37:00Z" w:initials="LS">
+  <w:comment w:id="214" w:author="LeenKiat Soh" w:date="2015-03-08T23:53:00Z" w:initials="LS">
     <w:p>
       <w:pPr>
         <w:pStyle w:val="CommentText"/>
@@ -1945,7 +3207,7 @@
 </file>
 
 <file path=word/endnotes.xml><?xml version="1.0" encoding="utf-8"?>
-<w:endnotes xmlns:wpc="http://schemas.microsoft.com/office/word/2010/wordprocessingCanvas" xmlns:mo="http://schemas.microsoft.com/office/mac/office/2008/main" xmlns:mc="http://schemas.openxmlformats.org/markup-compatibility/2006" xmlns:mv="urn:schemas-microsoft-com:mac:vml" xmlns:o="urn:schemas-microsoft-com:office:office" xmlns:r="http://schemas.openxmlformats.org/officeDocument/2006/relationships" xmlns:m="http://schemas.openxmlformats.org/officeDocument/2006/math" xmlns:v="urn:schemas-microsoft-com:vml" xmlns:wp14="http://schemas.microsoft.com/office/word/2010/wordprocessingDrawing" xmlns:wp="http://schemas.openxmlformats.org/drawingml/2006/wordprocessingDrawing" xmlns:w10="urn:schemas-microsoft-com:office:word" xmlns:w="http://schemas.openxmlformats.org/wordprocessingml/2006/main" xmlns:w14="http://schemas.microsoft.com/office/word/2010/wordml" xmlns:wpg="http://schemas.microsoft.com/office/word/2010/wordprocessingGroup" xmlns:wpi="http://schemas.microsoft.com/office/word/2010/wordprocessingInk" xmlns:wne="http://schemas.microsoft.com/office/word/2006/wordml" xmlns:wps="http://schemas.microsoft.com/office/word/2010/wordprocessingShape" mc:Ignorable="w14 wp14">
+<w:endnotes xmlns:wpc="http://schemas.microsoft.com/office/word/2010/wordprocessingCanvas" xmlns:mc="http://schemas.openxmlformats.org/markup-compatibility/2006" xmlns:o="urn:schemas-microsoft-com:office:office" xmlns:r="http://schemas.openxmlformats.org/officeDocument/2006/relationships" xmlns:m="http://schemas.openxmlformats.org/officeDocument/2006/math" xmlns:v="urn:schemas-microsoft-com:vml" xmlns:wp14="http://schemas.microsoft.com/office/word/2010/wordprocessingDrawing" xmlns:wp="http://schemas.openxmlformats.org/drawingml/2006/wordprocessingDrawing" xmlns:w10="urn:schemas-microsoft-com:office:word" xmlns:w="http://schemas.openxmlformats.org/wordprocessingml/2006/main" xmlns:w14="http://schemas.microsoft.com/office/word/2010/wordml" xmlns:wpg="http://schemas.microsoft.com/office/word/2010/wordprocessingGroup" xmlns:wpi="http://schemas.microsoft.com/office/word/2010/wordprocessingInk" xmlns:wne="http://schemas.microsoft.com/office/word/2006/wordml" xmlns:wps="http://schemas.microsoft.com/office/word/2010/wordprocessingShape" mc:Ignorable="w14 wp14">
   <w:endnote w:type="separator" w:id="-1">
     <w:p>
       <w:pPr>
@@ -1970,7 +3232,7 @@
 </file>
 
 <file path=word/footnotes.xml><?xml version="1.0" encoding="utf-8"?>
-<w:footnotes xmlns:wpc="http://schemas.microsoft.com/office/word/2010/wordprocessingCanvas" xmlns:mo="http://schemas.microsoft.com/office/mac/office/2008/main" xmlns:mc="http://schemas.openxmlformats.org/markup-compatibility/2006" xmlns:mv="urn:schemas-microsoft-com:mac:vml" xmlns:o="urn:schemas-microsoft-com:office:office" xmlns:r="http://schemas.openxmlformats.org/officeDocument/2006/relationships" xmlns:m="http://schemas.openxmlformats.org/officeDocument/2006/math" xmlns:v="urn:schemas-microsoft-com:vml" xmlns:wp14="http://schemas.microsoft.com/office/word/2010/wordprocessingDrawing" xmlns:wp="http://schemas.openxmlformats.org/drawingml/2006/wordprocessingDrawing" xmlns:w10="urn:schemas-microsoft-com:office:word" xmlns:w="http://schemas.openxmlformats.org/wordprocessingml/2006/main" xmlns:w14="http://schemas.microsoft.com/office/word/2010/wordml" xmlns:wpg="http://schemas.microsoft.com/office/word/2010/wordprocessingGroup" xmlns:wpi="http://schemas.microsoft.com/office/word/2010/wordprocessingInk" xmlns:wne="http://schemas.microsoft.com/office/word/2006/wordml" xmlns:wps="http://schemas.microsoft.com/office/word/2010/wordprocessingShape" mc:Ignorable="w14 wp14">
+<w:footnotes xmlns:wpc="http://schemas.microsoft.com/office/word/2010/wordprocessingCanvas" xmlns:mc="http://schemas.openxmlformats.org/markup-compatibility/2006" xmlns:o="urn:schemas-microsoft-com:office:office" xmlns:r="http://schemas.openxmlformats.org/officeDocument/2006/relationships" xmlns:m="http://schemas.openxmlformats.org/officeDocument/2006/math" xmlns:v="urn:schemas-microsoft-com:vml" xmlns:wp14="http://schemas.microsoft.com/office/word/2010/wordprocessingDrawing" xmlns:wp="http://schemas.openxmlformats.org/drawingml/2006/wordprocessingDrawing" xmlns:w10="urn:schemas-microsoft-com:office:word" xmlns:w="http://schemas.openxmlformats.org/wordprocessingml/2006/main" xmlns:w14="http://schemas.microsoft.com/office/word/2010/wordml" xmlns:wpg="http://schemas.microsoft.com/office/word/2010/wordprocessingGroup" xmlns:wpi="http://schemas.microsoft.com/office/word/2010/wordprocessingInk" xmlns:wne="http://schemas.microsoft.com/office/word/2006/wordml" xmlns:wps="http://schemas.microsoft.com/office/word/2010/wordprocessingShape" mc:Ignorable="w14 wp14">
   <w:footnote w:type="separator" w:id="-1">
     <w:p>
       <w:pPr>
@@ -1995,15 +3257,15 @@
 </file>
 
 <file path=word/header1.xml><?xml version="1.0" encoding="utf-8"?>
-<w:hdr xmlns:wpc="http://schemas.microsoft.com/office/word/2010/wordprocessingCanvas" xmlns:mo="http://schemas.microsoft.com/office/mac/office/2008/main" xmlns:mc="http://schemas.openxmlformats.org/markup-compatibility/2006" xmlns:mv="urn:schemas-microsoft-com:mac:vml" xmlns:o="urn:schemas-microsoft-com:office:office" xmlns:r="http://schemas.openxmlformats.org/officeDocument/2006/relationships" xmlns:m="http://schemas.openxmlformats.org/officeDocument/2006/math" xmlns:v="urn:schemas-microsoft-com:vml" xmlns:wp14="http://schemas.microsoft.com/office/word/2010/wordprocessingDrawing" xmlns:wp="http://schemas.openxmlformats.org/drawingml/2006/wordprocessingDrawing" xmlns:w10="urn:schemas-microsoft-com:office:word" xmlns:w="http://schemas.openxmlformats.org/wordprocessingml/2006/main" xmlns:w14="http://schemas.microsoft.com/office/word/2010/wordml" xmlns:wpg="http://schemas.microsoft.com/office/word/2010/wordprocessingGroup" xmlns:wpi="http://schemas.microsoft.com/office/word/2010/wordprocessingInk" xmlns:wne="http://schemas.microsoft.com/office/word/2006/wordml" xmlns:wps="http://schemas.microsoft.com/office/word/2010/wordprocessingShape" mc:Ignorable="w14 wp14">
+<w:hdr xmlns:wpc="http://schemas.microsoft.com/office/word/2010/wordprocessingCanvas" xmlns:mc="http://schemas.openxmlformats.org/markup-compatibility/2006" xmlns:o="urn:schemas-microsoft-com:office:office" xmlns:r="http://schemas.openxmlformats.org/officeDocument/2006/relationships" xmlns:m="http://schemas.openxmlformats.org/officeDocument/2006/math" xmlns:v="urn:schemas-microsoft-com:vml" xmlns:wp14="http://schemas.microsoft.com/office/word/2010/wordprocessingDrawing" xmlns:wp="http://schemas.openxmlformats.org/drawingml/2006/wordprocessingDrawing" xmlns:w10="urn:schemas-microsoft-com:office:word" xmlns:w="http://schemas.openxmlformats.org/wordprocessingml/2006/main" xmlns:w14="http://schemas.microsoft.com/office/word/2010/wordml" xmlns:wpg="http://schemas.microsoft.com/office/word/2010/wordprocessingGroup" xmlns:wpi="http://schemas.microsoft.com/office/word/2010/wordprocessingInk" xmlns:wne="http://schemas.microsoft.com/office/word/2006/wordml" xmlns:wps="http://schemas.microsoft.com/office/word/2010/wordprocessingShape" mc:Ignorable="w14 wp14">
   <w:p>
     <w:pPr>
-      <w:pStyle w:val="normal0"/>
+      <w:pStyle w:val="Normal1"/>
     </w:pPr>
   </w:p>
   <w:p>
     <w:pPr>
-      <w:pStyle w:val="normal0"/>
+      <w:pStyle w:val="Normal1"/>
     </w:pPr>
     <w:r>
       <w:rPr>
@@ -2039,7 +3301,7 @@
   </w:p>
   <w:p>
     <w:pPr>
-      <w:pStyle w:val="normal0"/>
+      <w:pStyle w:val="Normal1"/>
     </w:pPr>
     <w:r>
       <w:t xml:space="preserve">Team: </w:t>
@@ -2090,7 +3352,7 @@
 </file>
 
 <file path=word/numbering.xml><?xml version="1.0" encoding="utf-8"?>
-<w:numbering xmlns:wpc="http://schemas.microsoft.com/office/word/2010/wordprocessingCanvas" xmlns:mo="http://schemas.microsoft.com/office/mac/office/2008/main" xmlns:mc="http://schemas.openxmlformats.org/markup-compatibility/2006" xmlns:mv="urn:schemas-microsoft-com:mac:vml" xmlns:o="urn:schemas-microsoft-com:office:office" xmlns:r="http://schemas.openxmlformats.org/officeDocument/2006/relationships" xmlns:m="http://schemas.openxmlformats.org/officeDocument/2006/math" xmlns:v="urn:schemas-microsoft-com:vml" xmlns:wp14="http://schemas.microsoft.com/office/word/2010/wordprocessingDrawing" xmlns:wp="http://schemas.openxmlformats.org/drawingml/2006/wordprocessingDrawing" xmlns:w10="urn:schemas-microsoft-com:office:word" xmlns:w="http://schemas.openxmlformats.org/wordprocessingml/2006/main" xmlns:w14="http://schemas.microsoft.com/office/word/2010/wordml" xmlns:wpg="http://schemas.microsoft.com/office/word/2010/wordprocessingGroup" xmlns:wpi="http://schemas.microsoft.com/office/word/2010/wordprocessingInk" xmlns:wne="http://schemas.microsoft.com/office/word/2006/wordml" xmlns:wps="http://schemas.microsoft.com/office/word/2010/wordprocessingShape" mc:Ignorable="w14 wp14">
+<w:numbering xmlns:wpc="http://schemas.microsoft.com/office/word/2010/wordprocessingCanvas" xmlns:mc="http://schemas.openxmlformats.org/markup-compatibility/2006" xmlns:o="urn:schemas-microsoft-com:office:office" xmlns:r="http://schemas.openxmlformats.org/officeDocument/2006/relationships" xmlns:m="http://schemas.openxmlformats.org/officeDocument/2006/math" xmlns:v="urn:schemas-microsoft-com:vml" xmlns:wp14="http://schemas.microsoft.com/office/word/2010/wordprocessingDrawing" xmlns:wp="http://schemas.openxmlformats.org/drawingml/2006/wordprocessingDrawing" xmlns:w10="urn:schemas-microsoft-com:office:word" xmlns:w="http://schemas.openxmlformats.org/wordprocessingml/2006/main" xmlns:w14="http://schemas.microsoft.com/office/word/2010/wordml" xmlns:wpg="http://schemas.microsoft.com/office/word/2010/wordprocessingGroup" xmlns:wpi="http://schemas.microsoft.com/office/word/2010/wordprocessingInk" xmlns:wne="http://schemas.microsoft.com/office/word/2006/wordml" xmlns:wps="http://schemas.microsoft.com/office/word/2010/wordprocessingShape" mc:Ignorable="w14 wp14">
   <w:abstractNum w:abstractNumId="0">
     <w:nsid w:val="1DC5583A"/>
     <w:multiLevelType w:val="multilevel"/>
@@ -2460,7 +3722,7 @@
       </w:pPr>
     </w:pPrDefault>
   </w:docDefaults>
-  <w:latentStyles w:defLockedState="0" w:defUIPriority="99" w:defSemiHidden="1" w:defUnhideWhenUsed="1" w:defQFormat="0" w:count="276">
+  <w:latentStyles w:defLockedState="0" w:defUIPriority="99" w:defSemiHidden="1" w:defUnhideWhenUsed="1" w:defQFormat="0" w:count="267">
     <w:lsdException w:name="Normal" w:semiHidden="0" w:uiPriority="0" w:unhideWhenUsed="0" w:qFormat="1"/>
     <w:lsdException w:name="heading 1" w:semiHidden="0" w:uiPriority="9" w:unhideWhenUsed="0" w:qFormat="1"/>
     <w:lsdException w:name="heading 2" w:uiPriority="9" w:qFormat="1"/>
@@ -2605,8 +3867,8 @@
   </w:style>
   <w:style w:type="paragraph" w:styleId="Heading1">
     <w:name w:val="heading 1"/>
-    <w:basedOn w:val="normal0"/>
-    <w:next w:val="normal0"/>
+    <w:basedOn w:val="Normal1"/>
+    <w:next w:val="Normal1"/>
     <w:pPr>
       <w:keepNext/>
       <w:keepLines/>
@@ -2621,8 +3883,8 @@
   </w:style>
   <w:style w:type="paragraph" w:styleId="Heading2">
     <w:name w:val="heading 2"/>
-    <w:basedOn w:val="normal0"/>
-    <w:next w:val="normal0"/>
+    <w:basedOn w:val="Normal1"/>
+    <w:next w:val="Normal1"/>
     <w:pPr>
       <w:keepNext/>
       <w:keepLines/>
@@ -2638,8 +3900,8 @@
   </w:style>
   <w:style w:type="paragraph" w:styleId="Heading3">
     <w:name w:val="heading 3"/>
-    <w:basedOn w:val="normal0"/>
-    <w:next w:val="normal0"/>
+    <w:basedOn w:val="Normal1"/>
+    <w:next w:val="Normal1"/>
     <w:pPr>
       <w:keepNext/>
       <w:keepLines/>
@@ -2656,8 +3918,8 @@
   </w:style>
   <w:style w:type="paragraph" w:styleId="Heading4">
     <w:name w:val="heading 4"/>
-    <w:basedOn w:val="normal0"/>
-    <w:next w:val="normal0"/>
+    <w:basedOn w:val="Normal1"/>
+    <w:next w:val="Normal1"/>
     <w:pPr>
       <w:keepNext/>
       <w:keepLines/>
@@ -2673,8 +3935,8 @@
   </w:style>
   <w:style w:type="paragraph" w:styleId="Heading5">
     <w:name w:val="heading 5"/>
-    <w:basedOn w:val="normal0"/>
-    <w:next w:val="normal0"/>
+    <w:basedOn w:val="Normal1"/>
+    <w:next w:val="Normal1"/>
     <w:pPr>
       <w:keepNext/>
       <w:keepLines/>
@@ -2689,8 +3951,8 @@
   </w:style>
   <w:style w:type="paragraph" w:styleId="Heading6">
     <w:name w:val="heading 6"/>
-    <w:basedOn w:val="normal0"/>
-    <w:next w:val="normal0"/>
+    <w:basedOn w:val="Normal1"/>
+    <w:next w:val="Normal1"/>
     <w:pPr>
       <w:keepNext/>
       <w:keepLines/>
@@ -2731,13 +3993,13 @@
     <w:semiHidden/>
     <w:unhideWhenUsed/>
   </w:style>
-  <w:style w:type="paragraph" w:customStyle="1" w:styleId="normal0">
-    <w:name w:val="normal"/>
+  <w:style w:type="paragraph" w:customStyle="1" w:styleId="Normal1">
+    <w:name w:val="Normal1"/>
   </w:style>
   <w:style w:type="paragraph" w:styleId="Title">
     <w:name w:val="Title"/>
-    <w:basedOn w:val="normal0"/>
-    <w:next w:val="normal0"/>
+    <w:basedOn w:val="Normal1"/>
+    <w:next w:val="Normal1"/>
     <w:pPr>
       <w:keepNext/>
       <w:keepLines/>
@@ -2750,8 +4012,8 @@
   </w:style>
   <w:style w:type="paragraph" w:styleId="Subtitle">
     <w:name w:val="Subtitle"/>
-    <w:basedOn w:val="normal0"/>
-    <w:next w:val="normal0"/>
+    <w:basedOn w:val="Normal1"/>
+    <w:next w:val="Normal1"/>
     <w:pPr>
       <w:keepNext/>
       <w:keepLines/>
@@ -2922,7 +4184,7 @@
 </file>
 
 <file path=word/stylesWithEffects.xml><?xml version="1.0" encoding="utf-8"?>
-<w:styles xmlns:wpc="http://schemas.microsoft.com/office/word/2010/wordprocessingCanvas" xmlns:mo="http://schemas.microsoft.com/office/mac/office/2008/main" xmlns:mc="http://schemas.openxmlformats.org/markup-compatibility/2006" xmlns:mv="urn:schemas-microsoft-com:mac:vml" xmlns:o="urn:schemas-microsoft-com:office:office" xmlns:r="http://schemas.openxmlformats.org/officeDocument/2006/relationships" xmlns:m="http://schemas.openxmlformats.org/officeDocument/2006/math" xmlns:v="urn:schemas-microsoft-com:vml" xmlns:wp14="http://schemas.microsoft.com/office/word/2010/wordprocessingDrawing" xmlns:wp="http://schemas.openxmlformats.org/drawingml/2006/wordprocessingDrawing" xmlns:w10="urn:schemas-microsoft-com:office:word" xmlns:w="http://schemas.openxmlformats.org/wordprocessingml/2006/main" xmlns:w14="http://schemas.microsoft.com/office/word/2010/wordml" xmlns:wpg="http://schemas.microsoft.com/office/word/2010/wordprocessingGroup" xmlns:wpi="http://schemas.microsoft.com/office/word/2010/wordprocessingInk" xmlns:wne="http://schemas.microsoft.com/office/word/2006/wordml" xmlns:wps="http://schemas.microsoft.com/office/word/2010/wordprocessingShape" mc:Ignorable="w14 wp14">
+<w:styles xmlns:wpc="http://schemas.microsoft.com/office/word/2010/wordprocessingCanvas" xmlns:mc="http://schemas.openxmlformats.org/markup-compatibility/2006" xmlns:o="urn:schemas-microsoft-com:office:office" xmlns:r="http://schemas.openxmlformats.org/officeDocument/2006/relationships" xmlns:m="http://schemas.openxmlformats.org/officeDocument/2006/math" xmlns:v="urn:schemas-microsoft-com:vml" xmlns:wp14="http://schemas.microsoft.com/office/word/2010/wordprocessingDrawing" xmlns:wp="http://schemas.openxmlformats.org/drawingml/2006/wordprocessingDrawing" xmlns:w10="urn:schemas-microsoft-com:office:word" xmlns:w="http://schemas.openxmlformats.org/wordprocessingml/2006/main" xmlns:w14="http://schemas.microsoft.com/office/word/2010/wordml" xmlns:wpg="http://schemas.microsoft.com/office/word/2010/wordprocessingGroup" xmlns:wpi="http://schemas.microsoft.com/office/word/2010/wordprocessingInk" xmlns:wne="http://schemas.microsoft.com/office/word/2006/wordml" xmlns:wps="http://schemas.microsoft.com/office/word/2010/wordprocessingShape" mc:Ignorable="w14 wp14">
   <w:docDefaults>
     <w:rPrDefault>
       <w:rPr>
@@ -2939,7 +4201,7 @@
       </w:pPr>
     </w:pPrDefault>
   </w:docDefaults>
-  <w:latentStyles w:defLockedState="0" w:defUIPriority="99" w:defSemiHidden="1" w:defUnhideWhenUsed="1" w:defQFormat="0" w:count="276">
+  <w:latentStyles w:defLockedState="0" w:defUIPriority="99" w:defSemiHidden="1" w:defUnhideWhenUsed="1" w:defQFormat="0" w:count="267">
     <w:lsdException w:name="Normal" w:semiHidden="0" w:uiPriority="0" w:unhideWhenUsed="0" w:qFormat="1"/>
     <w:lsdException w:name="heading 1" w:semiHidden="0" w:uiPriority="9" w:unhideWhenUsed="0" w:qFormat="1"/>
     <w:lsdException w:name="heading 2" w:uiPriority="9" w:qFormat="1"/>
@@ -3084,8 +4346,8 @@
   </w:style>
   <w:style w:type="paragraph" w:styleId="Heading1">
     <w:name w:val="heading 1"/>
-    <w:basedOn w:val="normal0"/>
-    <w:next w:val="normal0"/>
+    <w:basedOn w:val="Normal1"/>
+    <w:next w:val="Normal1"/>
     <w:pPr>
       <w:keepNext/>
       <w:keepLines/>
@@ -3100,8 +4362,8 @@
   </w:style>
   <w:style w:type="paragraph" w:styleId="Heading2">
     <w:name w:val="heading 2"/>
-    <w:basedOn w:val="normal0"/>
-    <w:next w:val="normal0"/>
+    <w:basedOn w:val="Normal1"/>
+    <w:next w:val="Normal1"/>
     <w:pPr>
       <w:keepNext/>
       <w:keepLines/>
@@ -3117,8 +4379,8 @@
   </w:style>
   <w:style w:type="paragraph" w:styleId="Heading3">
     <w:name w:val="heading 3"/>
-    <w:basedOn w:val="normal0"/>
-    <w:next w:val="normal0"/>
+    <w:basedOn w:val="Normal1"/>
+    <w:next w:val="Normal1"/>
     <w:pPr>
       <w:keepNext/>
       <w:keepLines/>
@@ -3135,8 +4397,8 @@
   </w:style>
   <w:style w:type="paragraph" w:styleId="Heading4">
     <w:name w:val="heading 4"/>
-    <w:basedOn w:val="normal0"/>
-    <w:next w:val="normal0"/>
+    <w:basedOn w:val="Normal1"/>
+    <w:next w:val="Normal1"/>
     <w:pPr>
       <w:keepNext/>
       <w:keepLines/>
@@ -3152,8 +4414,8 @@
   </w:style>
   <w:style w:type="paragraph" w:styleId="Heading5">
     <w:name w:val="heading 5"/>
-    <w:basedOn w:val="normal0"/>
-    <w:next w:val="normal0"/>
+    <w:basedOn w:val="Normal1"/>
+    <w:next w:val="Normal1"/>
     <w:pPr>
       <w:keepNext/>
       <w:keepLines/>
@@ -3168,8 +4430,8 @@
   </w:style>
   <w:style w:type="paragraph" w:styleId="Heading6">
     <w:name w:val="heading 6"/>
-    <w:basedOn w:val="normal0"/>
-    <w:next w:val="normal0"/>
+    <w:basedOn w:val="Normal1"/>
+    <w:next w:val="Normal1"/>
     <w:pPr>
       <w:keepNext/>
       <w:keepLines/>
@@ -3210,13 +4472,13 @@
     <w:semiHidden/>
     <w:unhideWhenUsed/>
   </w:style>
-  <w:style w:type="paragraph" w:customStyle="1" w:styleId="normal0">
-    <w:name w:val="normal"/>
+  <w:style w:type="paragraph" w:customStyle="1" w:styleId="Normal1">
+    <w:name w:val="Normal1"/>
   </w:style>
   <w:style w:type="paragraph" w:styleId="Title">
     <w:name w:val="Title"/>
-    <w:basedOn w:val="normal0"/>
-    <w:next w:val="normal0"/>
+    <w:basedOn w:val="Normal1"/>
+    <w:next w:val="Normal1"/>
     <w:pPr>
       <w:keepNext/>
       <w:keepLines/>
@@ -3229,8 +4491,8 @@
   </w:style>
   <w:style w:type="paragraph" w:styleId="Subtitle">
     <w:name w:val="Subtitle"/>
-    <w:basedOn w:val="normal0"/>
-    <w:next w:val="normal0"/>
+    <w:basedOn w:val="Normal1"/>
+    <w:next w:val="Normal1"/>
     <w:pPr>
       <w:keepNext/>
       <w:keepLines/>

</xml_diff>

<commit_message>
Most of the Round 1 comments addressed.
Nathan, Rees and I met to address the remainder of the comments. Just a
few tweaks and proofing remain.
</commit_message>
<xml_diff>
--- a/NBA_Free_Agency_Simulation/ProjectProposal.docx
+++ b/NBA_Free_Agency_Simulation/ProjectProposal.docx
@@ -766,14 +766,18 @@
     <w:p>
       <w:pPr>
         <w:pStyle w:val="Normal1"/>
-      </w:pPr>
-      <w:ins w:id="46" w:author="Nathan" w:date="2015-03-08T23:39:00Z">
-        <w:r>
+        <w:rPr>
+          <w:ins w:id="46" w:author="Nathan" w:date="2015-03-09T21:37:00Z"/>
+        </w:rPr>
+      </w:pPr>
+      <w:ins w:id="47" w:author="Nathan" w:date="2015-03-08T23:39:00Z">
+        <w:r>
+          <w:lastRenderedPageBreak/>
           <w:t xml:space="preserve">The offseason simulation will be made up of blocks of time (weeks). Each </w:t>
         </w:r>
       </w:ins>
-      <w:commentRangeStart w:id="47"/>
-      <w:del w:id="48" w:author="Nathan" w:date="2015-03-08T23:38:00Z">
+      <w:commentRangeStart w:id="48"/>
+      <w:del w:id="49" w:author="Nathan" w:date="2015-03-08T23:38:00Z">
         <w:r>
           <w:delText xml:space="preserve">A </w:delText>
         </w:r>
@@ -784,14 +788,14 @@
       <w:r>
         <w:t xml:space="preserve"> </w:t>
       </w:r>
-      <w:commentRangeStart w:id="49"/>
+      <w:commentRangeStart w:id="50"/>
       <w:r>
         <w:t>Player</w:t>
       </w:r>
       <w:r>
         <w:t>s</w:t>
       </w:r>
-      <w:ins w:id="50" w:author="Nathan" w:date="2015-03-08T23:39:00Z">
+      <w:ins w:id="51" w:author="Nathan" w:date="2015-03-08T23:39:00Z">
         <w:r>
           <w:t xml:space="preserve"> during each week</w:t>
         </w:r>
@@ -799,17 +803,17 @@
       <w:r>
         <w:t xml:space="preserve">. </w:t>
       </w:r>
-      <w:commentRangeEnd w:id="49"/>
+      <w:commentRangeEnd w:id="50"/>
       <w:r>
         <w:rPr>
           <w:rStyle w:val="CommentReference"/>
         </w:rPr>
-        <w:commentReference w:id="49"/>
+        <w:commentReference w:id="50"/>
       </w:r>
       <w:r>
         <w:t>Within the constraints of the current lineup and salary cap, a Team can offer a salary and contract length to a</w:t>
       </w:r>
-      <w:ins w:id="51" w:author="Nathan" w:date="2015-03-08T23:38:00Z">
+      <w:ins w:id="52" w:author="Nathan" w:date="2015-03-08T23:38:00Z">
         <w:r>
           <w:t>ny</w:t>
         </w:r>
@@ -817,31 +821,27 @@
       <w:r>
         <w:t xml:space="preserve"> Player not currently signed to a Team. </w:t>
       </w:r>
-      <w:ins w:id="52" w:author="Nathan" w:date="2015-03-08T23:40:00Z">
+      <w:ins w:id="53" w:author="Nathan" w:date="2015-03-08T23:40:00Z">
         <w:r>
           <w:t xml:space="preserve">At the end of each week, </w:t>
         </w:r>
       </w:ins>
-      <w:ins w:id="53" w:author="Nathan" w:date="2015-03-08T23:41:00Z">
+      <w:ins w:id="54" w:author="Nathan" w:date="2015-03-08T23:41:00Z">
         <w:r>
           <w:t>Players with contract offers must accept or decline each offer (</w:t>
         </w:r>
       </w:ins>
-      <w:ins w:id="54" w:author="Nathan" w:date="2015-03-08T23:42:00Z">
-        <w:r>
-          <w:t xml:space="preserve">a </w:t>
-        </w:r>
-        <w:r>
-          <w:lastRenderedPageBreak/>
-          <w:t>Player can accept at most one offer each week</w:t>
-        </w:r>
-      </w:ins>
-      <w:ins w:id="55" w:author="Nathan" w:date="2015-03-08T23:41:00Z">
+      <w:ins w:id="55" w:author="Nathan" w:date="2015-03-08T23:42:00Z">
+        <w:r>
+          <w:t>a Player can accept at most one offer each week</w:t>
+        </w:r>
+      </w:ins>
+      <w:ins w:id="56" w:author="Nathan" w:date="2015-03-08T23:41:00Z">
         <w:r>
           <w:t>)</w:t>
         </w:r>
       </w:ins>
-      <w:ins w:id="56" w:author="Nathan" w:date="2015-03-08T23:42:00Z">
+      <w:ins w:id="57" w:author="Nathan" w:date="2015-03-08T23:42:00Z">
         <w:r>
           <w:t>.</w:t>
         </w:r>
@@ -849,52 +849,423 @@
           <w:t xml:space="preserve"> In each week, a team can only send out as many contract offers as it has roster spots available, and the sum of the contract offers must not put them over their salary cap (</w:t>
         </w:r>
       </w:ins>
-      <w:ins w:id="57" w:author="Nathan" w:date="2015-03-08T23:44:00Z">
+      <w:ins w:id="58" w:author="Nathan" w:date="2015-03-08T23:44:00Z">
         <w:r>
           <w:t>factoring in luxury tax willingness</w:t>
         </w:r>
       </w:ins>
-      <w:ins w:id="58" w:author="Nathan" w:date="2015-03-08T23:42:00Z">
+      <w:ins w:id="59" w:author="Nathan" w:date="2015-03-08T23:42:00Z">
         <w:r>
           <w:t>)</w:t>
         </w:r>
       </w:ins>
-      <w:ins w:id="59" w:author="Nathan" w:date="2015-03-08T23:44:00Z">
+      <w:ins w:id="60" w:author="Nathan" w:date="2015-03-08T23:44:00Z">
         <w:r>
           <w:t xml:space="preserve"> if all offers were to be accepted.</w:t>
         </w:r>
       </w:ins>
-      <w:ins w:id="60" w:author="Nathan" w:date="2015-03-08T23:42:00Z">
+    </w:p>
+    <w:p>
+      <w:pPr>
+        <w:pStyle w:val="Normal1"/>
+        <w:rPr>
+          <w:ins w:id="61" w:author="Nathan" w:date="2015-03-09T21:43:00Z"/>
+        </w:rPr>
+      </w:pPr>
+      <w:del w:id="62" w:author="Nathan" w:date="2015-03-09T21:37:00Z">
+        <w:r>
+          <w:delText>Both the salary and contract length will be based off of Player skill.</w:delText>
+        </w:r>
+        <w:commentRangeEnd w:id="48"/>
+        <w:r>
+          <w:rPr>
+            <w:rStyle w:val="CommentReference"/>
+          </w:rPr>
+          <w:commentReference w:id="48"/>
+        </w:r>
+      </w:del>
+      <w:ins w:id="63" w:author="Nathan" w:date="2015-03-09T21:38:00Z">
+        <w:r>
+          <w:t xml:space="preserve"> The annual contract size offered to Players will depend on </w:t>
+        </w:r>
+      </w:ins>
+      <w:ins w:id="64" w:author="Nathan" w:date="2015-03-09T21:39:00Z">
+        <w:r>
+          <w:t xml:space="preserve">the </w:t>
+        </w:r>
+      </w:ins>
+      <w:ins w:id="65" w:author="Nathan" w:date="2015-03-09T21:38:00Z">
+        <w:r>
+          <w:t xml:space="preserve">number of roster spots left, </w:t>
+        </w:r>
+      </w:ins>
+      <w:ins w:id="66" w:author="Nathan" w:date="2015-03-09T21:39:00Z">
+        <w:r>
+          <w:t xml:space="preserve">the amount of salary cap the Team has available, the current roster of the team, and the Player’s skill. At the beginning of each week, each Team will compute how much each available player would increase </w:t>
+        </w:r>
+      </w:ins>
+      <w:ins w:id="67" w:author="Nathan" w:date="2015-03-09T21:40:00Z">
+        <w:r>
+          <w:t>its</w:t>
+        </w:r>
+      </w:ins>
+      <w:ins w:id="68" w:author="Nathan" w:date="2015-03-09T21:39:00Z">
         <w:r>
           <w:t xml:space="preserve"> </w:t>
         </w:r>
       </w:ins>
-      <w:commentRangeStart w:id="61"/>
-      <w:r>
-        <w:t>Both the salary and contract length will be based off of Player skill.</w:t>
-      </w:r>
-      <w:commentRangeEnd w:id="47"/>
-      <w:r>
-        <w:rPr>
-          <w:rStyle w:val="CommentReference"/>
-        </w:rPr>
-        <w:commentReference w:id="47"/>
-      </w:r>
-      <w:commentRangeEnd w:id="61"/>
-      <w:r>
-        <w:rPr>
-          <w:rStyle w:val="CommentReference"/>
-        </w:rPr>
-        <w:commentReference w:id="61"/>
-      </w:r>
+      <w:ins w:id="69" w:author="Nathan" w:date="2015-03-09T21:40:00Z">
+        <w:r>
+          <w:t xml:space="preserve">Power Index, based on how the Player’s skill would fit into the current roster. </w:t>
+        </w:r>
+      </w:ins>
+      <w:ins w:id="70" w:author="Nathan" w:date="2015-03-09T21:41:00Z">
+        <w:r>
+          <w:t>Teams will then make offers to the</w:t>
+        </w:r>
+      </w:ins>
+      <w:ins w:id="71" w:author="Nathan" w:date="2015-03-09T21:43:00Z">
+        <w:r>
+          <w:t xml:space="preserve"> </w:t>
+        </w:r>
+        <m:oMath>
+          <m:r>
+            <w:rPr>
+              <w:rFonts w:ascii="Cambria Math" w:hAnsi="Cambria Math"/>
+            </w:rPr>
+            <m:t>n</m:t>
+          </m:r>
+        </m:oMath>
+      </w:ins>
+      <w:ins w:id="72" w:author="Nathan" w:date="2015-03-09T21:41:00Z">
+        <w:r>
+          <w:t xml:space="preserve"> players</w:t>
+        </w:r>
+      </w:ins>
+      <w:ins w:id="73" w:author="Nathan" w:date="2015-03-09T21:42:00Z">
+        <w:r>
+          <w:t xml:space="preserve"> that will increase their Power Index the most</w:t>
+        </w:r>
+      </w:ins>
+      <w:ins w:id="74" w:author="Nathan" w:date="2015-03-09T21:43:00Z">
+        <w:r>
+          <w:t>, where</w:t>
+        </w:r>
+        <m:oMath>
+          <m:r>
+            <w:rPr>
+              <w:rFonts w:ascii="Cambria Math" w:hAnsi="Cambria Math"/>
+            </w:rPr>
+            <m:t xml:space="preserve"> n</m:t>
+          </m:r>
+        </m:oMath>
+        <w:r>
+          <w:t xml:space="preserve"> is the number of roster spots available. The size of the contract</w:t>
+        </w:r>
+      </w:ins>
+      <w:ins w:id="75" w:author="Nathan" w:date="2015-03-09T21:47:00Z">
+        <w:r>
+          <w:t xml:space="preserve"> for player </w:t>
+        </w:r>
+        <m:oMath>
+          <m:r>
+            <w:rPr>
+              <w:rFonts w:ascii="Cambria Math" w:hAnsi="Cambria Math"/>
+            </w:rPr>
+            <m:t>i</m:t>
+          </m:r>
+        </m:oMath>
+      </w:ins>
+      <w:ins w:id="76" w:author="Nathan" w:date="2015-03-09T21:43:00Z">
+        <w:r>
+          <w:t xml:space="preserve"> will be computed as follows:</w:t>
+        </w:r>
+      </w:ins>
+    </w:p>
+    <w:p>
+      <w:pPr>
+        <w:pStyle w:val="Normal1"/>
+        <w:rPr>
+          <w:ins w:id="77" w:author="Nathan" w:date="2015-03-09T21:46:00Z"/>
+        </w:rPr>
+      </w:pPr>
+      <m:oMathPara>
+        <m:oMath>
+          <m:r>
+            <w:ins w:id="78" w:author="Nathan" w:date="2015-03-09T21:46:00Z">
+              <w:rPr>
+                <w:rFonts w:ascii="Cambria Math" w:hAnsi="Cambria Math"/>
+              </w:rPr>
+              <m:t>offe</m:t>
+            </w:ins>
+          </m:r>
+          <m:sSub>
+            <m:sSubPr>
+              <m:ctrlPr>
+                <w:ins w:id="79" w:author="Nathan" w:date="2015-03-09T21:46:00Z">
+                  <w:rPr>
+                    <w:rFonts w:ascii="Cambria Math" w:hAnsi="Cambria Math"/>
+                    <w:i/>
+                  </w:rPr>
+                </w:ins>
+              </m:ctrlPr>
+            </m:sSubPr>
+            <m:e>
+              <m:r>
+                <w:ins w:id="80" w:author="Nathan" w:date="2015-03-09T21:46:00Z">
+                  <w:rPr>
+                    <w:rFonts w:ascii="Cambria Math" w:hAnsi="Cambria Math"/>
+                  </w:rPr>
+                  <m:t>r</m:t>
+                </w:ins>
+              </m:r>
+            </m:e>
+            <m:sub>
+              <m:r>
+                <w:ins w:id="81" w:author="Nathan" w:date="2015-03-09T21:46:00Z">
+                  <w:rPr>
+                    <w:rFonts w:ascii="Cambria Math" w:hAnsi="Cambria Math"/>
+                  </w:rPr>
+                  <m:t>i</m:t>
+                </w:ins>
+              </m:r>
+            </m:sub>
+          </m:sSub>
+          <m:r>
+            <w:ins w:id="82" w:author="Nathan" w:date="2015-03-09T21:46:00Z">
+              <w:rPr>
+                <w:rFonts w:ascii="Cambria Math" w:hAnsi="Cambria Math"/>
+              </w:rPr>
+              <m:t>=</m:t>
+            </w:ins>
+          </m:r>
+          <m:f>
+            <m:fPr>
+              <m:ctrlPr>
+                <w:ins w:id="83" w:author="Nathan" w:date="2015-03-09T21:46:00Z">
+                  <w:rPr>
+                    <w:rFonts w:ascii="Cambria Math" w:hAnsi="Cambria Math"/>
+                    <w:i/>
+                  </w:rPr>
+                </w:ins>
+              </m:ctrlPr>
+            </m:fPr>
+            <m:num>
+              <m:sSub>
+                <m:sSubPr>
+                  <m:ctrlPr>
+                    <w:ins w:id="84" w:author="Nathan" w:date="2015-03-09T21:46:00Z">
+                      <w:rPr>
+                        <w:rFonts w:ascii="Cambria Math" w:hAnsi="Cambria Math"/>
+                        <w:i/>
+                      </w:rPr>
+                    </w:ins>
+                  </m:ctrlPr>
+                </m:sSubPr>
+                <m:e>
+                  <m:r>
+                    <w:ins w:id="85" w:author="Nathan" w:date="2015-03-09T21:46:00Z">
+                      <w:rPr>
+                        <w:rFonts w:ascii="Cambria Math" w:hAnsi="Cambria Math"/>
+                      </w:rPr>
+                      <m:t>∆</m:t>
+                    </w:ins>
+                  </m:r>
+                </m:e>
+                <m:sub>
+                  <m:r>
+                    <w:ins w:id="86" w:author="Nathan" w:date="2015-03-09T21:46:00Z">
+                      <w:rPr>
+                        <w:rFonts w:ascii="Cambria Math" w:hAnsi="Cambria Math"/>
+                      </w:rPr>
+                      <m:t>i</m:t>
+                    </w:ins>
+                  </m:r>
+                </m:sub>
+              </m:sSub>
+            </m:num>
+            <m:den>
+              <m:nary>
+                <m:naryPr>
+                  <m:chr m:val="∑"/>
+                  <m:limLoc m:val="undOvr"/>
+                  <m:supHide m:val="1"/>
+                  <m:ctrlPr>
+                    <w:ins w:id="87" w:author="Nathan" w:date="2015-03-09T21:46:00Z">
+                      <w:rPr>
+                        <w:rFonts w:ascii="Cambria Math" w:hAnsi="Cambria Math"/>
+                        <w:i/>
+                      </w:rPr>
+                    </w:ins>
+                  </m:ctrlPr>
+                </m:naryPr>
+                <m:sub>
+                  <m:r>
+                    <w:ins w:id="88" w:author="Nathan" w:date="2015-03-09T21:46:00Z">
+                      <w:rPr>
+                        <w:rFonts w:ascii="Cambria Math" w:hAnsi="Cambria Math"/>
+                      </w:rPr>
+                      <m:t>p∈P</m:t>
+                    </w:ins>
+                  </m:r>
+                </m:sub>
+                <m:sup/>
+                <m:e>
+                  <m:sSub>
+                    <m:sSubPr>
+                      <m:ctrlPr>
+                        <w:ins w:id="89" w:author="Nathan" w:date="2015-03-09T21:46:00Z">
+                          <w:rPr>
+                            <w:rFonts w:ascii="Cambria Math" w:hAnsi="Cambria Math"/>
+                            <w:i/>
+                          </w:rPr>
+                        </w:ins>
+                      </m:ctrlPr>
+                    </m:sSubPr>
+                    <m:e>
+                      <m:r>
+                        <w:ins w:id="90" w:author="Nathan" w:date="2015-03-09T21:46:00Z">
+                          <w:rPr>
+                            <w:rFonts w:ascii="Cambria Math" w:hAnsi="Cambria Math"/>
+                          </w:rPr>
+                          <m:t>∆</m:t>
+                        </w:ins>
+                      </m:r>
+                    </m:e>
+                    <m:sub>
+                      <m:r>
+                        <w:ins w:id="91" w:author="Nathan" w:date="2015-03-09T21:46:00Z">
+                          <w:rPr>
+                            <w:rFonts w:ascii="Cambria Math" w:hAnsi="Cambria Math"/>
+                          </w:rPr>
+                          <m:t>p</m:t>
+                        </w:ins>
+                      </m:r>
+                    </m:sub>
+                  </m:sSub>
+                </m:e>
+              </m:nary>
+            </m:den>
+          </m:f>
+          <m:r>
+            <w:ins w:id="92" w:author="Nathan" w:date="2015-03-09T21:46:00Z">
+              <w:rPr>
+                <w:rFonts w:ascii="Cambria Math" w:hAnsi="Cambria Math"/>
+              </w:rPr>
+              <m:t>*salary cap remaining</m:t>
+            </w:ins>
+          </m:r>
+        </m:oMath>
+      </m:oMathPara>
+    </w:p>
+    <w:p>
+      <w:pPr>
+        <w:pStyle w:val="Normal1"/>
+      </w:pPr>
+      <w:proofErr w:type="gramStart"/>
+      <w:ins w:id="93" w:author="Nathan" w:date="2015-03-09T21:46:00Z">
+        <w:r>
+          <w:t>where</w:t>
+        </w:r>
+        <w:proofErr w:type="gramEnd"/>
+        <w:r>
+          <w:t xml:space="preserve"> </w:t>
+        </w:r>
+      </w:ins>
+      <m:oMath>
+        <m:sSub>
+          <m:sSubPr>
+            <m:ctrlPr>
+              <w:ins w:id="94" w:author="Nathan" w:date="2015-03-09T21:47:00Z">
+                <w:rPr>
+                  <w:rFonts w:ascii="Cambria Math" w:hAnsi="Cambria Math"/>
+                  <w:i/>
+                </w:rPr>
+              </w:ins>
+            </m:ctrlPr>
+          </m:sSubPr>
+          <m:e>
+            <m:r>
+              <w:ins w:id="95" w:author="Nathan" w:date="2015-03-09T21:47:00Z">
+                <w:rPr>
+                  <w:rFonts w:ascii="Cambria Math" w:hAnsi="Cambria Math"/>
+                </w:rPr>
+                <m:t>∆</m:t>
+              </w:ins>
+            </m:r>
+          </m:e>
+          <m:sub>
+            <m:r>
+              <w:ins w:id="96" w:author="Nathan" w:date="2015-03-09T21:47:00Z">
+                <w:rPr>
+                  <w:rFonts w:ascii="Cambria Math" w:hAnsi="Cambria Math"/>
+                </w:rPr>
+                <m:t>i</m:t>
+              </w:ins>
+            </m:r>
+          </m:sub>
+        </m:sSub>
+      </m:oMath>
+      <w:ins w:id="97" w:author="Nathan" w:date="2015-03-09T21:47:00Z">
+        <w:r>
+          <w:t xml:space="preserve"> is the amount that adding Player </w:t>
+        </w:r>
+        <m:oMath>
+          <m:r>
+            <w:rPr>
+              <w:rFonts w:ascii="Cambria Math" w:hAnsi="Cambria Math"/>
+            </w:rPr>
+            <m:t>i</m:t>
+          </m:r>
+        </m:oMath>
+        <w:r>
+          <w:t xml:space="preserve"> changes the Team</w:t>
+        </w:r>
+      </w:ins>
+      <w:ins w:id="98" w:author="Nathan" w:date="2015-03-09T21:48:00Z">
+        <w:r>
+          <w:t xml:space="preserve">’s Power Index, and </w:t>
+        </w:r>
+        <m:oMath>
+          <m:r>
+            <w:rPr>
+              <w:rFonts w:ascii="Cambria Math" w:hAnsi="Cambria Math"/>
+            </w:rPr>
+            <m:t>P</m:t>
+          </m:r>
+        </m:oMath>
+        <w:r>
+          <w:t xml:space="preserve"> is the set of the top </w:t>
+        </w:r>
+        <m:oMath>
+          <m:r>
+            <w:rPr>
+              <w:rFonts w:ascii="Cambria Math" w:hAnsi="Cambria Math"/>
+            </w:rPr>
+            <m:t>n</m:t>
+          </m:r>
+        </m:oMath>
+        <w:r>
+          <w:t xml:space="preserve"> Players (in terms of </w:t>
+        </w:r>
+        <w:r>
+          <w:t>Power Index added</w:t>
+        </w:r>
+        <w:r>
+          <w:t>)</w:t>
+        </w:r>
+        <w:r>
+          <w:t>.</w:t>
+        </w:r>
+      </w:ins>
     </w:p>
     <w:p>
       <w:pPr>
         <w:pStyle w:val="Heading1"/>
         <w:contextualSpacing w:val="0"/>
       </w:pPr>
-      <w:bookmarkStart w:id="62" w:name="h.j4hqekh4fbdh" w:colFirst="0" w:colLast="0"/>
-      <w:bookmarkEnd w:id="62"/>
+      <w:bookmarkStart w:id="99" w:name="h.j4hqekh4fbdh" w:colFirst="0" w:colLast="0"/>
+      <w:bookmarkEnd w:id="99"/>
       <w:r>
         <w:rPr>
           <w:rFonts w:ascii="Arial" w:eastAsia="Arial" w:hAnsi="Arial" w:cs="Arial"/>
@@ -972,22 +1343,22 @@
       <w:r>
         <w:t xml:space="preserve"> is a fixed simulation parameter) will occur</w:t>
       </w:r>
-      <w:ins w:id="63" w:author="Nathan" w:date="2015-03-08T23:52:00Z">
+      <w:ins w:id="100" w:author="Nathan" w:date="2015-03-08T23:52:00Z">
         <w:r>
           <w:t xml:space="preserve">, in which </w:t>
         </w:r>
       </w:ins>
-      <w:ins w:id="64" w:author="Nathan" w:date="2015-03-08T23:53:00Z">
+      <w:ins w:id="101" w:author="Nathan" w:date="2015-03-08T23:53:00Z">
         <w:r>
           <w:t>T</w:t>
         </w:r>
       </w:ins>
-      <w:ins w:id="65" w:author="Nathan" w:date="2015-03-08T23:52:00Z">
+      <w:ins w:id="102" w:author="Nathan" w:date="2015-03-08T23:52:00Z">
         <w:r>
           <w:t xml:space="preserve">eams make offers, and Players choose to accept or reject them. </w:t>
         </w:r>
       </w:ins>
-      <w:del w:id="66" w:author="Nathan" w:date="2015-03-08T23:52:00Z">
+      <w:del w:id="103" w:author="Nathan" w:date="2015-03-08T23:52:00Z">
         <w:r>
           <w:delText xml:space="preserve">. Each week, a Team will have the ability to offer a contract to </w:delText>
         </w:r>
@@ -1000,19 +1371,19 @@
         <w:r>
           <w:delText xml:space="preserve"> Players (where </w:delText>
         </w:r>
-        <w:commentRangeStart w:id="67"/>
+        <w:commentRangeStart w:id="104"/>
         <w:r>
           <w:rPr>
             <w:i/>
           </w:rPr>
           <w:delText>p</w:delText>
         </w:r>
-        <w:commentRangeEnd w:id="67"/>
+        <w:commentRangeEnd w:id="104"/>
         <w:r>
           <w:rPr>
             <w:rStyle w:val="CommentReference"/>
           </w:rPr>
-          <w:commentReference w:id="67"/>
+          <w:commentReference w:id="104"/>
         </w:r>
         <w:r>
           <w:rPr>
@@ -1027,32 +1398,32 @@
       <w:r>
         <w:t xml:space="preserve">As the number of </w:t>
       </w:r>
-      <w:commentRangeStart w:id="68"/>
+      <w:commentRangeStart w:id="105"/>
       <w:proofErr w:type="gramStart"/>
       <w:r>
         <w:t>weeks</w:t>
       </w:r>
-      <w:commentRangeEnd w:id="68"/>
+      <w:commentRangeEnd w:id="105"/>
       <w:proofErr w:type="gramEnd"/>
       <w:r>
         <w:rPr>
           <w:rStyle w:val="CommentReference"/>
         </w:rPr>
-        <w:commentReference w:id="68"/>
+        <w:commentReference w:id="105"/>
       </w:r>
       <w:r>
         <w:t xml:space="preserve"> increases, both Teams and Players will become more desperate. </w:t>
       </w:r>
-      <w:commentRangeStart w:id="69"/>
+      <w:commentRangeStart w:id="106"/>
       <w:r>
         <w:t xml:space="preserve">A Player’s thresholds for contract acceptance will decrease, as the Player is motivated to be signed by a Team by the end of the offseason period. </w:t>
       </w:r>
-      <w:commentRangeEnd w:id="69"/>
+      <w:commentRangeEnd w:id="106"/>
       <w:r>
         <w:rPr>
           <w:rStyle w:val="CommentReference"/>
         </w:rPr>
-        <w:commentReference w:id="69"/>
+        <w:commentReference w:id="106"/>
       </w:r>
       <w:r>
         <w:t>A Team’s contract offers will become more lucrative in an attempt to fill free space. Once the offseason period ends, each Team’s Power Index and the league average volatility will be computed before another offseason period begins.</w:t>
@@ -1063,12 +1434,13 @@
         <w:pStyle w:val="Heading1"/>
         <w:contextualSpacing w:val="0"/>
       </w:pPr>
-      <w:bookmarkStart w:id="70" w:name="h.jk95e2zfsi0c" w:colFirst="0" w:colLast="0"/>
-      <w:bookmarkEnd w:id="70"/>
+      <w:bookmarkStart w:id="107" w:name="h.jk95e2zfsi0c" w:colFirst="0" w:colLast="0"/>
+      <w:bookmarkEnd w:id="107"/>
       <w:r>
         <w:rPr>
           <w:rFonts w:ascii="Arial" w:eastAsia="Arial" w:hAnsi="Arial" w:cs="Arial"/>
         </w:rPr>
+        <w:lastRenderedPageBreak/>
         <w:t>Desired Emergent Behavior</w:t>
       </w:r>
     </w:p>
@@ -1096,8 +1468,8 @@
         <w:pStyle w:val="Normal1"/>
       </w:pPr>
     </w:p>
-    <w:commentRangeStart w:id="71"/>
-    <w:commentRangeStart w:id="72"/>
+    <w:commentRangeStart w:id="108"/>
+    <w:commentRangeStart w:id="109"/>
     <w:p>
       <w:pPr>
         <w:pStyle w:val="Normal1"/>
@@ -1176,7 +1548,7 @@
                       <m:chr m:val="∑"/>
                       <m:limLoc m:val="subSup"/>
                       <m:ctrlPr>
-                        <w:ins w:id="73" w:author="Nathan" w:date="2015-03-08T23:10:00Z">
+                        <w:ins w:id="110" w:author="Nathan" w:date="2015-03-08T23:10:00Z">
                           <w:rPr>
                             <w:rFonts w:ascii="Cambria Math" w:hAnsi="Cambria Math"/>
                             <w:i/>
@@ -1186,7 +1558,7 @@
                     </m:naryPr>
                     <m:sub>
                       <m:r>
-                        <w:ins w:id="74" w:author="Nathan" w:date="2015-03-08T23:10:00Z">
+                        <w:ins w:id="111" w:author="Nathan" w:date="2015-03-08T23:10:00Z">
                           <w:rPr>
                             <w:rFonts w:ascii="Cambria Math" w:hAnsi="Cambria Math"/>
                           </w:rPr>
@@ -1196,7 +1568,7 @@
                     </m:sub>
                     <m:sup>
                       <m:r>
-                        <w:ins w:id="75" w:author="Nathan" w:date="2015-03-08T23:11:00Z">
+                        <w:ins w:id="112" w:author="Nathan" w:date="2015-03-08T23:11:00Z">
                           <w:rPr>
                             <w:rFonts w:ascii="Cambria Math" w:hAnsi="Cambria Math"/>
                           </w:rPr>
@@ -1206,7 +1578,7 @@
                     </m:sup>
                     <m:e>
                       <m:r>
-                        <w:ins w:id="76" w:author="Nathan" w:date="2015-03-08T23:12:00Z">
+                        <w:ins w:id="113" w:author="Nathan" w:date="2015-03-08T23:12:00Z">
                           <w:rPr>
                             <w:rFonts w:ascii="Cambria Math" w:hAnsi="Cambria Math"/>
                           </w:rPr>
@@ -1218,7 +1590,7 @@
                           <m:begChr m:val="|"/>
                           <m:endChr m:val="|"/>
                           <m:ctrlPr>
-                            <w:ins w:id="77" w:author="Nathan" w:date="2015-03-08T23:11:00Z">
+                            <w:ins w:id="114" w:author="Nathan" w:date="2015-03-08T23:11:00Z">
                               <w:rPr>
                                 <w:rFonts w:ascii="Cambria Math" w:hAnsi="Cambria Math"/>
                                 <w:i/>
@@ -1230,7 +1602,7 @@
                           <m:sSub>
                             <m:sSubPr>
                               <m:ctrlPr>
-                                <w:ins w:id="78" w:author="Nathan" w:date="2015-03-08T23:11:00Z">
+                                <w:ins w:id="115" w:author="Nathan" w:date="2015-03-08T23:11:00Z">
                                   <w:rPr>
                                     <w:rFonts w:ascii="Cambria Math" w:hAnsi="Cambria Math"/>
                                     <w:i/>
@@ -1242,7 +1614,7 @@
                               <m:sSub>
                                 <m:sSubPr>
                                   <m:ctrlPr>
-                                    <w:ins w:id="79" w:author="Nathan" w:date="2015-03-08T23:11:00Z">
+                                    <w:ins w:id="116" w:author="Nathan" w:date="2015-03-08T23:11:00Z">
                                       <w:rPr>
                                         <w:rFonts w:ascii="Cambria Math" w:hAnsi="Cambria Math"/>
                                         <w:i/>
@@ -1252,7 +1624,7 @@
                                 </m:sSubPr>
                                 <m:e>
                                   <m:r>
-                                    <w:ins w:id="80" w:author="Nathan" w:date="2015-03-08T23:11:00Z">
+                                    <w:ins w:id="117" w:author="Nathan" w:date="2015-03-08T23:11:00Z">
                                       <w:rPr>
                                         <w:rFonts w:ascii="Cambria Math" w:hAnsi="Cambria Math"/>
                                       </w:rPr>
@@ -1262,7 +1634,7 @@
                                 </m:e>
                                 <m:sub>
                                   <m:r>
-                                    <w:ins w:id="81" w:author="Nathan" w:date="2015-03-08T23:11:00Z">
+                                    <w:ins w:id="118" w:author="Nathan" w:date="2015-03-08T23:11:00Z">
                                       <w:rPr>
                                         <w:rFonts w:ascii="Cambria Math" w:hAnsi="Cambria Math"/>
                                       </w:rPr>
@@ -1274,7 +1646,7 @@
                             </m:e>
                             <m:sub>
                               <m:r>
-                                <w:ins w:id="82" w:author="Nathan" w:date="2015-03-08T23:11:00Z">
+                                <w:ins w:id="119" w:author="Nathan" w:date="2015-03-08T23:11:00Z">
                                   <w:rPr>
                                     <w:rFonts w:ascii="Cambria Math" w:hAnsi="Cambria Math"/>
                                   </w:rPr>
@@ -1284,7 +1656,7 @@
                             </m:sub>
                           </m:sSub>
                           <m:r>
-                            <w:ins w:id="83" w:author="Nathan" w:date="2015-03-08T23:11:00Z">
+                            <w:ins w:id="120" w:author="Nathan" w:date="2015-03-08T23:11:00Z">
                               <w:rPr>
                                 <w:rFonts w:ascii="Cambria Math" w:hAnsi="Cambria Math"/>
                               </w:rPr>
@@ -1294,7 +1666,7 @@
                           <m:sSub>
                             <m:sSubPr>
                               <m:ctrlPr>
-                                <w:ins w:id="84" w:author="Nathan" w:date="2015-03-08T23:11:00Z">
+                                <w:ins w:id="121" w:author="Nathan" w:date="2015-03-08T23:11:00Z">
                                   <w:rPr>
                                     <w:rFonts w:ascii="Cambria Math" w:hAnsi="Cambria Math"/>
                                     <w:i/>
@@ -1306,7 +1678,7 @@
                               <m:sSub>
                                 <m:sSubPr>
                                   <m:ctrlPr>
-                                    <w:ins w:id="85" w:author="Nathan" w:date="2015-03-08T23:11:00Z">
+                                    <w:ins w:id="122" w:author="Nathan" w:date="2015-03-08T23:11:00Z">
                                       <w:rPr>
                                         <w:rFonts w:ascii="Cambria Math" w:hAnsi="Cambria Math"/>
                                         <w:i/>
@@ -1316,7 +1688,7 @@
                                 </m:sSubPr>
                                 <m:e>
                                   <m:r>
-                                    <w:ins w:id="86" w:author="Nathan" w:date="2015-03-08T23:11:00Z">
+                                    <w:ins w:id="123" w:author="Nathan" w:date="2015-03-08T23:11:00Z">
                                       <w:rPr>
                                         <w:rFonts w:ascii="Cambria Math" w:hAnsi="Cambria Math"/>
                                       </w:rPr>
@@ -1326,7 +1698,7 @@
                                 </m:e>
                                 <m:sub>
                                   <m:r>
-                                    <w:ins w:id="87" w:author="Nathan" w:date="2015-03-08T23:11:00Z">
+                                    <w:ins w:id="124" w:author="Nathan" w:date="2015-03-08T23:11:00Z">
                                       <w:rPr>
                                         <w:rFonts w:ascii="Cambria Math" w:hAnsi="Cambria Math"/>
                                       </w:rPr>
@@ -1338,7 +1710,7 @@
                             </m:e>
                             <m:sub>
                               <m:r>
-                                <w:ins w:id="88" w:author="Nathan" w:date="2015-03-08T23:11:00Z">
+                                <w:ins w:id="125" w:author="Nathan" w:date="2015-03-08T23:11:00Z">
                                   <w:rPr>
                                     <w:rFonts w:ascii="Cambria Math" w:hAnsi="Cambria Math"/>
                                   </w:rPr>
@@ -1350,7 +1722,7 @@
                         </m:e>
                       </m:d>
                       <m:r>
-                        <w:ins w:id="89" w:author="Nathan" w:date="2015-03-08T23:12:00Z">
+                        <w:ins w:id="126" w:author="Nathan" w:date="2015-03-08T23:12:00Z">
                           <w:rPr>
                             <w:rFonts w:ascii="Cambria Math" w:hAnsi="Cambria Math"/>
                           </w:rPr>
@@ -1360,7 +1732,7 @@
                       <m:sSub>
                         <m:sSubPr>
                           <m:ctrlPr>
-                            <w:ins w:id="90" w:author="Nathan" w:date="2015-03-08T23:12:00Z">
+                            <w:ins w:id="127" w:author="Nathan" w:date="2015-03-08T23:12:00Z">
                               <w:rPr>
                                 <w:rFonts w:ascii="Cambria Math" w:hAnsi="Cambria Math"/>
                                 <w:i/>
@@ -1370,7 +1742,7 @@
                         </m:sSubPr>
                         <m:e>
                           <m:r>
-                            <w:ins w:id="91" w:author="Nathan" w:date="2015-03-08T23:12:00Z">
+                            <w:ins w:id="128" w:author="Nathan" w:date="2015-03-08T23:12:00Z">
                               <w:rPr>
                                 <w:rFonts w:ascii="Cambria Math" w:hAnsi="Cambria Math"/>
                               </w:rPr>
@@ -1380,7 +1752,7 @@
                         </m:e>
                         <m:sub>
                           <m:r>
-                            <w:ins w:id="92" w:author="Nathan" w:date="2015-03-08T23:12:00Z">
+                            <w:ins w:id="129" w:author="Nathan" w:date="2015-03-08T23:12:00Z">
                               <w:rPr>
                                 <w:rFonts w:ascii="Cambria Math" w:hAnsi="Cambria Math"/>
                               </w:rPr>
@@ -1390,7 +1762,7 @@
                         </m:sub>
                       </m:sSub>
                       <m:r>
-                        <w:ins w:id="93" w:author="Nathan" w:date="2015-03-08T23:12:00Z">
+                        <w:ins w:id="130" w:author="Nathan" w:date="2015-03-08T23:12:00Z">
                           <w:rPr>
                             <w:rFonts w:ascii="Cambria Math" w:hAnsi="Cambria Math"/>
                           </w:rPr>
@@ -1404,7 +1776,7 @@
                       <m:begChr m:val="|"/>
                       <m:endChr m:val="|"/>
                       <m:ctrlPr>
-                        <w:del w:id="94" w:author="Nathan" w:date="2015-03-08T23:11:00Z">
+                        <w:del w:id="131" w:author="Nathan" w:date="2015-03-08T23:11:00Z">
                           <w:rPr>
                             <w:rFonts w:ascii="Cambria Math" w:hAnsi="Cambria Math"/>
                             <w:i/>
@@ -1416,7 +1788,7 @@
                       <m:sSub>
                         <m:sSubPr>
                           <m:ctrlPr>
-                            <w:del w:id="95" w:author="Nathan" w:date="2015-03-08T23:11:00Z">
+                            <w:del w:id="132" w:author="Nathan" w:date="2015-03-08T23:11:00Z">
                               <w:rPr>
                                 <w:rFonts w:ascii="Cambria Math" w:hAnsi="Cambria Math"/>
                                 <w:i/>
@@ -1428,7 +1800,7 @@
                           <m:sSub>
                             <m:sSubPr>
                               <m:ctrlPr>
-                                <w:del w:id="96" w:author="Nathan" w:date="2015-03-08T23:11:00Z">
+                                <w:del w:id="133" w:author="Nathan" w:date="2015-03-08T23:11:00Z">
                                   <w:rPr>
                                     <w:rFonts w:ascii="Cambria Math" w:hAnsi="Cambria Math"/>
                                     <w:i/>
@@ -1438,7 +1810,7 @@
                             </m:sSubPr>
                             <m:e>
                               <m:r>
-                                <w:del w:id="97" w:author="Nathan" w:date="2015-03-08T23:11:00Z">
+                                <w:del w:id="134" w:author="Nathan" w:date="2015-03-08T23:11:00Z">
                                   <w:rPr>
                                     <w:rFonts w:ascii="Cambria Math" w:hAnsi="Cambria Math"/>
                                   </w:rPr>
@@ -1448,7 +1820,7 @@
                             </m:e>
                             <m:sub>
                               <m:r>
-                                <w:del w:id="98" w:author="Nathan" w:date="2015-03-08T23:11:00Z">
+                                <w:del w:id="135" w:author="Nathan" w:date="2015-03-08T23:11:00Z">
                                   <w:rPr>
                                     <w:rFonts w:ascii="Cambria Math" w:hAnsi="Cambria Math"/>
                                   </w:rPr>
@@ -1460,7 +1832,7 @@
                         </m:e>
                         <m:sub>
                           <m:r>
-                            <w:del w:id="99" w:author="Nathan" w:date="2015-03-08T23:11:00Z">
+                            <w:del w:id="136" w:author="Nathan" w:date="2015-03-08T23:11:00Z">
                               <w:rPr>
                                 <w:rFonts w:ascii="Cambria Math" w:hAnsi="Cambria Math"/>
                               </w:rPr>
@@ -1470,7 +1842,7 @@
                         </m:sub>
                       </m:sSub>
                       <m:r>
-                        <w:del w:id="100" w:author="Nathan" w:date="2015-03-08T23:11:00Z">
+                        <w:del w:id="137" w:author="Nathan" w:date="2015-03-08T23:11:00Z">
                           <w:rPr>
                             <w:rFonts w:ascii="Cambria Math" w:hAnsi="Cambria Math"/>
                           </w:rPr>
@@ -1480,7 +1852,7 @@
                       <m:sSub>
                         <m:sSubPr>
                           <m:ctrlPr>
-                            <w:del w:id="101" w:author="Nathan" w:date="2015-03-08T23:11:00Z">
+                            <w:del w:id="138" w:author="Nathan" w:date="2015-03-08T23:11:00Z">
                               <w:rPr>
                                 <w:rFonts w:ascii="Cambria Math" w:hAnsi="Cambria Math"/>
                                 <w:i/>
@@ -1492,7 +1864,7 @@
                           <m:sSub>
                             <m:sSubPr>
                               <m:ctrlPr>
-                                <w:del w:id="102" w:author="Nathan" w:date="2015-03-08T23:11:00Z">
+                                <w:del w:id="139" w:author="Nathan" w:date="2015-03-08T23:11:00Z">
                                   <w:rPr>
                                     <w:rFonts w:ascii="Cambria Math" w:hAnsi="Cambria Math"/>
                                     <w:i/>
@@ -1502,7 +1874,7 @@
                             </m:sSubPr>
                             <m:e>
                               <m:r>
-                                <w:del w:id="103" w:author="Nathan" w:date="2015-03-08T23:11:00Z">
+                                <w:del w:id="140" w:author="Nathan" w:date="2015-03-08T23:11:00Z">
                                   <w:rPr>
                                     <w:rFonts w:ascii="Cambria Math" w:hAnsi="Cambria Math"/>
                                   </w:rPr>
@@ -1512,7 +1884,7 @@
                             </m:e>
                             <m:sub>
                               <m:r>
-                                <w:del w:id="104" w:author="Nathan" w:date="2015-03-08T23:11:00Z">
+                                <w:del w:id="141" w:author="Nathan" w:date="2015-03-08T23:11:00Z">
                                   <w:rPr>
                                     <w:rFonts w:ascii="Cambria Math" w:hAnsi="Cambria Math"/>
                                   </w:rPr>
@@ -1524,7 +1896,7 @@
                         </m:e>
                         <m:sub>
                           <m:r>
-                            <w:del w:id="105" w:author="Nathan" w:date="2015-03-08T23:11:00Z">
+                            <w:del w:id="142" w:author="Nathan" w:date="2015-03-08T23:11:00Z">
                               <w:rPr>
                                 <w:rFonts w:ascii="Cambria Math" w:hAnsi="Cambria Math"/>
                               </w:rPr>
@@ -1536,7 +1908,7 @@
                     </m:e>
                   </m:d>
                   <m:r>
-                    <w:del w:id="106" w:author="Nathan" w:date="2015-03-08T23:08:00Z">
+                    <w:del w:id="143" w:author="Nathan" w:date="2015-03-08T23:08:00Z">
                       <w:rPr>
                         <w:rFonts w:ascii="Cambria Math" w:hAnsi="Cambria Math"/>
                       </w:rPr>
@@ -1548,7 +1920,7 @@
                       <m:begChr m:val="|"/>
                       <m:endChr m:val="|"/>
                       <m:ctrlPr>
-                        <w:del w:id="107" w:author="Nathan" w:date="2015-03-08T23:08:00Z">
+                        <w:del w:id="144" w:author="Nathan" w:date="2015-03-08T23:08:00Z">
                           <w:rPr>
                             <w:rFonts w:ascii="Cambria Math" w:hAnsi="Cambria Math"/>
                             <w:i/>
@@ -1560,7 +1932,7 @@
                       <m:sSub>
                         <m:sSubPr>
                           <m:ctrlPr>
-                            <w:del w:id="108" w:author="Nathan" w:date="2015-03-08T23:08:00Z">
+                            <w:del w:id="145" w:author="Nathan" w:date="2015-03-08T23:08:00Z">
                               <w:rPr>
                                 <w:rFonts w:ascii="Cambria Math" w:hAnsi="Cambria Math"/>
                                 <w:i/>
@@ -1572,7 +1944,7 @@
                           <m:sSub>
                             <m:sSubPr>
                               <m:ctrlPr>
-                                <w:del w:id="109" w:author="Nathan" w:date="2015-03-08T23:08:00Z">
+                                <w:del w:id="146" w:author="Nathan" w:date="2015-03-08T23:08:00Z">
                                   <w:rPr>
                                     <w:rFonts w:ascii="Cambria Math" w:hAnsi="Cambria Math"/>
                                     <w:i/>
@@ -1582,7 +1954,7 @@
                             </m:sSubPr>
                             <m:e>
                               <m:r>
-                                <w:del w:id="110" w:author="Nathan" w:date="2015-03-08T23:08:00Z">
+                                <w:del w:id="147" w:author="Nathan" w:date="2015-03-08T23:08:00Z">
                                   <w:rPr>
                                     <w:rFonts w:ascii="Cambria Math" w:hAnsi="Cambria Math"/>
                                   </w:rPr>
@@ -1592,7 +1964,7 @@
                             </m:e>
                             <m:sub>
                               <m:r>
-                                <w:del w:id="111" w:author="Nathan" w:date="2015-03-08T23:08:00Z">
+                                <w:del w:id="148" w:author="Nathan" w:date="2015-03-08T23:08:00Z">
                                   <w:rPr>
                                     <w:rFonts w:ascii="Cambria Math" w:hAnsi="Cambria Math"/>
                                   </w:rPr>
@@ -1604,7 +1976,7 @@
                         </m:e>
                         <m:sub>
                           <m:r>
-                            <w:del w:id="112" w:author="Nathan" w:date="2015-03-08T23:08:00Z">
+                            <w:del w:id="149" w:author="Nathan" w:date="2015-03-08T23:08:00Z">
                               <w:rPr>
                                 <w:rFonts w:ascii="Cambria Math" w:hAnsi="Cambria Math"/>
                               </w:rPr>
@@ -1614,7 +1986,7 @@
                         </m:sub>
                       </m:sSub>
                       <m:r>
-                        <w:del w:id="113" w:author="Nathan" w:date="2015-03-08T23:08:00Z">
+                        <w:del w:id="150" w:author="Nathan" w:date="2015-03-08T23:08:00Z">
                           <w:rPr>
                             <w:rFonts w:ascii="Cambria Math" w:hAnsi="Cambria Math"/>
                           </w:rPr>
@@ -1624,7 +1996,7 @@
                       <m:sSub>
                         <m:sSubPr>
                           <m:ctrlPr>
-                            <w:del w:id="114" w:author="Nathan" w:date="2015-03-08T23:08:00Z">
+                            <w:del w:id="151" w:author="Nathan" w:date="2015-03-08T23:08:00Z">
                               <w:rPr>
                                 <w:rFonts w:ascii="Cambria Math" w:hAnsi="Cambria Math"/>
                                 <w:i/>
@@ -1636,7 +2008,7 @@
                           <m:sSub>
                             <m:sSubPr>
                               <m:ctrlPr>
-                                <w:del w:id="115" w:author="Nathan" w:date="2015-03-08T23:08:00Z">
+                                <w:del w:id="152" w:author="Nathan" w:date="2015-03-08T23:08:00Z">
                                   <w:rPr>
                                     <w:rFonts w:ascii="Cambria Math" w:hAnsi="Cambria Math"/>
                                     <w:i/>
@@ -1646,7 +2018,7 @@
                             </m:sSubPr>
                             <m:e>
                               <m:r>
-                                <w:del w:id="116" w:author="Nathan" w:date="2015-03-08T23:08:00Z">
+                                <w:del w:id="153" w:author="Nathan" w:date="2015-03-08T23:08:00Z">
                                   <w:rPr>
                                     <w:rFonts w:ascii="Cambria Math" w:hAnsi="Cambria Math"/>
                                   </w:rPr>
@@ -1656,7 +2028,7 @@
                             </m:e>
                             <m:sub>
                               <m:r>
-                                <w:del w:id="117" w:author="Nathan" w:date="2015-03-08T23:08:00Z">
+                                <w:del w:id="154" w:author="Nathan" w:date="2015-03-08T23:08:00Z">
                                   <w:rPr>
                                     <w:rFonts w:ascii="Cambria Math" w:hAnsi="Cambria Math"/>
                                   </w:rPr>
@@ -1668,7 +2040,7 @@
                         </m:e>
                         <m:sub>
                           <m:r>
-                            <w:del w:id="118" w:author="Nathan" w:date="2015-03-08T23:08:00Z">
+                            <w:del w:id="155" w:author="Nathan" w:date="2015-03-08T23:08:00Z">
                               <w:rPr>
                                 <w:rFonts w:ascii="Cambria Math" w:hAnsi="Cambria Math"/>
                               </w:rPr>
@@ -1680,7 +2052,7 @@
                     </m:e>
                   </m:d>
                   <m:r>
-                    <w:del w:id="119" w:author="Nathan" w:date="2015-03-08T23:08:00Z">
+                    <w:del w:id="156" w:author="Nathan" w:date="2015-03-08T23:08:00Z">
                       <w:rPr>
                         <w:rFonts w:ascii="Cambria Math" w:hAnsi="Cambria Math"/>
                       </w:rPr>
@@ -1692,7 +2064,7 @@
                       <m:begChr m:val="|"/>
                       <m:endChr m:val="|"/>
                       <m:ctrlPr>
-                        <w:del w:id="120" w:author="Nathan" w:date="2015-03-08T23:08:00Z">
+                        <w:del w:id="157" w:author="Nathan" w:date="2015-03-08T23:08:00Z">
                           <w:rPr>
                             <w:rFonts w:ascii="Cambria Math" w:hAnsi="Cambria Math"/>
                             <w:i/>
@@ -1704,7 +2076,7 @@
                       <m:sSub>
                         <m:sSubPr>
                           <m:ctrlPr>
-                            <w:del w:id="121" w:author="Nathan" w:date="2015-03-08T23:08:00Z">
+                            <w:del w:id="158" w:author="Nathan" w:date="2015-03-08T23:08:00Z">
                               <w:rPr>
                                 <w:rFonts w:ascii="Cambria Math" w:hAnsi="Cambria Math"/>
                                 <w:i/>
@@ -1716,7 +2088,7 @@
                           <m:sSub>
                             <m:sSubPr>
                               <m:ctrlPr>
-                                <w:del w:id="122" w:author="Nathan" w:date="2015-03-08T23:08:00Z">
+                                <w:del w:id="159" w:author="Nathan" w:date="2015-03-08T23:08:00Z">
                                   <w:rPr>
                                     <w:rFonts w:ascii="Cambria Math" w:hAnsi="Cambria Math"/>
                                     <w:i/>
@@ -1726,7 +2098,7 @@
                             </m:sSubPr>
                             <m:e>
                               <m:r>
-                                <w:del w:id="123" w:author="Nathan" w:date="2015-03-08T23:08:00Z">
+                                <w:del w:id="160" w:author="Nathan" w:date="2015-03-08T23:08:00Z">
                                   <w:rPr>
                                     <w:rFonts w:ascii="Cambria Math" w:hAnsi="Cambria Math"/>
                                   </w:rPr>
@@ -1736,7 +2108,7 @@
                             </m:e>
                             <m:sub>
                               <m:r>
-                                <w:del w:id="124" w:author="Nathan" w:date="2015-03-08T23:08:00Z">
+                                <w:del w:id="161" w:author="Nathan" w:date="2015-03-08T23:08:00Z">
                                   <w:rPr>
                                     <w:rFonts w:ascii="Cambria Math" w:hAnsi="Cambria Math"/>
                                   </w:rPr>
@@ -1748,7 +2120,7 @@
                         </m:e>
                         <m:sub>
                           <m:r>
-                            <w:del w:id="125" w:author="Nathan" w:date="2015-03-08T23:08:00Z">
+                            <w:del w:id="162" w:author="Nathan" w:date="2015-03-08T23:08:00Z">
                               <w:rPr>
                                 <w:rFonts w:ascii="Cambria Math" w:hAnsi="Cambria Math"/>
                               </w:rPr>
@@ -1758,7 +2130,7 @@
                         </m:sub>
                       </m:sSub>
                       <m:r>
-                        <w:del w:id="126" w:author="Nathan" w:date="2015-03-08T23:08:00Z">
+                        <w:del w:id="163" w:author="Nathan" w:date="2015-03-08T23:08:00Z">
                           <w:rPr>
                             <w:rFonts w:ascii="Cambria Math" w:hAnsi="Cambria Math"/>
                           </w:rPr>
@@ -1768,7 +2140,7 @@
                       <m:sSub>
                         <m:sSubPr>
                           <m:ctrlPr>
-                            <w:del w:id="127" w:author="Nathan" w:date="2015-03-08T23:08:00Z">
+                            <w:del w:id="164" w:author="Nathan" w:date="2015-03-08T23:08:00Z">
                               <w:rPr>
                                 <w:rFonts w:ascii="Cambria Math" w:hAnsi="Cambria Math"/>
                                 <w:i/>
@@ -1780,7 +2152,7 @@
                           <m:sSub>
                             <m:sSubPr>
                               <m:ctrlPr>
-                                <w:del w:id="128" w:author="Nathan" w:date="2015-03-08T23:08:00Z">
+                                <w:del w:id="165" w:author="Nathan" w:date="2015-03-08T23:08:00Z">
                                   <w:rPr>
                                     <w:rFonts w:ascii="Cambria Math" w:hAnsi="Cambria Math"/>
                                     <w:i/>
@@ -1790,7 +2162,7 @@
                             </m:sSubPr>
                             <m:e>
                               <m:r>
-                                <w:del w:id="129" w:author="Nathan" w:date="2015-03-08T23:08:00Z">
+                                <w:del w:id="166" w:author="Nathan" w:date="2015-03-08T23:08:00Z">
                                   <w:rPr>
                                     <w:rFonts w:ascii="Cambria Math" w:hAnsi="Cambria Math"/>
                                   </w:rPr>
@@ -1800,7 +2172,7 @@
                             </m:e>
                             <m:sub>
                               <m:r>
-                                <w:del w:id="130" w:author="Nathan" w:date="2015-03-08T23:08:00Z">
+                                <w:del w:id="167" w:author="Nathan" w:date="2015-03-08T23:08:00Z">
                                   <w:rPr>
                                     <w:rFonts w:ascii="Cambria Math" w:hAnsi="Cambria Math"/>
                                   </w:rPr>
@@ -1812,7 +2184,7 @@
                         </m:e>
                         <m:sub>
                           <m:r>
-                            <w:del w:id="131" w:author="Nathan" w:date="2015-03-08T23:08:00Z">
+                            <w:del w:id="168" w:author="Nathan" w:date="2015-03-08T23:08:00Z">
                               <w:rPr>
                                 <w:rFonts w:ascii="Cambria Math" w:hAnsi="Cambria Math"/>
                               </w:rPr>
@@ -1827,7 +2199,7 @@
               </m:d>
             </m:e>
           </m:nary>
-          <w:commentRangeEnd w:id="71"/>
+          <w:commentRangeEnd w:id="108"/>
           <m:r>
             <m:rPr>
               <m:sty m:val="p"/>
@@ -1835,7 +2207,7 @@
             <w:rPr>
               <w:rStyle w:val="CommentReference"/>
             </w:rPr>
-            <w:commentReference w:id="71"/>
+            <w:commentReference w:id="108"/>
           </m:r>
         </m:oMath>
       </m:oMathPara>
@@ -1915,13 +2287,13 @@
         <w:t xml:space="preserve">is the power of Team t in year </w:t>
       </w:r>
       <w:proofErr w:type="spellStart"/>
-      <w:ins w:id="132" w:author="Nathan" w:date="2015-03-08T23:09:00Z">
+      <w:ins w:id="169" w:author="Nathan" w:date="2015-03-08T23:09:00Z">
         <w:r>
           <w:t>i</w:t>
         </w:r>
       </w:ins>
       <w:proofErr w:type="spellEnd"/>
-      <w:del w:id="133" w:author="Nathan" w:date="2015-03-08T23:09:00Z">
+      <w:del w:id="170" w:author="Nathan" w:date="2015-03-08T23:09:00Z">
         <w:r>
           <w:delText>I</w:delText>
         </w:r>
@@ -1929,7 +2301,7 @@
       <w:r>
         <w:t xml:space="preserve">, </w:t>
       </w:r>
-      <w:del w:id="134" w:author="Nathan" w:date="2015-03-08T23:13:00Z">
+      <w:del w:id="171" w:author="Nathan" w:date="2015-03-08T23:13:00Z">
         <w:r>
           <w:delText xml:space="preserve">and </w:delText>
         </w:r>
@@ -1937,12 +2309,12 @@
       <w:r>
         <w:t>T is the set of Teams</w:t>
       </w:r>
-      <w:ins w:id="135" w:author="Nathan" w:date="2015-03-08T23:13:00Z">
+      <w:ins w:id="172" w:author="Nathan" w:date="2015-03-08T23:13:00Z">
         <w:r>
           <w:t xml:space="preserve">, </w:t>
         </w:r>
       </w:ins>
-      <w:ins w:id="136" w:author="Nathan" w:date="2015-03-08T23:14:00Z">
+      <w:ins w:id="173" w:author="Nathan" w:date="2015-03-08T23:14:00Z">
         <w:r>
           <w:t xml:space="preserve">and </w:t>
         </w:r>
@@ -1978,12 +2350,12 @@
           <w:t xml:space="preserve"> is a weight given to that entry</w:t>
         </w:r>
       </w:ins>
-      <w:ins w:id="137" w:author="Nathan" w:date="2015-03-08T23:15:00Z">
+      <w:ins w:id="174" w:author="Nathan" w:date="2015-03-08T23:15:00Z">
         <w:r>
           <w:t>. W</w:t>
         </w:r>
       </w:ins>
-      <w:ins w:id="138" w:author="Nathan" w:date="2015-03-08T23:14:00Z">
+      <w:ins w:id="175" w:author="Nathan" w:date="2015-03-08T23:14:00Z">
         <w:r>
           <w:t>e will define the weights as follows</w:t>
         </w:r>
@@ -2023,7 +2395,7 @@
       </w:ins>
       <m:oMath>
         <m:r>
-          <w:ins w:id="139" w:author="Nathan" w:date="2015-03-08T23:15:00Z">
+          <w:ins w:id="176" w:author="Nathan" w:date="2015-03-08T23:15:00Z">
             <w:rPr>
               <w:rFonts w:ascii="Cambria Math" w:hAnsi="Cambria Math"/>
             </w:rPr>
@@ -2031,7 +2403,7 @@
           </w:ins>
         </m:r>
         <m:r>
-          <w:ins w:id="140" w:author="Nathan" w:date="2015-03-08T23:14:00Z">
+          <w:ins w:id="177" w:author="Nathan" w:date="2015-03-08T23:14:00Z">
             <w:rPr>
               <w:rFonts w:ascii="Cambria Math" w:hAnsi="Cambria Math"/>
             </w:rPr>
@@ -2041,7 +2413,7 @@
         <m:sSub>
           <m:sSubPr>
             <m:ctrlPr>
-              <w:ins w:id="141" w:author="Nathan" w:date="2015-03-08T23:14:00Z">
+              <w:ins w:id="178" w:author="Nathan" w:date="2015-03-08T23:14:00Z">
                 <w:rPr>
                   <w:rFonts w:ascii="Cambria Math" w:hAnsi="Cambria Math"/>
                   <w:i/>
@@ -2051,7 +2423,7 @@
           </m:sSubPr>
           <m:e>
             <m:r>
-              <w:ins w:id="142" w:author="Nathan" w:date="2015-03-08T23:14:00Z">
+              <w:ins w:id="179" w:author="Nathan" w:date="2015-03-08T23:14:00Z">
                 <w:rPr>
                   <w:rFonts w:ascii="Cambria Math" w:hAnsi="Cambria Math"/>
                 </w:rPr>
@@ -2061,7 +2433,7 @@
           </m:e>
           <m:sub>
             <m:r>
-              <w:ins w:id="143" w:author="Nathan" w:date="2015-03-08T23:14:00Z">
+              <w:ins w:id="180" w:author="Nathan" w:date="2015-03-08T23:14:00Z">
                 <w:rPr>
                   <w:rFonts w:ascii="Cambria Math" w:hAnsi="Cambria Math"/>
                 </w:rPr>
@@ -2071,7 +2443,7 @@
           </m:sub>
         </m:sSub>
         <m:r>
-          <w:ins w:id="144" w:author="Nathan" w:date="2015-03-08T23:14:00Z">
+          <w:ins w:id="181" w:author="Nathan" w:date="2015-03-08T23:14:00Z">
             <w:rPr>
               <w:rFonts w:ascii="Cambria Math" w:hAnsi="Cambria Math"/>
             </w:rPr>
@@ -2081,7 +2453,7 @@
         <m:sSub>
           <m:sSubPr>
             <m:ctrlPr>
-              <w:ins w:id="145" w:author="Nathan" w:date="2015-03-08T23:15:00Z">
+              <w:ins w:id="182" w:author="Nathan" w:date="2015-03-08T23:15:00Z">
                 <w:rPr>
                   <w:rFonts w:ascii="Cambria Math" w:hAnsi="Cambria Math"/>
                   <w:i/>
@@ -2091,7 +2463,7 @@
           </m:sSubPr>
           <m:e>
             <m:r>
-              <w:ins w:id="146" w:author="Nathan" w:date="2015-03-08T23:15:00Z">
+              <w:ins w:id="183" w:author="Nathan" w:date="2015-03-08T23:15:00Z">
                 <w:rPr>
                   <w:rFonts w:ascii="Cambria Math" w:hAnsi="Cambria Math"/>
                 </w:rPr>
@@ -2101,7 +2473,7 @@
           </m:e>
           <m:sub>
             <m:r>
-              <w:ins w:id="147" w:author="Nathan" w:date="2015-03-08T23:15:00Z">
+              <w:ins w:id="184" w:author="Nathan" w:date="2015-03-08T23:15:00Z">
                 <w:rPr>
                   <w:rFonts w:ascii="Cambria Math" w:hAnsi="Cambria Math"/>
                 </w:rPr>
@@ -2111,7 +2483,7 @@
           </m:sub>
         </m:sSub>
         <m:r>
-          <w:ins w:id="148" w:author="Nathan" w:date="2015-03-08T23:15:00Z">
+          <w:ins w:id="185" w:author="Nathan" w:date="2015-03-08T23:15:00Z">
             <w:rPr>
               <w:rFonts w:ascii="Cambria Math" w:hAnsi="Cambria Math"/>
             </w:rPr>
@@ -2121,7 +2493,7 @@
         <m:sSub>
           <m:sSubPr>
             <m:ctrlPr>
-              <w:ins w:id="149" w:author="Nathan" w:date="2015-03-08T23:15:00Z">
+              <w:ins w:id="186" w:author="Nathan" w:date="2015-03-08T23:15:00Z">
                 <w:rPr>
                   <w:rFonts w:ascii="Cambria Math" w:hAnsi="Cambria Math"/>
                   <w:i/>
@@ -2131,7 +2503,7 @@
           </m:sSubPr>
           <m:e>
             <m:r>
-              <w:ins w:id="150" w:author="Nathan" w:date="2015-03-08T23:15:00Z">
+              <w:ins w:id="187" w:author="Nathan" w:date="2015-03-08T23:15:00Z">
                 <w:rPr>
                   <w:rFonts w:ascii="Cambria Math" w:hAnsi="Cambria Math"/>
                 </w:rPr>
@@ -2141,7 +2513,7 @@
           </m:e>
           <m:sub>
             <m:r>
-              <w:ins w:id="151" w:author="Nathan" w:date="2015-03-08T23:15:00Z">
+              <w:ins w:id="188" w:author="Nathan" w:date="2015-03-08T23:15:00Z">
                 <w:rPr>
                   <w:rFonts w:ascii="Cambria Math" w:hAnsi="Cambria Math"/>
                 </w:rPr>
@@ -2151,7 +2523,7 @@
           </m:sub>
         </m:sSub>
         <m:r>
-          <w:ins w:id="152" w:author="Nathan" w:date="2015-03-08T23:15:00Z">
+          <w:ins w:id="189" w:author="Nathan" w:date="2015-03-08T23:15:00Z">
             <w:rPr>
               <w:rFonts w:ascii="Cambria Math" w:hAnsi="Cambria Math"/>
             </w:rPr>
@@ -2161,7 +2533,7 @@
         <m:sSub>
           <m:sSubPr>
             <m:ctrlPr>
-              <w:ins w:id="153" w:author="Nathan" w:date="2015-03-08T23:15:00Z">
+              <w:ins w:id="190" w:author="Nathan" w:date="2015-03-08T23:15:00Z">
                 <w:rPr>
                   <w:rFonts w:ascii="Cambria Math" w:hAnsi="Cambria Math"/>
                   <w:i/>
@@ -2171,7 +2543,7 @@
           </m:sSubPr>
           <m:e>
             <m:r>
-              <w:ins w:id="154" w:author="Nathan" w:date="2015-03-08T23:15:00Z">
+              <w:ins w:id="191" w:author="Nathan" w:date="2015-03-08T23:15:00Z">
                 <w:rPr>
                   <w:rFonts w:ascii="Cambria Math" w:hAnsi="Cambria Math"/>
                 </w:rPr>
@@ -2181,7 +2553,7 @@
           </m:e>
           <m:sub>
             <m:r>
-              <w:ins w:id="155" w:author="Nathan" w:date="2015-03-08T23:15:00Z">
+              <w:ins w:id="192" w:author="Nathan" w:date="2015-03-08T23:15:00Z">
                 <w:rPr>
                   <w:rFonts w:ascii="Cambria Math" w:hAnsi="Cambria Math"/>
                 </w:rPr>
@@ -2191,7 +2563,7 @@
           </m:sub>
         </m:sSub>
         <m:r>
-          <w:ins w:id="156" w:author="Nathan" w:date="2015-03-08T23:15:00Z">
+          <w:ins w:id="193" w:author="Nathan" w:date="2015-03-08T23:15:00Z">
             <w:rPr>
               <w:rFonts w:ascii="Cambria Math" w:hAnsi="Cambria Math"/>
             </w:rPr>
@@ -2201,7 +2573,7 @@
         <m:sSub>
           <m:sSubPr>
             <m:ctrlPr>
-              <w:ins w:id="157" w:author="Nathan" w:date="2015-03-08T23:15:00Z">
+              <w:ins w:id="194" w:author="Nathan" w:date="2015-03-08T23:15:00Z">
                 <w:rPr>
                   <w:rFonts w:ascii="Cambria Math" w:hAnsi="Cambria Math"/>
                   <w:i/>
@@ -2211,7 +2583,7 @@
           </m:sSubPr>
           <m:e>
             <m:r>
-              <w:ins w:id="158" w:author="Nathan" w:date="2015-03-08T23:15:00Z">
+              <w:ins w:id="195" w:author="Nathan" w:date="2015-03-08T23:15:00Z">
                 <w:rPr>
                   <w:rFonts w:ascii="Cambria Math" w:hAnsi="Cambria Math"/>
                 </w:rPr>
@@ -2221,7 +2593,7 @@
           </m:e>
           <m:sub>
             <m:r>
-              <w:ins w:id="159" w:author="Nathan" w:date="2015-03-08T23:16:00Z">
+              <w:ins w:id="196" w:author="Nathan" w:date="2015-03-08T23:16:00Z">
                 <w:rPr>
                   <w:rFonts w:ascii="Cambria Math" w:hAnsi="Cambria Math"/>
                 </w:rPr>
@@ -2233,7 +2605,7 @@
         <m:sSub>
           <m:sSubPr>
             <m:ctrlPr>
-              <w:ins w:id="160" w:author="Nathan" w:date="2015-03-08T23:16:00Z">
+              <w:ins w:id="197" w:author="Nathan" w:date="2015-03-08T23:16:00Z">
                 <w:rPr>
                   <w:rFonts w:ascii="Cambria Math" w:hAnsi="Cambria Math"/>
                   <w:i/>
@@ -2243,7 +2615,7 @@
           </m:sSubPr>
           <m:e>
             <m:r>
-              <w:ins w:id="161" w:author="Nathan" w:date="2015-03-08T23:16:00Z">
+              <w:ins w:id="198" w:author="Nathan" w:date="2015-03-08T23:16:00Z">
                 <w:rPr>
                   <w:rFonts w:ascii="Cambria Math" w:hAnsi="Cambria Math"/>
                 </w:rPr>
@@ -2253,7 +2625,7 @@
           </m:e>
           <m:sub>
             <m:r>
-              <w:ins w:id="162" w:author="Nathan" w:date="2015-03-08T23:16:00Z">
+              <w:ins w:id="199" w:author="Nathan" w:date="2015-03-08T23:16:00Z">
                 <w:rPr>
                   <w:rFonts w:ascii="Cambria Math" w:hAnsi="Cambria Math"/>
                 </w:rPr>
@@ -2263,7 +2635,7 @@
           </m:sub>
         </m:sSub>
         <m:r>
-          <w:ins w:id="163" w:author="Nathan" w:date="2015-03-08T23:16:00Z">
+          <w:ins w:id="200" w:author="Nathan" w:date="2015-03-08T23:16:00Z">
             <w:rPr>
               <w:rFonts w:ascii="Cambria Math" w:hAnsi="Cambria Math"/>
             </w:rPr>
@@ -2273,7 +2645,7 @@
         <m:sSub>
           <m:sSubPr>
             <m:ctrlPr>
-              <w:ins w:id="164" w:author="Nathan" w:date="2015-03-08T23:16:00Z">
+              <w:ins w:id="201" w:author="Nathan" w:date="2015-03-08T23:16:00Z">
                 <w:rPr>
                   <w:rFonts w:ascii="Cambria Math" w:hAnsi="Cambria Math"/>
                   <w:i/>
@@ -2283,7 +2655,7 @@
           </m:sSubPr>
           <m:e>
             <m:r>
-              <w:ins w:id="165" w:author="Nathan" w:date="2015-03-08T23:16:00Z">
+              <w:ins w:id="202" w:author="Nathan" w:date="2015-03-08T23:16:00Z">
                 <w:rPr>
                   <w:rFonts w:ascii="Cambria Math" w:hAnsi="Cambria Math"/>
                 </w:rPr>
@@ -2293,7 +2665,7 @@
           </m:e>
           <m:sub>
             <m:r>
-              <w:ins w:id="166" w:author="Nathan" w:date="2015-03-08T23:16:00Z">
+              <w:ins w:id="203" w:author="Nathan" w:date="2015-03-08T23:16:00Z">
                 <w:rPr>
                   <w:rFonts w:ascii="Cambria Math" w:hAnsi="Cambria Math"/>
                 </w:rPr>
@@ -2303,7 +2675,7 @@
           </m:sub>
         </m:sSub>
         <m:r>
-          <w:ins w:id="167" w:author="Nathan" w:date="2015-03-08T23:16:00Z">
+          <w:ins w:id="204" w:author="Nathan" w:date="2015-03-08T23:16:00Z">
             <w:rPr>
               <w:rFonts w:ascii="Cambria Math" w:hAnsi="Cambria Math"/>
             </w:rPr>
@@ -2314,37 +2686,37 @@
       <w:r>
         <w:t xml:space="preserve">. </w:t>
       </w:r>
-      <w:del w:id="168" w:author="Nathan" w:date="2015-03-08T23:18:00Z">
+      <w:del w:id="205" w:author="Nathan" w:date="2015-03-08T23:18:00Z">
         <w:r>
           <w:delText>Note that this can only be calculated after the fifth year in the simulation. The second and third terms are included to allow for some team consistency (2-4 years), while still valuing changes in Power Index over longer spans of time.</w:delText>
         </w:r>
       </w:del>
-      <w:ins w:id="169" w:author="Nathan" w:date="2015-03-08T23:18:00Z">
+      <w:ins w:id="206" w:author="Nathan" w:date="2015-03-08T23:18:00Z">
         <w:r>
           <w:t xml:space="preserve">These weights were chosen to value changes </w:t>
         </w:r>
       </w:ins>
-      <w:ins w:id="170" w:author="Nathan" w:date="2015-03-08T23:19:00Z">
+      <w:ins w:id="207" w:author="Nathan" w:date="2015-03-08T23:19:00Z">
         <w:r>
           <w:t xml:space="preserve">in the three to five year span more than recent or distant changes.  For calculating parity in years before the </w:t>
         </w:r>
       </w:ins>
-      <w:ins w:id="171" w:author="Nathan" w:date="2015-03-08T23:21:00Z">
+      <w:ins w:id="208" w:author="Nathan" w:date="2015-03-08T23:21:00Z">
         <w:r>
           <w:t>eighth year, the unused weights will be dropped, and the remaining one</w:t>
         </w:r>
       </w:ins>
-      <w:ins w:id="172" w:author="Nathan" w:date="2015-03-08T23:24:00Z">
+      <w:ins w:id="209" w:author="Nathan" w:date="2015-03-08T23:24:00Z">
         <w:r>
           <w:t>s</w:t>
         </w:r>
       </w:ins>
-      <w:ins w:id="173" w:author="Nathan" w:date="2015-03-08T23:21:00Z">
+      <w:ins w:id="210" w:author="Nathan" w:date="2015-03-08T23:21:00Z">
         <w:r>
           <w:t xml:space="preserve"> will be recalculated </w:t>
         </w:r>
       </w:ins>
-      <w:ins w:id="174" w:author="Nathan" w:date="2015-03-08T23:22:00Z">
+      <w:ins w:id="211" w:author="Nathan" w:date="2015-03-08T23:22:00Z">
         <w:r>
           <w:t>proportionately.  For example, to calculate the parity in year 4, the weights will be</w:t>
         </w:r>
@@ -2358,7 +2730,7 @@
         <m:sSub>
           <m:sSubPr>
             <m:ctrlPr>
-              <w:ins w:id="175" w:author="Nathan" w:date="2015-03-08T23:23:00Z">
+              <w:ins w:id="212" w:author="Nathan" w:date="2015-03-08T23:23:00Z">
                 <w:rPr>
                   <w:rFonts w:ascii="Cambria Math" w:hAnsi="Cambria Math"/>
                   <w:i/>
@@ -2368,7 +2740,7 @@
           </m:sSubPr>
           <m:e>
             <m:r>
-              <w:ins w:id="176" w:author="Nathan" w:date="2015-03-08T23:23:00Z">
+              <w:ins w:id="213" w:author="Nathan" w:date="2015-03-08T23:23:00Z">
                 <w:rPr>
                   <w:rFonts w:ascii="Cambria Math" w:hAnsi="Cambria Math"/>
                 </w:rPr>
@@ -2378,7 +2750,7 @@
           </m:e>
           <m:sub>
             <m:r>
-              <w:ins w:id="177" w:author="Nathan" w:date="2015-03-08T23:23:00Z">
+              <w:ins w:id="214" w:author="Nathan" w:date="2015-03-08T23:23:00Z">
                 <w:rPr>
                   <w:rFonts w:ascii="Cambria Math" w:hAnsi="Cambria Math"/>
                 </w:rPr>
@@ -2388,7 +2760,7 @@
           </m:sub>
         </m:sSub>
         <m:r>
-          <w:ins w:id="178" w:author="Nathan" w:date="2015-03-08T23:23:00Z">
+          <w:ins w:id="215" w:author="Nathan" w:date="2015-03-08T23:23:00Z">
             <w:rPr>
               <w:rFonts w:ascii="Cambria Math" w:hAnsi="Cambria Math"/>
             </w:rPr>
@@ -2398,7 +2770,7 @@
         <m:sSub>
           <m:sSubPr>
             <m:ctrlPr>
-              <w:ins w:id="179" w:author="Nathan" w:date="2015-03-08T23:23:00Z">
+              <w:ins w:id="216" w:author="Nathan" w:date="2015-03-08T23:23:00Z">
                 <w:rPr>
                   <w:rFonts w:ascii="Cambria Math" w:hAnsi="Cambria Math"/>
                   <w:i/>
@@ -2408,7 +2780,7 @@
           </m:sSubPr>
           <m:e>
             <m:r>
-              <w:ins w:id="180" w:author="Nathan" w:date="2015-03-08T23:23:00Z">
+              <w:ins w:id="217" w:author="Nathan" w:date="2015-03-08T23:23:00Z">
                 <w:rPr>
                   <w:rFonts w:ascii="Cambria Math" w:hAnsi="Cambria Math"/>
                 </w:rPr>
@@ -2418,7 +2790,7 @@
           </m:e>
           <m:sub>
             <m:r>
-              <w:ins w:id="181" w:author="Nathan" w:date="2015-03-08T23:23:00Z">
+              <w:ins w:id="218" w:author="Nathan" w:date="2015-03-08T23:23:00Z">
                 <w:rPr>
                   <w:rFonts w:ascii="Cambria Math" w:hAnsi="Cambria Math"/>
                 </w:rPr>
@@ -2428,7 +2800,7 @@
           </m:sub>
         </m:sSub>
         <m:r>
-          <w:ins w:id="182" w:author="Nathan" w:date="2015-03-08T23:23:00Z">
+          <w:ins w:id="219" w:author="Nathan" w:date="2015-03-08T23:23:00Z">
             <w:rPr>
               <w:rFonts w:ascii="Cambria Math" w:hAnsi="Cambria Math"/>
             </w:rPr>
@@ -2438,7 +2810,7 @@
         <m:sSub>
           <m:sSubPr>
             <m:ctrlPr>
-              <w:ins w:id="183" w:author="Nathan" w:date="2015-03-08T23:23:00Z">
+              <w:ins w:id="220" w:author="Nathan" w:date="2015-03-08T23:23:00Z">
                 <w:rPr>
                   <w:rFonts w:ascii="Cambria Math" w:hAnsi="Cambria Math"/>
                   <w:i/>
@@ -2448,7 +2820,7 @@
           </m:sSubPr>
           <m:e>
             <m:r>
-              <w:ins w:id="184" w:author="Nathan" w:date="2015-03-08T23:23:00Z">
+              <w:ins w:id="221" w:author="Nathan" w:date="2015-03-08T23:23:00Z">
                 <w:rPr>
                   <w:rFonts w:ascii="Cambria Math" w:hAnsi="Cambria Math"/>
                 </w:rPr>
@@ -2458,7 +2830,7 @@
           </m:e>
           <m:sub>
             <m:r>
-              <w:ins w:id="185" w:author="Nathan" w:date="2015-03-08T23:23:00Z">
+              <w:ins w:id="222" w:author="Nathan" w:date="2015-03-08T23:23:00Z">
                 <w:rPr>
                   <w:rFonts w:ascii="Cambria Math" w:hAnsi="Cambria Math"/>
                 </w:rPr>
@@ -2468,7 +2840,7 @@
           </m:sub>
         </m:sSub>
         <m:r>
-          <w:ins w:id="186" w:author="Nathan" w:date="2015-03-08T23:23:00Z">
+          <w:ins w:id="223" w:author="Nathan" w:date="2015-03-08T23:23:00Z">
             <w:rPr>
               <w:rFonts w:ascii="Cambria Math" w:hAnsi="Cambria Math"/>
             </w:rPr>
@@ -2476,7 +2848,7 @@
           </w:ins>
         </m:r>
         <m:r>
-          <w:ins w:id="187" w:author="Nathan" w:date="2015-03-08T23:25:00Z">
+          <w:ins w:id="224" w:author="Nathan" w:date="2015-03-08T23:25:00Z">
             <w:rPr>
               <w:rFonts w:ascii="Cambria Math" w:hAnsi="Cambria Math"/>
             </w:rPr>
@@ -2484,18 +2856,18 @@
           </w:ins>
         </m:r>
       </m:oMath>
-      <w:ins w:id="188" w:author="Nathan" w:date="2015-03-08T23:23:00Z">
+      <w:ins w:id="225" w:author="Nathan" w:date="2015-03-08T23:23:00Z">
         <w:r>
           <w:t>.</w:t>
         </w:r>
       </w:ins>
-      <w:commentRangeEnd w:id="72"/>
-      <w:ins w:id="189" w:author="Nathan" w:date="2015-03-08T23:24:00Z">
+      <w:commentRangeEnd w:id="109"/>
+      <w:ins w:id="226" w:author="Nathan" w:date="2015-03-08T23:24:00Z">
         <w:r>
           <w:rPr>
             <w:rStyle w:val="CommentReference"/>
           </w:rPr>
-          <w:commentReference w:id="72"/>
+          <w:commentReference w:id="109"/>
         </w:r>
       </w:ins>
     </w:p>
@@ -2504,22 +2876,22 @@
         <w:pStyle w:val="Heading1"/>
         <w:contextualSpacing w:val="0"/>
       </w:pPr>
-      <w:bookmarkStart w:id="190" w:name="h.ymxqq6gh6ejw" w:colFirst="0" w:colLast="0"/>
-      <w:bookmarkEnd w:id="190"/>
-      <w:commentRangeStart w:id="191"/>
+      <w:bookmarkStart w:id="227" w:name="h.ymxqq6gh6ejw" w:colFirst="0" w:colLast="0"/>
+      <w:bookmarkEnd w:id="227"/>
+      <w:commentRangeStart w:id="228"/>
       <w:r>
         <w:rPr>
           <w:rFonts w:ascii="Arial" w:eastAsia="Arial" w:hAnsi="Arial" w:cs="Arial"/>
         </w:rPr>
         <w:t>Hypotheses</w:t>
       </w:r>
-      <w:commentRangeEnd w:id="191"/>
+      <w:commentRangeEnd w:id="228"/>
       <w:r>
         <w:rPr>
           <w:rStyle w:val="CommentReference"/>
           <w:rFonts w:ascii="Arial" w:eastAsia="Arial" w:hAnsi="Arial" w:cs="Arial"/>
         </w:rPr>
-        <w:commentReference w:id="191"/>
+        <w:commentReference w:id="228"/>
       </w:r>
     </w:p>
     <w:p>
@@ -2532,16 +2904,16 @@
         <w:ind w:hanging="359"/>
         <w:contextualSpacing/>
       </w:pPr>
-      <w:commentRangeStart w:id="192"/>
+      <w:commentRangeStart w:id="229"/>
       <w:r>
         <w:t>Lowering the salary cap will increase league parity. We believe that this will make it more difficult for Teams to retain skilled Players for long periods of time.</w:t>
       </w:r>
-      <w:commentRangeEnd w:id="192"/>
+      <w:commentRangeEnd w:id="229"/>
       <w:r>
         <w:rPr>
           <w:rStyle w:val="CommentReference"/>
         </w:rPr>
-        <w:commentReference w:id="192"/>
+        <w:commentReference w:id="229"/>
       </w:r>
     </w:p>
     <w:p>
@@ -2554,9 +2926,8 @@
         <w:ind w:hanging="359"/>
         <w:contextualSpacing/>
       </w:pPr>
-      <w:commentRangeStart w:id="193"/>
-      <w:r>
-        <w:lastRenderedPageBreak/>
+      <w:commentRangeStart w:id="230"/>
+      <w:r>
         <w:t xml:space="preserve">Increasing the </w:t>
       </w:r>
       <w:r>
@@ -2569,14 +2940,32 @@
         <w:t xml:space="preserve">e (as opposed to contract size), </w:t>
       </w:r>
       <w:r>
-        <w:t>will decrease league parity, since Players with high skill values will be more likely to cluster on the best Teams.</w:t>
-      </w:r>
-      <w:commentRangeEnd w:id="193"/>
+        <w:t xml:space="preserve">will </w:t>
+      </w:r>
+      <w:commentRangeStart w:id="231"/>
+      <w:ins w:id="232" w:author="Nathan" w:date="2015-03-09T22:11:00Z">
+        <w:r>
+          <w:t xml:space="preserve">monotonically </w:t>
+        </w:r>
+      </w:ins>
+      <w:commentRangeEnd w:id="231"/>
+      <w:ins w:id="233" w:author="Nathan" w:date="2015-03-09T22:12:00Z">
+        <w:r>
+          <w:rPr>
+            <w:rStyle w:val="CommentReference"/>
+          </w:rPr>
+          <w:commentReference w:id="231"/>
+        </w:r>
+      </w:ins>
+      <w:r>
+        <w:t>decrease league parity, since Players with high skill values will be more likely to cluster on the best Teams.</w:t>
+      </w:r>
+      <w:commentRangeEnd w:id="230"/>
       <w:r>
         <w:rPr>
           <w:rStyle w:val="CommentReference"/>
         </w:rPr>
-        <w:commentReference w:id="193"/>
+        <w:commentReference w:id="230"/>
       </w:r>
     </w:p>
     <w:p>
@@ -2589,108 +2978,112 @@
         <w:ind w:hanging="359"/>
         <w:contextualSpacing/>
         <w:rPr>
-          <w:ins w:id="194" w:author="Nathan" w:date="2015-03-09T00:04:00Z"/>
-        </w:rPr>
-      </w:pPr>
-      <w:r>
-        <w:t>Increasing the Max Contract Size will increase parity in the league. This is because a higher Max Contract Size makes it more difficult to retain good Players, since other Teams will be more likely able to offer bigger contracts.</w:t>
-      </w:r>
-    </w:p>
-    <w:p>
-      <w:pPr>
-        <w:pStyle w:val="Normal1"/>
-        <w:numPr>
-          <w:ilvl w:val="0"/>
-          <w:numId w:val="3"/>
-        </w:numPr>
-        <w:ind w:hanging="359"/>
+          <w:ins w:id="234" w:author="Nathan" w:date="2015-03-09T00:04:00Z"/>
+        </w:rPr>
+      </w:pPr>
+      <w:r>
+        <w:t>Increasing the Max Contract Size will increase parity in the league. This is because a higher Max Contract Size makes it more difficult to retain good Players, since other Teams will be more likely able to</w:t>
+      </w:r>
+      <w:bookmarkStart w:id="235" w:name="_GoBack"/>
+      <w:bookmarkEnd w:id="235"/>
+      <w:r>
+        <w:t xml:space="preserve"> offer bigger contracts.</w:t>
+      </w:r>
+    </w:p>
+    <w:p>
+      <w:pPr>
+        <w:pStyle w:val="Normal1"/>
+        <w:ind w:left="361"/>
         <w:contextualSpacing/>
-      </w:pPr>
-      <w:ins w:id="195" w:author="Nathan" w:date="2015-03-09T00:06:00Z">
-        <w:r>
-          <w:t xml:space="preserve">Having only </w:t>
-        </w:r>
-      </w:ins>
-      <w:ins w:id="196" w:author="Nathan" w:date="2015-03-09T00:07:00Z">
-        <w:r>
-          <w:t xml:space="preserve">some of the </w:t>
-        </w:r>
-      </w:ins>
-      <w:ins w:id="197" w:author="Nathan" w:date="2015-03-09T00:09:00Z">
+        <w:rPr>
+          <w:ins w:id="236" w:author="Nathan" w:date="2015-03-09T22:01:00Z"/>
+        </w:rPr>
+        <w:pPrChange w:id="237" w:author="Nathan" w:date="2015-03-09T21:50:00Z">
+          <w:pPr>
+            <w:pStyle w:val="Normal1"/>
+            <w:numPr>
+              <w:numId w:val="3"/>
+            </w:numPr>
+            <w:ind w:left="720" w:hanging="359"/>
+            <w:contextualSpacing/>
+          </w:pPr>
+        </w:pPrChange>
+      </w:pPr>
+      <w:ins w:id="238" w:author="Nathan" w:date="2015-03-09T21:50:00Z">
+        <w:r>
+          <w:t xml:space="preserve">4. We believe that parity will be minimized when 50% of the </w:t>
+        </w:r>
+      </w:ins>
+      <w:ins w:id="239" w:author="Nathan" w:date="2015-03-09T21:53:00Z">
         <w:r>
           <w:t>T</w:t>
         </w:r>
       </w:ins>
-      <w:ins w:id="198" w:author="Nathan" w:date="2015-03-09T00:06:00Z">
-        <w:r>
-          <w:t>eams willing to exceed the salary cap significantl</w:t>
-        </w:r>
-      </w:ins>
-      <w:ins w:id="199" w:author="Nathan" w:date="2015-03-09T00:08:00Z">
-        <w:r>
-          <w:t>y will decrease parity</w:t>
-        </w:r>
-      </w:ins>
-      <w:ins w:id="200" w:author="Nathan" w:date="2015-03-09T00:07:00Z">
-        <w:r>
-          <w:t xml:space="preserve">, </w:t>
-        </w:r>
-      </w:ins>
-      <w:ins w:id="201" w:author="Nathan" w:date="2015-03-09T00:10:00Z">
-        <w:r>
-          <w:t>while</w:t>
-        </w:r>
-      </w:ins>
-      <w:bookmarkStart w:id="202" w:name="_GoBack"/>
-      <w:bookmarkEnd w:id="202"/>
-      <w:ins w:id="203" w:author="Nathan" w:date="2015-03-09T00:07:00Z">
-        <w:r>
-          <w:t xml:space="preserve"> having all </w:t>
-        </w:r>
-      </w:ins>
-      <w:ins w:id="204" w:author="Nathan" w:date="2015-03-09T00:09:00Z">
+      <w:ins w:id="240" w:author="Nathan" w:date="2015-03-09T21:50:00Z">
+        <w:r>
+          <w:t>eams are willing to go over the salary cap</w:t>
+        </w:r>
+      </w:ins>
+      <w:ins w:id="241" w:author="Nathan" w:date="2015-03-09T21:53:00Z">
+        <w:r>
+          <w:t xml:space="preserve">, and will be maximized when either all or none of the Teams will exceed the </w:t>
+        </w:r>
+      </w:ins>
+      <w:ins w:id="242" w:author="Nathan" w:date="2015-03-09T21:54:00Z">
+        <w:r>
+          <w:t xml:space="preserve">salary </w:t>
+        </w:r>
+      </w:ins>
+      <w:ins w:id="243" w:author="Nathan" w:date="2015-03-09T21:53:00Z">
+        <w:r>
+          <w:t>cap</w:t>
+        </w:r>
+      </w:ins>
+      <w:ins w:id="244" w:author="Nathan" w:date="2015-03-09T00:09:00Z">
+        <w:r>
+          <w:t>.</w:t>
+        </w:r>
+      </w:ins>
+    </w:p>
+    <w:p>
+      <w:pPr>
+        <w:pStyle w:val="Normal1"/>
+        <w:ind w:left="361"/>
+        <w:contextualSpacing/>
+        <w:pPrChange w:id="245" w:author="Nathan" w:date="2015-03-09T21:50:00Z">
+          <w:pPr>
+            <w:pStyle w:val="Normal1"/>
+            <w:numPr>
+              <w:numId w:val="3"/>
+            </w:numPr>
+            <w:ind w:left="720" w:hanging="359"/>
+            <w:contextualSpacing/>
+          </w:pPr>
+        </w:pPrChange>
+      </w:pPr>
+      <w:ins w:id="246" w:author="Nathan" w:date="2015-03-09T22:01:00Z">
+        <w:r>
+          <w:t xml:space="preserve">5. Teams that sign Players to longer deals will have a higher Power Index, since they will be more likely to keep good players for longer. This will </w:t>
+        </w:r>
+      </w:ins>
+      <w:ins w:id="247" w:author="Nathan" w:date="2015-03-09T22:04:00Z">
+        <w:r>
+          <w:t>result in</w:t>
+        </w:r>
+      </w:ins>
+      <w:ins w:id="248" w:author="Nathan" w:date="2015-03-09T22:01:00Z">
+        <w:r>
+          <w:t xml:space="preserve"> lower parity, since the </w:t>
+        </w:r>
+      </w:ins>
+      <w:ins w:id="249" w:author="Nathan" w:date="2015-03-09T22:04:00Z">
         <w:r>
           <w:t>T</w:t>
         </w:r>
       </w:ins>
-      <w:ins w:id="205" w:author="Nathan" w:date="2015-03-09T00:07:00Z">
-        <w:r>
-          <w:t xml:space="preserve">eams willing or all </w:t>
-        </w:r>
-      </w:ins>
-      <w:ins w:id="206" w:author="Nathan" w:date="2015-03-09T00:09:00Z">
-        <w:r>
-          <w:t>T</w:t>
-        </w:r>
-      </w:ins>
-      <w:ins w:id="207" w:author="Nathan" w:date="2015-03-09T00:07:00Z">
-        <w:r>
-          <w:t xml:space="preserve">eams not willing </w:t>
-        </w:r>
-      </w:ins>
-      <w:ins w:id="208" w:author="Nathan" w:date="2015-03-09T00:09:00Z">
-        <w:r>
-          <w:t xml:space="preserve">to exceed the cap </w:t>
-        </w:r>
-      </w:ins>
-      <w:ins w:id="209" w:author="Nathan" w:date="2015-03-09T00:07:00Z">
-        <w:r>
-          <w:t xml:space="preserve">will result in </w:t>
-        </w:r>
-      </w:ins>
-      <w:ins w:id="210" w:author="Nathan" w:date="2015-03-09T00:09:00Z">
-        <w:r>
-          <w:t>increased</w:t>
-        </w:r>
-      </w:ins>
-      <w:ins w:id="211" w:author="Nathan" w:date="2015-03-09T00:07:00Z">
-        <w:r>
-          <w:t xml:space="preserve"> </w:t>
-        </w:r>
-      </w:ins>
-      <w:ins w:id="212" w:author="Nathan" w:date="2015-03-09T00:09:00Z">
-        <w:r>
-          <w:t>parity.</w:t>
+      <w:ins w:id="250" w:author="Nathan" w:date="2015-03-09T22:01:00Z">
+        <w:r>
+          <w:t>eams willing to sign longer contracts will remain the same year-to-year.</w:t>
         </w:r>
       </w:ins>
     </w:p>
@@ -2699,22 +3092,22 @@
         <w:pStyle w:val="Heading1"/>
         <w:contextualSpacing w:val="0"/>
       </w:pPr>
-      <w:bookmarkStart w:id="213" w:name="h.g7j8rkhwtjde" w:colFirst="0" w:colLast="0"/>
-      <w:bookmarkEnd w:id="213"/>
-      <w:commentRangeStart w:id="214"/>
+      <w:bookmarkStart w:id="251" w:name="h.g7j8rkhwtjde" w:colFirst="0" w:colLast="0"/>
+      <w:bookmarkEnd w:id="251"/>
+      <w:commentRangeStart w:id="252"/>
       <w:r>
         <w:rPr>
           <w:rFonts w:ascii="Arial" w:eastAsia="Arial" w:hAnsi="Arial" w:cs="Arial"/>
         </w:rPr>
         <w:t>Experiments</w:t>
       </w:r>
-      <w:commentRangeEnd w:id="214"/>
+      <w:commentRangeEnd w:id="252"/>
       <w:r>
         <w:rPr>
           <w:rStyle w:val="CommentReference"/>
           <w:rFonts w:ascii="Arial" w:eastAsia="Arial" w:hAnsi="Arial" w:cs="Arial"/>
         </w:rPr>
-        <w:commentReference w:id="214"/>
+        <w:commentReference w:id="252"/>
       </w:r>
     </w:p>
     <w:p>
@@ -2775,10 +3168,11 @@
         <w:ind w:hanging="359"/>
         <w:contextualSpacing/>
         <w:rPr>
-          <w:ins w:id="215" w:author="Nathan" w:date="2015-03-09T00:05:00Z"/>
-        </w:rPr>
-      </w:pPr>
-      <w:r>
+          <w:ins w:id="253" w:author="Nathan" w:date="2015-03-09T00:05:00Z"/>
+        </w:rPr>
+      </w:pPr>
+      <w:r>
+        <w:lastRenderedPageBreak/>
         <w:t xml:space="preserve">Vary the Max Contract Size </w:t>
       </w:r>
       <w:r>
@@ -2797,10 +3191,38 @@
         </w:numPr>
         <w:ind w:hanging="359"/>
         <w:contextualSpacing/>
-      </w:pPr>
-      <w:ins w:id="216" w:author="Nathan" w:date="2015-03-09T00:05:00Z">
+        <w:rPr>
+          <w:ins w:id="254" w:author="Nathan" w:date="2015-03-09T22:05:00Z"/>
+        </w:rPr>
+      </w:pPr>
+      <w:ins w:id="255" w:author="Nathan" w:date="2015-03-09T00:05:00Z">
         <w:r>
           <w:t>Vary the proportion of teams willing to go over the salary cap, and the amount that each team is willing to go over by.</w:t>
+        </w:r>
+      </w:ins>
+    </w:p>
+    <w:p>
+      <w:pPr>
+        <w:pStyle w:val="Normal1"/>
+        <w:numPr>
+          <w:ilvl w:val="0"/>
+          <w:numId w:val="2"/>
+        </w:numPr>
+        <w:ind w:hanging="359"/>
+        <w:contextualSpacing/>
+      </w:pPr>
+      <w:ins w:id="256" w:author="Nathan" w:date="2015-03-09T22:08:00Z">
+        <w:r>
+          <w:t xml:space="preserve">Vary the rate at which Teams decrease their contract </w:t>
+        </w:r>
+        <w:r>
+          <w:t xml:space="preserve">offer </w:t>
+        </w:r>
+        <w:r>
+          <w:t xml:space="preserve">length </w:t>
+        </w:r>
+        <w:r>
+          <w:t>each week that passes in the offseason.</w:t>
         </w:r>
       </w:ins>
     </w:p>
@@ -2831,7 +3253,7 @@
 
 <file path=word/comments.xml><?xml version="1.0" encoding="utf-8"?>
 <w:comments xmlns:wpc="http://schemas.microsoft.com/office/word/2010/wordprocessingCanvas" xmlns:mc="http://schemas.openxmlformats.org/markup-compatibility/2006" xmlns:o="urn:schemas-microsoft-com:office:office" xmlns:r="http://schemas.openxmlformats.org/officeDocument/2006/relationships" xmlns:m="http://schemas.openxmlformats.org/officeDocument/2006/math" xmlns:v="urn:schemas-microsoft-com:vml" xmlns:wp14="http://schemas.microsoft.com/office/word/2010/wordprocessingDrawing" xmlns:wp="http://schemas.openxmlformats.org/drawingml/2006/wordprocessingDrawing" xmlns:w10="urn:schemas-microsoft-com:office:word" xmlns:w="http://schemas.openxmlformats.org/wordprocessingml/2006/main" xmlns:w14="http://schemas.microsoft.com/office/word/2010/wordml" xmlns:wpg="http://schemas.microsoft.com/office/word/2010/wordprocessingGroup" xmlns:wpi="http://schemas.microsoft.com/office/word/2010/wordprocessingInk" xmlns:wne="http://schemas.microsoft.com/office/word/2006/wordml" xmlns:wps="http://schemas.microsoft.com/office/word/2010/wordprocessingShape" mc:Ignorable="w14 wp14">
-  <w:comment w:id="1" w:author="LeenKiat Soh" w:date="2015-03-08T23:53:00Z" w:initials="LS">
+  <w:comment w:id="1" w:author="LeenKiat Soh" w:date="2015-03-09T22:15:00Z" w:initials="LS">
     <w:p>
       <w:pPr>
         <w:pStyle w:val="CommentText"/>
@@ -2847,7 +3269,7 @@
       </w:r>
     </w:p>
   </w:comment>
-  <w:comment w:id="2" w:author="LeenKiat Soh" w:date="2015-03-08T23:53:00Z" w:initials="LS">
+  <w:comment w:id="2" w:author="LeenKiat Soh" w:date="2015-03-09T22:15:00Z" w:initials="LS">
     <w:p>
       <w:pPr>
         <w:pStyle w:val="CommentText"/>
@@ -2863,7 +3285,7 @@
       </w:r>
     </w:p>
   </w:comment>
-  <w:comment w:id="6" w:author="LeenKiat Soh" w:date="2015-03-08T23:53:00Z" w:initials="LS">
+  <w:comment w:id="6" w:author="LeenKiat Soh" w:date="2015-03-09T22:15:00Z" w:initials="LS">
     <w:p>
       <w:pPr>
         <w:pStyle w:val="CommentText"/>
@@ -2898,7 +3320,7 @@
       </w:r>
     </w:p>
   </w:comment>
-  <w:comment w:id="8" w:author="LeenKiat Soh" w:date="2015-03-08T23:53:00Z" w:initials="LS">
+  <w:comment w:id="8" w:author="LeenKiat Soh" w:date="2015-03-09T22:15:00Z" w:initials="LS">
     <w:p>
       <w:pPr>
         <w:pStyle w:val="CommentText"/>
@@ -2914,7 +3336,7 @@
       </w:r>
     </w:p>
   </w:comment>
-  <w:comment w:id="9" w:author="Derek Nordgren" w:date="2015-03-08T23:53:00Z" w:initials="DN">
+  <w:comment w:id="9" w:author="Derek Nordgren" w:date="2015-03-09T22:15:00Z" w:initials="DN">
     <w:p>
       <w:pPr>
         <w:pStyle w:val="CommentText"/>
@@ -2939,7 +3361,7 @@
       </w:r>
     </w:p>
   </w:comment>
-  <w:comment w:id="15" w:author="LeenKiat Soh" w:date="2015-03-08T23:53:00Z" w:initials="LS">
+  <w:comment w:id="15" w:author="LeenKiat Soh" w:date="2015-03-09T22:15:00Z" w:initials="LS">
     <w:p>
       <w:pPr>
         <w:pStyle w:val="CommentText"/>
@@ -2955,7 +3377,7 @@
       </w:r>
     </w:p>
   </w:comment>
-  <w:comment w:id="28" w:author="LeenKiat Soh" w:date="2015-03-08T23:53:00Z" w:initials="LS">
+  <w:comment w:id="28" w:author="LeenKiat Soh" w:date="2015-03-09T22:15:00Z" w:initials="LS">
     <w:p>
       <w:pPr>
         <w:pStyle w:val="CommentText"/>
@@ -2971,7 +3393,7 @@
       </w:r>
     </w:p>
   </w:comment>
-  <w:comment w:id="40" w:author="LeenKiat Soh" w:date="2015-03-08T23:53:00Z" w:initials="LS">
+  <w:comment w:id="40" w:author="LeenKiat Soh" w:date="2015-03-09T22:15:00Z" w:initials="LS">
     <w:p>
       <w:pPr>
         <w:pStyle w:val="CommentText"/>
@@ -2987,7 +3409,7 @@
       </w:r>
     </w:p>
   </w:comment>
-  <w:comment w:id="43" w:author="Nathan" w:date="2015-03-08T23:53:00Z" w:initials="N">
+  <w:comment w:id="43" w:author="Nathan" w:date="2015-03-09T22:15:00Z" w:initials="N">
     <w:p>
       <w:pPr>
         <w:pStyle w:val="CommentText"/>
@@ -3003,7 +3425,7 @@
       </w:r>
     </w:p>
   </w:comment>
-  <w:comment w:id="49" w:author="LeenKiat Soh" w:date="2015-03-08T23:53:00Z" w:initials="LS">
+  <w:comment w:id="50" w:author="LeenKiat Soh" w:date="2015-03-09T22:15:00Z" w:initials="LS">
     <w:p>
       <w:pPr>
         <w:pStyle w:val="CommentText"/>
@@ -3019,7 +3441,7 @@
       </w:r>
     </w:p>
   </w:comment>
-  <w:comment w:id="47" w:author="LeenKiat Soh" w:date="2015-03-08T23:53:00Z" w:initials="LS">
+  <w:comment w:id="48" w:author="LeenKiat Soh" w:date="2015-03-09T22:15:00Z" w:initials="LS">
     <w:p>
       <w:pPr>
         <w:pStyle w:val="CommentText"/>
@@ -3043,7 +3465,7 @@
       </w:r>
     </w:p>
   </w:comment>
-  <w:comment w:id="61" w:author="Nathan" w:date="2015-03-09T00:04:00Z" w:initials="N">
+  <w:comment w:id="104" w:author="LeenKiat Soh" w:date="2015-03-09T22:15:00Z" w:initials="LS">
     <w:p>
       <w:pPr>
         <w:pStyle w:val="CommentText"/>
@@ -3055,11 +3477,11 @@
         <w:annotationRef/>
       </w:r>
       <w:r>
-        <w:t>This will be a formula that depends on the amount of spots a Team has left, the current skill of their roster, the Player’s skill, and the number of weeks left in the offseason (desperation factor).</w:t>
+        <w:t>If all p players accept the offers, does a team need to honor those contract offers?  What is the protocol?</w:t>
       </w:r>
     </w:p>
   </w:comment>
-  <w:comment w:id="67" w:author="LeenKiat Soh" w:date="2015-03-08T23:53:00Z" w:initials="LS">
+  <w:comment w:id="105" w:author="Nathan" w:date="2015-03-09T22:15:00Z" w:initials="N">
     <w:p>
       <w:pPr>
         <w:pStyle w:val="CommentText"/>
@@ -3071,11 +3493,11 @@
         <w:annotationRef/>
       </w:r>
       <w:r>
-        <w:t>If all p players accept the offers, does a team need to honor those contract offers?  What is the protocol?</w:t>
+        <w:t>We moved some of this above</w:t>
       </w:r>
     </w:p>
   </w:comment>
-  <w:comment w:id="68" w:author="Nathan" w:date="2015-03-08T23:53:00Z" w:initials="N">
+  <w:comment w:id="106" w:author="LeenKiat Soh" w:date="2015-03-09T22:15:00Z" w:initials="LS">
     <w:p>
       <w:pPr>
         <w:pStyle w:val="CommentText"/>
@@ -3087,11 +3509,11 @@
         <w:annotationRef/>
       </w:r>
       <w:r>
-        <w:t>We moved some of this above</w:t>
+        <w:t>Okay.  You will need to have an equation for decreasing this threshold for contract acceptance.</w:t>
       </w:r>
     </w:p>
   </w:comment>
-  <w:comment w:id="69" w:author="LeenKiat Soh" w:date="2015-03-08T23:53:00Z" w:initials="LS">
+  <w:comment w:id="108" w:author="LeenKiat Soh" w:date="2015-03-09T22:15:00Z" w:initials="LS">
     <w:p>
       <w:pPr>
         <w:pStyle w:val="CommentText"/>
@@ -3103,11 +3525,11 @@
         <w:annotationRef/>
       </w:r>
       <w:r>
-        <w:t>Okay.  You will need to have an equation for decreasing this threshold for contract acceptance.</w:t>
+        <w:t>Interesting.  What’s the basis for this equation?</w:t>
       </w:r>
     </w:p>
   </w:comment>
-  <w:comment w:id="71" w:author="LeenKiat Soh" w:date="2015-03-08T23:53:00Z" w:initials="LS">
+  <w:comment w:id="109" w:author="Nathan" w:date="2015-03-09T22:15:00Z" w:initials="N">
     <w:p>
       <w:pPr>
         <w:pStyle w:val="CommentText"/>
@@ -3119,11 +3541,11 @@
         <w:annotationRef/>
       </w:r>
       <w:r>
-        <w:t>Interesting.  What’s the basis for this equation?</w:t>
+        <w:t>We modified this formula to make it more comprehensive and meaningful.</w:t>
       </w:r>
     </w:p>
   </w:comment>
-  <w:comment w:id="72" w:author="Nathan" w:date="2015-03-08T23:53:00Z" w:initials="N">
+  <w:comment w:id="228" w:author="LeenKiat Soh" w:date="2015-03-09T22:15:00Z" w:initials="LS">
     <w:p>
       <w:pPr>
         <w:pStyle w:val="CommentText"/>
@@ -3135,11 +3557,11 @@
         <w:annotationRef/>
       </w:r>
       <w:r>
-        <w:t>We modified this formula to make it more comprehensive and meaningful.</w:t>
+        <w:t>I suggest to take into account distribution of player abilities/skills to revise or add new hypotheses.  For example, in a league with mostly old players or mostly young players, what would happen?  Or in a league with 10% superstars, 30% starter-quality, 30% second-string-quality, and 30% bench players, what would happen?  What if most players are above second-string-quality, like 80%, 90%?  Think along these lines and you should be able to come up with more and more meaningful hypotheses.</w:t>
       </w:r>
     </w:p>
   </w:comment>
-  <w:comment w:id="191" w:author="LeenKiat Soh" w:date="2015-03-08T23:53:00Z" w:initials="LS">
+  <w:comment w:id="229" w:author="LeenKiat Soh" w:date="2015-03-09T22:15:00Z" w:initials="LS">
     <w:p>
       <w:pPr>
         <w:pStyle w:val="CommentText"/>
@@ -3151,11 +3573,11 @@
         <w:annotationRef/>
       </w:r>
       <w:r>
-        <w:t>I suggest to take into account distribution of player abilities/skills to revise or add new hypotheses.  For example, in a league with mostly old players or mostly young players, what would happen?  Or in a league with 10% superstars, 30% starter-quality, 30% second-string-quality, and 30% bench players, what would happen?  What if most players are above second-string-quality, like 80%, 90%?  Think along these lines and you should be able to come up with more and more meaningful hypotheses.</w:t>
+        <w:t>Is this too obvious?</w:t>
       </w:r>
     </w:p>
   </w:comment>
-  <w:comment w:id="192" w:author="LeenKiat Soh" w:date="2015-03-08T23:53:00Z" w:initials="LS">
+  <w:comment w:id="231" w:author="Nathan" w:date="2015-03-09T22:15:00Z" w:initials="N">
     <w:p>
       <w:pPr>
         <w:pStyle w:val="CommentText"/>
@@ -3167,11 +3589,11 @@
         <w:annotationRef/>
       </w:r>
       <w:r>
-        <w:t>Is this too obvious?</w:t>
+        <w:t>We think that zero weight on preference for team prestige will result in the most parity, 100% weight on skill will result in the least, and it will strictly decrease in between.</w:t>
       </w:r>
     </w:p>
   </w:comment>
-  <w:comment w:id="193" w:author="LeenKiat Soh" w:date="2015-03-08T23:53:00Z" w:initials="LS">
+  <w:comment w:id="230" w:author="LeenKiat Soh" w:date="2015-03-09T22:15:00Z" w:initials="LS">
     <w:p>
       <w:pPr>
         <w:pStyle w:val="CommentText"/>
@@ -3187,7 +3609,7 @@
       </w:r>
     </w:p>
   </w:comment>
-  <w:comment w:id="214" w:author="LeenKiat Soh" w:date="2015-03-08T23:53:00Z" w:initials="LS">
+  <w:comment w:id="252" w:author="LeenKiat Soh" w:date="2015-03-09T22:15:00Z" w:initials="LS">
     <w:p>
       <w:pPr>
         <w:pStyle w:val="CommentText"/>

</xml_diff>

<commit_message>
Make final v1 revisions.
Submitted this 'v2' version for LK's review.
</commit_message>
<xml_diff>
--- a/NBA_Free_Agency_Simulation/ProjectProposal.docx
+++ b/NBA_Free_Agency_Simulation/ProjectProposal.docx
@@ -1,6 +1,6 @@
 
 <file path=word/document.xml><?xml version="1.0" encoding="utf-8"?>
-<w:document xmlns:wpc="http://schemas.microsoft.com/office/word/2010/wordprocessingCanvas" xmlns:mc="http://schemas.openxmlformats.org/markup-compatibility/2006" xmlns:o="urn:schemas-microsoft-com:office:office" xmlns:r="http://schemas.openxmlformats.org/officeDocument/2006/relationships" xmlns:m="http://schemas.openxmlformats.org/officeDocument/2006/math" xmlns:v="urn:schemas-microsoft-com:vml" xmlns:wp14="http://schemas.microsoft.com/office/word/2010/wordprocessingDrawing" xmlns:wp="http://schemas.openxmlformats.org/drawingml/2006/wordprocessingDrawing" xmlns:w10="urn:schemas-microsoft-com:office:word" xmlns:w="http://schemas.openxmlformats.org/wordprocessingml/2006/main" xmlns:w14="http://schemas.microsoft.com/office/word/2010/wordml" xmlns:wpg="http://schemas.microsoft.com/office/word/2010/wordprocessingGroup" xmlns:wpi="http://schemas.microsoft.com/office/word/2010/wordprocessingInk" xmlns:wne="http://schemas.microsoft.com/office/word/2006/wordml" xmlns:wps="http://schemas.microsoft.com/office/word/2010/wordprocessingShape" mc:Ignorable="w14 wp14">
+<w:document xmlns:wpc="http://schemas.microsoft.com/office/word/2010/wordprocessingCanvas" xmlns:mo="http://schemas.microsoft.com/office/mac/office/2008/main" xmlns:mc="http://schemas.openxmlformats.org/markup-compatibility/2006" xmlns:mv="urn:schemas-microsoft-com:mac:vml" xmlns:o="urn:schemas-microsoft-com:office:office" xmlns:r="http://schemas.openxmlformats.org/officeDocument/2006/relationships" xmlns:m="http://schemas.openxmlformats.org/officeDocument/2006/math" xmlns:v="urn:schemas-microsoft-com:vml" xmlns:wp14="http://schemas.microsoft.com/office/word/2010/wordprocessingDrawing" xmlns:wp="http://schemas.openxmlformats.org/drawingml/2006/wordprocessingDrawing" xmlns:w10="urn:schemas-microsoft-com:office:word" xmlns:w="http://schemas.openxmlformats.org/wordprocessingml/2006/main" xmlns:w14="http://schemas.microsoft.com/office/word/2010/wordml" xmlns:wpg="http://schemas.microsoft.com/office/word/2010/wordprocessingGroup" xmlns:wpi="http://schemas.microsoft.com/office/word/2010/wordprocessingInk" xmlns:wne="http://schemas.microsoft.com/office/word/2006/wordml" xmlns:wps="http://schemas.microsoft.com/office/word/2010/wordprocessingShape" mc:Ignorable="w14 wp14">
   <w:background w:color="FFFFFF"/>
   <w:body>
     <w:p>
@@ -268,13 +268,7 @@
             <w:rPr>
               <w:rFonts w:ascii="Cambria Math" w:hAnsi="Cambria Math"/>
             </w:rPr>
-            <m:t>*(Contract Le</m:t>
-          </m:r>
-          <m:r>
-            <w:rPr>
-              <w:rFonts w:ascii="Cambria Math" w:hAnsi="Cambria Math"/>
-            </w:rPr>
-            <m:t xml:space="preserve">ngth </m:t>
+            <m:t xml:space="preserve">*(Contract Length </m:t>
           </m:r>
           <m:d>
             <m:dPr>
@@ -346,7 +340,33 @@
         <w:t xml:space="preserve">(a weighted average of the Team’s recent Power Indexes) </w:t>
       </w:r>
       <w:r>
-        <w:t>of a Team along with contract size. The overall contract preference formula will therefore be defined as:</w:t>
+        <w:t xml:space="preserve">of a Team along with contract size. </w:t>
+      </w:r>
+      <w:ins w:id="8" w:author="Derek Nordgren" w:date="2015-03-09T23:05:00Z">
+        <w:r>
+          <w:t>A Player’s TPF</w:t>
+        </w:r>
+      </w:ins>
+      <w:ins w:id="9" w:author="Derek Nordgren" w:date="2015-03-09T23:06:00Z">
+        <w:r>
+          <w:t xml:space="preserve"> will increase by a fixed amount for each year that the Player is in the league</w:t>
+        </w:r>
+      </w:ins>
+      <w:ins w:id="10" w:author="Derek Nordgren" w:date="2015-03-09T23:34:00Z">
+        <w:r>
+          <w:t xml:space="preserve"> (this will be a simulation constant)</w:t>
+        </w:r>
+      </w:ins>
+      <w:ins w:id="11" w:author="Derek Nordgren" w:date="2015-03-09T23:06:00Z">
+        <w:r>
+          <w:t xml:space="preserve">; therefore veteran Players will focus more on </w:t>
+        </w:r>
+        <w:r>
+          <w:t xml:space="preserve">Team Prestige than contract size. </w:t>
+        </w:r>
+      </w:ins>
+      <w:r>
+        <w:t>The overall contract preference formula will therefore be defined as:</w:t>
       </w:r>
     </w:p>
     <w:p>
@@ -412,24 +432,24 @@
       <w:r>
         <w:t xml:space="preserve">In addition to this, a NBA Player will have a skill value (0-100). This skill value will be generated from a distribution at agent creation. </w:t>
       </w:r>
-      <w:commentRangeStart w:id="8"/>
-      <w:commentRangeStart w:id="9"/>
+      <w:commentRangeStart w:id="12"/>
+      <w:commentRangeStart w:id="13"/>
       <w:r>
         <w:t xml:space="preserve">This distribution will be based on the distribution of player efficiency ratings (PER) for real NBA players. </w:t>
       </w:r>
-      <w:commentRangeEnd w:id="8"/>
+      <w:commentRangeEnd w:id="12"/>
       <w:r>
         <w:rPr>
           <w:rStyle w:val="CommentReference"/>
         </w:rPr>
-        <w:commentReference w:id="8"/>
-      </w:r>
-      <w:commentRangeEnd w:id="9"/>
+        <w:commentReference w:id="12"/>
+      </w:r>
+      <w:commentRangeEnd w:id="13"/>
       <w:r>
         <w:rPr>
           <w:rStyle w:val="CommentReference"/>
         </w:rPr>
-        <w:commentReference w:id="9"/>
+        <w:commentReference w:id="13"/>
       </w:r>
       <w:r>
         <w:t>The skill attribute will be a</w:t>
@@ -498,23 +518,23 @@
       <w:pPr>
         <w:pStyle w:val="Normal1"/>
         <w:rPr>
-          <w:ins w:id="10" w:author="Derek Nordgren" w:date="2015-03-08T20:55:00Z"/>
+          <w:ins w:id="14" w:author="Derek Nordgren" w:date="2015-03-08T20:55:00Z"/>
         </w:rPr>
       </w:pPr>
       <w:r>
         <w:t xml:space="preserve">The Power Index for a NBA Team will be calculated as a function that takes into account </w:t>
       </w:r>
-      <w:del w:id="11" w:author="Derek Nordgren" w:date="2015-03-08T20:47:00Z">
+      <w:del w:id="15" w:author="Derek Nordgren" w:date="2015-03-08T20:47:00Z">
         <w:r>
           <w:delText xml:space="preserve">many </w:delText>
         </w:r>
       </w:del>
-      <w:ins w:id="12" w:author="Derek Nordgren" w:date="2015-03-08T20:47:00Z">
+      <w:ins w:id="16" w:author="Derek Nordgren" w:date="2015-03-08T20:47:00Z">
         <w:r>
           <w:t xml:space="preserve">several </w:t>
         </w:r>
       </w:ins>
-      <w:del w:id="13" w:author="Derek Nordgren" w:date="2015-03-08T20:47:00Z">
+      <w:del w:id="17" w:author="Derek Nordgren" w:date="2015-03-08T20:47:00Z">
         <w:r>
           <w:delText xml:space="preserve">different </w:delText>
         </w:r>
@@ -522,20 +542,20 @@
       <w:r>
         <w:t xml:space="preserve">factors related to a Team. These will include </w:t>
       </w:r>
-      <w:del w:id="14" w:author="Derek Nordgren" w:date="2015-03-08T20:41:00Z">
+      <w:del w:id="18" w:author="Derek Nordgren" w:date="2015-03-08T20:41:00Z">
         <w:r>
           <w:delText xml:space="preserve">the </w:delText>
         </w:r>
-        <w:commentRangeStart w:id="15"/>
+        <w:commentRangeStart w:id="19"/>
         <w:r>
           <w:delText xml:space="preserve">number </w:delText>
         </w:r>
-        <w:commentRangeEnd w:id="15"/>
+        <w:commentRangeEnd w:id="19"/>
         <w:r>
           <w:rPr>
             <w:rStyle w:val="CommentReference"/>
           </w:rPr>
-          <w:commentReference w:id="15"/>
+          <w:commentReference w:id="19"/>
         </w:r>
         <w:r>
           <w:delText xml:space="preserve">of Players, </w:delText>
@@ -544,7 +564,7 @@
       <w:r>
         <w:t>the skills of the individual Players</w:t>
       </w:r>
-      <w:del w:id="16" w:author="Derek Nordgren" w:date="2015-03-08T20:42:00Z">
+      <w:del w:id="20" w:author="Derek Nordgren" w:date="2015-03-08T20:42:00Z">
         <w:r>
           <w:delText>,</w:delText>
         </w:r>
@@ -552,379 +572,445 @@
       <w:r>
         <w:t xml:space="preserve"> and the Team’s Power Index in previous years.</w:t>
       </w:r>
-      <w:ins w:id="17" w:author="Derek Nordgren" w:date="2015-03-08T20:42:00Z">
-        <w:r>
-          <w:t xml:space="preserve"> Player Skill will account for 70% of the Team</w:t>
-        </w:r>
-      </w:ins>
-      <w:ins w:id="18" w:author="Derek Nordgren" w:date="2015-03-08T20:47:00Z">
-        <w:r>
-          <w:t>’s Power Index and previous Power Index will account for 30%. These weights were chosen such that a Team performance year-to-year could vary greatly yet there is some carryover from previous years</w:t>
-        </w:r>
-      </w:ins>
-      <w:ins w:id="19" w:author="Derek Nordgren" w:date="2015-03-08T20:49:00Z">
+      <w:ins w:id="21" w:author="Derek Nordgren" w:date="2015-03-08T20:42:00Z">
+        <w:r>
+          <w:t xml:space="preserve"> </w:t>
+        </w:r>
+      </w:ins>
+      <w:commentRangeStart w:id="22"/>
+      <w:ins w:id="23" w:author="Derek Nordgren" w:date="2015-03-09T23:38:00Z">
+        <w:r>
+          <w:t>Player Skill will count towards 50% or greater of the Team’s Power Index score for the current year; previous years’ Power Indices will count as 50% or less (with the two summing to 1).</w:t>
+        </w:r>
+      </w:ins>
+      <w:ins w:id="24" w:author="Derek Nordgren" w:date="2015-03-08T20:47:00Z">
+        <w:r>
+          <w:t xml:space="preserve"> These weights </w:t>
+        </w:r>
+      </w:ins>
+      <w:ins w:id="25" w:author="Derek Nordgren" w:date="2015-03-09T23:39:00Z">
+        <w:r>
+          <w:t xml:space="preserve">will be simulation constants; the constraints </w:t>
+        </w:r>
+      </w:ins>
+      <w:ins w:id="26" w:author="Derek Nordgren" w:date="2015-03-08T20:47:00Z">
+        <w:r>
+          <w:t>was</w:t>
+        </w:r>
+        <w:r>
+          <w:t xml:space="preserve"> chosen such that a Team performance year-to-year could vary greatly yet there is some carryover from previous years</w:t>
+        </w:r>
+      </w:ins>
+      <w:ins w:id="27" w:author="Derek Nordgren" w:date="2015-03-08T20:49:00Z">
         <w:r>
           <w:t xml:space="preserve">’ performances. </w:t>
         </w:r>
       </w:ins>
-    </w:p>
-    <w:p>
-      <w:pPr>
-        <w:pStyle w:val="Normal1"/>
-        <w:rPr>
-          <w:ins w:id="20" w:author="Derek Nordgren" w:date="2015-03-08T20:55:00Z"/>
-        </w:rPr>
-      </w:pPr>
-    </w:p>
-    <w:p>
-      <w:pPr>
-        <w:pStyle w:val="Normal1"/>
-      </w:pPr>
-      <w:ins w:id="21" w:author="Derek Nordgren" w:date="2015-03-08T20:49:00Z">
-        <w:r>
-          <w:t>Player Skill will be calculated such that the most sk</w:t>
-        </w:r>
-        <w:r>
-          <w:t>illed P</w:t>
-        </w:r>
-        <w:r>
-          <w:t>layer receives the highest weight with each successiv</w:t>
-        </w:r>
-        <w:r>
-          <w:t>e P</w:t>
-        </w:r>
-        <w:r>
-          <w:t xml:space="preserve">layer </w:t>
-        </w:r>
-      </w:ins>
-      <w:ins w:id="22" w:author="Derek Nordgren" w:date="2015-03-08T20:56:00Z">
-        <w:r>
-          <w:t xml:space="preserve">receiving </w:t>
-        </w:r>
-      </w:ins>
-      <w:ins w:id="23" w:author="Derek Nordgren" w:date="2015-03-08T20:49:00Z">
-        <w:r>
-          <w:t>less</w:t>
-        </w:r>
-      </w:ins>
-      <w:ins w:id="24" w:author="Derek Nordgren" w:date="2015-03-08T20:51:00Z">
-        <w:r>
-          <w:t>. The weight associated with each rank will be tied to minutes played statistics from the real NBA. For example,</w:t>
-        </w:r>
-        <w:r>
-          <w:t xml:space="preserve"> each Team</w:t>
-        </w:r>
-      </w:ins>
-      <w:ins w:id="25" w:author="Derek Nordgren" w:date="2015-03-08T20:53:00Z">
-        <w:r>
-          <w:t xml:space="preserve">’s total minutes will sum to 240 minutes (5 players times 48 minutes). On average, the Player that plays the most minutes might be </w:t>
-        </w:r>
-      </w:ins>
-      <w:ins w:id="26" w:author="Derek Nordgren" w:date="2015-03-08T20:54:00Z">
-        <w:r>
-          <w:t xml:space="preserve">35 minutes; this would mean that the top Player on any Team would have </w:t>
-        </w:r>
-      </w:ins>
-      <w:ins w:id="27" w:author="Derek Nordgren" w:date="2015-03-08T20:55:00Z">
-        <w:r>
-          <w:t>their Skill account for 14.5% of the Team’s Player Skill Power Index.</w:t>
-        </w:r>
-      </w:ins>
-      <w:commentRangeStart w:id="28"/>
-      <w:del w:id="29" w:author="Derek Nordgren" w:date="2015-03-08T20:42:00Z">
-        <w:r>
-          <w:delText xml:space="preserve"> The five best Players (which constitute the starting lineup) will be weighted more heavily in determining a Team’s Power Index than the </w:delText>
-        </w:r>
-        <w:r>
-          <w:delText>rest of the</w:delText>
-        </w:r>
-        <w:r>
-          <w:delText xml:space="preserve"> Players on a team.</w:delText>
-        </w:r>
-        <w:commentRangeEnd w:id="28"/>
+      <w:commentRangeEnd w:id="22"/>
+      <w:ins w:id="28" w:author="Derek Nordgren" w:date="2015-03-09T23:40:00Z">
         <w:r>
           <w:rPr>
             <w:rStyle w:val="CommentReference"/>
           </w:rPr>
-          <w:commentReference w:id="28"/>
-        </w:r>
-      </w:del>
-    </w:p>
-    <w:p>
-      <w:pPr>
-        <w:pStyle w:val="Normal1"/>
-      </w:pPr>
-    </w:p>
-    <w:p>
-      <w:pPr>
-        <w:pStyle w:val="Normal1"/>
-      </w:pPr>
-      <w:r>
-        <w:t xml:space="preserve">For a Team to maximize its Power Index, there are many factors that must be taken into account. </w:t>
-      </w:r>
-      <w:ins w:id="30" w:author="Nathan" w:date="2015-03-08T23:30:00Z">
-        <w:r>
-          <w:t xml:space="preserve">A </w:t>
-        </w:r>
-      </w:ins>
-      <w:ins w:id="31" w:author="Nathan" w:date="2015-03-08T23:32:00Z">
-        <w:r>
-          <w:t>T</w:t>
-        </w:r>
-      </w:ins>
-      <w:ins w:id="32" w:author="Nathan" w:date="2015-03-08T23:30:00Z">
-        <w:r>
-          <w:t xml:space="preserve">eam must have between thirteen and fifteen (inclusive) </w:t>
-        </w:r>
-      </w:ins>
-      <w:ins w:id="33" w:author="Nathan" w:date="2015-03-08T23:32:00Z">
-        <w:r>
-          <w:t>P</w:t>
-        </w:r>
-      </w:ins>
-      <w:ins w:id="34" w:author="Nathan" w:date="2015-03-08T23:30:00Z">
-        <w:r>
-          <w:t>layers on its roster</w:t>
-        </w:r>
-      </w:ins>
-      <w:ins w:id="35" w:author="Nathan" w:date="2015-03-08T23:31:00Z">
-        <w:r>
-          <w:t xml:space="preserve">, which is consistent with NBA regular season regulations.  The sum of the annual salaries of all the </w:t>
-        </w:r>
-      </w:ins>
-      <w:ins w:id="36" w:author="Nathan" w:date="2015-03-08T23:32:00Z">
-        <w:r>
-          <w:t>P</w:t>
-        </w:r>
-      </w:ins>
-      <w:ins w:id="37" w:author="Nathan" w:date="2015-03-08T23:31:00Z">
-        <w:r>
-          <w:t>layers on a Team’s roster is subject to a salary cap.</w:t>
-        </w:r>
-      </w:ins>
-      <w:ins w:id="38" w:author="Nathan" w:date="2015-03-08T23:30:00Z">
-        <w:r>
-          <w:t xml:space="preserve"> </w:t>
-        </w:r>
-      </w:ins>
-      <w:del w:id="39" w:author="Nathan" w:date="2015-03-08T23:30:00Z">
-        <w:r>
-          <w:delText xml:space="preserve">There will be minimum and maximum roster size requirements. The </w:delText>
-        </w:r>
-        <w:r>
-          <w:delText>salary cap will also affect the roster</w:delText>
-        </w:r>
-        <w:r>
-          <w:delText xml:space="preserve"> for each Team. In</w:delText>
-        </w:r>
-        <w:commentRangeStart w:id="40"/>
-        <w:r>
-          <w:delText xml:space="preserve"> any given year, the combination of all salaries paid to a Team’s rostered Players cannot exceed the salary cap for the Team. </w:delText>
-        </w:r>
-        <w:commentRangeEnd w:id="40"/>
+          <w:commentReference w:id="22"/>
+        </w:r>
+      </w:ins>
+    </w:p>
+    <w:p>
+      <w:pPr>
+        <w:pStyle w:val="Normal1"/>
+        <w:rPr>
+          <w:ins w:id="30" w:author="Derek Nordgren" w:date="2015-03-08T20:55:00Z"/>
+        </w:rPr>
+      </w:pPr>
+    </w:p>
+    <w:p>
+      <w:pPr>
+        <w:pStyle w:val="Normal1"/>
+      </w:pPr>
+      <w:ins w:id="31" w:author="Derek Nordgren" w:date="2015-03-08T20:49:00Z">
+        <w:r>
+          <w:t>Player Skill will be calculated such that the most sk</w:t>
+        </w:r>
+        <w:r>
+          <w:t>illed P</w:t>
+        </w:r>
+        <w:r>
+          <w:t>layer receives the highest weight with each successiv</w:t>
+        </w:r>
+        <w:r>
+          <w:t>e P</w:t>
+        </w:r>
+        <w:r>
+          <w:t xml:space="preserve">layer </w:t>
+        </w:r>
+      </w:ins>
+      <w:ins w:id="32" w:author="Derek Nordgren" w:date="2015-03-08T20:56:00Z">
+        <w:r>
+          <w:t xml:space="preserve">receiving </w:t>
+        </w:r>
+      </w:ins>
+      <w:ins w:id="33" w:author="Derek Nordgren" w:date="2015-03-08T20:49:00Z">
+        <w:r>
+          <w:t>less</w:t>
+        </w:r>
+      </w:ins>
+      <w:ins w:id="34" w:author="Derek Nordgren" w:date="2015-03-08T20:51:00Z">
+        <w:r>
+          <w:t>. The weight associated with each rank will be tied to minutes played statistics from the real NBA. For example,</w:t>
+        </w:r>
+        <w:r>
+          <w:t xml:space="preserve"> each Team</w:t>
+        </w:r>
+      </w:ins>
+      <w:ins w:id="35" w:author="Derek Nordgren" w:date="2015-03-08T20:53:00Z">
+        <w:r>
+          <w:t xml:space="preserve">’s total minutes will sum to 240 minutes (5 players times 48 minutes). On average, the Player that plays the most minutes might be </w:t>
+        </w:r>
+      </w:ins>
+      <w:ins w:id="36" w:author="Derek Nordgren" w:date="2015-03-08T20:54:00Z">
+        <w:r>
+          <w:t xml:space="preserve">35 minutes; this would mean that the top Player on any Team would have </w:t>
+        </w:r>
+      </w:ins>
+      <w:ins w:id="37" w:author="Derek Nordgren" w:date="2015-03-08T20:55:00Z">
+        <w:r>
+          <w:t>their Skill account for 14.5% of the Team’s Player Skill Power Index.</w:t>
+        </w:r>
+      </w:ins>
+      <w:commentRangeStart w:id="38"/>
+      <w:del w:id="39" w:author="Derek Nordgren" w:date="2015-03-08T20:42:00Z">
+        <w:r>
+          <w:delText xml:space="preserve"> The five best Players (which constitute the starting lineup) will be weighted more heavily in determining a Team’s Power Index than the </w:delText>
+        </w:r>
+        <w:r>
+          <w:delText>rest of the</w:delText>
+        </w:r>
+        <w:r>
+          <w:delText xml:space="preserve"> Players on a team.</w:delText>
+        </w:r>
+        <w:commentRangeEnd w:id="38"/>
         <w:r>
           <w:rPr>
             <w:rStyle w:val="CommentReference"/>
           </w:rPr>
-          <w:commentReference w:id="40"/>
+          <w:commentReference w:id="38"/>
         </w:r>
       </w:del>
+    </w:p>
+    <w:p>
+      <w:pPr>
+        <w:pStyle w:val="Normal1"/>
+      </w:pPr>
+    </w:p>
+    <w:p>
+      <w:pPr>
+        <w:pStyle w:val="Normal1"/>
+      </w:pPr>
+      <w:r>
+        <w:t xml:space="preserve">For a Team to maximize its Power Index, there are many factors that must be taken into account. </w:t>
+      </w:r>
+      <w:ins w:id="40" w:author="Nathan" w:date="2015-03-08T23:30:00Z">
+        <w:r>
+          <w:t xml:space="preserve">A </w:t>
+        </w:r>
+      </w:ins>
       <w:ins w:id="41" w:author="Nathan" w:date="2015-03-08T23:32:00Z">
         <w:r>
-          <w:t>Since the NBA allows teams to exceed this cap and choose to pay luxury tax, we will account for this in our simulation. Teams will be randomly assigned an amount that they are willing to go over the salary cap</w:t>
-        </w:r>
-      </w:ins>
-      <w:ins w:id="42" w:author="Nathan" w:date="2015-03-08T23:33:00Z">
-        <w:r>
-          <w:t xml:space="preserve">, ranging from $0 over to no monetary </w:t>
-        </w:r>
-        <w:commentRangeStart w:id="43"/>
-        <w:r>
-          <w:t>limit</w:t>
-        </w:r>
-      </w:ins>
-      <w:commentRangeEnd w:id="43"/>
-      <w:ins w:id="44" w:author="Nathan" w:date="2015-03-08T23:36:00Z">
+          <w:t>T</w:t>
+        </w:r>
+      </w:ins>
+      <w:ins w:id="42" w:author="Nathan" w:date="2015-03-08T23:30:00Z">
+        <w:r>
+          <w:t xml:space="preserve">eam must have between thirteen and fifteen (inclusive) </w:t>
+        </w:r>
+      </w:ins>
+      <w:ins w:id="43" w:author="Nathan" w:date="2015-03-08T23:32:00Z">
+        <w:r>
+          <w:t>P</w:t>
+        </w:r>
+      </w:ins>
+      <w:ins w:id="44" w:author="Nathan" w:date="2015-03-08T23:30:00Z">
+        <w:r>
+          <w:t>layers on its roster</w:t>
+        </w:r>
+      </w:ins>
+      <w:ins w:id="45" w:author="Nathan" w:date="2015-03-08T23:31:00Z">
+        <w:r>
+          <w:t xml:space="preserve">, which is consistent with NBA regular season regulations.  The sum of the annual salaries of all the </w:t>
+        </w:r>
+      </w:ins>
+      <w:ins w:id="46" w:author="Nathan" w:date="2015-03-08T23:32:00Z">
+        <w:r>
+          <w:t>P</w:t>
+        </w:r>
+      </w:ins>
+      <w:ins w:id="47" w:author="Nathan" w:date="2015-03-08T23:31:00Z">
+        <w:r>
+          <w:t>layers on a Team’s roster is subject to a salary cap.</w:t>
+        </w:r>
+      </w:ins>
+      <w:ins w:id="48" w:author="Nathan" w:date="2015-03-08T23:30:00Z">
+        <w:r>
+          <w:t xml:space="preserve"> </w:t>
+        </w:r>
+      </w:ins>
+      <w:del w:id="49" w:author="Nathan" w:date="2015-03-08T23:30:00Z">
+        <w:r>
+          <w:delText xml:space="preserve">There will be minimum and maximum roster size requirements. The </w:delText>
+        </w:r>
+        <w:r>
+          <w:delText>salary cap will also affect the roster</w:delText>
+        </w:r>
+        <w:r>
+          <w:delText xml:space="preserve"> for each Team. In</w:delText>
+        </w:r>
+        <w:commentRangeStart w:id="50"/>
+        <w:r>
+          <w:delText xml:space="preserve"> any given year, the combination of all salaries paid to a Team’s rostered Players cannot exceed the salary cap for the Team. </w:delText>
+        </w:r>
+        <w:commentRangeEnd w:id="50"/>
         <w:r>
           <w:rPr>
             <w:rStyle w:val="CommentReference"/>
           </w:rPr>
-          <w:commentReference w:id="43"/>
-        </w:r>
-      </w:ins>
-      <w:ins w:id="45" w:author="Nathan" w:date="2015-03-08T23:33:00Z">
-        <w:r>
-          <w:t>.</w:t>
-        </w:r>
-      </w:ins>
-    </w:p>
-    <w:p>
-      <w:pPr>
-        <w:pStyle w:val="Normal1"/>
-      </w:pPr>
-    </w:p>
-    <w:p>
-      <w:pPr>
-        <w:pStyle w:val="Normal1"/>
-        <w:rPr>
-          <w:ins w:id="46" w:author="Nathan" w:date="2015-03-09T21:37:00Z"/>
-        </w:rPr>
-      </w:pPr>
-      <w:ins w:id="47" w:author="Nathan" w:date="2015-03-08T23:39:00Z">
-        <w:r>
-          <w:lastRenderedPageBreak/>
-          <w:t xml:space="preserve">The offseason simulation will be made up of blocks of time (weeks). Each </w:t>
-        </w:r>
-      </w:ins>
-      <w:commentRangeStart w:id="48"/>
-      <w:del w:id="49" w:author="Nathan" w:date="2015-03-08T23:38:00Z">
-        <w:r>
-          <w:delText xml:space="preserve">A </w:delText>
+          <w:commentReference w:id="50"/>
         </w:r>
       </w:del>
-      <w:r>
-        <w:t>Team will offer contracts to</w:t>
-      </w:r>
-      <w:r>
-        <w:t xml:space="preserve"> </w:t>
-      </w:r>
-      <w:commentRangeStart w:id="50"/>
-      <w:r>
-        <w:t>Player</w:t>
-      </w:r>
-      <w:r>
-        <w:t>s</w:t>
-      </w:r>
-      <w:ins w:id="51" w:author="Nathan" w:date="2015-03-08T23:39:00Z">
-        <w:r>
-          <w:t xml:space="preserve"> during each week</w:t>
-        </w:r>
-      </w:ins>
-      <w:r>
-        <w:t xml:space="preserve">. </w:t>
-      </w:r>
-      <w:commentRangeEnd w:id="50"/>
-      <w:r>
-        <w:rPr>
-          <w:rStyle w:val="CommentReference"/>
-        </w:rPr>
-        <w:commentReference w:id="50"/>
-      </w:r>
-      <w:r>
-        <w:t>Within the constraints of the current lineup and salary cap, a Team can offer a salary and contract length to a</w:t>
-      </w:r>
-      <w:ins w:id="52" w:author="Nathan" w:date="2015-03-08T23:38:00Z">
-        <w:r>
-          <w:t>ny</w:t>
-        </w:r>
-      </w:ins>
-      <w:r>
-        <w:t xml:space="preserve"> Player not currently signed to a Team. </w:t>
-      </w:r>
-      <w:ins w:id="53" w:author="Nathan" w:date="2015-03-08T23:40:00Z">
-        <w:r>
-          <w:t xml:space="preserve">At the end of each week, </w:t>
-        </w:r>
-      </w:ins>
-      <w:ins w:id="54" w:author="Nathan" w:date="2015-03-08T23:41:00Z">
-        <w:r>
-          <w:t>Players with contract offers must accept or decline each offer (</w:t>
-        </w:r>
-      </w:ins>
-      <w:ins w:id="55" w:author="Nathan" w:date="2015-03-08T23:42:00Z">
-        <w:r>
-          <w:t>a Player can accept at most one offer each week</w:t>
-        </w:r>
-      </w:ins>
-      <w:ins w:id="56" w:author="Nathan" w:date="2015-03-08T23:41:00Z">
-        <w:r>
-          <w:t>)</w:t>
-        </w:r>
-      </w:ins>
-      <w:ins w:id="57" w:author="Nathan" w:date="2015-03-08T23:42:00Z">
-        <w:r>
-          <w:t>.</w:t>
-        </w:r>
-        <w:r>
-          <w:t xml:space="preserve"> In each week, a team can only send out as many contract offers as it has roster spots available, and the sum of the contract offers must not put them over their salary cap (</w:t>
-        </w:r>
-      </w:ins>
-      <w:ins w:id="58" w:author="Nathan" w:date="2015-03-08T23:44:00Z">
-        <w:r>
-          <w:t>factoring in luxury tax willingness</w:t>
-        </w:r>
-      </w:ins>
-      <w:ins w:id="59" w:author="Nathan" w:date="2015-03-08T23:42:00Z">
-        <w:r>
-          <w:t>)</w:t>
-        </w:r>
-      </w:ins>
-      <w:ins w:id="60" w:author="Nathan" w:date="2015-03-08T23:44:00Z">
-        <w:r>
-          <w:t xml:space="preserve"> if all offers were to be accepted.</w:t>
-        </w:r>
-      </w:ins>
-    </w:p>
-    <w:p>
-      <w:pPr>
-        <w:pStyle w:val="Normal1"/>
-        <w:rPr>
-          <w:ins w:id="61" w:author="Nathan" w:date="2015-03-09T21:43:00Z"/>
-        </w:rPr>
-      </w:pPr>
-      <w:del w:id="62" w:author="Nathan" w:date="2015-03-09T21:37:00Z">
-        <w:r>
-          <w:delText>Both the salary and contract length will be based off of Player skill.</w:delText>
-        </w:r>
-        <w:commentRangeEnd w:id="48"/>
+      <w:ins w:id="51" w:author="Nathan" w:date="2015-03-08T23:32:00Z">
+        <w:r>
+          <w:t>Since the NBA allows teams to exceed this cap and choose to pay luxury tax, we will account for this in our simulation. Teams will be randomly assigned an amount that they are willing to go over the salary cap</w:t>
+        </w:r>
+      </w:ins>
+      <w:ins w:id="52" w:author="Nathan" w:date="2015-03-08T23:33:00Z">
+        <w:r>
+          <w:t xml:space="preserve">, ranging from $0 over to no monetary </w:t>
+        </w:r>
+        <w:commentRangeStart w:id="53"/>
+        <w:r>
+          <w:t>limit</w:t>
+        </w:r>
+      </w:ins>
+      <w:commentRangeEnd w:id="53"/>
+      <w:ins w:id="54" w:author="Nathan" w:date="2015-03-08T23:36:00Z">
         <w:r>
           <w:rPr>
             <w:rStyle w:val="CommentReference"/>
           </w:rPr>
-          <w:commentReference w:id="48"/>
+          <w:commentReference w:id="53"/>
+        </w:r>
+      </w:ins>
+      <w:ins w:id="55" w:author="Nathan" w:date="2015-03-08T23:33:00Z">
+        <w:r>
+          <w:t>.</w:t>
+        </w:r>
+      </w:ins>
+    </w:p>
+    <w:p>
+      <w:pPr>
+        <w:pStyle w:val="Normal1"/>
+      </w:pPr>
+    </w:p>
+    <w:p>
+      <w:pPr>
+        <w:pStyle w:val="Normal1"/>
+        <w:rPr>
+          <w:ins w:id="56" w:author="Derek Nordgren" w:date="2015-03-09T23:41:00Z"/>
+        </w:rPr>
+      </w:pPr>
+      <w:ins w:id="57" w:author="Nathan" w:date="2015-03-08T23:39:00Z">
+        <w:r>
+          <w:lastRenderedPageBreak/>
+          <w:t xml:space="preserve">The offseason simulation will be made up of blocks of time (weeks). Each </w:t>
+        </w:r>
+      </w:ins>
+      <w:commentRangeStart w:id="58"/>
+      <w:del w:id="59" w:author="Nathan" w:date="2015-03-08T23:38:00Z">
+        <w:r>
+          <w:delText xml:space="preserve">A </w:delText>
         </w:r>
       </w:del>
-      <w:ins w:id="63" w:author="Nathan" w:date="2015-03-09T21:38:00Z">
+      <w:r>
+        <w:t>Team will offer contracts to</w:t>
+      </w:r>
+      <w:r>
+        <w:t xml:space="preserve"> </w:t>
+      </w:r>
+      <w:commentRangeStart w:id="60"/>
+      <w:r>
+        <w:t>Player</w:t>
+      </w:r>
+      <w:r>
+        <w:t>s</w:t>
+      </w:r>
+      <w:ins w:id="61" w:author="Nathan" w:date="2015-03-08T23:39:00Z">
+        <w:r>
+          <w:t xml:space="preserve"> during each week</w:t>
+        </w:r>
+      </w:ins>
+      <w:r>
+        <w:t xml:space="preserve">. </w:t>
+      </w:r>
+      <w:commentRangeEnd w:id="60"/>
+      <w:r>
+        <w:rPr>
+          <w:rStyle w:val="CommentReference"/>
+        </w:rPr>
+        <w:commentReference w:id="60"/>
+      </w:r>
+      <w:r>
+        <w:t>Within the constraints of the current lineup and salary cap, a Team can offer a salary and contract length to a</w:t>
+      </w:r>
+      <w:ins w:id="62" w:author="Nathan" w:date="2015-03-08T23:38:00Z">
+        <w:r>
+          <w:t>ny</w:t>
+        </w:r>
+      </w:ins>
+      <w:r>
+        <w:t xml:space="preserve"> Player not currently signed to a Team. </w:t>
+      </w:r>
+      <w:ins w:id="63" w:author="Nathan" w:date="2015-03-08T23:40:00Z">
+        <w:r>
+          <w:t xml:space="preserve">At the end of each week, </w:t>
+        </w:r>
+      </w:ins>
+      <w:ins w:id="64" w:author="Nathan" w:date="2015-03-08T23:41:00Z">
+        <w:r>
+          <w:t>Players with contract offers must accept or decline each offer (</w:t>
+        </w:r>
+      </w:ins>
+      <w:ins w:id="65" w:author="Nathan" w:date="2015-03-08T23:42:00Z">
+        <w:r>
+          <w:t>a Player can accept at most one offer each week</w:t>
+        </w:r>
+      </w:ins>
+      <w:ins w:id="66" w:author="Nathan" w:date="2015-03-08T23:41:00Z">
+        <w:r>
+          <w:t>)</w:t>
+        </w:r>
+      </w:ins>
+      <w:ins w:id="67" w:author="Nathan" w:date="2015-03-08T23:42:00Z">
+        <w:r>
+          <w:t>.</w:t>
+        </w:r>
+        <w:r>
+          <w:t xml:space="preserve"> In each week, a team can only send out as many contract offers as it has roster spots available, and the sum of the contract offers must not put them over their salary cap (</w:t>
+        </w:r>
+      </w:ins>
+      <w:ins w:id="68" w:author="Nathan" w:date="2015-03-08T23:44:00Z">
+        <w:r>
+          <w:t>factoring in luxury tax willingness</w:t>
+        </w:r>
+      </w:ins>
+      <w:ins w:id="69" w:author="Nathan" w:date="2015-03-08T23:42:00Z">
+        <w:r>
+          <w:t>)</w:t>
+        </w:r>
+      </w:ins>
+      <w:ins w:id="70" w:author="Nathan" w:date="2015-03-08T23:44:00Z">
+        <w:r>
+          <w:t xml:space="preserve"> if all offers were to be accepted.</w:t>
+        </w:r>
+      </w:ins>
+    </w:p>
+    <w:p>
+      <w:pPr>
+        <w:pStyle w:val="Normal1"/>
+        <w:rPr>
+          <w:ins w:id="71" w:author="Nathan" w:date="2015-03-09T21:37:00Z"/>
+        </w:rPr>
+      </w:pPr>
+    </w:p>
+    <w:p>
+      <w:pPr>
+        <w:pStyle w:val="Normal1"/>
+        <w:rPr>
+          <w:ins w:id="72" w:author="Nathan" w:date="2015-03-09T21:43:00Z"/>
+        </w:rPr>
+      </w:pPr>
+      <w:del w:id="73" w:author="Nathan" w:date="2015-03-09T21:37:00Z">
+        <w:r>
+          <w:delText>Both the salary and contract length will be based off of Player skill.</w:delText>
+        </w:r>
+        <w:commentRangeEnd w:id="58"/>
+        <w:r>
+          <w:rPr>
+            <w:rStyle w:val="CommentReference"/>
+          </w:rPr>
+          <w:commentReference w:id="58"/>
+        </w:r>
+      </w:del>
+      <w:ins w:id="74" w:author="Nathan" w:date="2015-03-09T21:38:00Z">
         <w:r>
           <w:t xml:space="preserve"> The annual contract size offered to Players will depend on </w:t>
         </w:r>
       </w:ins>
-      <w:ins w:id="64" w:author="Nathan" w:date="2015-03-09T21:39:00Z">
+      <w:ins w:id="75" w:author="Nathan" w:date="2015-03-09T21:39:00Z">
         <w:r>
           <w:t xml:space="preserve">the </w:t>
         </w:r>
       </w:ins>
-      <w:ins w:id="65" w:author="Nathan" w:date="2015-03-09T21:38:00Z">
+      <w:ins w:id="76" w:author="Nathan" w:date="2015-03-09T21:38:00Z">
         <w:r>
           <w:t xml:space="preserve">number of roster spots left, </w:t>
         </w:r>
       </w:ins>
-      <w:ins w:id="66" w:author="Nathan" w:date="2015-03-09T21:39:00Z">
-        <w:r>
-          <w:t xml:space="preserve">the amount of salary cap the Team has available, the current roster of the team, and the Player’s skill. At the beginning of each week, each Team will compute how much each available player would increase </w:t>
-        </w:r>
-      </w:ins>
-      <w:ins w:id="67" w:author="Nathan" w:date="2015-03-09T21:40:00Z">
+      <w:ins w:id="77" w:author="Nathan" w:date="2015-03-09T21:39:00Z">
+        <w:r>
+          <w:t xml:space="preserve">the amount of salary cap the Team has available, the current roster of the team, and the Player’s </w:t>
+        </w:r>
+      </w:ins>
+      <w:ins w:id="78" w:author="Derek Nordgren" w:date="2015-03-09T23:42:00Z">
+        <w:r>
+          <w:t>S</w:t>
+        </w:r>
+      </w:ins>
+      <w:ins w:id="79" w:author="Nathan" w:date="2015-03-09T21:39:00Z">
+        <w:r>
+          <w:t xml:space="preserve">kill. At the beginning of each week, each Team will compute how much each available </w:t>
+        </w:r>
+      </w:ins>
+      <w:ins w:id="80" w:author="Derek Nordgren" w:date="2015-03-09T23:42:00Z">
+        <w:r>
+          <w:t>P</w:t>
+        </w:r>
+      </w:ins>
+      <w:ins w:id="81" w:author="Nathan" w:date="2015-03-09T21:39:00Z">
+        <w:r>
+          <w:t xml:space="preserve">layer would increase </w:t>
+        </w:r>
+      </w:ins>
+      <w:ins w:id="82" w:author="Nathan" w:date="2015-03-09T21:40:00Z">
         <w:r>
           <w:t>its</w:t>
         </w:r>
       </w:ins>
-      <w:ins w:id="68" w:author="Nathan" w:date="2015-03-09T21:39:00Z">
+      <w:ins w:id="83" w:author="Nathan" w:date="2015-03-09T21:39:00Z">
         <w:r>
           <w:t xml:space="preserve"> </w:t>
         </w:r>
       </w:ins>
-      <w:ins w:id="69" w:author="Nathan" w:date="2015-03-09T21:40:00Z">
-        <w:r>
-          <w:t xml:space="preserve">Power Index, based on how the Player’s skill would fit into the current roster. </w:t>
-        </w:r>
-      </w:ins>
-      <w:ins w:id="70" w:author="Nathan" w:date="2015-03-09T21:41:00Z">
+      <w:ins w:id="84" w:author="Nathan" w:date="2015-03-09T21:40:00Z">
+        <w:r>
+          <w:t xml:space="preserve">Power Index, based on how the Player’s </w:t>
+        </w:r>
+      </w:ins>
+      <w:ins w:id="85" w:author="Derek Nordgren" w:date="2015-03-09T23:42:00Z">
+        <w:r>
+          <w:t>S</w:t>
+        </w:r>
+      </w:ins>
+      <w:ins w:id="86" w:author="Nathan" w:date="2015-03-09T21:40:00Z">
+        <w:r>
+          <w:t xml:space="preserve">kill would fit into the current roster. </w:t>
+        </w:r>
+      </w:ins>
+      <w:ins w:id="87" w:author="Nathan" w:date="2015-03-09T21:41:00Z">
         <w:r>
           <w:t>Teams will then make offers to the</w:t>
         </w:r>
       </w:ins>
-      <w:ins w:id="71" w:author="Nathan" w:date="2015-03-09T21:43:00Z">
+      <w:ins w:id="88" w:author="Nathan" w:date="2015-03-09T21:43:00Z">
         <w:r>
           <w:t xml:space="preserve"> </w:t>
         </w:r>
@@ -937,17 +1023,17 @@
           </m:r>
         </m:oMath>
       </w:ins>
-      <w:ins w:id="72" w:author="Nathan" w:date="2015-03-09T21:41:00Z">
+      <w:ins w:id="89" w:author="Nathan" w:date="2015-03-09T21:41:00Z">
         <w:r>
           <w:t xml:space="preserve"> players</w:t>
         </w:r>
       </w:ins>
-      <w:ins w:id="73" w:author="Nathan" w:date="2015-03-09T21:42:00Z">
+      <w:ins w:id="90" w:author="Nathan" w:date="2015-03-09T21:42:00Z">
         <w:r>
           <w:t xml:space="preserve"> that will increase their Power Index the most</w:t>
         </w:r>
       </w:ins>
-      <w:ins w:id="74" w:author="Nathan" w:date="2015-03-09T21:43:00Z">
+      <w:ins w:id="91" w:author="Nathan" w:date="2015-03-09T21:43:00Z">
         <w:r>
           <w:t>, where</w:t>
         </w:r>
@@ -963,9 +1049,19 @@
           <w:t xml:space="preserve"> is the number of roster spots available. The size of the contract</w:t>
         </w:r>
       </w:ins>
-      <w:ins w:id="75" w:author="Nathan" w:date="2015-03-09T21:47:00Z">
-        <w:r>
-          <w:t xml:space="preserve"> for player </w:t>
+      <w:ins w:id="92" w:author="Nathan" w:date="2015-03-09T21:47:00Z">
+        <w:r>
+          <w:t xml:space="preserve"> for </w:t>
+        </w:r>
+      </w:ins>
+      <w:ins w:id="93" w:author="Derek Nordgren" w:date="2015-03-09T23:42:00Z">
+        <w:r>
+          <w:t>P</w:t>
+        </w:r>
+      </w:ins>
+      <w:ins w:id="94" w:author="Nathan" w:date="2015-03-09T21:47:00Z">
+        <w:r>
+          <w:t xml:space="preserve">layer </w:t>
         </w:r>
         <m:oMath>
           <m:r>
@@ -976,7 +1072,7 @@
           </m:r>
         </m:oMath>
       </w:ins>
-      <w:ins w:id="76" w:author="Nathan" w:date="2015-03-09T21:43:00Z">
+      <w:ins w:id="95" w:author="Nathan" w:date="2015-03-09T21:43:00Z">
         <w:r>
           <w:t xml:space="preserve"> will be computed as follows:</w:t>
         </w:r>
@@ -986,184 +1082,156 @@
       <w:pPr>
         <w:pStyle w:val="Normal1"/>
         <w:rPr>
-          <w:ins w:id="77" w:author="Nathan" w:date="2015-03-09T21:46:00Z"/>
-        </w:rPr>
-      </w:pPr>
-      <m:oMathPara>
-        <m:oMath>
-          <m:r>
-            <w:ins w:id="78" w:author="Nathan" w:date="2015-03-09T21:46:00Z">
+          <w:ins w:id="96" w:author="Nathan" w:date="2015-03-09T21:46:00Z"/>
+        </w:rPr>
+      </w:pPr>
+      <w:ins w:id="97" w:author="Nathan" w:date="2015-03-09T21:46:00Z">
+        <m:oMathPara>
+          <m:oMath>
+            <m:r>
               <w:rPr>
                 <w:rFonts w:ascii="Cambria Math" w:hAnsi="Cambria Math"/>
               </w:rPr>
               <m:t>offe</m:t>
-            </w:ins>
-          </m:r>
-          <m:sSub>
-            <m:sSubPr>
-              <m:ctrlPr>
-                <w:ins w:id="79" w:author="Nathan" w:date="2015-03-09T21:46:00Z">
+            </m:r>
+            <m:sSub>
+              <m:sSubPr>
+                <m:ctrlPr>
                   <w:rPr>
                     <w:rFonts w:ascii="Cambria Math" w:hAnsi="Cambria Math"/>
                     <w:i/>
                   </w:rPr>
-                </w:ins>
-              </m:ctrlPr>
-            </m:sSubPr>
-            <m:e>
-              <m:r>
-                <w:ins w:id="80" w:author="Nathan" w:date="2015-03-09T21:46:00Z">
+                </m:ctrlPr>
+              </m:sSubPr>
+              <m:e>
+                <m:r>
                   <w:rPr>
                     <w:rFonts w:ascii="Cambria Math" w:hAnsi="Cambria Math"/>
                   </w:rPr>
                   <m:t>r</m:t>
-                </w:ins>
-              </m:r>
-            </m:e>
-            <m:sub>
-              <m:r>
-                <w:ins w:id="81" w:author="Nathan" w:date="2015-03-09T21:46:00Z">
+                </m:r>
+              </m:e>
+              <m:sub>
+                <m:r>
                   <w:rPr>
                     <w:rFonts w:ascii="Cambria Math" w:hAnsi="Cambria Math"/>
                   </w:rPr>
                   <m:t>i</m:t>
-                </w:ins>
-              </m:r>
-            </m:sub>
-          </m:sSub>
-          <m:r>
-            <w:ins w:id="82" w:author="Nathan" w:date="2015-03-09T21:46:00Z">
+                </m:r>
+              </m:sub>
+            </m:sSub>
+            <m:r>
               <w:rPr>
                 <w:rFonts w:ascii="Cambria Math" w:hAnsi="Cambria Math"/>
               </w:rPr>
               <m:t>=</m:t>
-            </w:ins>
-          </m:r>
-          <m:f>
-            <m:fPr>
-              <m:ctrlPr>
-                <w:ins w:id="83" w:author="Nathan" w:date="2015-03-09T21:46:00Z">
+            </m:r>
+            <m:f>
+              <m:fPr>
+                <m:ctrlPr>
                   <w:rPr>
                     <w:rFonts w:ascii="Cambria Math" w:hAnsi="Cambria Math"/>
                     <w:i/>
                   </w:rPr>
-                </w:ins>
-              </m:ctrlPr>
-            </m:fPr>
-            <m:num>
-              <m:sSub>
-                <m:sSubPr>
-                  <m:ctrlPr>
-                    <w:ins w:id="84" w:author="Nathan" w:date="2015-03-09T21:46:00Z">
+                </m:ctrlPr>
+              </m:fPr>
+              <m:num>
+                <m:sSub>
+                  <m:sSubPr>
+                    <m:ctrlPr>
                       <w:rPr>
                         <w:rFonts w:ascii="Cambria Math" w:hAnsi="Cambria Math"/>
                         <w:i/>
                       </w:rPr>
-                    </w:ins>
-                  </m:ctrlPr>
-                </m:sSubPr>
-                <m:e>
-                  <m:r>
-                    <w:ins w:id="85" w:author="Nathan" w:date="2015-03-09T21:46:00Z">
+                    </m:ctrlPr>
+                  </m:sSubPr>
+                  <m:e>
+                    <m:r>
                       <w:rPr>
                         <w:rFonts w:ascii="Cambria Math" w:hAnsi="Cambria Math"/>
                       </w:rPr>
                       <m:t>∆</m:t>
-                    </w:ins>
-                  </m:r>
-                </m:e>
-                <m:sub>
-                  <m:r>
-                    <w:ins w:id="86" w:author="Nathan" w:date="2015-03-09T21:46:00Z">
+                    </m:r>
+                  </m:e>
+                  <m:sub>
+                    <m:r>
                       <w:rPr>
                         <w:rFonts w:ascii="Cambria Math" w:hAnsi="Cambria Math"/>
                       </w:rPr>
                       <m:t>i</m:t>
-                    </w:ins>
-                  </m:r>
-                </m:sub>
-              </m:sSub>
-            </m:num>
-            <m:den>
-              <m:nary>
-                <m:naryPr>
-                  <m:chr m:val="∑"/>
-                  <m:limLoc m:val="undOvr"/>
-                  <m:supHide m:val="1"/>
-                  <m:ctrlPr>
-                    <w:ins w:id="87" w:author="Nathan" w:date="2015-03-09T21:46:00Z">
+                    </m:r>
+                  </m:sub>
+                </m:sSub>
+              </m:num>
+              <m:den>
+                <m:nary>
+                  <m:naryPr>
+                    <m:chr m:val="∑"/>
+                    <m:limLoc m:val="undOvr"/>
+                    <m:supHide m:val="1"/>
+                    <m:ctrlPr>
                       <w:rPr>
                         <w:rFonts w:ascii="Cambria Math" w:hAnsi="Cambria Math"/>
                         <w:i/>
                       </w:rPr>
-                    </w:ins>
-                  </m:ctrlPr>
-                </m:naryPr>
-                <m:sub>
-                  <m:r>
-                    <w:ins w:id="88" w:author="Nathan" w:date="2015-03-09T21:46:00Z">
+                    </m:ctrlPr>
+                  </m:naryPr>
+                  <m:sub>
+                    <m:r>
                       <w:rPr>
                         <w:rFonts w:ascii="Cambria Math" w:hAnsi="Cambria Math"/>
                       </w:rPr>
                       <m:t>p∈P</m:t>
-                    </w:ins>
-                  </m:r>
-                </m:sub>
-                <m:sup/>
-                <m:e>
-                  <m:sSub>
-                    <m:sSubPr>
-                      <m:ctrlPr>
-                        <w:ins w:id="89" w:author="Nathan" w:date="2015-03-09T21:46:00Z">
+                    </m:r>
+                  </m:sub>
+                  <m:sup/>
+                  <m:e>
+                    <m:sSub>
+                      <m:sSubPr>
+                        <m:ctrlPr>
                           <w:rPr>
                             <w:rFonts w:ascii="Cambria Math" w:hAnsi="Cambria Math"/>
                             <w:i/>
                           </w:rPr>
-                        </w:ins>
-                      </m:ctrlPr>
-                    </m:sSubPr>
-                    <m:e>
-                      <m:r>
-                        <w:ins w:id="90" w:author="Nathan" w:date="2015-03-09T21:46:00Z">
+                        </m:ctrlPr>
+                      </m:sSubPr>
+                      <m:e>
+                        <m:r>
                           <w:rPr>
                             <w:rFonts w:ascii="Cambria Math" w:hAnsi="Cambria Math"/>
                           </w:rPr>
                           <m:t>∆</m:t>
-                        </w:ins>
-                      </m:r>
-                    </m:e>
-                    <m:sub>
-                      <m:r>
-                        <w:ins w:id="91" w:author="Nathan" w:date="2015-03-09T21:46:00Z">
+                        </m:r>
+                      </m:e>
+                      <m:sub>
+                        <m:r>
                           <w:rPr>
                             <w:rFonts w:ascii="Cambria Math" w:hAnsi="Cambria Math"/>
                           </w:rPr>
                           <m:t>p</m:t>
-                        </w:ins>
-                      </m:r>
-                    </m:sub>
-                  </m:sSub>
-                </m:e>
-              </m:nary>
-            </m:den>
-          </m:f>
-          <m:r>
-            <w:ins w:id="92" w:author="Nathan" w:date="2015-03-09T21:46:00Z">
+                        </m:r>
+                      </m:sub>
+                    </m:sSub>
+                  </m:e>
+                </m:nary>
+              </m:den>
+            </m:f>
+            <m:r>
               <w:rPr>
                 <w:rFonts w:ascii="Cambria Math" w:hAnsi="Cambria Math"/>
               </w:rPr>
               <m:t>*salary cap remaining</m:t>
-            </w:ins>
-          </m:r>
-        </m:oMath>
-      </m:oMathPara>
+            </m:r>
+          </m:oMath>
+        </m:oMathPara>
+      </w:ins>
     </w:p>
     <w:p>
       <w:pPr>
         <w:pStyle w:val="Normal1"/>
       </w:pPr>
       <w:proofErr w:type="gramStart"/>
-      <w:ins w:id="93" w:author="Nathan" w:date="2015-03-09T21:46:00Z">
+      <w:ins w:id="98" w:author="Nathan" w:date="2015-03-09T21:46:00Z">
         <w:r>
           <w:t>where</w:t>
         </w:r>
@@ -1176,7 +1244,7 @@
         <m:sSub>
           <m:sSubPr>
             <m:ctrlPr>
-              <w:ins w:id="94" w:author="Nathan" w:date="2015-03-09T21:47:00Z">
+              <w:ins w:id="99" w:author="Nathan" w:date="2015-03-09T21:47:00Z">
                 <w:rPr>
                   <w:rFonts w:ascii="Cambria Math" w:hAnsi="Cambria Math"/>
                   <w:i/>
@@ -1185,28 +1253,28 @@
             </m:ctrlPr>
           </m:sSubPr>
           <m:e>
-            <m:r>
-              <w:ins w:id="95" w:author="Nathan" w:date="2015-03-09T21:47:00Z">
+            <w:ins w:id="100" w:author="Nathan" w:date="2015-03-09T21:47:00Z">
+              <m:r>
                 <w:rPr>
                   <w:rFonts w:ascii="Cambria Math" w:hAnsi="Cambria Math"/>
                 </w:rPr>
                 <m:t>∆</m:t>
-              </w:ins>
-            </m:r>
+              </m:r>
+            </w:ins>
           </m:e>
           <m:sub>
-            <m:r>
-              <w:ins w:id="96" w:author="Nathan" w:date="2015-03-09T21:47:00Z">
+            <w:ins w:id="101" w:author="Nathan" w:date="2015-03-09T21:47:00Z">
+              <m:r>
                 <w:rPr>
                   <w:rFonts w:ascii="Cambria Math" w:hAnsi="Cambria Math"/>
                 </w:rPr>
                 <m:t>i</m:t>
-              </w:ins>
-            </m:r>
+              </m:r>
+            </w:ins>
           </m:sub>
         </m:sSub>
       </m:oMath>
-      <w:ins w:id="97" w:author="Nathan" w:date="2015-03-09T21:47:00Z">
+      <w:ins w:id="102" w:author="Nathan" w:date="2015-03-09T21:47:00Z">
         <w:r>
           <w:t xml:space="preserve"> is the amount that adding Player </w:t>
         </w:r>
@@ -1222,7 +1290,7 @@
           <w:t xml:space="preserve"> changes the Team</w:t>
         </w:r>
       </w:ins>
-      <w:ins w:id="98" w:author="Nathan" w:date="2015-03-09T21:48:00Z">
+      <w:ins w:id="103" w:author="Nathan" w:date="2015-03-09T21:48:00Z">
         <w:r>
           <w:t xml:space="preserve">’s Power Index, and </w:t>
         </w:r>
@@ -1264,8 +1332,8 @@
         <w:pStyle w:val="Heading1"/>
         <w:contextualSpacing w:val="0"/>
       </w:pPr>
-      <w:bookmarkStart w:id="99" w:name="h.j4hqekh4fbdh" w:colFirst="0" w:colLast="0"/>
-      <w:bookmarkEnd w:id="99"/>
+      <w:bookmarkStart w:id="104" w:name="h.j4hqekh4fbdh" w:colFirst="0" w:colLast="0"/>
+      <w:bookmarkEnd w:id="104"/>
       <w:r>
         <w:rPr>
           <w:rFonts w:ascii="Arial" w:eastAsia="Arial" w:hAnsi="Arial" w:cs="Arial"/>
@@ -1321,6 +1389,9 @@
     <w:p>
       <w:pPr>
         <w:pStyle w:val="Normal1"/>
+        <w:rPr>
+          <w:ins w:id="105" w:author="Derek Nordgren" w:date="2015-03-09T23:30:00Z"/>
+        </w:rPr>
       </w:pPr>
       <w:r>
         <w:t xml:space="preserve">The league will consist of a fixed number of Teams (30). Each iteration, an offseason period consisting of </w:t>
@@ -1343,22 +1414,22 @@
       <w:r>
         <w:t xml:space="preserve"> is a fixed simulation parameter) will occur</w:t>
       </w:r>
-      <w:ins w:id="100" w:author="Nathan" w:date="2015-03-08T23:52:00Z">
+      <w:ins w:id="106" w:author="Nathan" w:date="2015-03-08T23:52:00Z">
         <w:r>
           <w:t xml:space="preserve">, in which </w:t>
         </w:r>
       </w:ins>
-      <w:ins w:id="101" w:author="Nathan" w:date="2015-03-08T23:53:00Z">
+      <w:ins w:id="107" w:author="Nathan" w:date="2015-03-08T23:53:00Z">
         <w:r>
           <w:t>T</w:t>
         </w:r>
       </w:ins>
-      <w:ins w:id="102" w:author="Nathan" w:date="2015-03-08T23:52:00Z">
+      <w:ins w:id="108" w:author="Nathan" w:date="2015-03-08T23:52:00Z">
         <w:r>
           <w:t xml:space="preserve">eams make offers, and Players choose to accept or reject them. </w:t>
         </w:r>
       </w:ins>
-      <w:del w:id="103" w:author="Nathan" w:date="2015-03-08T23:52:00Z">
+      <w:del w:id="109" w:author="Nathan" w:date="2015-03-08T23:52:00Z">
         <w:r>
           <w:delText xml:space="preserve">. Each week, a Team will have the ability to offer a contract to </w:delText>
         </w:r>
@@ -1371,19 +1442,19 @@
         <w:r>
           <w:delText xml:space="preserve"> Players (where </w:delText>
         </w:r>
-        <w:commentRangeStart w:id="104"/>
+        <w:commentRangeStart w:id="110"/>
         <w:r>
           <w:rPr>
             <w:i/>
           </w:rPr>
           <w:delText>p</w:delText>
         </w:r>
-        <w:commentRangeEnd w:id="104"/>
+        <w:commentRangeEnd w:id="110"/>
         <w:r>
           <w:rPr>
             <w:rStyle w:val="CommentReference"/>
           </w:rPr>
-          <w:commentReference w:id="104"/>
+          <w:commentReference w:id="110"/>
         </w:r>
         <w:r>
           <w:rPr>
@@ -1398,49 +1469,273 @@
       <w:r>
         <w:t xml:space="preserve">As the number of </w:t>
       </w:r>
-      <w:commentRangeStart w:id="105"/>
+      <w:commentRangeStart w:id="111"/>
+      <w:r>
+        <w:t>weeks</w:t>
+      </w:r>
+      <w:commentRangeEnd w:id="111"/>
+      <w:r>
+        <w:rPr>
+          <w:rStyle w:val="CommentReference"/>
+        </w:rPr>
+        <w:commentReference w:id="111"/>
+      </w:r>
+      <w:r>
+        <w:t xml:space="preserve"> increases,</w:t>
+      </w:r>
+      <w:ins w:id="112" w:author="Derek Nordgren" w:date="2015-03-09T23:01:00Z">
+        <w:r>
+          <w:t xml:space="preserve"> </w:t>
+        </w:r>
+      </w:ins>
+      <w:del w:id="113" w:author="Derek Nordgren" w:date="2015-03-09T23:01:00Z">
+        <w:r>
+          <w:delText xml:space="preserve"> both Teams and </w:delText>
+        </w:r>
+      </w:del>
+      <w:r>
+        <w:t xml:space="preserve">Players will become more desperate. </w:t>
+      </w:r>
+      <w:commentRangeStart w:id="114"/>
+      <w:r>
+        <w:t xml:space="preserve">A Player’s thresholds for contract acceptance will decrease, as the Player is motivated to be signed by a Team by the end of the offseason period. </w:t>
+      </w:r>
+      <w:commentRangeEnd w:id="114"/>
+      <w:r>
+        <w:rPr>
+          <w:rStyle w:val="CommentReference"/>
+        </w:rPr>
+        <w:commentReference w:id="114"/>
+      </w:r>
+      <w:ins w:id="115" w:author="Derek Nordgren" w:date="2015-03-09T23:01:00Z">
+        <w:r>
+          <w:t xml:space="preserve">The Player’s thresholds </w:t>
+        </w:r>
+      </w:ins>
+      <w:ins w:id="116" w:author="Derek Nordgren" w:date="2015-03-09T23:30:00Z">
+        <w:r>
+          <w:t>for contract acceptance will decrease due to the following function:</w:t>
+        </w:r>
+      </w:ins>
+    </w:p>
+    <w:p>
+      <w:pPr>
+        <w:pStyle w:val="Normal1"/>
+        <w:rPr>
+          <w:ins w:id="117" w:author="Derek Nordgren" w:date="2015-03-09T23:30:00Z"/>
+        </w:rPr>
+      </w:pPr>
+      <w:ins w:id="118" w:author="Derek Nordgren" w:date="2015-03-09T23:33:00Z">
+        <m:oMathPara>
+          <m:oMath>
+            <m:r>
+              <w:rPr>
+                <w:rFonts w:ascii="Cambria Math" w:hAnsi="Cambria Math"/>
+              </w:rPr>
+              <m:t>player contract acceptance=1-</m:t>
+            </m:r>
+            <m:f>
+              <m:fPr>
+                <m:ctrlPr>
+                  <w:rPr>
+                    <w:rFonts w:ascii="Cambria Math" w:hAnsi="Cambria Math"/>
+                    <w:i/>
+                  </w:rPr>
+                </m:ctrlPr>
+              </m:fPr>
+              <m:num>
+                <m:sSup>
+                  <m:sSupPr>
+                    <m:ctrlPr>
+                      <w:rPr>
+                        <w:rFonts w:ascii="Cambria Math" w:hAnsi="Cambria Math"/>
+                        <w:i/>
+                      </w:rPr>
+                    </m:ctrlPr>
+                  </m:sSupPr>
+                  <m:e>
+                    <m:r>
+                      <w:rPr>
+                        <w:rFonts w:ascii="Cambria Math" w:hAnsi="Cambria Math"/>
+                      </w:rPr>
+                      <m:t>i</m:t>
+                    </m:r>
+                  </m:e>
+                  <m:sup>
+                    <m:r>
+                      <w:rPr>
+                        <w:rFonts w:ascii="Cambria Math" w:hAnsi="Cambria Math"/>
+                      </w:rPr>
+                      <m:t>2</m:t>
+                    </m:r>
+                  </m:sup>
+                </m:sSup>
+              </m:num>
+              <m:den>
+                <m:r>
+                  <w:rPr>
+                    <w:rFonts w:ascii="Cambria Math" w:hAnsi="Cambria Math"/>
+                  </w:rPr>
+                  <m:t>2</m:t>
+                </m:r>
+                <m:sSup>
+                  <m:sSupPr>
+                    <m:ctrlPr>
+                      <w:rPr>
+                        <w:rFonts w:ascii="Cambria Math" w:hAnsi="Cambria Math"/>
+                        <w:i/>
+                      </w:rPr>
+                    </m:ctrlPr>
+                  </m:sSupPr>
+                  <m:e>
+                    <m:r>
+                      <w:rPr>
+                        <w:rFonts w:ascii="Cambria Math" w:hAnsi="Cambria Math"/>
+                      </w:rPr>
+                      <m:t>w</m:t>
+                    </m:r>
+                  </m:e>
+                  <m:sup>
+                    <m:r>
+                      <w:rPr>
+                        <w:rFonts w:ascii="Cambria Math" w:hAnsi="Cambria Math"/>
+                      </w:rPr>
+                      <m:t>2</m:t>
+                    </m:r>
+                  </m:sup>
+                </m:sSup>
+              </m:den>
+            </m:f>
+          </m:oMath>
+        </m:oMathPara>
+      </w:ins>
+    </w:p>
+    <w:p>
+      <w:pPr>
+        <w:pStyle w:val="Normal1"/>
+        <w:rPr>
+          <w:ins w:id="119" w:author="Derek Nordgren" w:date="2015-03-09T23:44:00Z"/>
+        </w:rPr>
+      </w:pPr>
       <w:proofErr w:type="gramStart"/>
-      <w:r>
-        <w:t>weeks</w:t>
-      </w:r>
-      <w:commentRangeEnd w:id="105"/>
+      <w:ins w:id="120" w:author="Derek Nordgren" w:date="2015-03-09T23:31:00Z">
+        <w:r>
+          <w:t>w</w:t>
+        </w:r>
+        <w:r>
+          <w:t>here</w:t>
+        </w:r>
+      </w:ins>
       <w:proofErr w:type="gramEnd"/>
-      <w:r>
-        <w:rPr>
-          <w:rStyle w:val="CommentReference"/>
-        </w:rPr>
-        <w:commentReference w:id="105"/>
-      </w:r>
-      <w:r>
-        <w:t xml:space="preserve"> increases, both Teams and Players will become more desperate. </w:t>
-      </w:r>
-      <w:commentRangeStart w:id="106"/>
-      <w:r>
-        <w:t xml:space="preserve">A Player’s thresholds for contract acceptance will decrease, as the Player is motivated to be signed by a Team by the end of the offseason period. </w:t>
-      </w:r>
-      <w:commentRangeEnd w:id="106"/>
-      <w:r>
-        <w:rPr>
-          <w:rStyle w:val="CommentReference"/>
-        </w:rPr>
-        <w:commentReference w:id="106"/>
-      </w:r>
-      <w:r>
-        <w:t>A Team’s contract offers will become more lucrative in an attempt to fill free space. Once the offseason period ends, each Team’s Power Index and the league average volatility will be computed before another offseason period begins.</w:t>
-      </w:r>
+      <w:ins w:id="121" w:author="Derek Nordgren" w:date="2015-03-09T23:33:00Z">
+        <w:r>
+          <w:t xml:space="preserve"> </w:t>
+        </w:r>
+        <w:proofErr w:type="spellStart"/>
+        <w:r>
+          <w:rPr>
+            <w:i/>
+          </w:rPr>
+          <w:t>i</w:t>
+        </w:r>
+      </w:ins>
+      <w:proofErr w:type="spellEnd"/>
+      <w:ins w:id="122" w:author="Derek Nordgren" w:date="2015-03-09T23:31:00Z">
+        <w:r>
+          <w:t xml:space="preserve"> is the current week of the offseason. Therefore, the Player’s contract acceptance threshold will decrease more quickly each week down to 50% of its original value by week </w:t>
+        </w:r>
+      </w:ins>
+      <w:ins w:id="123" w:author="Derek Nordgren" w:date="2015-03-09T23:32:00Z">
+        <w:r>
+          <w:rPr>
+            <w:i/>
+            <w:rPrChange w:id="124" w:author="Derek Nordgren" w:date="2015-03-09T23:32:00Z">
+              <w:rPr/>
+            </w:rPrChange>
+          </w:rPr>
+          <w:t>w</w:t>
+        </w:r>
+        <w:r>
+          <w:t>.</w:t>
+        </w:r>
+      </w:ins>
+      <w:del w:id="125" w:author="Derek Nordgren" w:date="2015-03-09T23:01:00Z">
+        <w:r>
+          <w:delText>A Team’s contract offers will become more lucrative in an attempt to fill free space.</w:delText>
+        </w:r>
+      </w:del>
+      <w:r>
+        <w:t xml:space="preserve"> </w:t>
+      </w:r>
+      <w:r>
+        <w:t>Once the offseason period ends, each Team’s Power Index and the league average volatility will be computed before another offseason period begins.</w:t>
+      </w:r>
+    </w:p>
+    <w:p>
+      <w:pPr>
+        <w:pStyle w:val="Normal1"/>
+        <w:rPr>
+          <w:ins w:id="126" w:author="Derek Nordgren" w:date="2015-03-09T23:44:00Z"/>
+        </w:rPr>
+      </w:pPr>
+    </w:p>
+    <w:p>
+      <w:pPr>
+        <w:pStyle w:val="Normal1"/>
+      </w:pPr>
+      <w:ins w:id="127" w:author="Derek Nordgren" w:date="2015-03-09T23:44:00Z">
+        <w:r>
+          <w:lastRenderedPageBreak/>
+          <w:t>During the first week of the offseason, Teams will offe</w:t>
+        </w:r>
+        <w:r>
+          <w:t xml:space="preserve">r </w:t>
+        </w:r>
+      </w:ins>
+      <w:ins w:id="128" w:author="Derek Nordgren" w:date="2015-03-09T23:50:00Z">
+        <w:r>
+          <w:t>5-year</w:t>
+        </w:r>
+      </w:ins>
+      <w:ins w:id="129" w:author="Derek Nordgren" w:date="2015-03-09T23:44:00Z">
+        <w:r>
+          <w:t xml:space="preserve"> contracts. Each week, the length of the contract offered by each Team will decrease; however, each Team will have a parameter (generated from a distribution) governing how quickly its contract offer lengths decrease. The result number of years will be rounded up to the nearest whole year. For example, a Team may decrease </w:t>
+        </w:r>
+      </w:ins>
+      <w:ins w:id="130" w:author="Derek Nordgren" w:date="2015-03-09T23:49:00Z">
+        <w:r>
+          <w:t xml:space="preserve">its contract length by 0.33 every week; therefore the Team will offer </w:t>
+        </w:r>
+      </w:ins>
+      <w:bookmarkStart w:id="131" w:name="_GoBack"/>
+      <w:bookmarkEnd w:id="131"/>
+      <w:ins w:id="132" w:author="Derek Nordgren" w:date="2015-03-09T23:50:00Z">
+        <w:r>
+          <w:t>5-year</w:t>
+        </w:r>
+      </w:ins>
+      <w:ins w:id="133" w:author="Derek Nordgren" w:date="2015-03-09T23:49:00Z">
+        <w:r>
+          <w:t xml:space="preserve"> contracts for offseason weeks 1, 2, and 3.</w:t>
+        </w:r>
+      </w:ins>
+      <w:ins w:id="134" w:author="Derek Nordgren" w:date="2015-03-09T23:44:00Z">
+        <w:r>
+          <w:t xml:space="preserve"> </w:t>
+        </w:r>
+      </w:ins>
     </w:p>
     <w:p>
       <w:pPr>
         <w:pStyle w:val="Heading1"/>
         <w:contextualSpacing w:val="0"/>
       </w:pPr>
-      <w:bookmarkStart w:id="107" w:name="h.jk95e2zfsi0c" w:colFirst="0" w:colLast="0"/>
-      <w:bookmarkEnd w:id="107"/>
+      <w:bookmarkStart w:id="135" w:name="h.jk95e2zfsi0c" w:colFirst="0" w:colLast="0"/>
+      <w:bookmarkEnd w:id="135"/>
       <w:r>
         <w:rPr>
           <w:rFonts w:ascii="Arial" w:eastAsia="Arial" w:hAnsi="Arial" w:cs="Arial"/>
         </w:rPr>
-        <w:lastRenderedPageBreak/>
         <w:t>Desired Emergent Behavior</w:t>
       </w:r>
     </w:p>
@@ -1468,8 +1763,8 @@
         <w:pStyle w:val="Normal1"/>
       </w:pPr>
     </w:p>
-    <w:commentRangeStart w:id="108"/>
-    <w:commentRangeStart w:id="109"/>
+    <w:commentRangeStart w:id="136"/>
+    <w:commentRangeStart w:id="137"/>
     <w:p>
       <w:pPr>
         <w:pStyle w:val="Normal1"/>
@@ -1548,7 +1843,7 @@
                       <m:chr m:val="∑"/>
                       <m:limLoc m:val="subSup"/>
                       <m:ctrlPr>
-                        <w:ins w:id="110" w:author="Nathan" w:date="2015-03-08T23:10:00Z">
+                        <w:ins w:id="138" w:author="Nathan" w:date="2015-03-08T23:10:00Z">
                           <w:rPr>
                             <w:rFonts w:ascii="Cambria Math" w:hAnsi="Cambria Math"/>
                             <w:i/>
@@ -1557,40 +1852,40 @@
                       </m:ctrlPr>
                     </m:naryPr>
                     <m:sub>
-                      <m:r>
-                        <w:ins w:id="111" w:author="Nathan" w:date="2015-03-08T23:10:00Z">
+                      <w:ins w:id="139" w:author="Nathan" w:date="2015-03-08T23:10:00Z">
+                        <m:r>
                           <w:rPr>
                             <w:rFonts w:ascii="Cambria Math" w:hAnsi="Cambria Math"/>
                           </w:rPr>
                           <m:t>d=1</m:t>
-                        </w:ins>
-                      </m:r>
+                        </m:r>
+                      </w:ins>
                     </m:sub>
                     <m:sup>
-                      <m:r>
-                        <w:ins w:id="112" w:author="Nathan" w:date="2015-03-08T23:11:00Z">
+                      <w:ins w:id="140" w:author="Nathan" w:date="2015-03-08T23:11:00Z">
+                        <m:r>
                           <w:rPr>
                             <w:rFonts w:ascii="Cambria Math" w:hAnsi="Cambria Math"/>
                           </w:rPr>
                           <m:t>i-1</m:t>
-                        </w:ins>
-                      </m:r>
+                        </m:r>
+                      </w:ins>
                     </m:sup>
                     <m:e>
-                      <m:r>
-                        <w:ins w:id="113" w:author="Nathan" w:date="2015-03-08T23:12:00Z">
+                      <w:ins w:id="141" w:author="Nathan" w:date="2015-03-08T23:12:00Z">
+                        <m:r>
                           <w:rPr>
                             <w:rFonts w:ascii="Cambria Math" w:hAnsi="Cambria Math"/>
                           </w:rPr>
                           <m:t>(</m:t>
-                        </w:ins>
-                      </m:r>
+                        </m:r>
+                      </w:ins>
                       <m:d>
                         <m:dPr>
                           <m:begChr m:val="|"/>
                           <m:endChr m:val="|"/>
                           <m:ctrlPr>
-                            <w:ins w:id="114" w:author="Nathan" w:date="2015-03-08T23:11:00Z">
+                            <w:ins w:id="142" w:author="Nathan" w:date="2015-03-08T23:11:00Z">
                               <w:rPr>
                                 <w:rFonts w:ascii="Cambria Math" w:hAnsi="Cambria Math"/>
                                 <w:i/>
@@ -1602,7 +1897,7 @@
                           <m:sSub>
                             <m:sSubPr>
                               <m:ctrlPr>
-                                <w:ins w:id="115" w:author="Nathan" w:date="2015-03-08T23:11:00Z">
+                                <w:ins w:id="143" w:author="Nathan" w:date="2015-03-08T23:11:00Z">
                                   <w:rPr>
                                     <w:rFonts w:ascii="Cambria Math" w:hAnsi="Cambria Math"/>
                                     <w:i/>
@@ -1614,7 +1909,7 @@
                               <m:sSub>
                                 <m:sSubPr>
                                   <m:ctrlPr>
-                                    <w:ins w:id="116" w:author="Nathan" w:date="2015-03-08T23:11:00Z">
+                                    <w:ins w:id="144" w:author="Nathan" w:date="2015-03-08T23:11:00Z">
                                       <w:rPr>
                                         <w:rFonts w:ascii="Cambria Math" w:hAnsi="Cambria Math"/>
                                         <w:i/>
@@ -1623,50 +1918,50 @@
                                   </m:ctrlPr>
                                 </m:sSubPr>
                                 <m:e>
-                                  <m:r>
-                                    <w:ins w:id="117" w:author="Nathan" w:date="2015-03-08T23:11:00Z">
+                                  <w:ins w:id="145" w:author="Nathan" w:date="2015-03-08T23:11:00Z">
+                                    <m:r>
                                       <w:rPr>
                                         <w:rFonts w:ascii="Cambria Math" w:hAnsi="Cambria Math"/>
                                       </w:rPr>
                                       <m:t>I</m:t>
-                                    </w:ins>
-                                  </m:r>
+                                    </m:r>
+                                  </w:ins>
                                 </m:e>
                                 <m:sub>
-                                  <m:r>
-                                    <w:ins w:id="118" w:author="Nathan" w:date="2015-03-08T23:11:00Z">
+                                  <w:ins w:id="146" w:author="Nathan" w:date="2015-03-08T23:11:00Z">
+                                    <m:r>
                                       <w:rPr>
                                         <w:rFonts w:ascii="Cambria Math" w:hAnsi="Cambria Math"/>
                                       </w:rPr>
                                       <m:t>t</m:t>
-                                    </w:ins>
-                                  </m:r>
+                                    </m:r>
+                                  </w:ins>
                                 </m:sub>
                               </m:sSub>
                             </m:e>
                             <m:sub>
-                              <m:r>
-                                <w:ins w:id="119" w:author="Nathan" w:date="2015-03-08T23:11:00Z">
+                              <w:ins w:id="147" w:author="Nathan" w:date="2015-03-08T23:11:00Z">
+                                <m:r>
                                   <w:rPr>
                                     <w:rFonts w:ascii="Cambria Math" w:hAnsi="Cambria Math"/>
                                   </w:rPr>
                                   <m:t>i</m:t>
-                                </w:ins>
-                              </m:r>
+                                </m:r>
+                              </w:ins>
                             </m:sub>
                           </m:sSub>
-                          <m:r>
-                            <w:ins w:id="120" w:author="Nathan" w:date="2015-03-08T23:11:00Z">
+                          <w:ins w:id="148" w:author="Nathan" w:date="2015-03-08T23:11:00Z">
+                            <m:r>
                               <w:rPr>
                                 <w:rFonts w:ascii="Cambria Math" w:hAnsi="Cambria Math"/>
                               </w:rPr>
                               <m:t>-</m:t>
-                            </w:ins>
-                          </m:r>
+                            </m:r>
+                          </w:ins>
                           <m:sSub>
                             <m:sSubPr>
                               <m:ctrlPr>
-                                <w:ins w:id="121" w:author="Nathan" w:date="2015-03-08T23:11:00Z">
+                                <w:ins w:id="149" w:author="Nathan" w:date="2015-03-08T23:11:00Z">
                                   <w:rPr>
                                     <w:rFonts w:ascii="Cambria Math" w:hAnsi="Cambria Math"/>
                                     <w:i/>
@@ -1678,7 +1973,7 @@
                               <m:sSub>
                                 <m:sSubPr>
                                   <m:ctrlPr>
-                                    <w:ins w:id="122" w:author="Nathan" w:date="2015-03-08T23:11:00Z">
+                                    <w:ins w:id="150" w:author="Nathan" w:date="2015-03-08T23:11:00Z">
                                       <w:rPr>
                                         <w:rFonts w:ascii="Cambria Math" w:hAnsi="Cambria Math"/>
                                         <w:i/>
@@ -1687,52 +1982,52 @@
                                   </m:ctrlPr>
                                 </m:sSubPr>
                                 <m:e>
-                                  <m:r>
-                                    <w:ins w:id="123" w:author="Nathan" w:date="2015-03-08T23:11:00Z">
+                                  <w:ins w:id="151" w:author="Nathan" w:date="2015-03-08T23:11:00Z">
+                                    <m:r>
                                       <w:rPr>
                                         <w:rFonts w:ascii="Cambria Math" w:hAnsi="Cambria Math"/>
                                       </w:rPr>
                                       <m:t>I</m:t>
-                                    </w:ins>
-                                  </m:r>
+                                    </m:r>
+                                  </w:ins>
                                 </m:e>
                                 <m:sub>
-                                  <m:r>
-                                    <w:ins w:id="124" w:author="Nathan" w:date="2015-03-08T23:11:00Z">
+                                  <w:ins w:id="152" w:author="Nathan" w:date="2015-03-08T23:11:00Z">
+                                    <m:r>
                                       <w:rPr>
                                         <w:rFonts w:ascii="Cambria Math" w:hAnsi="Cambria Math"/>
                                       </w:rPr>
                                       <m:t>t</m:t>
-                                    </w:ins>
-                                  </m:r>
+                                    </m:r>
+                                  </w:ins>
                                 </m:sub>
                               </m:sSub>
                             </m:e>
                             <m:sub>
-                              <m:r>
-                                <w:ins w:id="125" w:author="Nathan" w:date="2015-03-08T23:11:00Z">
+                              <w:ins w:id="153" w:author="Nathan" w:date="2015-03-08T23:11:00Z">
+                                <m:r>
                                   <w:rPr>
                                     <w:rFonts w:ascii="Cambria Math" w:hAnsi="Cambria Math"/>
                                   </w:rPr>
                                   <m:t>i-d</m:t>
-                                </w:ins>
-                              </m:r>
+                                </m:r>
+                              </w:ins>
                             </m:sub>
                           </m:sSub>
                         </m:e>
                       </m:d>
-                      <m:r>
-                        <w:ins w:id="126" w:author="Nathan" w:date="2015-03-08T23:12:00Z">
+                      <w:ins w:id="154" w:author="Nathan" w:date="2015-03-08T23:12:00Z">
+                        <m:r>
                           <w:rPr>
                             <w:rFonts w:ascii="Cambria Math" w:hAnsi="Cambria Math"/>
                           </w:rPr>
                           <m:t>*</m:t>
-                        </w:ins>
-                      </m:r>
+                        </m:r>
+                      </w:ins>
                       <m:sSub>
                         <m:sSubPr>
                           <m:ctrlPr>
-                            <w:ins w:id="127" w:author="Nathan" w:date="2015-03-08T23:12:00Z">
+                            <w:ins w:id="155" w:author="Nathan" w:date="2015-03-08T23:12:00Z">
                               <w:rPr>
                                 <w:rFonts w:ascii="Cambria Math" w:hAnsi="Cambria Math"/>
                                 <w:i/>
@@ -1741,34 +2036,34 @@
                           </m:ctrlPr>
                         </m:sSubPr>
                         <m:e>
-                          <m:r>
-                            <w:ins w:id="128" w:author="Nathan" w:date="2015-03-08T23:12:00Z">
+                          <w:ins w:id="156" w:author="Nathan" w:date="2015-03-08T23:12:00Z">
+                            <m:r>
                               <w:rPr>
                                 <w:rFonts w:ascii="Cambria Math" w:hAnsi="Cambria Math"/>
                               </w:rPr>
                               <m:t>w</m:t>
-                            </w:ins>
-                          </m:r>
+                            </m:r>
+                          </w:ins>
                         </m:e>
                         <m:sub>
-                          <m:r>
-                            <w:ins w:id="129" w:author="Nathan" w:date="2015-03-08T23:12:00Z">
+                          <w:ins w:id="157" w:author="Nathan" w:date="2015-03-08T23:12:00Z">
+                            <m:r>
                               <w:rPr>
                                 <w:rFonts w:ascii="Cambria Math" w:hAnsi="Cambria Math"/>
                               </w:rPr>
                               <m:t>d</m:t>
-                            </w:ins>
-                          </m:r>
+                            </m:r>
+                          </w:ins>
                         </m:sub>
                       </m:sSub>
-                      <m:r>
-                        <w:ins w:id="130" w:author="Nathan" w:date="2015-03-08T23:12:00Z">
+                      <w:ins w:id="158" w:author="Nathan" w:date="2015-03-08T23:12:00Z">
+                        <m:r>
                           <w:rPr>
                             <w:rFonts w:ascii="Cambria Math" w:hAnsi="Cambria Math"/>
                           </w:rPr>
                           <m:t>)</m:t>
-                        </w:ins>
-                      </m:r>
+                        </m:r>
+                      </w:ins>
                     </m:e>
                   </m:nary>
                   <m:d>
@@ -1776,7 +2071,7 @@
                       <m:begChr m:val="|"/>
                       <m:endChr m:val="|"/>
                       <m:ctrlPr>
-                        <w:del w:id="131" w:author="Nathan" w:date="2015-03-08T23:11:00Z">
+                        <w:del w:id="159" w:author="Nathan" w:date="2015-03-08T23:11:00Z">
                           <w:rPr>
                             <w:rFonts w:ascii="Cambria Math" w:hAnsi="Cambria Math"/>
                             <w:i/>
@@ -1788,7 +2083,7 @@
                       <m:sSub>
                         <m:sSubPr>
                           <m:ctrlPr>
-                            <w:del w:id="132" w:author="Nathan" w:date="2015-03-08T23:11:00Z">
+                            <w:del w:id="160" w:author="Nathan" w:date="2015-03-08T23:11:00Z">
                               <w:rPr>
                                 <w:rFonts w:ascii="Cambria Math" w:hAnsi="Cambria Math"/>
                                 <w:i/>
@@ -1800,7 +2095,7 @@
                           <m:sSub>
                             <m:sSubPr>
                               <m:ctrlPr>
-                                <w:del w:id="133" w:author="Nathan" w:date="2015-03-08T23:11:00Z">
+                                <w:del w:id="161" w:author="Nathan" w:date="2015-03-08T23:11:00Z">
                                   <w:rPr>
                                     <w:rFonts w:ascii="Cambria Math" w:hAnsi="Cambria Math"/>
                                     <w:i/>
@@ -1809,50 +2104,50 @@
                               </m:ctrlPr>
                             </m:sSubPr>
                             <m:e>
-                              <m:r>
-                                <w:del w:id="134" w:author="Nathan" w:date="2015-03-08T23:11:00Z">
+                              <w:del w:id="162" w:author="Nathan" w:date="2015-03-08T23:11:00Z">
+                                <m:r>
                                   <w:rPr>
                                     <w:rFonts w:ascii="Cambria Math" w:hAnsi="Cambria Math"/>
                                   </w:rPr>
                                   <m:t>I</m:t>
-                                </w:del>
-                              </m:r>
+                                </m:r>
+                              </w:del>
                             </m:e>
                             <m:sub>
-                              <m:r>
-                                <w:del w:id="135" w:author="Nathan" w:date="2015-03-08T23:11:00Z">
+                              <w:del w:id="163" w:author="Nathan" w:date="2015-03-08T23:11:00Z">
+                                <m:r>
                                   <w:rPr>
                                     <w:rFonts w:ascii="Cambria Math" w:hAnsi="Cambria Math"/>
                                   </w:rPr>
                                   <m:t>t</m:t>
-                                </w:del>
-                              </m:r>
+                                </m:r>
+                              </w:del>
                             </m:sub>
                           </m:sSub>
                         </m:e>
                         <m:sub>
-                          <m:r>
-                            <w:del w:id="136" w:author="Nathan" w:date="2015-03-08T23:11:00Z">
+                          <w:del w:id="164" w:author="Nathan" w:date="2015-03-08T23:11:00Z">
+                            <m:r>
                               <w:rPr>
                                 <w:rFonts w:ascii="Cambria Math" w:hAnsi="Cambria Math"/>
                               </w:rPr>
                               <m:t>i</m:t>
-                            </w:del>
-                          </m:r>
+                            </m:r>
+                          </w:del>
                         </m:sub>
                       </m:sSub>
-                      <m:r>
-                        <w:del w:id="137" w:author="Nathan" w:date="2015-03-08T23:11:00Z">
+                      <w:del w:id="165" w:author="Nathan" w:date="2015-03-08T23:11:00Z">
+                        <m:r>
                           <w:rPr>
                             <w:rFonts w:ascii="Cambria Math" w:hAnsi="Cambria Math"/>
                           </w:rPr>
                           <m:t xml:space="preserve">  - </m:t>
-                        </w:del>
-                      </m:r>
+                        </m:r>
+                      </w:del>
                       <m:sSub>
                         <m:sSubPr>
                           <m:ctrlPr>
-                            <w:del w:id="138" w:author="Nathan" w:date="2015-03-08T23:11:00Z">
+                            <w:del w:id="166" w:author="Nathan" w:date="2015-03-08T23:11:00Z">
                               <w:rPr>
                                 <w:rFonts w:ascii="Cambria Math" w:hAnsi="Cambria Math"/>
                                 <w:i/>
@@ -1864,7 +2159,7 @@
                           <m:sSub>
                             <m:sSubPr>
                               <m:ctrlPr>
-                                <w:del w:id="139" w:author="Nathan" w:date="2015-03-08T23:11:00Z">
+                                <w:del w:id="167" w:author="Nathan" w:date="2015-03-08T23:11:00Z">
                                   <w:rPr>
                                     <w:rFonts w:ascii="Cambria Math" w:hAnsi="Cambria Math"/>
                                     <w:i/>
@@ -1873,54 +2168,54 @@
                               </m:ctrlPr>
                             </m:sSubPr>
                             <m:e>
-                              <m:r>
-                                <w:del w:id="140" w:author="Nathan" w:date="2015-03-08T23:11:00Z">
+                              <w:del w:id="168" w:author="Nathan" w:date="2015-03-08T23:11:00Z">
+                                <m:r>
                                   <w:rPr>
                                     <w:rFonts w:ascii="Cambria Math" w:hAnsi="Cambria Math"/>
                                   </w:rPr>
                                   <m:t>I</m:t>
-                                </w:del>
-                              </m:r>
+                                </m:r>
+                              </w:del>
                             </m:e>
                             <m:sub>
-                              <m:r>
-                                <w:del w:id="141" w:author="Nathan" w:date="2015-03-08T23:11:00Z">
+                              <w:del w:id="169" w:author="Nathan" w:date="2015-03-08T23:11:00Z">
+                                <m:r>
                                   <w:rPr>
                                     <w:rFonts w:ascii="Cambria Math" w:hAnsi="Cambria Math"/>
                                   </w:rPr>
                                   <m:t>t</m:t>
-                                </w:del>
-                              </m:r>
+                                </m:r>
+                              </w:del>
                             </m:sub>
                           </m:sSub>
                         </m:e>
                         <m:sub>
-                          <m:r>
-                            <w:del w:id="142" w:author="Nathan" w:date="2015-03-08T23:11:00Z">
+                          <w:del w:id="170" w:author="Nathan" w:date="2015-03-08T23:11:00Z">
+                            <m:r>
                               <w:rPr>
                                 <w:rFonts w:ascii="Cambria Math" w:hAnsi="Cambria Math"/>
                               </w:rPr>
                               <m:t>i-1</m:t>
-                            </w:del>
-                          </m:r>
+                            </m:r>
+                          </w:del>
                         </m:sub>
                       </m:sSub>
                     </m:e>
                   </m:d>
-                  <m:r>
-                    <w:del w:id="143" w:author="Nathan" w:date="2015-03-08T23:08:00Z">
+                  <w:del w:id="171" w:author="Nathan" w:date="2015-03-08T23:08:00Z">
+                    <m:r>
                       <w:rPr>
                         <w:rFonts w:ascii="Cambria Math" w:hAnsi="Cambria Math"/>
                       </w:rPr>
                       <m:t>+</m:t>
-                    </w:del>
-                  </m:r>
+                    </m:r>
+                  </w:del>
                   <m:d>
                     <m:dPr>
                       <m:begChr m:val="|"/>
                       <m:endChr m:val="|"/>
                       <m:ctrlPr>
-                        <w:del w:id="144" w:author="Nathan" w:date="2015-03-08T23:08:00Z">
+                        <w:del w:id="172" w:author="Nathan" w:date="2015-03-08T23:08:00Z">
                           <w:rPr>
                             <w:rFonts w:ascii="Cambria Math" w:hAnsi="Cambria Math"/>
                             <w:i/>
@@ -1932,7 +2227,7 @@
                       <m:sSub>
                         <m:sSubPr>
                           <m:ctrlPr>
-                            <w:del w:id="145" w:author="Nathan" w:date="2015-03-08T23:08:00Z">
+                            <w:del w:id="173" w:author="Nathan" w:date="2015-03-08T23:08:00Z">
                               <w:rPr>
                                 <w:rFonts w:ascii="Cambria Math" w:hAnsi="Cambria Math"/>
                                 <w:i/>
@@ -1944,7 +2239,7 @@
                           <m:sSub>
                             <m:sSubPr>
                               <m:ctrlPr>
-                                <w:del w:id="146" w:author="Nathan" w:date="2015-03-08T23:08:00Z">
+                                <w:del w:id="174" w:author="Nathan" w:date="2015-03-08T23:08:00Z">
                                   <w:rPr>
                                     <w:rFonts w:ascii="Cambria Math" w:hAnsi="Cambria Math"/>
                                     <w:i/>
@@ -1953,50 +2248,50 @@
                               </m:ctrlPr>
                             </m:sSubPr>
                             <m:e>
-                              <m:r>
-                                <w:del w:id="147" w:author="Nathan" w:date="2015-03-08T23:08:00Z">
+                              <w:del w:id="175" w:author="Nathan" w:date="2015-03-08T23:08:00Z">
+                                <m:r>
                                   <w:rPr>
                                     <w:rFonts w:ascii="Cambria Math" w:hAnsi="Cambria Math"/>
                                   </w:rPr>
                                   <m:t>I</m:t>
-                                </w:del>
-                              </m:r>
+                                </m:r>
+                              </w:del>
                             </m:e>
                             <m:sub>
-                              <m:r>
-                                <w:del w:id="148" w:author="Nathan" w:date="2015-03-08T23:08:00Z">
+                              <w:del w:id="176" w:author="Nathan" w:date="2015-03-08T23:08:00Z">
+                                <m:r>
                                   <w:rPr>
                                     <w:rFonts w:ascii="Cambria Math" w:hAnsi="Cambria Math"/>
                                   </w:rPr>
                                   <m:t>t</m:t>
-                                </w:del>
-                              </m:r>
+                                </m:r>
+                              </w:del>
                             </m:sub>
                           </m:sSub>
                         </m:e>
                         <m:sub>
-                          <m:r>
-                            <w:del w:id="149" w:author="Nathan" w:date="2015-03-08T23:08:00Z">
+                          <w:del w:id="177" w:author="Nathan" w:date="2015-03-08T23:08:00Z">
+                            <m:r>
                               <w:rPr>
                                 <w:rFonts w:ascii="Cambria Math" w:hAnsi="Cambria Math"/>
                               </w:rPr>
                               <m:t>i</m:t>
-                            </w:del>
-                          </m:r>
+                            </m:r>
+                          </w:del>
                         </m:sub>
                       </m:sSub>
-                      <m:r>
-                        <w:del w:id="150" w:author="Nathan" w:date="2015-03-08T23:08:00Z">
+                      <w:del w:id="178" w:author="Nathan" w:date="2015-03-08T23:08:00Z">
+                        <m:r>
                           <w:rPr>
                             <w:rFonts w:ascii="Cambria Math" w:hAnsi="Cambria Math"/>
                           </w:rPr>
                           <m:t xml:space="preserve"> – </m:t>
-                        </w:del>
-                      </m:r>
+                        </m:r>
+                      </w:del>
                       <m:sSub>
                         <m:sSubPr>
                           <m:ctrlPr>
-                            <w:del w:id="151" w:author="Nathan" w:date="2015-03-08T23:08:00Z">
+                            <w:del w:id="179" w:author="Nathan" w:date="2015-03-08T23:08:00Z">
                               <w:rPr>
                                 <w:rFonts w:ascii="Cambria Math" w:hAnsi="Cambria Math"/>
                                 <w:i/>
@@ -2008,7 +2303,7 @@
                           <m:sSub>
                             <m:sSubPr>
                               <m:ctrlPr>
-                                <w:del w:id="152" w:author="Nathan" w:date="2015-03-08T23:08:00Z">
+                                <w:del w:id="180" w:author="Nathan" w:date="2015-03-08T23:08:00Z">
                                   <w:rPr>
                                     <w:rFonts w:ascii="Cambria Math" w:hAnsi="Cambria Math"/>
                                     <w:i/>
@@ -2017,54 +2312,54 @@
                               </m:ctrlPr>
                             </m:sSubPr>
                             <m:e>
-                              <m:r>
-                                <w:del w:id="153" w:author="Nathan" w:date="2015-03-08T23:08:00Z">
+                              <w:del w:id="181" w:author="Nathan" w:date="2015-03-08T23:08:00Z">
+                                <m:r>
                                   <w:rPr>
                                     <w:rFonts w:ascii="Cambria Math" w:hAnsi="Cambria Math"/>
                                   </w:rPr>
                                   <m:t>I</m:t>
-                                </w:del>
-                              </m:r>
+                                </m:r>
+                              </w:del>
                             </m:e>
                             <m:sub>
-                              <m:r>
-                                <w:del w:id="154" w:author="Nathan" w:date="2015-03-08T23:08:00Z">
+                              <w:del w:id="182" w:author="Nathan" w:date="2015-03-08T23:08:00Z">
+                                <m:r>
                                   <w:rPr>
                                     <w:rFonts w:ascii="Cambria Math" w:hAnsi="Cambria Math"/>
                                   </w:rPr>
                                   <m:t>t</m:t>
-                                </w:del>
-                              </m:r>
+                                </m:r>
+                              </w:del>
                             </m:sub>
                           </m:sSub>
                         </m:e>
                         <m:sub>
-                          <m:r>
-                            <w:del w:id="155" w:author="Nathan" w:date="2015-03-08T23:08:00Z">
+                          <w:del w:id="183" w:author="Nathan" w:date="2015-03-08T23:08:00Z">
+                            <m:r>
                               <w:rPr>
                                 <w:rFonts w:ascii="Cambria Math" w:hAnsi="Cambria Math"/>
                               </w:rPr>
                               <m:t>i-3</m:t>
-                            </w:del>
-                          </m:r>
+                            </m:r>
+                          </w:del>
                         </m:sub>
                       </m:sSub>
                     </m:e>
                   </m:d>
-                  <m:r>
-                    <w:del w:id="156" w:author="Nathan" w:date="2015-03-08T23:08:00Z">
+                  <w:del w:id="184" w:author="Nathan" w:date="2015-03-08T23:08:00Z">
+                    <m:r>
                       <w:rPr>
                         <w:rFonts w:ascii="Cambria Math" w:hAnsi="Cambria Math"/>
                       </w:rPr>
                       <m:t>+</m:t>
-                    </w:del>
-                  </m:r>
+                    </m:r>
+                  </w:del>
                   <m:d>
                     <m:dPr>
                       <m:begChr m:val="|"/>
                       <m:endChr m:val="|"/>
                       <m:ctrlPr>
-                        <w:del w:id="157" w:author="Nathan" w:date="2015-03-08T23:08:00Z">
+                        <w:del w:id="185" w:author="Nathan" w:date="2015-03-08T23:08:00Z">
                           <w:rPr>
                             <w:rFonts w:ascii="Cambria Math" w:hAnsi="Cambria Math"/>
                             <w:i/>
@@ -2076,7 +2371,7 @@
                       <m:sSub>
                         <m:sSubPr>
                           <m:ctrlPr>
-                            <w:del w:id="158" w:author="Nathan" w:date="2015-03-08T23:08:00Z">
+                            <w:del w:id="186" w:author="Nathan" w:date="2015-03-08T23:08:00Z">
                               <w:rPr>
                                 <w:rFonts w:ascii="Cambria Math" w:hAnsi="Cambria Math"/>
                                 <w:i/>
@@ -2088,7 +2383,7 @@
                           <m:sSub>
                             <m:sSubPr>
                               <m:ctrlPr>
-                                <w:del w:id="159" w:author="Nathan" w:date="2015-03-08T23:08:00Z">
+                                <w:del w:id="187" w:author="Nathan" w:date="2015-03-08T23:08:00Z">
                                   <w:rPr>
                                     <w:rFonts w:ascii="Cambria Math" w:hAnsi="Cambria Math"/>
                                     <w:i/>
@@ -2097,50 +2392,50 @@
                               </m:ctrlPr>
                             </m:sSubPr>
                             <m:e>
-                              <m:r>
-                                <w:del w:id="160" w:author="Nathan" w:date="2015-03-08T23:08:00Z">
+                              <w:del w:id="188" w:author="Nathan" w:date="2015-03-08T23:08:00Z">
+                                <m:r>
                                   <w:rPr>
                                     <w:rFonts w:ascii="Cambria Math" w:hAnsi="Cambria Math"/>
                                   </w:rPr>
                                   <m:t>I</m:t>
-                                </w:del>
-                              </m:r>
+                                </m:r>
+                              </w:del>
                             </m:e>
                             <m:sub>
-                              <m:r>
-                                <w:del w:id="161" w:author="Nathan" w:date="2015-03-08T23:08:00Z">
+                              <w:del w:id="189" w:author="Nathan" w:date="2015-03-08T23:08:00Z">
+                                <m:r>
                                   <w:rPr>
                                     <w:rFonts w:ascii="Cambria Math" w:hAnsi="Cambria Math"/>
                                   </w:rPr>
                                   <m:t>t</m:t>
-                                </w:del>
-                              </m:r>
+                                </m:r>
+                              </w:del>
                             </m:sub>
                           </m:sSub>
                         </m:e>
                         <m:sub>
-                          <m:r>
-                            <w:del w:id="162" w:author="Nathan" w:date="2015-03-08T23:08:00Z">
+                          <w:del w:id="190" w:author="Nathan" w:date="2015-03-08T23:08:00Z">
+                            <m:r>
                               <w:rPr>
                                 <w:rFonts w:ascii="Cambria Math" w:hAnsi="Cambria Math"/>
                               </w:rPr>
                               <m:t>i</m:t>
-                            </w:del>
-                          </m:r>
+                            </m:r>
+                          </w:del>
                         </m:sub>
                       </m:sSub>
-                      <m:r>
-                        <w:del w:id="163" w:author="Nathan" w:date="2015-03-08T23:08:00Z">
+                      <w:del w:id="191" w:author="Nathan" w:date="2015-03-08T23:08:00Z">
+                        <m:r>
                           <w:rPr>
                             <w:rFonts w:ascii="Cambria Math" w:hAnsi="Cambria Math"/>
                           </w:rPr>
                           <m:t xml:space="preserve"> – </m:t>
-                        </w:del>
-                      </m:r>
+                        </m:r>
+                      </w:del>
                       <m:sSub>
                         <m:sSubPr>
                           <m:ctrlPr>
-                            <w:del w:id="164" w:author="Nathan" w:date="2015-03-08T23:08:00Z">
+                            <w:del w:id="192" w:author="Nathan" w:date="2015-03-08T23:08:00Z">
                               <w:rPr>
                                 <w:rFonts w:ascii="Cambria Math" w:hAnsi="Cambria Math"/>
                                 <w:i/>
@@ -2152,7 +2447,7 @@
                           <m:sSub>
                             <m:sSubPr>
                               <m:ctrlPr>
-                                <w:del w:id="165" w:author="Nathan" w:date="2015-03-08T23:08:00Z">
+                                <w:del w:id="193" w:author="Nathan" w:date="2015-03-08T23:08:00Z">
                                   <w:rPr>
                                     <w:rFonts w:ascii="Cambria Math" w:hAnsi="Cambria Math"/>
                                     <w:i/>
@@ -2161,36 +2456,36 @@
                               </m:ctrlPr>
                             </m:sSubPr>
                             <m:e>
-                              <m:r>
-                                <w:del w:id="166" w:author="Nathan" w:date="2015-03-08T23:08:00Z">
+                              <w:del w:id="194" w:author="Nathan" w:date="2015-03-08T23:08:00Z">
+                                <m:r>
                                   <w:rPr>
                                     <w:rFonts w:ascii="Cambria Math" w:hAnsi="Cambria Math"/>
                                   </w:rPr>
                                   <m:t>I</m:t>
-                                </w:del>
-                              </m:r>
+                                </m:r>
+                              </w:del>
                             </m:e>
                             <m:sub>
-                              <m:r>
-                                <w:del w:id="167" w:author="Nathan" w:date="2015-03-08T23:08:00Z">
+                              <w:del w:id="195" w:author="Nathan" w:date="2015-03-08T23:08:00Z">
+                                <m:r>
                                   <w:rPr>
                                     <w:rFonts w:ascii="Cambria Math" w:hAnsi="Cambria Math"/>
                                   </w:rPr>
                                   <m:t>t</m:t>
-                                </w:del>
-                              </m:r>
+                                </m:r>
+                              </w:del>
                             </m:sub>
                           </m:sSub>
                         </m:e>
                         <m:sub>
-                          <m:r>
-                            <w:del w:id="168" w:author="Nathan" w:date="2015-03-08T23:08:00Z">
+                          <w:del w:id="196" w:author="Nathan" w:date="2015-03-08T23:08:00Z">
+                            <m:r>
                               <w:rPr>
                                 <w:rFonts w:ascii="Cambria Math" w:hAnsi="Cambria Math"/>
                               </w:rPr>
                               <m:t>i-5</m:t>
-                            </w:del>
-                          </m:r>
+                            </m:r>
+                          </w:del>
                         </m:sub>
                       </m:sSub>
                     </m:e>
@@ -2199,7 +2494,7 @@
               </m:d>
             </m:e>
           </m:nary>
-          <w:commentRangeEnd w:id="108"/>
+          <w:commentRangeEnd w:id="136"/>
           <m:r>
             <m:rPr>
               <m:sty m:val="p"/>
@@ -2207,7 +2502,7 @@
             <w:rPr>
               <w:rStyle w:val="CommentReference"/>
             </w:rPr>
-            <w:commentReference w:id="108"/>
+            <w:commentReference w:id="136"/>
           </m:r>
         </m:oMath>
       </m:oMathPara>
@@ -2287,13 +2582,13 @@
         <w:t xml:space="preserve">is the power of Team t in year </w:t>
       </w:r>
       <w:proofErr w:type="spellStart"/>
-      <w:ins w:id="169" w:author="Nathan" w:date="2015-03-08T23:09:00Z">
+      <w:ins w:id="197" w:author="Nathan" w:date="2015-03-08T23:09:00Z">
         <w:r>
           <w:t>i</w:t>
         </w:r>
       </w:ins>
       <w:proofErr w:type="spellEnd"/>
-      <w:del w:id="170" w:author="Nathan" w:date="2015-03-08T23:09:00Z">
+      <w:del w:id="198" w:author="Nathan" w:date="2015-03-08T23:09:00Z">
         <w:r>
           <w:delText>I</w:delText>
         </w:r>
@@ -2301,7 +2596,7 @@
       <w:r>
         <w:t xml:space="preserve">, </w:t>
       </w:r>
-      <w:del w:id="171" w:author="Nathan" w:date="2015-03-08T23:13:00Z">
+      <w:del w:id="199" w:author="Nathan" w:date="2015-03-08T23:13:00Z">
         <w:r>
           <w:delText xml:space="preserve">and </w:delText>
         </w:r>
@@ -2309,12 +2604,12 @@
       <w:r>
         <w:t>T is the set of Teams</w:t>
       </w:r>
-      <w:ins w:id="172" w:author="Nathan" w:date="2015-03-08T23:13:00Z">
+      <w:ins w:id="200" w:author="Nathan" w:date="2015-03-08T23:13:00Z">
         <w:r>
           <w:t xml:space="preserve">, </w:t>
         </w:r>
       </w:ins>
-      <w:ins w:id="173" w:author="Nathan" w:date="2015-03-08T23:14:00Z">
+      <w:ins w:id="201" w:author="Nathan" w:date="2015-03-08T23:14:00Z">
         <w:r>
           <w:t xml:space="preserve">and </w:t>
         </w:r>
@@ -2350,20 +2645,15 @@
           <w:t xml:space="preserve"> is a weight given to that entry</w:t>
         </w:r>
       </w:ins>
-      <w:ins w:id="174" w:author="Nathan" w:date="2015-03-08T23:15:00Z">
+      <w:ins w:id="202" w:author="Nathan" w:date="2015-03-08T23:15:00Z">
         <w:r>
           <w:t>. W</w:t>
         </w:r>
       </w:ins>
-      <w:ins w:id="175" w:author="Nathan" w:date="2015-03-08T23:14:00Z">
-        <w:r>
-          <w:t>e will define the weights as follows</w:t>
-        </w:r>
-        <w:proofErr w:type="gramStart"/>
-        <w:r>
-          <w:t xml:space="preserve">: </w:t>
-        </w:r>
-        <w:proofErr w:type="gramEnd"/>
+      <w:ins w:id="203" w:author="Nathan" w:date="2015-03-08T23:14:00Z">
+        <w:r>
+          <w:t xml:space="preserve">e will define the weights as follows: </w:t>
+        </w:r>
         <m:oMath>
           <m:sSub>
             <m:sSubPr>
@@ -2393,27 +2683,77 @@
           </m:sSub>
         </m:oMath>
       </w:ins>
-      <m:oMath>
-        <m:r>
-          <w:ins w:id="176" w:author="Nathan" w:date="2015-03-08T23:15:00Z">
+      <w:ins w:id="204" w:author="Nathan" w:date="2015-03-08T23:15:00Z">
+        <m:oMath>
+          <m:r>
             <w:rPr>
               <w:rFonts w:ascii="Cambria Math" w:hAnsi="Cambria Math"/>
             </w:rPr>
             <m:t>=</m:t>
-          </w:ins>
-        </m:r>
-        <m:r>
-          <w:ins w:id="177" w:author="Nathan" w:date="2015-03-08T23:14:00Z">
+          </m:r>
+        </m:oMath>
+      </w:ins>
+      <w:ins w:id="205" w:author="Nathan" w:date="2015-03-08T23:14:00Z">
+        <m:oMath>
+          <m:r>
             <w:rPr>
               <w:rFonts w:ascii="Cambria Math" w:hAnsi="Cambria Math"/>
             </w:rPr>
             <m:t xml:space="preserve"> </m:t>
-          </w:ins>
-        </m:r>
+          </m:r>
+          <m:sSub>
+            <m:sSubPr>
+              <m:ctrlPr>
+                <w:rPr>
+                  <w:rFonts w:ascii="Cambria Math" w:hAnsi="Cambria Math"/>
+                  <w:i/>
+                </w:rPr>
+              </m:ctrlPr>
+            </m:sSubPr>
+            <m:e>
+              <m:r>
+                <w:rPr>
+                  <w:rFonts w:ascii="Cambria Math" w:hAnsi="Cambria Math"/>
+                </w:rPr>
+                <m:t>w</m:t>
+              </m:r>
+            </m:e>
+            <m:sub>
+              <m:r>
+                <w:rPr>
+                  <w:rFonts w:ascii="Cambria Math" w:hAnsi="Cambria Math"/>
+                </w:rPr>
+                <m:t>2</m:t>
+              </m:r>
+            </m:sub>
+          </m:sSub>
+          <m:r>
+            <w:rPr>
+              <w:rFonts w:ascii="Cambria Math" w:hAnsi="Cambria Math"/>
+            </w:rPr>
+            <m:t>=</m:t>
+          </m:r>
+          <w:proofErr w:type="gramStart"/>
+          <m:r>
+            <w:rPr>
+              <w:rFonts w:ascii="Cambria Math" w:hAnsi="Cambria Math"/>
+            </w:rPr>
+            <m:t>.1</m:t>
+          </m:r>
+          <w:proofErr w:type="gramEnd"/>
+          <m:r>
+            <w:rPr>
+              <w:rFonts w:ascii="Cambria Math" w:hAnsi="Cambria Math"/>
+            </w:rPr>
+            <m:t xml:space="preserve">, </m:t>
+          </m:r>
+        </m:oMath>
+      </w:ins>
+      <m:oMath>
         <m:sSub>
           <m:sSubPr>
             <m:ctrlPr>
-              <w:ins w:id="178" w:author="Nathan" w:date="2015-03-08T23:14:00Z">
+              <w:ins w:id="206" w:author="Nathan" w:date="2015-03-08T23:15:00Z">
                 <w:rPr>
                   <w:rFonts w:ascii="Cambria Math" w:hAnsi="Cambria Math"/>
                   <w:i/>
@@ -2422,38 +2762,38 @@
             </m:ctrlPr>
           </m:sSubPr>
           <m:e>
-            <m:r>
-              <w:ins w:id="179" w:author="Nathan" w:date="2015-03-08T23:14:00Z">
+            <w:ins w:id="207" w:author="Nathan" w:date="2015-03-08T23:15:00Z">
+              <m:r>
                 <w:rPr>
                   <w:rFonts w:ascii="Cambria Math" w:hAnsi="Cambria Math"/>
                 </w:rPr>
                 <m:t>w</m:t>
-              </w:ins>
-            </m:r>
+              </m:r>
+            </w:ins>
           </m:e>
           <m:sub>
-            <m:r>
-              <w:ins w:id="180" w:author="Nathan" w:date="2015-03-08T23:14:00Z">
+            <w:ins w:id="208" w:author="Nathan" w:date="2015-03-08T23:15:00Z">
+              <m:r>
                 <w:rPr>
                   <w:rFonts w:ascii="Cambria Math" w:hAnsi="Cambria Math"/>
                 </w:rPr>
-                <m:t>2</m:t>
-              </w:ins>
-            </m:r>
+                <m:t>3</m:t>
+              </m:r>
+            </w:ins>
           </m:sub>
         </m:sSub>
-        <m:r>
-          <w:ins w:id="181" w:author="Nathan" w:date="2015-03-08T23:14:00Z">
+        <w:ins w:id="209" w:author="Nathan" w:date="2015-03-08T23:15:00Z">
+          <m:r>
             <w:rPr>
               <w:rFonts w:ascii="Cambria Math" w:hAnsi="Cambria Math"/>
             </w:rPr>
-            <m:t xml:space="preserve">=.1, </m:t>
-          </w:ins>
-        </m:r>
+            <m:t>=</m:t>
+          </m:r>
+        </w:ins>
         <m:sSub>
           <m:sSubPr>
             <m:ctrlPr>
-              <w:ins w:id="182" w:author="Nathan" w:date="2015-03-08T23:15:00Z">
+              <w:ins w:id="210" w:author="Nathan" w:date="2015-03-08T23:15:00Z">
                 <w:rPr>
                   <w:rFonts w:ascii="Cambria Math" w:hAnsi="Cambria Math"/>
                   <w:i/>
@@ -2462,38 +2802,38 @@
             </m:ctrlPr>
           </m:sSubPr>
           <m:e>
-            <m:r>
-              <w:ins w:id="183" w:author="Nathan" w:date="2015-03-08T23:15:00Z">
+            <w:ins w:id="211" w:author="Nathan" w:date="2015-03-08T23:15:00Z">
+              <m:r>
                 <w:rPr>
                   <w:rFonts w:ascii="Cambria Math" w:hAnsi="Cambria Math"/>
                 </w:rPr>
                 <m:t>w</m:t>
-              </w:ins>
-            </m:r>
+              </m:r>
+            </w:ins>
           </m:e>
           <m:sub>
-            <m:r>
-              <w:ins w:id="184" w:author="Nathan" w:date="2015-03-08T23:15:00Z">
+            <w:ins w:id="212" w:author="Nathan" w:date="2015-03-08T23:15:00Z">
+              <m:r>
                 <w:rPr>
                   <w:rFonts w:ascii="Cambria Math" w:hAnsi="Cambria Math"/>
                 </w:rPr>
-                <m:t>3</m:t>
-              </w:ins>
-            </m:r>
+                <m:t>4</m:t>
+              </m:r>
+            </w:ins>
           </m:sub>
         </m:sSub>
-        <m:r>
-          <w:ins w:id="185" w:author="Nathan" w:date="2015-03-08T23:15:00Z">
+        <w:ins w:id="213" w:author="Nathan" w:date="2015-03-08T23:15:00Z">
+          <m:r>
             <w:rPr>
               <w:rFonts w:ascii="Cambria Math" w:hAnsi="Cambria Math"/>
             </w:rPr>
             <m:t>=</m:t>
-          </w:ins>
-        </m:r>
+          </m:r>
+        </w:ins>
         <m:sSub>
           <m:sSubPr>
             <m:ctrlPr>
-              <w:ins w:id="186" w:author="Nathan" w:date="2015-03-08T23:15:00Z">
+              <w:ins w:id="214" w:author="Nathan" w:date="2015-03-08T23:15:00Z">
                 <w:rPr>
                   <w:rFonts w:ascii="Cambria Math" w:hAnsi="Cambria Math"/>
                   <w:i/>
@@ -2502,38 +2842,38 @@
             </m:ctrlPr>
           </m:sSubPr>
           <m:e>
-            <m:r>
-              <w:ins w:id="187" w:author="Nathan" w:date="2015-03-08T23:15:00Z">
+            <w:ins w:id="215" w:author="Nathan" w:date="2015-03-08T23:15:00Z">
+              <m:r>
                 <w:rPr>
                   <w:rFonts w:ascii="Cambria Math" w:hAnsi="Cambria Math"/>
                 </w:rPr>
                 <m:t>w</m:t>
-              </w:ins>
-            </m:r>
+              </m:r>
+            </w:ins>
           </m:e>
           <m:sub>
-            <m:r>
-              <w:ins w:id="188" w:author="Nathan" w:date="2015-03-08T23:15:00Z">
+            <w:ins w:id="216" w:author="Nathan" w:date="2015-03-08T23:15:00Z">
+              <m:r>
                 <w:rPr>
                   <w:rFonts w:ascii="Cambria Math" w:hAnsi="Cambria Math"/>
                 </w:rPr>
-                <m:t>4</m:t>
-              </w:ins>
-            </m:r>
+                <m:t>5</m:t>
+              </m:r>
+            </w:ins>
           </m:sub>
         </m:sSub>
-        <m:r>
-          <w:ins w:id="189" w:author="Nathan" w:date="2015-03-08T23:15:00Z">
+        <w:ins w:id="217" w:author="Nathan" w:date="2015-03-08T23:15:00Z">
+          <m:r>
             <w:rPr>
               <w:rFonts w:ascii="Cambria Math" w:hAnsi="Cambria Math"/>
             </w:rPr>
-            <m:t>=</m:t>
-          </w:ins>
-        </m:r>
+            <m:t xml:space="preserve">=.2, </m:t>
+          </m:r>
+        </w:ins>
         <m:sSub>
           <m:sSubPr>
             <m:ctrlPr>
-              <w:ins w:id="190" w:author="Nathan" w:date="2015-03-08T23:15:00Z">
+              <w:ins w:id="218" w:author="Nathan" w:date="2015-03-08T23:15:00Z">
                 <w:rPr>
                   <w:rFonts w:ascii="Cambria Math" w:hAnsi="Cambria Math"/>
                   <w:i/>
@@ -2542,38 +2882,30 @@
             </m:ctrlPr>
           </m:sSubPr>
           <m:e>
-            <m:r>
-              <w:ins w:id="191" w:author="Nathan" w:date="2015-03-08T23:15:00Z">
+            <w:ins w:id="219" w:author="Nathan" w:date="2015-03-08T23:15:00Z">
+              <m:r>
                 <w:rPr>
                   <w:rFonts w:ascii="Cambria Math" w:hAnsi="Cambria Math"/>
                 </w:rPr>
                 <m:t>w</m:t>
-              </w:ins>
-            </m:r>
+              </m:r>
+            </w:ins>
           </m:e>
           <m:sub>
-            <m:r>
-              <w:ins w:id="192" w:author="Nathan" w:date="2015-03-08T23:15:00Z">
+            <w:ins w:id="220" w:author="Nathan" w:date="2015-03-08T23:16:00Z">
+              <m:r>
                 <w:rPr>
                   <w:rFonts w:ascii="Cambria Math" w:hAnsi="Cambria Math"/>
                 </w:rPr>
-                <m:t>5</m:t>
-              </w:ins>
-            </m:r>
+                <m:t>6</m:t>
+              </m:r>
+            </w:ins>
           </m:sub>
         </m:sSub>
-        <m:r>
-          <w:ins w:id="193" w:author="Nathan" w:date="2015-03-08T23:15:00Z">
-            <w:rPr>
-              <w:rFonts w:ascii="Cambria Math" w:hAnsi="Cambria Math"/>
-            </w:rPr>
-            <m:t xml:space="preserve">=.2, </m:t>
-          </w:ins>
-        </m:r>
         <m:sSub>
           <m:sSubPr>
             <m:ctrlPr>
-              <w:ins w:id="194" w:author="Nathan" w:date="2015-03-08T23:15:00Z">
+              <w:ins w:id="221" w:author="Nathan" w:date="2015-03-08T23:16:00Z">
                 <w:rPr>
                   <w:rFonts w:ascii="Cambria Math" w:hAnsi="Cambria Math"/>
                   <w:i/>
@@ -2582,30 +2914,38 @@
             </m:ctrlPr>
           </m:sSubPr>
           <m:e>
-            <m:r>
-              <w:ins w:id="195" w:author="Nathan" w:date="2015-03-08T23:15:00Z">
+            <w:ins w:id="222" w:author="Nathan" w:date="2015-03-08T23:16:00Z">
+              <m:r>
                 <w:rPr>
                   <w:rFonts w:ascii="Cambria Math" w:hAnsi="Cambria Math"/>
                 </w:rPr>
-                <m:t>w</m:t>
-              </w:ins>
-            </m:r>
+                <m:t>=w</m:t>
+              </m:r>
+            </w:ins>
           </m:e>
           <m:sub>
-            <m:r>
-              <w:ins w:id="196" w:author="Nathan" w:date="2015-03-08T23:16:00Z">
+            <w:ins w:id="223" w:author="Nathan" w:date="2015-03-08T23:16:00Z">
+              <m:r>
                 <w:rPr>
                   <w:rFonts w:ascii="Cambria Math" w:hAnsi="Cambria Math"/>
                 </w:rPr>
-                <m:t>6</m:t>
-              </w:ins>
-            </m:r>
+                <m:t>7</m:t>
+              </m:r>
+            </w:ins>
           </m:sub>
         </m:sSub>
+        <w:ins w:id="224" w:author="Nathan" w:date="2015-03-08T23:16:00Z">
+          <m:r>
+            <w:rPr>
+              <w:rFonts w:ascii="Cambria Math" w:hAnsi="Cambria Math"/>
+            </w:rPr>
+            <m:t xml:space="preserve">=.1, and </m:t>
+          </m:r>
+        </w:ins>
         <m:sSub>
           <m:sSubPr>
             <m:ctrlPr>
-              <w:ins w:id="197" w:author="Nathan" w:date="2015-03-08T23:16:00Z">
+              <w:ins w:id="225" w:author="Nathan" w:date="2015-03-08T23:16:00Z">
                 <w:rPr>
                   <w:rFonts w:ascii="Cambria Math" w:hAnsi="Cambria Math"/>
                   <w:i/>
@@ -2614,38 +2954,78 @@
             </m:ctrlPr>
           </m:sSubPr>
           <m:e>
-            <m:r>
-              <w:ins w:id="198" w:author="Nathan" w:date="2015-03-08T23:16:00Z">
+            <w:ins w:id="226" w:author="Nathan" w:date="2015-03-08T23:16:00Z">
+              <m:r>
                 <w:rPr>
                   <w:rFonts w:ascii="Cambria Math" w:hAnsi="Cambria Math"/>
                 </w:rPr>
-                <m:t>=w</m:t>
-              </w:ins>
-            </m:r>
+                <m:t>w</m:t>
+              </m:r>
+            </w:ins>
           </m:e>
           <m:sub>
-            <m:r>
-              <w:ins w:id="199" w:author="Nathan" w:date="2015-03-08T23:16:00Z">
+            <w:ins w:id="227" w:author="Nathan" w:date="2015-03-08T23:16:00Z">
+              <m:r>
                 <w:rPr>
                   <w:rFonts w:ascii="Cambria Math" w:hAnsi="Cambria Math"/>
                 </w:rPr>
-                <m:t>7</m:t>
-              </w:ins>
-            </m:r>
+                <m:t>i</m:t>
+              </m:r>
+            </w:ins>
           </m:sub>
         </m:sSub>
-        <m:r>
-          <w:ins w:id="200" w:author="Nathan" w:date="2015-03-08T23:16:00Z">
+        <w:ins w:id="228" w:author="Nathan" w:date="2015-03-08T23:16:00Z">
+          <m:r>
             <w:rPr>
               <w:rFonts w:ascii="Cambria Math" w:hAnsi="Cambria Math"/>
             </w:rPr>
-            <m:t xml:space="preserve">=.1, and </m:t>
-          </w:ins>
-        </m:r>
+            <m:t>=0 for all i&gt;7</m:t>
+          </m:r>
+        </w:ins>
+      </m:oMath>
+      <w:r>
+        <w:t xml:space="preserve">. </w:t>
+      </w:r>
+      <w:del w:id="229" w:author="Nathan" w:date="2015-03-08T23:18:00Z">
+        <w:r>
+          <w:delText>Note that this can only be calculated after the fifth year in the simulation. The second and third terms are included to allow for some team consistency (2-4 years), while still valuing changes in Power Index over longer spans of time.</w:delText>
+        </w:r>
+      </w:del>
+      <w:ins w:id="230" w:author="Nathan" w:date="2015-03-08T23:18:00Z">
+        <w:r>
+          <w:t xml:space="preserve">These weights were chosen to value changes </w:t>
+        </w:r>
+      </w:ins>
+      <w:ins w:id="231" w:author="Nathan" w:date="2015-03-08T23:19:00Z">
+        <w:r>
+          <w:t xml:space="preserve">in the three to five year span more than recent or distant changes.  For calculating parity in years before the </w:t>
+        </w:r>
+      </w:ins>
+      <w:ins w:id="232" w:author="Nathan" w:date="2015-03-08T23:21:00Z">
+        <w:r>
+          <w:t>eighth year, the unused weights will be dropped, and the remaining one</w:t>
+        </w:r>
+      </w:ins>
+      <w:ins w:id="233" w:author="Nathan" w:date="2015-03-08T23:24:00Z">
+        <w:r>
+          <w:t>s</w:t>
+        </w:r>
+      </w:ins>
+      <w:ins w:id="234" w:author="Nathan" w:date="2015-03-08T23:21:00Z">
+        <w:r>
+          <w:t xml:space="preserve"> will be recalculated </w:t>
+        </w:r>
+      </w:ins>
+      <w:ins w:id="235" w:author="Nathan" w:date="2015-03-08T23:22:00Z">
+        <w:r>
+          <w:t xml:space="preserve">proportionately.  For example, to calculate the parity in year 4, the weights will be: </w:t>
+        </w:r>
+      </w:ins>
+      <m:oMath>
         <m:sSub>
           <m:sSubPr>
             <m:ctrlPr>
-              <w:ins w:id="201" w:author="Nathan" w:date="2015-03-08T23:16:00Z">
+              <w:ins w:id="236" w:author="Nathan" w:date="2015-03-08T23:23:00Z">
                 <w:rPr>
                   <w:rFonts w:ascii="Cambria Math" w:hAnsi="Cambria Math"/>
                   <w:i/>
@@ -2654,83 +3034,38 @@
             </m:ctrlPr>
           </m:sSubPr>
           <m:e>
-            <m:r>
-              <w:ins w:id="202" w:author="Nathan" w:date="2015-03-08T23:16:00Z">
+            <w:ins w:id="237" w:author="Nathan" w:date="2015-03-08T23:23:00Z">
+              <m:r>
                 <w:rPr>
                   <w:rFonts w:ascii="Cambria Math" w:hAnsi="Cambria Math"/>
                 </w:rPr>
                 <m:t>w</m:t>
-              </w:ins>
-            </m:r>
+              </m:r>
+            </w:ins>
           </m:e>
           <m:sub>
-            <m:r>
-              <w:ins w:id="203" w:author="Nathan" w:date="2015-03-08T23:16:00Z">
+            <w:ins w:id="238" w:author="Nathan" w:date="2015-03-08T23:23:00Z">
+              <m:r>
                 <w:rPr>
                   <w:rFonts w:ascii="Cambria Math" w:hAnsi="Cambria Math"/>
                 </w:rPr>
-                <m:t>i</m:t>
-              </w:ins>
-            </m:r>
+                <m:t>1</m:t>
+              </m:r>
+            </w:ins>
           </m:sub>
         </m:sSub>
-        <m:r>
-          <w:ins w:id="204" w:author="Nathan" w:date="2015-03-08T23:16:00Z">
+        <w:ins w:id="239" w:author="Nathan" w:date="2015-03-08T23:23:00Z">
+          <m:r>
             <w:rPr>
               <w:rFonts w:ascii="Cambria Math" w:hAnsi="Cambria Math"/>
             </w:rPr>
-            <m:t>=0 for all i&gt;7</m:t>
-          </w:ins>
-        </m:r>
-      </m:oMath>
-      <w:r>
-        <w:t xml:space="preserve">. </w:t>
-      </w:r>
-      <w:del w:id="205" w:author="Nathan" w:date="2015-03-08T23:18:00Z">
-        <w:r>
-          <w:delText>Note that this can only be calculated after the fifth year in the simulation. The second and third terms are included to allow for some team consistency (2-4 years), while still valuing changes in Power Index over longer spans of time.</w:delText>
-        </w:r>
-      </w:del>
-      <w:ins w:id="206" w:author="Nathan" w:date="2015-03-08T23:18:00Z">
-        <w:r>
-          <w:t xml:space="preserve">These weights were chosen to value changes </w:t>
-        </w:r>
-      </w:ins>
-      <w:ins w:id="207" w:author="Nathan" w:date="2015-03-08T23:19:00Z">
-        <w:r>
-          <w:t xml:space="preserve">in the three to five year span more than recent or distant changes.  For calculating parity in years before the </w:t>
-        </w:r>
-      </w:ins>
-      <w:ins w:id="208" w:author="Nathan" w:date="2015-03-08T23:21:00Z">
-        <w:r>
-          <w:t>eighth year, the unused weights will be dropped, and the remaining one</w:t>
-        </w:r>
-      </w:ins>
-      <w:ins w:id="209" w:author="Nathan" w:date="2015-03-08T23:24:00Z">
-        <w:r>
-          <w:t>s</w:t>
-        </w:r>
-      </w:ins>
-      <w:ins w:id="210" w:author="Nathan" w:date="2015-03-08T23:21:00Z">
-        <w:r>
-          <w:t xml:space="preserve"> will be recalculated </w:t>
-        </w:r>
-      </w:ins>
-      <w:ins w:id="211" w:author="Nathan" w:date="2015-03-08T23:22:00Z">
-        <w:r>
-          <w:t>proportionately.  For example, to calculate the parity in year 4, the weights will be</w:t>
-        </w:r>
-        <w:proofErr w:type="gramStart"/>
-        <w:r>
-          <w:t xml:space="preserve">: </w:t>
-        </w:r>
-      </w:ins>
-      <w:proofErr w:type="gramEnd"/>
-      <m:oMath>
+            <m:t>=</m:t>
+          </m:r>
+        </w:ins>
         <m:sSub>
           <m:sSubPr>
             <m:ctrlPr>
-              <w:ins w:id="212" w:author="Nathan" w:date="2015-03-08T23:23:00Z">
+              <w:ins w:id="240" w:author="Nathan" w:date="2015-03-08T23:23:00Z">
                 <w:rPr>
                   <w:rFonts w:ascii="Cambria Math" w:hAnsi="Cambria Math"/>
                   <w:i/>
@@ -2739,38 +3074,52 @@
             </m:ctrlPr>
           </m:sSubPr>
           <m:e>
-            <m:r>
-              <w:ins w:id="213" w:author="Nathan" w:date="2015-03-08T23:23:00Z">
+            <w:ins w:id="241" w:author="Nathan" w:date="2015-03-08T23:23:00Z">
+              <m:r>
                 <w:rPr>
                   <w:rFonts w:ascii="Cambria Math" w:hAnsi="Cambria Math"/>
                 </w:rPr>
                 <m:t>w</m:t>
-              </w:ins>
-            </m:r>
+              </m:r>
+            </w:ins>
           </m:e>
           <m:sub>
-            <m:r>
-              <w:ins w:id="214" w:author="Nathan" w:date="2015-03-08T23:23:00Z">
+            <w:ins w:id="242" w:author="Nathan" w:date="2015-03-08T23:23:00Z">
+              <m:r>
                 <w:rPr>
                   <w:rFonts w:ascii="Cambria Math" w:hAnsi="Cambria Math"/>
                 </w:rPr>
-                <m:t>1</m:t>
-              </w:ins>
-            </m:r>
+                <m:t>2</m:t>
+              </m:r>
+            </w:ins>
           </m:sub>
         </m:sSub>
-        <m:r>
-          <w:ins w:id="215" w:author="Nathan" w:date="2015-03-08T23:23:00Z">
+        <w:ins w:id="243" w:author="Nathan" w:date="2015-03-08T23:23:00Z">
+          <m:r>
             <w:rPr>
               <w:rFonts w:ascii="Cambria Math" w:hAnsi="Cambria Math"/>
             </w:rPr>
             <m:t>=</m:t>
-          </w:ins>
-        </m:r>
+          </m:r>
+          <w:proofErr w:type="gramStart"/>
+          <m:r>
+            <w:rPr>
+              <w:rFonts w:ascii="Cambria Math" w:hAnsi="Cambria Math"/>
+            </w:rPr>
+            <m:t>.25</m:t>
+          </m:r>
+          <w:proofErr w:type="gramEnd"/>
+          <m:r>
+            <w:rPr>
+              <w:rFonts w:ascii="Cambria Math" w:hAnsi="Cambria Math"/>
+            </w:rPr>
+            <m:t xml:space="preserve"> and </m:t>
+          </m:r>
+        </w:ins>
         <m:sSub>
           <m:sSubPr>
             <m:ctrlPr>
-              <w:ins w:id="216" w:author="Nathan" w:date="2015-03-08T23:23:00Z">
+              <w:ins w:id="244" w:author="Nathan" w:date="2015-03-08T23:23:00Z">
                 <w:rPr>
                   <w:rFonts w:ascii="Cambria Math" w:hAnsi="Cambria Math"/>
                   <w:i/>
@@ -2779,95 +3128,55 @@
             </m:ctrlPr>
           </m:sSubPr>
           <m:e>
-            <m:r>
-              <w:ins w:id="217" w:author="Nathan" w:date="2015-03-08T23:23:00Z">
+            <w:ins w:id="245" w:author="Nathan" w:date="2015-03-08T23:23:00Z">
+              <m:r>
                 <w:rPr>
                   <w:rFonts w:ascii="Cambria Math" w:hAnsi="Cambria Math"/>
                 </w:rPr>
                 <m:t>w</m:t>
-              </w:ins>
-            </m:r>
+              </m:r>
+            </w:ins>
           </m:e>
           <m:sub>
-            <m:r>
-              <w:ins w:id="218" w:author="Nathan" w:date="2015-03-08T23:23:00Z">
-                <w:rPr>
-                  <w:rFonts w:ascii="Cambria Math" w:hAnsi="Cambria Math"/>
-                </w:rPr>
-                <m:t>2</m:t>
-              </w:ins>
-            </m:r>
-          </m:sub>
-        </m:sSub>
-        <m:r>
-          <w:ins w:id="219" w:author="Nathan" w:date="2015-03-08T23:23:00Z">
-            <w:rPr>
-              <w:rFonts w:ascii="Cambria Math" w:hAnsi="Cambria Math"/>
-            </w:rPr>
-            <m:t xml:space="preserve">=.25 and </m:t>
-          </w:ins>
-        </m:r>
-        <m:sSub>
-          <m:sSubPr>
-            <m:ctrlPr>
-              <w:ins w:id="220" w:author="Nathan" w:date="2015-03-08T23:23:00Z">
-                <w:rPr>
-                  <w:rFonts w:ascii="Cambria Math" w:hAnsi="Cambria Math"/>
-                  <w:i/>
-                </w:rPr>
-              </w:ins>
-            </m:ctrlPr>
-          </m:sSubPr>
-          <m:e>
-            <m:r>
-              <w:ins w:id="221" w:author="Nathan" w:date="2015-03-08T23:23:00Z">
-                <w:rPr>
-                  <w:rFonts w:ascii="Cambria Math" w:hAnsi="Cambria Math"/>
-                </w:rPr>
-                <m:t>w</m:t>
-              </w:ins>
-            </m:r>
-          </m:e>
-          <m:sub>
-            <m:r>
-              <w:ins w:id="222" w:author="Nathan" w:date="2015-03-08T23:23:00Z">
+            <w:ins w:id="246" w:author="Nathan" w:date="2015-03-08T23:23:00Z">
+              <m:r>
                 <w:rPr>
                   <w:rFonts w:ascii="Cambria Math" w:hAnsi="Cambria Math"/>
                 </w:rPr>
                 <m:t>3</m:t>
-              </w:ins>
-            </m:r>
+              </m:r>
+            </w:ins>
           </m:sub>
         </m:sSub>
-        <m:r>
-          <w:ins w:id="223" w:author="Nathan" w:date="2015-03-08T23:23:00Z">
+        <w:ins w:id="247" w:author="Nathan" w:date="2015-03-08T23:23:00Z">
+          <m:r>
             <w:rPr>
               <w:rFonts w:ascii="Cambria Math" w:hAnsi="Cambria Math"/>
             </w:rPr>
             <m:t>=.</m:t>
-          </w:ins>
-        </m:r>
-        <m:r>
-          <w:ins w:id="224" w:author="Nathan" w:date="2015-03-08T23:25:00Z">
+          </m:r>
+        </w:ins>
+        <w:ins w:id="248" w:author="Nathan" w:date="2015-03-08T23:25:00Z">
+          <m:r>
             <w:rPr>
               <w:rFonts w:ascii="Cambria Math" w:hAnsi="Cambria Math"/>
             </w:rPr>
             <m:t>5</m:t>
-          </w:ins>
-        </m:r>
+          </m:r>
+        </w:ins>
       </m:oMath>
-      <w:ins w:id="225" w:author="Nathan" w:date="2015-03-08T23:23:00Z">
+      <w:ins w:id="249" w:author="Nathan" w:date="2015-03-08T23:23:00Z">
         <w:r>
           <w:t>.</w:t>
         </w:r>
       </w:ins>
-      <w:commentRangeEnd w:id="109"/>
-      <w:ins w:id="226" w:author="Nathan" w:date="2015-03-08T23:24:00Z">
+      <w:commentRangeEnd w:id="137"/>
+      <w:ins w:id="250" w:author="Nathan" w:date="2015-03-08T23:24:00Z">
         <w:r>
           <w:rPr>
             <w:rStyle w:val="CommentReference"/>
           </w:rPr>
-          <w:commentReference w:id="109"/>
+          <w:commentReference w:id="137"/>
         </w:r>
       </w:ins>
     </w:p>
@@ -2876,22 +3185,22 @@
         <w:pStyle w:val="Heading1"/>
         <w:contextualSpacing w:val="0"/>
       </w:pPr>
-      <w:bookmarkStart w:id="227" w:name="h.ymxqq6gh6ejw" w:colFirst="0" w:colLast="0"/>
-      <w:bookmarkEnd w:id="227"/>
-      <w:commentRangeStart w:id="228"/>
+      <w:bookmarkStart w:id="251" w:name="h.ymxqq6gh6ejw" w:colFirst="0" w:colLast="0"/>
+      <w:bookmarkEnd w:id="251"/>
+      <w:commentRangeStart w:id="252"/>
       <w:r>
         <w:rPr>
           <w:rFonts w:ascii="Arial" w:eastAsia="Arial" w:hAnsi="Arial" w:cs="Arial"/>
         </w:rPr>
         <w:t>Hypotheses</w:t>
       </w:r>
-      <w:commentRangeEnd w:id="228"/>
+      <w:commentRangeEnd w:id="252"/>
       <w:r>
         <w:rPr>
           <w:rStyle w:val="CommentReference"/>
           <w:rFonts w:ascii="Arial" w:eastAsia="Arial" w:hAnsi="Arial" w:cs="Arial"/>
         </w:rPr>
-        <w:commentReference w:id="228"/>
+        <w:commentReference w:id="252"/>
       </w:r>
     </w:p>
     <w:p>
@@ -2904,16 +3213,16 @@
         <w:ind w:hanging="359"/>
         <w:contextualSpacing/>
       </w:pPr>
-      <w:commentRangeStart w:id="229"/>
+      <w:commentRangeStart w:id="253"/>
       <w:r>
         <w:t>Lowering the salary cap will increase league parity. We believe that this will make it more difficult for Teams to retain skilled Players for long periods of time.</w:t>
       </w:r>
-      <w:commentRangeEnd w:id="229"/>
+      <w:commentRangeEnd w:id="253"/>
       <w:r>
         <w:rPr>
           <w:rStyle w:val="CommentReference"/>
         </w:rPr>
-        <w:commentReference w:id="229"/>
+        <w:commentReference w:id="253"/>
       </w:r>
     </w:p>
     <w:p>
@@ -2926,7 +3235,7 @@
         <w:ind w:hanging="359"/>
         <w:contextualSpacing/>
       </w:pPr>
-      <w:commentRangeStart w:id="230"/>
+      <w:commentRangeStart w:id="254"/>
       <w:r>
         <w:t xml:space="preserve">Increasing the </w:t>
       </w:r>
@@ -2942,30 +3251,30 @@
       <w:r>
         <w:t xml:space="preserve">will </w:t>
       </w:r>
-      <w:commentRangeStart w:id="231"/>
-      <w:ins w:id="232" w:author="Nathan" w:date="2015-03-09T22:11:00Z">
+      <w:commentRangeStart w:id="255"/>
+      <w:ins w:id="256" w:author="Nathan" w:date="2015-03-09T22:11:00Z">
         <w:r>
           <w:t xml:space="preserve">monotonically </w:t>
         </w:r>
       </w:ins>
-      <w:commentRangeEnd w:id="231"/>
-      <w:ins w:id="233" w:author="Nathan" w:date="2015-03-09T22:12:00Z">
+      <w:commentRangeEnd w:id="255"/>
+      <w:ins w:id="257" w:author="Nathan" w:date="2015-03-09T22:12:00Z">
         <w:r>
           <w:rPr>
             <w:rStyle w:val="CommentReference"/>
           </w:rPr>
-          <w:commentReference w:id="231"/>
+          <w:commentReference w:id="255"/>
         </w:r>
       </w:ins>
       <w:r>
         <w:t>decrease league parity, since Players with high skill values will be more likely to cluster on the best Teams.</w:t>
       </w:r>
-      <w:commentRangeEnd w:id="230"/>
+      <w:commentRangeEnd w:id="254"/>
       <w:r>
         <w:rPr>
           <w:rStyle w:val="CommentReference"/>
         </w:rPr>
-        <w:commentReference w:id="230"/>
+        <w:commentReference w:id="254"/>
       </w:r>
     </w:p>
     <w:p>
@@ -2978,16 +3287,11 @@
         <w:ind w:hanging="359"/>
         <w:contextualSpacing/>
         <w:rPr>
-          <w:ins w:id="234" w:author="Nathan" w:date="2015-03-09T00:04:00Z"/>
-        </w:rPr>
-      </w:pPr>
-      <w:r>
-        <w:t>Increasing the Max Contract Size will increase parity in the league. This is because a higher Max Contract Size makes it more difficult to retain good Players, since other Teams will be more likely able to</w:t>
-      </w:r>
-      <w:bookmarkStart w:id="235" w:name="_GoBack"/>
-      <w:bookmarkEnd w:id="235"/>
-      <w:r>
-        <w:t xml:space="preserve"> offer bigger contracts.</w:t>
+          <w:ins w:id="258" w:author="Nathan" w:date="2015-03-09T00:04:00Z"/>
+        </w:rPr>
+      </w:pPr>
+      <w:r>
+        <w:t>Increasing the Max Contract Size will increase parity in the league. This is because a higher Max Contract Size makes it more difficult to retain good Players, since other Teams will be more likely able to offer bigger contracts.</w:t>
       </w:r>
     </w:p>
     <w:p>
@@ -2996,50 +3300,40 @@
         <w:ind w:left="361"/>
         <w:contextualSpacing/>
         <w:rPr>
-          <w:ins w:id="236" w:author="Nathan" w:date="2015-03-09T22:01:00Z"/>
-        </w:rPr>
-        <w:pPrChange w:id="237" w:author="Nathan" w:date="2015-03-09T21:50:00Z">
-          <w:pPr>
-            <w:pStyle w:val="Normal1"/>
-            <w:numPr>
-              <w:numId w:val="3"/>
-            </w:numPr>
-            <w:ind w:left="720" w:hanging="359"/>
-            <w:contextualSpacing/>
-          </w:pPr>
-        </w:pPrChange>
-      </w:pPr>
-      <w:ins w:id="238" w:author="Nathan" w:date="2015-03-09T21:50:00Z">
+          <w:ins w:id="259" w:author="Nathan" w:date="2015-03-09T22:01:00Z"/>
+        </w:rPr>
+      </w:pPr>
+      <w:ins w:id="260" w:author="Nathan" w:date="2015-03-09T21:50:00Z">
         <w:r>
           <w:t xml:space="preserve">4. We believe that parity will be minimized when 50% of the </w:t>
         </w:r>
       </w:ins>
-      <w:ins w:id="239" w:author="Nathan" w:date="2015-03-09T21:53:00Z">
+      <w:ins w:id="261" w:author="Nathan" w:date="2015-03-09T21:53:00Z">
         <w:r>
           <w:t>T</w:t>
         </w:r>
       </w:ins>
-      <w:ins w:id="240" w:author="Nathan" w:date="2015-03-09T21:50:00Z">
+      <w:ins w:id="262" w:author="Nathan" w:date="2015-03-09T21:50:00Z">
         <w:r>
           <w:t>eams are willing to go over the salary cap</w:t>
         </w:r>
       </w:ins>
-      <w:ins w:id="241" w:author="Nathan" w:date="2015-03-09T21:53:00Z">
+      <w:ins w:id="263" w:author="Nathan" w:date="2015-03-09T21:53:00Z">
         <w:r>
           <w:t xml:space="preserve">, and will be maximized when either all or none of the Teams will exceed the </w:t>
         </w:r>
       </w:ins>
-      <w:ins w:id="242" w:author="Nathan" w:date="2015-03-09T21:54:00Z">
+      <w:ins w:id="264" w:author="Nathan" w:date="2015-03-09T21:54:00Z">
         <w:r>
           <w:t xml:space="preserve">salary </w:t>
         </w:r>
       </w:ins>
-      <w:ins w:id="243" w:author="Nathan" w:date="2015-03-09T21:53:00Z">
+      <w:ins w:id="265" w:author="Nathan" w:date="2015-03-09T21:53:00Z">
         <w:r>
           <w:t>cap</w:t>
         </w:r>
       </w:ins>
-      <w:ins w:id="244" w:author="Nathan" w:date="2015-03-09T00:09:00Z">
+      <w:ins w:id="266" w:author="Nathan" w:date="2015-03-09T00:09:00Z">
         <w:r>
           <w:t>.</w:t>
         </w:r>
@@ -3050,38 +3344,28 @@
         <w:pStyle w:val="Normal1"/>
         <w:ind w:left="361"/>
         <w:contextualSpacing/>
-        <w:pPrChange w:id="245" w:author="Nathan" w:date="2015-03-09T21:50:00Z">
-          <w:pPr>
-            <w:pStyle w:val="Normal1"/>
-            <w:numPr>
-              <w:numId w:val="3"/>
-            </w:numPr>
-            <w:ind w:left="720" w:hanging="359"/>
-            <w:contextualSpacing/>
-          </w:pPr>
-        </w:pPrChange>
-      </w:pPr>
-      <w:ins w:id="246" w:author="Nathan" w:date="2015-03-09T22:01:00Z">
+      </w:pPr>
+      <w:ins w:id="267" w:author="Nathan" w:date="2015-03-09T22:01:00Z">
         <w:r>
           <w:t xml:space="preserve">5. Teams that sign Players to longer deals will have a higher Power Index, since they will be more likely to keep good players for longer. This will </w:t>
         </w:r>
       </w:ins>
-      <w:ins w:id="247" w:author="Nathan" w:date="2015-03-09T22:04:00Z">
+      <w:ins w:id="268" w:author="Nathan" w:date="2015-03-09T22:04:00Z">
         <w:r>
           <w:t>result in</w:t>
         </w:r>
       </w:ins>
-      <w:ins w:id="248" w:author="Nathan" w:date="2015-03-09T22:01:00Z">
+      <w:ins w:id="269" w:author="Nathan" w:date="2015-03-09T22:01:00Z">
         <w:r>
           <w:t xml:space="preserve"> lower parity, since the </w:t>
         </w:r>
       </w:ins>
-      <w:ins w:id="249" w:author="Nathan" w:date="2015-03-09T22:04:00Z">
+      <w:ins w:id="270" w:author="Nathan" w:date="2015-03-09T22:04:00Z">
         <w:r>
           <w:t>T</w:t>
         </w:r>
       </w:ins>
-      <w:ins w:id="250" w:author="Nathan" w:date="2015-03-09T22:01:00Z">
+      <w:ins w:id="271" w:author="Nathan" w:date="2015-03-09T22:01:00Z">
         <w:r>
           <w:t>eams willing to sign longer contracts will remain the same year-to-year.</w:t>
         </w:r>
@@ -3092,22 +3376,22 @@
         <w:pStyle w:val="Heading1"/>
         <w:contextualSpacing w:val="0"/>
       </w:pPr>
-      <w:bookmarkStart w:id="251" w:name="h.g7j8rkhwtjde" w:colFirst="0" w:colLast="0"/>
-      <w:bookmarkEnd w:id="251"/>
-      <w:commentRangeStart w:id="252"/>
+      <w:bookmarkStart w:id="272" w:name="h.g7j8rkhwtjde" w:colFirst="0" w:colLast="0"/>
+      <w:bookmarkEnd w:id="272"/>
+      <w:commentRangeStart w:id="273"/>
       <w:r>
         <w:rPr>
           <w:rFonts w:ascii="Arial" w:eastAsia="Arial" w:hAnsi="Arial" w:cs="Arial"/>
         </w:rPr>
         <w:t>Experiments</w:t>
       </w:r>
-      <w:commentRangeEnd w:id="252"/>
+      <w:commentRangeEnd w:id="273"/>
       <w:r>
         <w:rPr>
           <w:rStyle w:val="CommentReference"/>
           <w:rFonts w:ascii="Arial" w:eastAsia="Arial" w:hAnsi="Arial" w:cs="Arial"/>
         </w:rPr>
-        <w:commentReference w:id="252"/>
+        <w:commentReference w:id="273"/>
       </w:r>
     </w:p>
     <w:p>
@@ -3121,7 +3405,11 @@
         <w:t>the number of years</w:t>
       </w:r>
       <w:r>
-        <w:t xml:space="preserve"> will range from a minimum of 5 (so that a reasonable volatility could be computed) </w:t>
+        <w:t xml:space="preserve"> will range from a minimum of 5 (so that a reasonable volatility </w:t>
+      </w:r>
+      <w:r>
+        <w:lastRenderedPageBreak/>
+        <w:t xml:space="preserve">could be computed) </w:t>
       </w:r>
       <w:r>
         <w:t>to</w:t>
@@ -3168,11 +3456,10 @@
         <w:ind w:hanging="359"/>
         <w:contextualSpacing/>
         <w:rPr>
-          <w:ins w:id="253" w:author="Nathan" w:date="2015-03-09T00:05:00Z"/>
-        </w:rPr>
-      </w:pPr>
-      <w:r>
-        <w:lastRenderedPageBreak/>
+          <w:ins w:id="274" w:author="Nathan" w:date="2015-03-09T00:05:00Z"/>
+        </w:rPr>
+      </w:pPr>
+      <w:r>
         <w:t xml:space="preserve">Vary the Max Contract Size </w:t>
       </w:r>
       <w:r>
@@ -3192,10 +3479,10 @@
         <w:ind w:hanging="359"/>
         <w:contextualSpacing/>
         <w:rPr>
-          <w:ins w:id="254" w:author="Nathan" w:date="2015-03-09T22:05:00Z"/>
-        </w:rPr>
-      </w:pPr>
-      <w:ins w:id="255" w:author="Nathan" w:date="2015-03-09T00:05:00Z">
+          <w:ins w:id="275" w:author="Nathan" w:date="2015-03-09T22:05:00Z"/>
+        </w:rPr>
+      </w:pPr>
+      <w:ins w:id="276" w:author="Nathan" w:date="2015-03-09T00:05:00Z">
         <w:r>
           <w:t>Vary the proportion of teams willing to go over the salary cap, and the amount that each team is willing to go over by.</w:t>
         </w:r>
@@ -3211,7 +3498,7 @@
         <w:ind w:hanging="359"/>
         <w:contextualSpacing/>
       </w:pPr>
-      <w:ins w:id="256" w:author="Nathan" w:date="2015-03-09T22:08:00Z">
+      <w:ins w:id="277" w:author="Nathan" w:date="2015-03-09T22:08:00Z">
         <w:r>
           <w:t xml:space="preserve">Vary the rate at which Teams decrease their contract </w:t>
         </w:r>
@@ -3252,7 +3539,7 @@
 </file>
 
 <file path=word/comments.xml><?xml version="1.0" encoding="utf-8"?>
-<w:comments xmlns:wpc="http://schemas.microsoft.com/office/word/2010/wordprocessingCanvas" xmlns:mc="http://schemas.openxmlformats.org/markup-compatibility/2006" xmlns:o="urn:schemas-microsoft-com:office:office" xmlns:r="http://schemas.openxmlformats.org/officeDocument/2006/relationships" xmlns:m="http://schemas.openxmlformats.org/officeDocument/2006/math" xmlns:v="urn:schemas-microsoft-com:vml" xmlns:wp14="http://schemas.microsoft.com/office/word/2010/wordprocessingDrawing" xmlns:wp="http://schemas.openxmlformats.org/drawingml/2006/wordprocessingDrawing" xmlns:w10="urn:schemas-microsoft-com:office:word" xmlns:w="http://schemas.openxmlformats.org/wordprocessingml/2006/main" xmlns:w14="http://schemas.microsoft.com/office/word/2010/wordml" xmlns:wpg="http://schemas.microsoft.com/office/word/2010/wordprocessingGroup" xmlns:wpi="http://schemas.microsoft.com/office/word/2010/wordprocessingInk" xmlns:wne="http://schemas.microsoft.com/office/word/2006/wordml" xmlns:wps="http://schemas.microsoft.com/office/word/2010/wordprocessingShape" mc:Ignorable="w14 wp14">
+<w:comments xmlns:wpc="http://schemas.microsoft.com/office/word/2010/wordprocessingCanvas" xmlns:mo="http://schemas.microsoft.com/office/mac/office/2008/main" xmlns:mc="http://schemas.openxmlformats.org/markup-compatibility/2006" xmlns:mv="urn:schemas-microsoft-com:mac:vml" xmlns:o="urn:schemas-microsoft-com:office:office" xmlns:r="http://schemas.openxmlformats.org/officeDocument/2006/relationships" xmlns:m="http://schemas.openxmlformats.org/officeDocument/2006/math" xmlns:v="urn:schemas-microsoft-com:vml" xmlns:wp14="http://schemas.microsoft.com/office/word/2010/wordprocessingDrawing" xmlns:wp="http://schemas.openxmlformats.org/drawingml/2006/wordprocessingDrawing" xmlns:w10="urn:schemas-microsoft-com:office:word" xmlns:w="http://schemas.openxmlformats.org/wordprocessingml/2006/main" xmlns:w14="http://schemas.microsoft.com/office/word/2010/wordml" xmlns:wpg="http://schemas.microsoft.com/office/word/2010/wordprocessingGroup" xmlns:wpi="http://schemas.microsoft.com/office/word/2010/wordprocessingInk" xmlns:wne="http://schemas.microsoft.com/office/word/2006/wordml" xmlns:wps="http://schemas.microsoft.com/office/word/2010/wordprocessingShape" mc:Ignorable="w14 wp14">
   <w:comment w:id="1" w:author="LeenKiat Soh" w:date="2015-03-09T22:15:00Z" w:initials="LS">
     <w:p>
       <w:pPr>
@@ -3320,7 +3607,7 @@
       </w:r>
     </w:p>
   </w:comment>
-  <w:comment w:id="8" w:author="LeenKiat Soh" w:date="2015-03-09T22:15:00Z" w:initials="LS">
+  <w:comment w:id="12" w:author="LeenKiat Soh" w:date="2015-03-09T22:15:00Z" w:initials="LS">
     <w:p>
       <w:pPr>
         <w:pStyle w:val="CommentText"/>
@@ -3336,7 +3623,7 @@
       </w:r>
     </w:p>
   </w:comment>
-  <w:comment w:id="9" w:author="Derek Nordgren" w:date="2015-03-09T22:15:00Z" w:initials="DN">
+  <w:comment w:id="13" w:author="Derek Nordgren" w:date="2015-03-09T22:15:00Z" w:initials="DN">
     <w:p>
       <w:pPr>
         <w:pStyle w:val="CommentText"/>
@@ -3361,7 +3648,7 @@
       </w:r>
     </w:p>
   </w:comment>
-  <w:comment w:id="15" w:author="LeenKiat Soh" w:date="2015-03-09T22:15:00Z" w:initials="LS">
+  <w:comment w:id="19" w:author="LeenKiat Soh" w:date="2015-03-09T22:15:00Z" w:initials="LS">
     <w:p>
       <w:pPr>
         <w:pStyle w:val="CommentText"/>
@@ -3377,11 +3664,29 @@
       </w:r>
     </w:p>
   </w:comment>
-  <w:comment w:id="28" w:author="LeenKiat Soh" w:date="2015-03-09T22:15:00Z" w:initials="LS">
+  <w:comment w:id="22" w:author="Derek Nordgren" w:date="2015-03-09T23:41:00Z" w:initials="DN">
     <w:p>
       <w:pPr>
         <w:pStyle w:val="CommentText"/>
       </w:pPr>
+      <w:ins w:id="29" w:author="Derek Nordgren" w:date="2015-03-09T23:40:00Z">
+        <w:r>
+          <w:rPr>
+            <w:rStyle w:val="CommentReference"/>
+          </w:rPr>
+          <w:annotationRef/>
+        </w:r>
+      </w:ins>
+      <w:r>
+        <w:t>Number of players discussed below</w:t>
+      </w:r>
+    </w:p>
+  </w:comment>
+  <w:comment w:id="38" w:author="LeenKiat Soh" w:date="2015-03-09T22:15:00Z" w:initials="LS">
+    <w:p>
+      <w:pPr>
+        <w:pStyle w:val="CommentText"/>
+      </w:pPr>
       <w:r>
         <w:rPr>
           <w:rStyle w:val="CommentReference"/>
@@ -3390,38 +3695,6 @@
       </w:r>
       <w:r>
         <w:t>Okay.</w:t>
-      </w:r>
-    </w:p>
-  </w:comment>
-  <w:comment w:id="40" w:author="LeenKiat Soh" w:date="2015-03-09T22:15:00Z" w:initials="LS">
-    <w:p>
-      <w:pPr>
-        <w:pStyle w:val="CommentText"/>
-      </w:pPr>
-      <w:r>
-        <w:rPr>
-          <w:rStyle w:val="CommentReference"/>
-        </w:rPr>
-        <w:annotationRef/>
-      </w:r>
-      <w:r>
-        <w:t>NBA allows for teams to exceed the salary cap and pay taxes …</w:t>
-      </w:r>
-    </w:p>
-  </w:comment>
-  <w:comment w:id="43" w:author="Nathan" w:date="2015-03-09T22:15:00Z" w:initials="N">
-    <w:p>
-      <w:pPr>
-        <w:pStyle w:val="CommentText"/>
-      </w:pPr>
-      <w:r>
-        <w:rPr>
-          <w:rStyle w:val="CommentReference"/>
-        </w:rPr>
-        <w:annotationRef/>
-      </w:r>
-      <w:r>
-        <w:t>Here, we became more specific on roster size, and added willingness to pay luxury tax as another factor for our agents.</w:t>
       </w:r>
     </w:p>
   </w:comment>
@@ -3437,11 +3710,43 @@
         <w:annotationRef/>
       </w:r>
       <w:r>
+        <w:t>NBA allows for teams to exceed the salary cap and pay taxes …</w:t>
+      </w:r>
+    </w:p>
+  </w:comment>
+  <w:comment w:id="53" w:author="Nathan" w:date="2015-03-09T22:15:00Z" w:initials="N">
+    <w:p>
+      <w:pPr>
+        <w:pStyle w:val="CommentText"/>
+      </w:pPr>
+      <w:r>
+        <w:rPr>
+          <w:rStyle w:val="CommentReference"/>
+        </w:rPr>
+        <w:annotationRef/>
+      </w:r>
+      <w:r>
+        <w:t>Here, we became more specific on roster size, and added willingness to pay luxury tax as another factor for our agents.</w:t>
+      </w:r>
+    </w:p>
+  </w:comment>
+  <w:comment w:id="60" w:author="LeenKiat Soh" w:date="2015-03-09T22:15:00Z" w:initials="LS">
+    <w:p>
+      <w:pPr>
+        <w:pStyle w:val="CommentText"/>
+      </w:pPr>
+      <w:r>
+        <w:rPr>
+          <w:rStyle w:val="CommentReference"/>
+        </w:rPr>
+        <w:annotationRef/>
+      </w:r>
+      <w:r>
         <w:t>To ALL players currently not on the team?  But if a team already has 12 players, now what?  Not clear to me.</w:t>
       </w:r>
     </w:p>
   </w:comment>
-  <w:comment w:id="48" w:author="LeenKiat Soh" w:date="2015-03-09T22:15:00Z" w:initials="LS">
+  <w:comment w:id="58" w:author="LeenKiat Soh" w:date="2015-03-09T22:15:00Z" w:initials="LS">
     <w:p>
       <w:pPr>
         <w:pStyle w:val="CommentText"/>
@@ -3453,11 +3758,11 @@
         <w:annotationRef/>
       </w:r>
       <w:r>
-        <w:t xml:space="preserve">Hmm … </w:t>
+        <w:t>Hmm … ambiguous</w:t>
       </w:r>
       <w:proofErr w:type="gramStart"/>
       <w:r>
-        <w:t>ambiguous.,</w:t>
+        <w:t>.,</w:t>
       </w:r>
       <w:proofErr w:type="gramEnd"/>
       <w:r>
@@ -3465,7 +3770,7 @@
       </w:r>
     </w:p>
   </w:comment>
-  <w:comment w:id="104" w:author="LeenKiat Soh" w:date="2015-03-09T22:15:00Z" w:initials="LS">
+  <w:comment w:id="110" w:author="LeenKiat Soh" w:date="2015-03-09T22:15:00Z" w:initials="LS">
     <w:p>
       <w:pPr>
         <w:pStyle w:val="CommentText"/>
@@ -3481,7 +3786,7 @@
       </w:r>
     </w:p>
   </w:comment>
-  <w:comment w:id="105" w:author="Nathan" w:date="2015-03-09T22:15:00Z" w:initials="N">
+  <w:comment w:id="111" w:author="Nathan" w:date="2015-03-09T22:15:00Z" w:initials="N">
     <w:p>
       <w:pPr>
         <w:pStyle w:val="CommentText"/>
@@ -3497,7 +3802,7 @@
       </w:r>
     </w:p>
   </w:comment>
-  <w:comment w:id="106" w:author="LeenKiat Soh" w:date="2015-03-09T22:15:00Z" w:initials="LS">
+  <w:comment w:id="114" w:author="LeenKiat Soh" w:date="2015-03-09T22:15:00Z" w:initials="LS">
     <w:p>
       <w:pPr>
         <w:pStyle w:val="CommentText"/>
@@ -3513,7 +3818,7 @@
       </w:r>
     </w:p>
   </w:comment>
-  <w:comment w:id="108" w:author="LeenKiat Soh" w:date="2015-03-09T22:15:00Z" w:initials="LS">
+  <w:comment w:id="136" w:author="LeenKiat Soh" w:date="2015-03-09T22:15:00Z" w:initials="LS">
     <w:p>
       <w:pPr>
         <w:pStyle w:val="CommentText"/>
@@ -3529,7 +3834,7 @@
       </w:r>
     </w:p>
   </w:comment>
-  <w:comment w:id="109" w:author="Nathan" w:date="2015-03-09T22:15:00Z" w:initials="N">
+  <w:comment w:id="137" w:author="Nathan" w:date="2015-03-09T22:15:00Z" w:initials="N">
     <w:p>
       <w:pPr>
         <w:pStyle w:val="CommentText"/>
@@ -3542,74 +3847,74 @@
       </w:r>
       <w:r>
         <w:t>We modified this formula to make it more comprehensive and meaningful.</w:t>
-      </w:r>
-    </w:p>
-  </w:comment>
-  <w:comment w:id="228" w:author="LeenKiat Soh" w:date="2015-03-09T22:15:00Z" w:initials="LS">
-    <w:p>
-      <w:pPr>
-        <w:pStyle w:val="CommentText"/>
-      </w:pPr>
-      <w:r>
-        <w:rPr>
-          <w:rStyle w:val="CommentReference"/>
-        </w:rPr>
-        <w:annotationRef/>
-      </w:r>
-      <w:r>
-        <w:t>I suggest to take into account distribution of player abilities/skills to revise or add new hypotheses.  For example, in a league with mostly old players or mostly young players, what would happen?  Or in a league with 10% superstars, 30% starter-quality, 30% second-string-quality, and 30% bench players, what would happen?  What if most players are above second-string-quality, like 80%, 90%?  Think along these lines and you should be able to come up with more and more meaningful hypotheses.</w:t>
-      </w:r>
-    </w:p>
-  </w:comment>
-  <w:comment w:id="229" w:author="LeenKiat Soh" w:date="2015-03-09T22:15:00Z" w:initials="LS">
-    <w:p>
-      <w:pPr>
-        <w:pStyle w:val="CommentText"/>
-      </w:pPr>
-      <w:r>
-        <w:rPr>
-          <w:rStyle w:val="CommentReference"/>
-        </w:rPr>
-        <w:annotationRef/>
-      </w:r>
-      <w:r>
-        <w:t>Is this too obvious?</w:t>
-      </w:r>
-    </w:p>
-  </w:comment>
-  <w:comment w:id="231" w:author="Nathan" w:date="2015-03-09T22:15:00Z" w:initials="N">
-    <w:p>
-      <w:pPr>
-        <w:pStyle w:val="CommentText"/>
-      </w:pPr>
-      <w:r>
-        <w:rPr>
-          <w:rStyle w:val="CommentReference"/>
-        </w:rPr>
-        <w:annotationRef/>
-      </w:r>
-      <w:r>
-        <w:t>We think that zero weight on preference for team prestige will result in the most parity, 100% weight on skill will result in the least, and it will strictly decrease in between.</w:t>
-      </w:r>
-    </w:p>
-  </w:comment>
-  <w:comment w:id="230" w:author="LeenKiat Soh" w:date="2015-03-09T22:15:00Z" w:initials="LS">
-    <w:p>
-      <w:pPr>
-        <w:pStyle w:val="CommentText"/>
-      </w:pPr>
-      <w:r>
-        <w:rPr>
-          <w:rStyle w:val="CommentReference"/>
-        </w:rPr>
-        <w:annotationRef/>
-      </w:r>
-      <w:r>
-        <w:t xml:space="preserve">Hmmm … also a bit obvious … </w:t>
       </w:r>
     </w:p>
   </w:comment>
   <w:comment w:id="252" w:author="LeenKiat Soh" w:date="2015-03-09T22:15:00Z" w:initials="LS">
+    <w:p>
+      <w:pPr>
+        <w:pStyle w:val="CommentText"/>
+      </w:pPr>
+      <w:r>
+        <w:rPr>
+          <w:rStyle w:val="CommentReference"/>
+        </w:rPr>
+        <w:annotationRef/>
+      </w:r>
+      <w:r>
+        <w:t>I suggest to take into account distribution of player abilities/skills to revise or add new hypotheses.  For example, in a league with mostly old players or mostly young players, what would happen?  Or in a league with 10% superstars, 30% starter-quality, 30% second-string-quality, and 30% bench players, what would happen?  What if most players are above second-string-quality, like 80%, 90%?  Think along these lines and you should be able to come up with more and more meaningful hypotheses.</w:t>
+      </w:r>
+    </w:p>
+  </w:comment>
+  <w:comment w:id="253" w:author="LeenKiat Soh" w:date="2015-03-09T22:15:00Z" w:initials="LS">
+    <w:p>
+      <w:pPr>
+        <w:pStyle w:val="CommentText"/>
+      </w:pPr>
+      <w:r>
+        <w:rPr>
+          <w:rStyle w:val="CommentReference"/>
+        </w:rPr>
+        <w:annotationRef/>
+      </w:r>
+      <w:r>
+        <w:t>Is this too obvious?</w:t>
+      </w:r>
+    </w:p>
+  </w:comment>
+  <w:comment w:id="255" w:author="Nathan" w:date="2015-03-09T22:15:00Z" w:initials="N">
+    <w:p>
+      <w:pPr>
+        <w:pStyle w:val="CommentText"/>
+      </w:pPr>
+      <w:r>
+        <w:rPr>
+          <w:rStyle w:val="CommentReference"/>
+        </w:rPr>
+        <w:annotationRef/>
+      </w:r>
+      <w:r>
+        <w:t>We think that zero weight on preference for team prestige will result in the most parity, 100% weight on skill will result in the least, and it will strictly decrease in between.</w:t>
+      </w:r>
+    </w:p>
+  </w:comment>
+  <w:comment w:id="254" w:author="LeenKiat Soh" w:date="2015-03-09T22:15:00Z" w:initials="LS">
+    <w:p>
+      <w:pPr>
+        <w:pStyle w:val="CommentText"/>
+      </w:pPr>
+      <w:r>
+        <w:rPr>
+          <w:rStyle w:val="CommentReference"/>
+        </w:rPr>
+        <w:annotationRef/>
+      </w:r>
+      <w:r>
+        <w:t xml:space="preserve">Hmmm … also a bit obvious … </w:t>
+      </w:r>
+    </w:p>
+  </w:comment>
+  <w:comment w:id="273" w:author="LeenKiat Soh" w:date="2015-03-09T22:15:00Z" w:initials="LS">
     <w:p>
       <w:pPr>
         <w:pStyle w:val="CommentText"/>
@@ -3629,7 +3934,7 @@
 </file>
 
 <file path=word/endnotes.xml><?xml version="1.0" encoding="utf-8"?>
-<w:endnotes xmlns:wpc="http://schemas.microsoft.com/office/word/2010/wordprocessingCanvas" xmlns:mc="http://schemas.openxmlformats.org/markup-compatibility/2006" xmlns:o="urn:schemas-microsoft-com:office:office" xmlns:r="http://schemas.openxmlformats.org/officeDocument/2006/relationships" xmlns:m="http://schemas.openxmlformats.org/officeDocument/2006/math" xmlns:v="urn:schemas-microsoft-com:vml" xmlns:wp14="http://schemas.microsoft.com/office/word/2010/wordprocessingDrawing" xmlns:wp="http://schemas.openxmlformats.org/drawingml/2006/wordprocessingDrawing" xmlns:w10="urn:schemas-microsoft-com:office:word" xmlns:w="http://schemas.openxmlformats.org/wordprocessingml/2006/main" xmlns:w14="http://schemas.microsoft.com/office/word/2010/wordml" xmlns:wpg="http://schemas.microsoft.com/office/word/2010/wordprocessingGroup" xmlns:wpi="http://schemas.microsoft.com/office/word/2010/wordprocessingInk" xmlns:wne="http://schemas.microsoft.com/office/word/2006/wordml" xmlns:wps="http://schemas.microsoft.com/office/word/2010/wordprocessingShape" mc:Ignorable="w14 wp14">
+<w:endnotes xmlns:wpc="http://schemas.microsoft.com/office/word/2010/wordprocessingCanvas" xmlns:mo="http://schemas.microsoft.com/office/mac/office/2008/main" xmlns:mc="http://schemas.openxmlformats.org/markup-compatibility/2006" xmlns:mv="urn:schemas-microsoft-com:mac:vml" xmlns:o="urn:schemas-microsoft-com:office:office" xmlns:r="http://schemas.openxmlformats.org/officeDocument/2006/relationships" xmlns:m="http://schemas.openxmlformats.org/officeDocument/2006/math" xmlns:v="urn:schemas-microsoft-com:vml" xmlns:wp14="http://schemas.microsoft.com/office/word/2010/wordprocessingDrawing" xmlns:wp="http://schemas.openxmlformats.org/drawingml/2006/wordprocessingDrawing" xmlns:w10="urn:schemas-microsoft-com:office:word" xmlns:w="http://schemas.openxmlformats.org/wordprocessingml/2006/main" xmlns:w14="http://schemas.microsoft.com/office/word/2010/wordml" xmlns:wpg="http://schemas.microsoft.com/office/word/2010/wordprocessingGroup" xmlns:wpi="http://schemas.microsoft.com/office/word/2010/wordprocessingInk" xmlns:wne="http://schemas.microsoft.com/office/word/2006/wordml" xmlns:wps="http://schemas.microsoft.com/office/word/2010/wordprocessingShape" mc:Ignorable="w14 wp14">
   <w:endnote w:type="separator" w:id="-1">
     <w:p>
       <w:pPr>
@@ -3654,7 +3959,7 @@
 </file>
 
 <file path=word/footnotes.xml><?xml version="1.0" encoding="utf-8"?>
-<w:footnotes xmlns:wpc="http://schemas.microsoft.com/office/word/2010/wordprocessingCanvas" xmlns:mc="http://schemas.openxmlformats.org/markup-compatibility/2006" xmlns:o="urn:schemas-microsoft-com:office:office" xmlns:r="http://schemas.openxmlformats.org/officeDocument/2006/relationships" xmlns:m="http://schemas.openxmlformats.org/officeDocument/2006/math" xmlns:v="urn:schemas-microsoft-com:vml" xmlns:wp14="http://schemas.microsoft.com/office/word/2010/wordprocessingDrawing" xmlns:wp="http://schemas.openxmlformats.org/drawingml/2006/wordprocessingDrawing" xmlns:w10="urn:schemas-microsoft-com:office:word" xmlns:w="http://schemas.openxmlformats.org/wordprocessingml/2006/main" xmlns:w14="http://schemas.microsoft.com/office/word/2010/wordml" xmlns:wpg="http://schemas.microsoft.com/office/word/2010/wordprocessingGroup" xmlns:wpi="http://schemas.microsoft.com/office/word/2010/wordprocessingInk" xmlns:wne="http://schemas.microsoft.com/office/word/2006/wordml" xmlns:wps="http://schemas.microsoft.com/office/word/2010/wordprocessingShape" mc:Ignorable="w14 wp14">
+<w:footnotes xmlns:wpc="http://schemas.microsoft.com/office/word/2010/wordprocessingCanvas" xmlns:mo="http://schemas.microsoft.com/office/mac/office/2008/main" xmlns:mc="http://schemas.openxmlformats.org/markup-compatibility/2006" xmlns:mv="urn:schemas-microsoft-com:mac:vml" xmlns:o="urn:schemas-microsoft-com:office:office" xmlns:r="http://schemas.openxmlformats.org/officeDocument/2006/relationships" xmlns:m="http://schemas.openxmlformats.org/officeDocument/2006/math" xmlns:v="urn:schemas-microsoft-com:vml" xmlns:wp14="http://schemas.microsoft.com/office/word/2010/wordprocessingDrawing" xmlns:wp="http://schemas.openxmlformats.org/drawingml/2006/wordprocessingDrawing" xmlns:w10="urn:schemas-microsoft-com:office:word" xmlns:w="http://schemas.openxmlformats.org/wordprocessingml/2006/main" xmlns:w14="http://schemas.microsoft.com/office/word/2010/wordml" xmlns:wpg="http://schemas.microsoft.com/office/word/2010/wordprocessingGroup" xmlns:wpi="http://schemas.microsoft.com/office/word/2010/wordprocessingInk" xmlns:wne="http://schemas.microsoft.com/office/word/2006/wordml" xmlns:wps="http://schemas.microsoft.com/office/word/2010/wordprocessingShape" mc:Ignorable="w14 wp14">
   <w:footnote w:type="separator" w:id="-1">
     <w:p>
       <w:pPr>
@@ -3679,7 +3984,7 @@
 </file>
 
 <file path=word/header1.xml><?xml version="1.0" encoding="utf-8"?>
-<w:hdr xmlns:wpc="http://schemas.microsoft.com/office/word/2010/wordprocessingCanvas" xmlns:mc="http://schemas.openxmlformats.org/markup-compatibility/2006" xmlns:o="urn:schemas-microsoft-com:office:office" xmlns:r="http://schemas.openxmlformats.org/officeDocument/2006/relationships" xmlns:m="http://schemas.openxmlformats.org/officeDocument/2006/math" xmlns:v="urn:schemas-microsoft-com:vml" xmlns:wp14="http://schemas.microsoft.com/office/word/2010/wordprocessingDrawing" xmlns:wp="http://schemas.openxmlformats.org/drawingml/2006/wordprocessingDrawing" xmlns:w10="urn:schemas-microsoft-com:office:word" xmlns:w="http://schemas.openxmlformats.org/wordprocessingml/2006/main" xmlns:w14="http://schemas.microsoft.com/office/word/2010/wordml" xmlns:wpg="http://schemas.microsoft.com/office/word/2010/wordprocessingGroup" xmlns:wpi="http://schemas.microsoft.com/office/word/2010/wordprocessingInk" xmlns:wne="http://schemas.microsoft.com/office/word/2006/wordml" xmlns:wps="http://schemas.microsoft.com/office/word/2010/wordprocessingShape" mc:Ignorable="w14 wp14">
+<w:hdr xmlns:wpc="http://schemas.microsoft.com/office/word/2010/wordprocessingCanvas" xmlns:mo="http://schemas.microsoft.com/office/mac/office/2008/main" xmlns:mc="http://schemas.openxmlformats.org/markup-compatibility/2006" xmlns:mv="urn:schemas-microsoft-com:mac:vml" xmlns:o="urn:schemas-microsoft-com:office:office" xmlns:r="http://schemas.openxmlformats.org/officeDocument/2006/relationships" xmlns:m="http://schemas.openxmlformats.org/officeDocument/2006/math" xmlns:v="urn:schemas-microsoft-com:vml" xmlns:wp14="http://schemas.microsoft.com/office/word/2010/wordprocessingDrawing" xmlns:wp="http://schemas.openxmlformats.org/drawingml/2006/wordprocessingDrawing" xmlns:w10="urn:schemas-microsoft-com:office:word" xmlns:w="http://schemas.openxmlformats.org/wordprocessingml/2006/main" xmlns:w14="http://schemas.microsoft.com/office/word/2010/wordml" xmlns:wpg="http://schemas.microsoft.com/office/word/2010/wordprocessingGroup" xmlns:wpi="http://schemas.microsoft.com/office/word/2010/wordprocessingInk" xmlns:wne="http://schemas.microsoft.com/office/word/2006/wordml" xmlns:wps="http://schemas.microsoft.com/office/word/2010/wordprocessingShape" mc:Ignorable="w14 wp14">
   <w:p>
     <w:pPr>
       <w:pStyle w:val="Normal1"/>
@@ -3774,7 +4079,7 @@
 </file>
 
 <file path=word/numbering.xml><?xml version="1.0" encoding="utf-8"?>
-<w:numbering xmlns:wpc="http://schemas.microsoft.com/office/word/2010/wordprocessingCanvas" xmlns:mc="http://schemas.openxmlformats.org/markup-compatibility/2006" xmlns:o="urn:schemas-microsoft-com:office:office" xmlns:r="http://schemas.openxmlformats.org/officeDocument/2006/relationships" xmlns:m="http://schemas.openxmlformats.org/officeDocument/2006/math" xmlns:v="urn:schemas-microsoft-com:vml" xmlns:wp14="http://schemas.microsoft.com/office/word/2010/wordprocessingDrawing" xmlns:wp="http://schemas.openxmlformats.org/drawingml/2006/wordprocessingDrawing" xmlns:w10="urn:schemas-microsoft-com:office:word" xmlns:w="http://schemas.openxmlformats.org/wordprocessingml/2006/main" xmlns:w14="http://schemas.microsoft.com/office/word/2010/wordml" xmlns:wpg="http://schemas.microsoft.com/office/word/2010/wordprocessingGroup" xmlns:wpi="http://schemas.microsoft.com/office/word/2010/wordprocessingInk" xmlns:wne="http://schemas.microsoft.com/office/word/2006/wordml" xmlns:wps="http://schemas.microsoft.com/office/word/2010/wordprocessingShape" mc:Ignorable="w14 wp14">
+<w:numbering xmlns:wpc="http://schemas.microsoft.com/office/word/2010/wordprocessingCanvas" xmlns:mo="http://schemas.microsoft.com/office/mac/office/2008/main" xmlns:mc="http://schemas.openxmlformats.org/markup-compatibility/2006" xmlns:mv="urn:schemas-microsoft-com:mac:vml" xmlns:o="urn:schemas-microsoft-com:office:office" xmlns:r="http://schemas.openxmlformats.org/officeDocument/2006/relationships" xmlns:m="http://schemas.openxmlformats.org/officeDocument/2006/math" xmlns:v="urn:schemas-microsoft-com:vml" xmlns:wp14="http://schemas.microsoft.com/office/word/2010/wordprocessingDrawing" xmlns:wp="http://schemas.openxmlformats.org/drawingml/2006/wordprocessingDrawing" xmlns:w10="urn:schemas-microsoft-com:office:word" xmlns:w="http://schemas.openxmlformats.org/wordprocessingml/2006/main" xmlns:w14="http://schemas.microsoft.com/office/word/2010/wordml" xmlns:wpg="http://schemas.microsoft.com/office/word/2010/wordprocessingGroup" xmlns:wpi="http://schemas.microsoft.com/office/word/2010/wordprocessingInk" xmlns:wne="http://schemas.microsoft.com/office/word/2006/wordml" xmlns:wps="http://schemas.microsoft.com/office/word/2010/wordprocessingShape" mc:Ignorable="w14 wp14">
   <w:abstractNum w:abstractNumId="0">
     <w:nsid w:val="1DC5583A"/>
     <w:multiLevelType w:val="multilevel"/>
@@ -4144,7 +4449,7 @@
       </w:pPr>
     </w:pPrDefault>
   </w:docDefaults>
-  <w:latentStyles w:defLockedState="0" w:defUIPriority="99" w:defSemiHidden="1" w:defUnhideWhenUsed="1" w:defQFormat="0" w:count="267">
+  <w:latentStyles w:defLockedState="0" w:defUIPriority="99" w:defSemiHidden="1" w:defUnhideWhenUsed="1" w:defQFormat="0" w:count="276">
     <w:lsdException w:name="Normal" w:semiHidden="0" w:uiPriority="0" w:unhideWhenUsed="0" w:qFormat="1"/>
     <w:lsdException w:name="heading 1" w:semiHidden="0" w:uiPriority="9" w:unhideWhenUsed="0" w:qFormat="1"/>
     <w:lsdException w:name="heading 2" w:uiPriority="9" w:qFormat="1"/>
@@ -4606,7 +4911,7 @@
 </file>
 
 <file path=word/stylesWithEffects.xml><?xml version="1.0" encoding="utf-8"?>
-<w:styles xmlns:wpc="http://schemas.microsoft.com/office/word/2010/wordprocessingCanvas" xmlns:mc="http://schemas.openxmlformats.org/markup-compatibility/2006" xmlns:o="urn:schemas-microsoft-com:office:office" xmlns:r="http://schemas.openxmlformats.org/officeDocument/2006/relationships" xmlns:m="http://schemas.openxmlformats.org/officeDocument/2006/math" xmlns:v="urn:schemas-microsoft-com:vml" xmlns:wp14="http://schemas.microsoft.com/office/word/2010/wordprocessingDrawing" xmlns:wp="http://schemas.openxmlformats.org/drawingml/2006/wordprocessingDrawing" xmlns:w10="urn:schemas-microsoft-com:office:word" xmlns:w="http://schemas.openxmlformats.org/wordprocessingml/2006/main" xmlns:w14="http://schemas.microsoft.com/office/word/2010/wordml" xmlns:wpg="http://schemas.microsoft.com/office/word/2010/wordprocessingGroup" xmlns:wpi="http://schemas.microsoft.com/office/word/2010/wordprocessingInk" xmlns:wne="http://schemas.microsoft.com/office/word/2006/wordml" xmlns:wps="http://schemas.microsoft.com/office/word/2010/wordprocessingShape" mc:Ignorable="w14 wp14">
+<w:styles xmlns:wpc="http://schemas.microsoft.com/office/word/2010/wordprocessingCanvas" xmlns:mo="http://schemas.microsoft.com/office/mac/office/2008/main" xmlns:mc="http://schemas.openxmlformats.org/markup-compatibility/2006" xmlns:mv="urn:schemas-microsoft-com:mac:vml" xmlns:o="urn:schemas-microsoft-com:office:office" xmlns:r="http://schemas.openxmlformats.org/officeDocument/2006/relationships" xmlns:m="http://schemas.openxmlformats.org/officeDocument/2006/math" xmlns:v="urn:schemas-microsoft-com:vml" xmlns:wp14="http://schemas.microsoft.com/office/word/2010/wordprocessingDrawing" xmlns:wp="http://schemas.openxmlformats.org/drawingml/2006/wordprocessingDrawing" xmlns:w10="urn:schemas-microsoft-com:office:word" xmlns:w="http://schemas.openxmlformats.org/wordprocessingml/2006/main" xmlns:w14="http://schemas.microsoft.com/office/word/2010/wordml" xmlns:wpg="http://schemas.microsoft.com/office/word/2010/wordprocessingGroup" xmlns:wpi="http://schemas.microsoft.com/office/word/2010/wordprocessingInk" xmlns:wne="http://schemas.microsoft.com/office/word/2006/wordml" xmlns:wps="http://schemas.microsoft.com/office/word/2010/wordprocessingShape" mc:Ignorable="w14 wp14">
   <w:docDefaults>
     <w:rPrDefault>
       <w:rPr>
@@ -4623,7 +4928,7 @@
       </w:pPr>
     </w:pPrDefault>
   </w:docDefaults>
-  <w:latentStyles w:defLockedState="0" w:defUIPriority="99" w:defSemiHidden="1" w:defUnhideWhenUsed="1" w:defQFormat="0" w:count="267">
+  <w:latentStyles w:defLockedState="0" w:defUIPriority="99" w:defSemiHidden="1" w:defUnhideWhenUsed="1" w:defQFormat="0" w:count="276">
     <w:lsdException w:name="Normal" w:semiHidden="0" w:uiPriority="0" w:unhideWhenUsed="0" w:qFormat="1"/>
     <w:lsdException w:name="heading 1" w:semiHidden="0" w:uiPriority="9" w:unhideWhenUsed="0" w:qFormat="1"/>
     <w:lsdException w:name="heading 2" w:uiPriority="9" w:qFormat="1"/>

</xml_diff>